<commit_message>
Doc: Tweaked neonCLUSTER template doc for Ubuntu 16.04.3
</commit_message>
<xml_diff>
--- a/Doc/Ubuntu-16.04 neonCLUSTER Template.docx
+++ b/Doc/Ubuntu-16.04 neonCLUSTER Template.docx
@@ -14,8 +14,6 @@
           <w:szCs w:val="56"/>
         </w:rPr>
       </w:pPr>
-      <w:bookmarkStart w:id="0" w:name="_GoBack"/>
-      <w:proofErr w:type="spellStart"/>
       <w:r>
         <w:rPr>
           <w:rFonts w:asciiTheme="majorHAnsi" w:eastAsiaTheme="majorEastAsia" w:hAnsiTheme="majorHAnsi" w:cstheme="majorBidi"/>
@@ -26,8 +24,6 @@
         </w:rPr>
         <w:t>neonCLUSTER</w:t>
       </w:r>
-      <w:bookmarkEnd w:id="0"/>
-      <w:proofErr w:type="spellEnd"/>
       <w:r>
         <w:rPr>
           <w:rFonts w:asciiTheme="majorHAnsi" w:eastAsiaTheme="majorEastAsia" w:hAnsiTheme="majorHAnsi" w:cstheme="majorBidi"/>
@@ -137,11 +133,9 @@
       <w:r>
         <w:t xml:space="preserve"> </w:t>
       </w:r>
-      <w:proofErr w:type="spellStart"/>
       <w:r>
         <w:t>neonCLUSTERs</w:t>
       </w:r>
-      <w:proofErr w:type="spellEnd"/>
       <w:r>
         <w:t xml:space="preserve"> for development, testing, </w:t>
       </w:r>
@@ -294,22 +288,14 @@
     </w:p>
     <w:p>
       <w:pPr>
-        <w:ind w:left="720"/>
+        <w:rPr>
+          <w:b/>
+          <w:u w:val="single"/>
+        </w:rPr>
+      </w:pPr>
+      <w:r>
         <w:rPr>
           <w:rStyle w:val="Hyperlink"/>
-        </w:rPr>
-      </w:pPr>
-    </w:p>
-    <w:p>
-      <w:pPr>
-        <w:rPr>
-          <w:b/>
-          <w:u w:val="single"/>
-        </w:rPr>
-      </w:pPr>
-      <w:r>
-        <w:rPr>
-          <w:rStyle w:val="Hyperlink"/>
           <w:b/>
           <w:color w:val="auto"/>
         </w:rPr>
@@ -369,7 +355,29 @@
         <w:t xml:space="preserve"> </w:t>
       </w:r>
       <w:r>
-        <w:t xml:space="preserve">from: </w:t>
+        <w:t>from</w:t>
+      </w:r>
+      <w:r>
+        <w:t xml:space="preserve"> (where </w:t>
+      </w:r>
+      <w:r>
+        <w:rPr>
+          <w:b/>
+          <w:color w:val="C45911" w:themeColor="accent2" w:themeShade="BF"/>
+        </w:rPr>
+        <w:t xml:space="preserve">X </w:t>
+      </w:r>
+      <w:r>
+        <w:t xml:space="preserve">is the desired </w:t>
+      </w:r>
+      <w:r>
+        <w:t>revision</w:t>
+      </w:r>
+      <w:r>
+        <w:t>)</w:t>
+      </w:r>
+      <w:r>
+        <w:t xml:space="preserve">: </w:t>
       </w:r>
       <w:r>
         <w:br/>
@@ -382,7 +390,7 @@
           <w:rPr>
             <w:rStyle w:val="Hyperlink"/>
           </w:rPr>
-          <w:t>https://s3.amazonaws.com/neon-research/images/ubuntu-16.04-server-amd64.iso</w:t>
+          <w:t>https://s3.amazonaws.com/neon-research/images/ubuntu-16.04.X-server-amd64.iso</w:t>
         </w:r>
       </w:hyperlink>
       <w:r>
@@ -999,7 +1007,23 @@
         </w:numPr>
       </w:pPr>
       <w:r>
-        <w:t xml:space="preserve">Press </w:t>
+        <w:t xml:space="preserve">Make sure the host name is </w:t>
+      </w:r>
+      <w:r>
+        <w:rPr>
+          <w:b/>
+          <w:color w:val="C45911" w:themeColor="accent2" w:themeShade="BF"/>
+        </w:rPr>
+        <w:t>ubuntu</w:t>
+      </w:r>
+      <w:r>
+        <w:rPr>
+          <w:color w:val="C45911" w:themeColor="accent2" w:themeShade="BF"/>
+        </w:rPr>
+        <w:t xml:space="preserve"> </w:t>
+      </w:r>
+      <w:r>
+        <w:t xml:space="preserve">and </w:t>
       </w:r>
       <w:r>
         <w:rPr>
@@ -1007,31 +1031,6 @@
           <w:color w:val="C45911" w:themeColor="accent2" w:themeShade="BF"/>
         </w:rPr>
         <w:t>Enter</w:t>
-      </w:r>
-      <w:r>
-        <w:rPr>
-          <w:color w:val="C45911" w:themeColor="accent2" w:themeShade="BF"/>
-        </w:rPr>
-        <w:t xml:space="preserve"> </w:t>
-      </w:r>
-      <w:r>
-        <w:t xml:space="preserve">to accept the </w:t>
-      </w:r>
-      <w:r>
-        <w:t>default hostname</w:t>
-      </w:r>
-      <w:r>
-        <w:rPr>
-          <w:b/>
-        </w:rPr>
-        <w:t xml:space="preserve"> </w:t>
-      </w:r>
-      <w:r>
-        <w:rPr>
-          <w:b/>
-          <w:color w:val="C45911" w:themeColor="accent2" w:themeShade="BF"/>
-        </w:rPr>
-        <w:t>ubuntu</w:t>
       </w:r>
       <w:r>
         <w:t>.</w:t>
@@ -2161,7 +2160,13 @@
         </w:numPr>
       </w:pPr>
       <w:r>
-        <w:t xml:space="preserve">Ubuntu configures unattended security upgrades by default.  We’re going to disable this capability for the base image </w:t>
+        <w:t xml:space="preserve">Ubuntu </w:t>
+      </w:r>
+      <w:r>
+        <w:t xml:space="preserve">sometimes </w:t>
+      </w:r>
+      <w:r>
+        <w:t xml:space="preserve">configures unattended security upgrades by default.  We’re going to disable this capability for the base image </w:t>
       </w:r>
       <w:r>
         <w:t>since we’ll want to manage upgrades ourselves in production.</w:t>
@@ -2656,6 +2661,15 @@
           <w:sz w:val="18"/>
           <w:szCs w:val="18"/>
         </w:rPr>
+        <w:t xml:space="preserve">node </w:t>
+      </w:r>
+      <w:r>
+        <w:rPr>
+          <w:rFonts w:ascii="Courier New" w:hAnsi="Courier New" w:cs="Courier New"/>
+          <w:color w:val="538135" w:themeColor="accent6" w:themeShade="BF"/>
+          <w:sz w:val="18"/>
+          <w:szCs w:val="18"/>
+        </w:rPr>
         <w:t>prep</w:t>
       </w:r>
       <w:r>
@@ -2706,6 +2720,12 @@
     <w:p>
       <w:pPr>
         <w:pStyle w:val="ListParagraph"/>
+        <w:rPr>
+          <w:rFonts w:ascii="Courier New" w:hAnsi="Courier New" w:cs="Courier New"/>
+          <w:color w:val="538135" w:themeColor="accent6" w:themeShade="BF"/>
+          <w:sz w:val="18"/>
+          <w:szCs w:val="18"/>
+        </w:rPr>
       </w:pPr>
       <w:r>
         <w:rPr>
@@ -2737,74 +2757,90 @@
         </w:rPr>
         <w:t xml:space="preserve">Ubuntu-16.04 </w:t>
       </w:r>
+      <w:r>
+        <w:rPr>
+          <w:b/>
+          <w:color w:val="C45911" w:themeColor="accent2" w:themeShade="BF"/>
+        </w:rPr>
+        <w:t>neonCLUSTER</w:t>
+      </w:r>
+      <w:r>
+        <w:rPr>
+          <w:b/>
+          <w:color w:val="C45911" w:themeColor="accent2" w:themeShade="BF"/>
+        </w:rPr>
+        <w:t xml:space="preserve"> Deploy.docx</w:t>
+      </w:r>
+      <w:r>
+        <w:rPr>
+          <w:color w:val="C45911" w:themeColor="accent2" w:themeShade="BF"/>
+        </w:rPr>
+        <w:t xml:space="preserve"> </w:t>
+      </w:r>
+      <w:r>
+        <w:t>for detailed instructions.</w:t>
+      </w:r>
+      <w:r>
+        <w:t xml:space="preserve">  </w:t>
+      </w:r>
+      <w:r>
+        <w:t>Then add the –package-cache option to the prepare command:</w:t>
+      </w:r>
+      <w:r>
+        <w:br/>
+      </w:r>
+      <w:r>
+        <w:br/>
+      </w:r>
+      <w:r>
+        <w:rPr>
+          <w:rFonts w:ascii="Courier New" w:hAnsi="Courier New" w:cs="Courier New"/>
+          <w:color w:val="538135" w:themeColor="accent6" w:themeShade="BF"/>
+          <w:sz w:val="18"/>
+          <w:szCs w:val="18"/>
+        </w:rPr>
+        <w:t>neon</w:t>
+      </w:r>
+      <w:r>
+        <w:rPr>
+          <w:rFonts w:ascii="Courier New" w:hAnsi="Courier New" w:cs="Courier New"/>
+          <w:color w:val="538135" w:themeColor="accent6" w:themeShade="BF"/>
+          <w:sz w:val="18"/>
+          <w:szCs w:val="18"/>
+        </w:rPr>
+        <w:t xml:space="preserve"> </w:t>
+      </w:r>
+      <w:r>
+        <w:rPr>
+          <w:rFonts w:ascii="Courier New" w:hAnsi="Courier New" w:cs="Courier New"/>
+          <w:color w:val="538135" w:themeColor="accent6" w:themeShade="BF"/>
+          <w:sz w:val="18"/>
+          <w:szCs w:val="18"/>
+        </w:rPr>
+        <w:t xml:space="preserve">node </w:t>
+      </w:r>
+      <w:r>
+        <w:rPr>
+          <w:rFonts w:ascii="Courier New" w:hAnsi="Courier New" w:cs="Courier New"/>
+          <w:color w:val="538135" w:themeColor="accent6" w:themeShade="BF"/>
+          <w:sz w:val="18"/>
+          <w:szCs w:val="18"/>
+        </w:rPr>
+        <w:t>prepare &lt;node-</w:t>
+      </w:r>
       <w:proofErr w:type="spellStart"/>
       <w:r>
         <w:rPr>
-          <w:b/>
-          <w:color w:val="C45911" w:themeColor="accent2" w:themeShade="BF"/>
-        </w:rPr>
-        <w:t>neonCLUSTER</w:t>
+          <w:rFonts w:ascii="Courier New" w:hAnsi="Courier New" w:cs="Courier New"/>
+          <w:color w:val="538135" w:themeColor="accent6" w:themeShade="BF"/>
+          <w:sz w:val="18"/>
+          <w:szCs w:val="18"/>
+        </w:rPr>
+        <w:t>ip</w:t>
       </w:r>
       <w:proofErr w:type="spellEnd"/>
       <w:r>
         <w:rPr>
-          <w:b/>
-          <w:color w:val="C45911" w:themeColor="accent2" w:themeShade="BF"/>
-        </w:rPr>
-        <w:t xml:space="preserve"> Deploy.docx</w:t>
-      </w:r>
-      <w:r>
-        <w:rPr>
-          <w:color w:val="C45911" w:themeColor="accent2" w:themeShade="BF"/>
-        </w:rPr>
-        <w:t xml:space="preserve"> </w:t>
-      </w:r>
-      <w:r>
-        <w:t>for detailed instructions.</w:t>
-      </w:r>
-      <w:r>
-        <w:t xml:space="preserve">  </w:t>
-      </w:r>
-      <w:r>
-        <w:t>Then add the –package-cache option to the prepare command:</w:t>
-      </w:r>
-      <w:r>
-        <w:br/>
-      </w:r>
-      <w:r>
-        <w:br/>
-      </w:r>
-      <w:r>
-        <w:rPr>
-          <w:rFonts w:ascii="Courier New" w:hAnsi="Courier New" w:cs="Courier New"/>
-          <w:color w:val="538135" w:themeColor="accent6" w:themeShade="BF"/>
-          <w:sz w:val="18"/>
-          <w:szCs w:val="18"/>
-        </w:rPr>
-        <w:t>neon</w:t>
-      </w:r>
-      <w:r>
-        <w:rPr>
-          <w:rFonts w:ascii="Courier New" w:hAnsi="Courier New" w:cs="Courier New"/>
-          <w:color w:val="538135" w:themeColor="accent6" w:themeShade="BF"/>
-          <w:sz w:val="18"/>
-          <w:szCs w:val="18"/>
-        </w:rPr>
-        <w:t xml:space="preserve"> prepare &lt;node-</w:t>
-      </w:r>
-      <w:proofErr w:type="spellStart"/>
-      <w:r>
-        <w:rPr>
-          <w:rFonts w:ascii="Courier New" w:hAnsi="Courier New" w:cs="Courier New"/>
-          <w:color w:val="538135" w:themeColor="accent6" w:themeShade="BF"/>
-          <w:sz w:val="18"/>
-          <w:szCs w:val="18"/>
-        </w:rPr>
-        <w:t>ip</w:t>
-      </w:r>
-      <w:proofErr w:type="spellEnd"/>
-      <w:r>
-        <w:rPr>
           <w:rFonts w:ascii="Courier New" w:hAnsi="Courier New" w:cs="Courier New"/>
           <w:color w:val="538135" w:themeColor="accent6" w:themeShade="BF"/>
           <w:sz w:val="18"/>
@@ -2848,6 +2884,81 @@
         </w:rPr>
         <w:t>:3142</w:t>
       </w:r>
+    </w:p>
+    <w:p>
+      <w:pPr>
+        <w:pStyle w:val="ListParagraph"/>
+      </w:pPr>
+    </w:p>
+    <w:p>
+      <w:pPr>
+        <w:pStyle w:val="ListParagraph"/>
+      </w:pPr>
+      <w:r>
+        <w:t>like</w:t>
+      </w:r>
+      <w:r>
+        <w:t xml:space="preserve"> for my (Jeff’s) home env</w:t>
+      </w:r>
+      <w:bookmarkStart w:id="0" w:name="_GoBack"/>
+      <w:bookmarkEnd w:id="0"/>
+      <w:r>
+        <w:t>ironment</w:t>
+      </w:r>
+      <w:r>
+        <w:t>:</w:t>
+      </w:r>
+      <w:r>
+        <w:br/>
+      </w:r>
+      <w:r>
+        <w:br/>
+      </w:r>
+      <w:r>
+        <w:rPr>
+          <w:rFonts w:ascii="Courier New" w:hAnsi="Courier New" w:cs="Courier New"/>
+          <w:color w:val="538135" w:themeColor="accent6" w:themeShade="BF"/>
+          <w:sz w:val="18"/>
+          <w:szCs w:val="18"/>
+        </w:rPr>
+        <w:t xml:space="preserve">neon node prepare </w:t>
+      </w:r>
+      <w:r>
+        <w:rPr>
+          <w:rFonts w:ascii="Courier New" w:hAnsi="Courier New" w:cs="Courier New"/>
+          <w:color w:val="538135" w:themeColor="accent6" w:themeShade="BF"/>
+          <w:sz w:val="18"/>
+          <w:szCs w:val="18"/>
+        </w:rPr>
+        <w:t>10.0.0.203</w:t>
+      </w:r>
+      <w:r>
+        <w:rPr>
+          <w:rFonts w:ascii="Courier New" w:hAnsi="Courier New" w:cs="Courier New"/>
+          <w:color w:val="538135" w:themeColor="accent6" w:themeShade="BF"/>
+          <w:sz w:val="18"/>
+          <w:szCs w:val="18"/>
+        </w:rPr>
+        <w:t xml:space="preserve"> --package-cache=http://</w:t>
+      </w:r>
+      <w:r>
+        <w:rPr>
+          <w:rFonts w:ascii="Courier New" w:hAnsi="Courier New" w:cs="Courier New"/>
+          <w:color w:val="538135" w:themeColor="accent6" w:themeShade="BF"/>
+          <w:sz w:val="18"/>
+          <w:szCs w:val="18"/>
+        </w:rPr>
+        <w:t>apt-cache.lilltek.net</w:t>
+      </w:r>
+      <w:r>
+        <w:rPr>
+          <w:rFonts w:ascii="Courier New" w:hAnsi="Courier New" w:cs="Courier New"/>
+          <w:color w:val="538135" w:themeColor="accent6" w:themeShade="BF"/>
+          <w:sz w:val="18"/>
+          <w:szCs w:val="18"/>
+        </w:rPr>
+        <w:t>:3142</w:t>
+      </w:r>
       <w:r>
         <w:br/>
       </w:r>
@@ -2920,7 +3031,23 @@
         <w:t xml:space="preserve"> to</w:t>
       </w:r>
       <w:r>
-        <w:t xml:space="preserve"> the location below and grant </w:t>
+        <w:t xml:space="preserve"> the location below </w:t>
+      </w:r>
+      <w:r>
+        <w:t xml:space="preserve">(where </w:t>
+      </w:r>
+      <w:r>
+        <w:rPr>
+          <w:b/>
+          <w:color w:val="C45911" w:themeColor="accent2" w:themeShade="BF"/>
+        </w:rPr>
+        <w:t>X</w:t>
+      </w:r>
+      <w:r>
+        <w:t xml:space="preserve"> is the revision) </w:t>
+      </w:r>
+      <w:r>
+        <w:t xml:space="preserve">and grant </w:t>
       </w:r>
       <w:r>
         <w:rPr>
@@ -2943,7 +3070,7 @@
           <w:rPr>
             <w:rStyle w:val="Hyperlink"/>
           </w:rPr>
-          <w:t>https://s3.amazonaws.com/neon-research/images/ubuntu-16.04-prep.vhdx.zip</w:t>
+          <w:t>https://s3.amazonaws.com/neon-research/images/ubuntu-16.04-X-prep.vhdx.zip</w:t>
         </w:r>
       </w:hyperlink>
     </w:p>
@@ -3006,135 +3133,6 @@
           <w:t>https://s3.amazonaws.com/neon-research/images/ubuntu-16.04-clean.vhdx.zip</w:t>
         </w:r>
       </w:hyperlink>
-    </w:p>
-    <w:p>
-      <w:r>
-        <w:t>You can then complete the remaining configuration steps manually as described above or use the</w:t>
-      </w:r>
-      <w:r>
-        <w:br/>
-      </w:r>
-      <w:r>
-        <w:rPr>
-          <w:b/>
-          <w:color w:val="C45911" w:themeColor="accent2" w:themeShade="BF"/>
-        </w:rPr>
-        <w:t>neon-cli</w:t>
-      </w:r>
-      <w:r>
-        <w:rPr>
-          <w:color w:val="C45911" w:themeColor="accent2" w:themeShade="BF"/>
-        </w:rPr>
-        <w:t xml:space="preserve"> </w:t>
-      </w:r>
-      <w:r>
-        <w:t>tool:</w:t>
-      </w:r>
-    </w:p>
-    <w:p>
-      <w:pPr>
-        <w:rPr>
-          <w:rFonts w:ascii="Courier New" w:hAnsi="Courier New" w:cs="Courier New"/>
-          <w:color w:val="538135" w:themeColor="accent6" w:themeShade="BF"/>
-          <w:sz w:val="18"/>
-          <w:szCs w:val="18"/>
-        </w:rPr>
-      </w:pPr>
-      <w:r>
-        <w:rPr>
-          <w:rFonts w:ascii="Courier New" w:hAnsi="Courier New" w:cs="Courier New"/>
-          <w:color w:val="538135" w:themeColor="accent6" w:themeShade="BF"/>
-          <w:sz w:val="18"/>
-          <w:szCs w:val="18"/>
-        </w:rPr>
-        <w:lastRenderedPageBreak/>
-        <w:t>neon</w:t>
-      </w:r>
-      <w:r>
-        <w:rPr>
-          <w:rFonts w:ascii="Courier New" w:hAnsi="Courier New" w:cs="Courier New"/>
-          <w:color w:val="538135" w:themeColor="accent6" w:themeShade="BF"/>
-          <w:sz w:val="18"/>
-          <w:szCs w:val="18"/>
-        </w:rPr>
-        <w:t xml:space="preserve"> -u=spot -p=</w:t>
-      </w:r>
-      <w:proofErr w:type="spellStart"/>
-      <w:r>
-        <w:rPr>
-          <w:rFonts w:ascii="Courier New" w:hAnsi="Courier New" w:cs="Courier New"/>
-          <w:color w:val="538135" w:themeColor="accent6" w:themeShade="BF"/>
-          <w:sz w:val="18"/>
-          <w:szCs w:val="18"/>
-        </w:rPr>
-        <w:t>WagTheDog</w:t>
-      </w:r>
-      <w:proofErr w:type="spellEnd"/>
-      <w:r>
-        <w:rPr>
-          <w:rFonts w:ascii="Courier New" w:hAnsi="Courier New" w:cs="Courier New"/>
-          <w:color w:val="538135" w:themeColor="accent6" w:themeShade="BF"/>
-          <w:sz w:val="18"/>
-          <w:szCs w:val="18"/>
-        </w:rPr>
-        <w:t xml:space="preserve">! </w:t>
-      </w:r>
-      <w:r>
-        <w:rPr>
-          <w:rFonts w:ascii="Courier New" w:hAnsi="Courier New" w:cs="Courier New"/>
-          <w:color w:val="538135" w:themeColor="accent6" w:themeShade="BF"/>
-          <w:sz w:val="18"/>
-          <w:szCs w:val="18"/>
-        </w:rPr>
-        <w:t>p</w:t>
-      </w:r>
-      <w:r>
-        <w:rPr>
-          <w:rFonts w:ascii="Courier New" w:hAnsi="Courier New" w:cs="Courier New"/>
-          <w:color w:val="538135" w:themeColor="accent6" w:themeShade="BF"/>
-          <w:sz w:val="18"/>
-          <w:szCs w:val="18"/>
-        </w:rPr>
-        <w:t>rep</w:t>
-      </w:r>
-      <w:r>
-        <w:rPr>
-          <w:rFonts w:ascii="Courier New" w:hAnsi="Courier New" w:cs="Courier New"/>
-          <w:color w:val="538135" w:themeColor="accent6" w:themeShade="BF"/>
-          <w:sz w:val="18"/>
-          <w:szCs w:val="18"/>
-        </w:rPr>
-        <w:t xml:space="preserve">are </w:t>
-      </w:r>
-      <w:r>
-        <w:rPr>
-          <w:rFonts w:ascii="Courier New" w:hAnsi="Courier New" w:cs="Courier New"/>
-          <w:color w:val="538135" w:themeColor="accent6" w:themeShade="BF"/>
-          <w:sz w:val="18"/>
-          <w:szCs w:val="18"/>
-        </w:rPr>
-        <w:t>&lt;server-</w:t>
-      </w:r>
-      <w:proofErr w:type="spellStart"/>
-      <w:r>
-        <w:rPr>
-          <w:rFonts w:ascii="Courier New" w:hAnsi="Courier New" w:cs="Courier New"/>
-          <w:color w:val="538135" w:themeColor="accent6" w:themeShade="BF"/>
-          <w:sz w:val="18"/>
-          <w:szCs w:val="18"/>
-        </w:rPr>
-        <w:t>ip</w:t>
-      </w:r>
-      <w:proofErr w:type="spellEnd"/>
-      <w:r>
-        <w:rPr>
-          <w:rFonts w:ascii="Courier New" w:hAnsi="Courier New" w:cs="Courier New"/>
-          <w:color w:val="538135" w:themeColor="accent6" w:themeShade="BF"/>
-          <w:sz w:val="18"/>
-          <w:szCs w:val="18"/>
-        </w:rPr>
-        <w:t>&gt;</w:t>
-      </w:r>
     </w:p>
     <w:p/>
     <w:sectPr>
@@ -3453,6 +3451,7 @@
     <w:lsdException w:name="HTML Sample" w:semiHidden="1" w:unhideWhenUsed="1"/>
     <w:lsdException w:name="HTML Typewriter" w:semiHidden="1" w:unhideWhenUsed="1"/>
     <w:lsdException w:name="HTML Variable" w:semiHidden="1" w:unhideWhenUsed="1"/>
+    <w:lsdException w:name="Normal Table" w:semiHidden="1" w:unhideWhenUsed="1"/>
     <w:lsdException w:name="annotation subject" w:semiHidden="1" w:unhideWhenUsed="1"/>
     <w:lsdException w:name="No List" w:semiHidden="1" w:unhideWhenUsed="1"/>
     <w:lsdException w:name="Outline List 1" w:semiHidden="1" w:unhideWhenUsed="1"/>
@@ -3499,8 +3498,10 @@
     <w:lsdException w:name="Table Subtle 2" w:semiHidden="1" w:unhideWhenUsed="1"/>
     <w:lsdException w:name="Table Web 1" w:semiHidden="1" w:unhideWhenUsed="1"/>
     <w:lsdException w:name="Table Web 2" w:semiHidden="1" w:unhideWhenUsed="1"/>
+    <w:lsdException w:name="Table Web 3" w:semiHidden="1" w:unhideWhenUsed="1"/>
     <w:lsdException w:name="Balloon Text" w:semiHidden="1" w:unhideWhenUsed="1"/>
     <w:lsdException w:name="Table Grid" w:uiPriority="39"/>
+    <w:lsdException w:name="Table Theme" w:semiHidden="1" w:unhideWhenUsed="1"/>
     <w:lsdException w:name="Placeholder Text" w:semiHidden="1"/>
     <w:lsdException w:name="No Spacing" w:uiPriority="1" w:qFormat="1"/>
     <w:lsdException w:name="Light Shading" w:uiPriority="60"/>
@@ -3821,6 +3822,18 @@
       <w:szCs w:val="32"/>
     </w:rPr>
   </w:style>
+  <w:style w:type="character" w:styleId="UnresolvedMention">
+    <w:name w:val="Unresolved Mention"/>
+    <w:basedOn w:val="DefaultParagraphFont"/>
+    <w:uiPriority w:val="99"/>
+    <w:semiHidden/>
+    <w:unhideWhenUsed/>
+    <w:rsid w:val="00F71E4F"/>
+    <w:rPr>
+      <w:color w:val="808080"/>
+      <w:shd w:val="clear" w:color="auto" w:fill="E6E6E6"/>
+    </w:rPr>
+  </w:style>
 </w:styles>
 </file>
 

</xml_diff>

<commit_message>
Hyper-V cluster prepare in progress.
</commit_message>
<xml_diff>
--- a/Doc/Ubuntu-16.04 neonCLUSTER Template.docx
+++ b/Doc/Ubuntu-16.04 neonCLUSTER Template.docx
@@ -271,7 +271,10 @@
         <w:t xml:space="preserve"> </w:t>
       </w:r>
       <w:r>
-        <w:t>uploaded to Amazon S3</w:t>
+        <w:t>downloaded from</w:t>
+      </w:r>
+      <w:r>
+        <w:t xml:space="preserve"> Amazon S3</w:t>
       </w:r>
       <w:r>
         <w:t xml:space="preserve"> from</w:t>
@@ -313,7 +316,13 @@
         </w:rPr>
       </w:pPr>
       <w:r>
-        <w:t>or the latest version to:</w:t>
+        <w:t xml:space="preserve">or the latest version </w:t>
+      </w:r>
+      <w:r>
+        <w:t>from</w:t>
+      </w:r>
+      <w:r>
+        <w:t>:</w:t>
       </w:r>
       <w:r>
         <w:br/>
@@ -1740,7 +1749,6 @@
       <w:r>
         <w:t xml:space="preserve"> </w:t>
       </w:r>
-      <w:proofErr w:type="spellStart"/>
       <w:r>
         <w:rPr>
           <w:b/>
@@ -1755,7 +1763,6 @@
         </w:rPr>
         <w:t>H</w:t>
       </w:r>
-      <w:proofErr w:type="spellEnd"/>
       <w:r>
         <w:rPr>
           <w:b/>
@@ -2436,29 +2443,31 @@
         </w:numPr>
       </w:pPr>
       <w:r>
-        <w:t xml:space="preserve">Run the following command to clear the </w:t>
-      </w:r>
-      <w:r>
-        <w:rPr>
-          <w:b/>
-          <w:color w:val="C45911" w:themeColor="accent2" w:themeShade="BF"/>
-        </w:rPr>
-        <w:t>cached DHCP</w:t>
-      </w:r>
-      <w:r>
-        <w:rPr>
-          <w:color w:val="C45911" w:themeColor="accent2" w:themeShade="BF"/>
-        </w:rPr>
-        <w:t xml:space="preserve"> </w:t>
-      </w:r>
-      <w:r>
-        <w:t>leases:</w:t>
-      </w:r>
-      <w:r>
-        <w:br/>
-      </w:r>
-      <w:r>
-        <w:br/>
+        <w:t>Install the Hardware Enablement (HWE) kernel and related daemons to support better integration with virtualization hosts:</w:t>
+      </w:r>
+      <w:r>
+        <w:br/>
+      </w:r>
+      <w:r>
+        <w:br/>
+      </w:r>
+      <w:r>
+        <w:rPr>
+          <w:rFonts w:ascii="Courier New" w:hAnsi="Courier New" w:cs="Courier New"/>
+          <w:color w:val="538135" w:themeColor="accent6" w:themeShade="BF"/>
+          <w:sz w:val="18"/>
+          <w:szCs w:val="18"/>
+        </w:rPr>
+        <w:t xml:space="preserve">apt-get install </w:t>
+      </w:r>
+      <w:r>
+        <w:rPr>
+          <w:rFonts w:ascii="Courier New" w:hAnsi="Courier New" w:cs="Courier New"/>
+          <w:color w:val="538135" w:themeColor="accent6" w:themeShade="BF"/>
+          <w:sz w:val="18"/>
+          <w:szCs w:val="18"/>
+        </w:rPr>
+        <w:t>-</w:t>
       </w:r>
       <w:proofErr w:type="spellStart"/>
       <w:r>
@@ -2468,7 +2477,7 @@
           <w:sz w:val="18"/>
           <w:szCs w:val="18"/>
         </w:rPr>
-        <w:t>rm</w:t>
+        <w:t>yq</w:t>
       </w:r>
       <w:proofErr w:type="spellEnd"/>
       <w:r>
@@ -2478,7 +2487,7 @@
           <w:sz w:val="18"/>
           <w:szCs w:val="18"/>
         </w:rPr>
-        <w:t xml:space="preserve"> /</w:t>
+        <w:t xml:space="preserve"> </w:t>
       </w:r>
       <w:proofErr w:type="spellStart"/>
       <w:r>
@@ -2488,7 +2497,7 @@
           <w:sz w:val="18"/>
           <w:szCs w:val="18"/>
         </w:rPr>
-        <w:t>var</w:t>
+        <w:t>linux</w:t>
       </w:r>
       <w:proofErr w:type="spellEnd"/>
       <w:r>
@@ -2498,7 +2507,7 @@
           <w:sz w:val="18"/>
           <w:szCs w:val="18"/>
         </w:rPr>
-        <w:t>/lib/</w:t>
+        <w:t>-virtual-</w:t>
       </w:r>
       <w:proofErr w:type="spellStart"/>
       <w:r>
@@ -2508,7 +2517,7 @@
           <w:sz w:val="18"/>
           <w:szCs w:val="18"/>
         </w:rPr>
-        <w:t>dhcp</w:t>
+        <w:t>lts</w:t>
       </w:r>
       <w:proofErr w:type="spellEnd"/>
       <w:r>
@@ -2518,8 +2527,199 @@
           <w:sz w:val="18"/>
           <w:szCs w:val="18"/>
         </w:rPr>
-        <w:t>/*</w:t>
-      </w:r>
+        <w:t>-</w:t>
+      </w:r>
+      <w:proofErr w:type="spellStart"/>
+      <w:r>
+        <w:rPr>
+          <w:rFonts w:ascii="Courier New" w:hAnsi="Courier New" w:cs="Courier New"/>
+          <w:color w:val="538135" w:themeColor="accent6" w:themeShade="BF"/>
+          <w:sz w:val="18"/>
+          <w:szCs w:val="18"/>
+        </w:rPr>
+        <w:t>xenial</w:t>
+      </w:r>
+      <w:proofErr w:type="spellEnd"/>
+      <w:r>
+        <w:rPr>
+          <w:rFonts w:ascii="Courier New" w:hAnsi="Courier New" w:cs="Courier New"/>
+          <w:color w:val="538135" w:themeColor="accent6" w:themeShade="BF"/>
+          <w:sz w:val="18"/>
+          <w:szCs w:val="18"/>
+        </w:rPr>
+        <w:br/>
+        <w:t xml:space="preserve">apt-get install </w:t>
+      </w:r>
+      <w:r>
+        <w:rPr>
+          <w:rFonts w:ascii="Courier New" w:hAnsi="Courier New" w:cs="Courier New"/>
+          <w:color w:val="538135" w:themeColor="accent6" w:themeShade="BF"/>
+          <w:sz w:val="18"/>
+          <w:szCs w:val="18"/>
+        </w:rPr>
+        <w:t>-</w:t>
+      </w:r>
+      <w:proofErr w:type="spellStart"/>
+      <w:r>
+        <w:rPr>
+          <w:rFonts w:ascii="Courier New" w:hAnsi="Courier New" w:cs="Courier New"/>
+          <w:color w:val="538135" w:themeColor="accent6" w:themeShade="BF"/>
+          <w:sz w:val="18"/>
+          <w:szCs w:val="18"/>
+        </w:rPr>
+        <w:t>yq</w:t>
+      </w:r>
+      <w:proofErr w:type="spellEnd"/>
+      <w:r>
+        <w:rPr>
+          <w:rFonts w:ascii="Courier New" w:hAnsi="Courier New" w:cs="Courier New"/>
+          <w:color w:val="538135" w:themeColor="accent6" w:themeShade="BF"/>
+          <w:sz w:val="18"/>
+          <w:szCs w:val="18"/>
+        </w:rPr>
+        <w:t xml:space="preserve"> </w:t>
+      </w:r>
+      <w:proofErr w:type="spellStart"/>
+      <w:r>
+        <w:rPr>
+          <w:rFonts w:ascii="Courier New" w:hAnsi="Courier New" w:cs="Courier New"/>
+          <w:color w:val="538135" w:themeColor="accent6" w:themeShade="BF"/>
+          <w:sz w:val="18"/>
+          <w:szCs w:val="18"/>
+        </w:rPr>
+        <w:t>linux</w:t>
+      </w:r>
+      <w:proofErr w:type="spellEnd"/>
+      <w:r>
+        <w:rPr>
+          <w:rFonts w:ascii="Courier New" w:hAnsi="Courier New" w:cs="Courier New"/>
+          <w:color w:val="538135" w:themeColor="accent6" w:themeShade="BF"/>
+          <w:sz w:val="18"/>
+          <w:szCs w:val="18"/>
+        </w:rPr>
+        <w:t>-tools-virtual-</w:t>
+      </w:r>
+      <w:proofErr w:type="spellStart"/>
+      <w:r>
+        <w:rPr>
+          <w:rFonts w:ascii="Courier New" w:hAnsi="Courier New" w:cs="Courier New"/>
+          <w:color w:val="538135" w:themeColor="accent6" w:themeShade="BF"/>
+          <w:sz w:val="18"/>
+          <w:szCs w:val="18"/>
+        </w:rPr>
+        <w:t>lts</w:t>
+      </w:r>
+      <w:proofErr w:type="spellEnd"/>
+      <w:r>
+        <w:rPr>
+          <w:rFonts w:ascii="Courier New" w:hAnsi="Courier New" w:cs="Courier New"/>
+          <w:color w:val="538135" w:themeColor="accent6" w:themeShade="BF"/>
+          <w:sz w:val="18"/>
+          <w:szCs w:val="18"/>
+        </w:rPr>
+        <w:t>-</w:t>
+      </w:r>
+      <w:proofErr w:type="spellStart"/>
+      <w:r>
+        <w:rPr>
+          <w:rFonts w:ascii="Courier New" w:hAnsi="Courier New" w:cs="Courier New"/>
+          <w:color w:val="538135" w:themeColor="accent6" w:themeShade="BF"/>
+          <w:sz w:val="18"/>
+          <w:szCs w:val="18"/>
+        </w:rPr>
+        <w:t>xenial</w:t>
+      </w:r>
+      <w:proofErr w:type="spellEnd"/>
+      <w:r>
+        <w:rPr>
+          <w:rFonts w:ascii="Courier New" w:hAnsi="Courier New" w:cs="Courier New"/>
+          <w:color w:val="538135" w:themeColor="accent6" w:themeShade="BF"/>
+          <w:sz w:val="18"/>
+          <w:szCs w:val="18"/>
+        </w:rPr>
+        <w:t xml:space="preserve"> </w:t>
+      </w:r>
+      <w:r>
+        <w:rPr>
+          <w:rFonts w:ascii="Courier New" w:hAnsi="Courier New" w:cs="Courier New"/>
+          <w:color w:val="538135" w:themeColor="accent6" w:themeShade="BF"/>
+          <w:sz w:val="18"/>
+          <w:szCs w:val="18"/>
+        </w:rPr>
+        <w:br/>
+        <w:t>apt-get install -</w:t>
+      </w:r>
+      <w:proofErr w:type="spellStart"/>
+      <w:r>
+        <w:rPr>
+          <w:rFonts w:ascii="Courier New" w:hAnsi="Courier New" w:cs="Courier New"/>
+          <w:color w:val="538135" w:themeColor="accent6" w:themeShade="BF"/>
+          <w:sz w:val="18"/>
+          <w:szCs w:val="18"/>
+        </w:rPr>
+        <w:t>yq</w:t>
+      </w:r>
+      <w:proofErr w:type="spellEnd"/>
+      <w:r>
+        <w:rPr>
+          <w:rFonts w:ascii="Courier New" w:hAnsi="Courier New" w:cs="Courier New"/>
+          <w:color w:val="538135" w:themeColor="accent6" w:themeShade="BF"/>
+          <w:sz w:val="18"/>
+          <w:szCs w:val="18"/>
+        </w:rPr>
+        <w:t xml:space="preserve"> </w:t>
+      </w:r>
+      <w:proofErr w:type="spellStart"/>
+      <w:r>
+        <w:rPr>
+          <w:rFonts w:ascii="Courier New" w:hAnsi="Courier New" w:cs="Courier New"/>
+          <w:color w:val="538135" w:themeColor="accent6" w:themeShade="BF"/>
+          <w:sz w:val="18"/>
+          <w:szCs w:val="18"/>
+        </w:rPr>
+        <w:t>linux</w:t>
+      </w:r>
+      <w:proofErr w:type="spellEnd"/>
+      <w:r>
+        <w:rPr>
+          <w:rFonts w:ascii="Courier New" w:hAnsi="Courier New" w:cs="Courier New"/>
+          <w:color w:val="538135" w:themeColor="accent6" w:themeShade="BF"/>
+          <w:sz w:val="18"/>
+          <w:szCs w:val="18"/>
+        </w:rPr>
+        <w:t>-cloud-tools-virtual-</w:t>
+      </w:r>
+      <w:proofErr w:type="spellStart"/>
+      <w:r>
+        <w:rPr>
+          <w:rFonts w:ascii="Courier New" w:hAnsi="Courier New" w:cs="Courier New"/>
+          <w:color w:val="538135" w:themeColor="accent6" w:themeShade="BF"/>
+          <w:sz w:val="18"/>
+          <w:szCs w:val="18"/>
+        </w:rPr>
+        <w:t>lts</w:t>
+      </w:r>
+      <w:proofErr w:type="spellEnd"/>
+      <w:r>
+        <w:rPr>
+          <w:rFonts w:ascii="Courier New" w:hAnsi="Courier New" w:cs="Courier New"/>
+          <w:color w:val="538135" w:themeColor="accent6" w:themeShade="BF"/>
+          <w:sz w:val="18"/>
+          <w:szCs w:val="18"/>
+        </w:rPr>
+        <w:t>-</w:t>
+      </w:r>
+      <w:proofErr w:type="spellStart"/>
+      <w:r>
+        <w:rPr>
+          <w:rFonts w:ascii="Courier New" w:hAnsi="Courier New" w:cs="Courier New"/>
+          <w:color w:val="538135" w:themeColor="accent6" w:themeShade="BF"/>
+          <w:sz w:val="18"/>
+          <w:szCs w:val="18"/>
+        </w:rPr>
+        <w:t>xenial</w:t>
+      </w:r>
+      <w:proofErr w:type="spellEnd"/>
       <w:r>
         <w:br/>
       </w:r>
@@ -2533,156 +2733,52 @@
         </w:numPr>
       </w:pPr>
       <w:r>
-        <w:t>Optional:</w:t>
-      </w:r>
-      <w:r>
-        <w:t xml:space="preserve"> </w:t>
-      </w:r>
-      <w:r>
-        <w:rPr>
-          <w:b/>
-          <w:color w:val="C45911" w:themeColor="accent2" w:themeShade="BF"/>
-        </w:rPr>
-        <w:t>Shutdown</w:t>
-      </w:r>
-      <w:r>
-        <w:rPr>
-          <w:color w:val="C45911" w:themeColor="accent2" w:themeShade="BF"/>
-        </w:rPr>
-        <w:t xml:space="preserve"> </w:t>
-      </w:r>
-      <w:r>
-        <w:t>the VM</w:t>
-      </w:r>
-      <w:r>
-        <w:t xml:space="preserve"> down</w:t>
-      </w:r>
-      <w:r>
-        <w:t xml:space="preserve"> and make a copy VHDX file </w:t>
-      </w:r>
-      <w:r>
-        <w:t>as</w:t>
-      </w:r>
-      <w:r>
-        <w:t xml:space="preserve"> </w:t>
-      </w:r>
-      <w:r>
-        <w:rPr>
-          <w:b/>
-          <w:color w:val="C45911" w:themeColor="accent2" w:themeShade="BF"/>
-        </w:rPr>
-        <w:t>u</w:t>
-      </w:r>
-      <w:r>
-        <w:rPr>
-          <w:b/>
-          <w:color w:val="C45911" w:themeColor="accent2" w:themeShade="BF"/>
-        </w:rPr>
-        <w:t>buntu-16.</w:t>
-      </w:r>
-      <w:proofErr w:type="gramStart"/>
-      <w:r>
-        <w:rPr>
-          <w:b/>
-          <w:color w:val="C45911" w:themeColor="accent2" w:themeShade="BF"/>
-        </w:rPr>
-        <w:t>04</w:t>
-      </w:r>
-      <w:r>
-        <w:rPr>
-          <w:b/>
-          <w:color w:val="C45911" w:themeColor="accent2" w:themeShade="BF"/>
-        </w:rPr>
-        <w:t>.</w:t>
-      </w:r>
-      <w:r>
-        <w:rPr>
-          <w:b/>
-          <w:color w:val="C45911" w:themeColor="accent2" w:themeShade="BF"/>
-        </w:rPr>
-        <w:t>#</w:t>
-      </w:r>
-      <w:proofErr w:type="gramEnd"/>
-      <w:r>
-        <w:rPr>
-          <w:b/>
-          <w:color w:val="C45911" w:themeColor="accent2" w:themeShade="BF"/>
-        </w:rPr>
-        <w:t>-</w:t>
+        <w:t>Optional (but recommended): Install any upgraded packages:</w:t>
+      </w:r>
+      <w:r>
+        <w:br/>
+      </w:r>
+      <w:r>
+        <w:br/>
+      </w:r>
+      <w:r>
+        <w:rPr>
+          <w:rFonts w:ascii="Courier New" w:hAnsi="Courier New" w:cs="Courier New"/>
+          <w:color w:val="538135" w:themeColor="accent6" w:themeShade="BF"/>
+          <w:sz w:val="18"/>
+          <w:szCs w:val="18"/>
+        </w:rPr>
+        <w:t>apt-get u</w:t>
+      </w:r>
+      <w:r>
+        <w:rPr>
+          <w:rFonts w:ascii="Courier New" w:hAnsi="Courier New" w:cs="Courier New"/>
+          <w:color w:val="538135" w:themeColor="accent6" w:themeShade="BF"/>
+          <w:sz w:val="18"/>
+          <w:szCs w:val="18"/>
+        </w:rPr>
+        <w:t>p</w:t>
+      </w:r>
+      <w:r>
+        <w:rPr>
+          <w:rFonts w:ascii="Courier New" w:hAnsi="Courier New" w:cs="Courier New"/>
+          <w:color w:val="538135" w:themeColor="accent6" w:themeShade="BF"/>
+          <w:sz w:val="18"/>
+          <w:szCs w:val="18"/>
+        </w:rPr>
+        <w:t>grade -</w:t>
       </w:r>
       <w:proofErr w:type="spellStart"/>
       <w:r>
         <w:rPr>
-          <w:b/>
-          <w:color w:val="C45911" w:themeColor="accent2" w:themeShade="BF"/>
-        </w:rPr>
-        <w:t>clean.vhdx</w:t>
+          <w:rFonts w:ascii="Courier New" w:hAnsi="Courier New" w:cs="Courier New"/>
+          <w:color w:val="538135" w:themeColor="accent6" w:themeShade="BF"/>
+          <w:sz w:val="18"/>
+          <w:szCs w:val="18"/>
+        </w:rPr>
+        <w:t>yq</w:t>
       </w:r>
       <w:proofErr w:type="spellEnd"/>
-      <w:r>
-        <w:t>.  This file can be used as a short-cut when debugging or modifying t</w:t>
-      </w:r>
-      <w:r>
-        <w:t xml:space="preserve">he </w:t>
-      </w:r>
-      <w:r>
-        <w:rPr>
-          <w:rFonts w:ascii="Courier New" w:hAnsi="Courier New" w:cs="Courier New"/>
-          <w:color w:val="538135" w:themeColor="accent6" w:themeShade="BF"/>
-          <w:sz w:val="18"/>
-          <w:szCs w:val="18"/>
-        </w:rPr>
-        <w:t>neon</w:t>
-      </w:r>
-      <w:r>
-        <w:rPr>
-          <w:rFonts w:ascii="Courier New" w:hAnsi="Courier New" w:cs="Courier New"/>
-          <w:color w:val="538135" w:themeColor="accent6" w:themeShade="BF"/>
-          <w:sz w:val="18"/>
-          <w:szCs w:val="18"/>
-        </w:rPr>
-        <w:t xml:space="preserve"> prep-node</w:t>
-      </w:r>
-      <w:r>
-        <w:rPr>
-          <w:color w:val="538135" w:themeColor="accent6" w:themeShade="BF"/>
-        </w:rPr>
-        <w:t xml:space="preserve"> </w:t>
-      </w:r>
-      <w:r>
-        <w:t xml:space="preserve">command implementation.  </w:t>
-      </w:r>
-      <w:r>
-        <w:rPr>
-          <w:b/>
-          <w:color w:val="C45911" w:themeColor="accent2" w:themeShade="BF"/>
-        </w:rPr>
-        <w:t>Restart</w:t>
-      </w:r>
-      <w:r>
-        <w:rPr>
-          <w:color w:val="C45911" w:themeColor="accent2" w:themeShade="BF"/>
-        </w:rPr>
-        <w:t xml:space="preserve"> </w:t>
-      </w:r>
-      <w:r>
-        <w:t xml:space="preserve">the </w:t>
-      </w:r>
-      <w:r>
-        <w:t>VM</w:t>
-      </w:r>
-      <w:r>
-        <w:t xml:space="preserve"> afterwards</w:t>
-      </w:r>
-      <w:r>
-        <w:t xml:space="preserve"> and continue with the </w:t>
-      </w:r>
-      <w:r>
-        <w:t>steps below</w:t>
-      </w:r>
-      <w:r>
-        <w:t>.</w:t>
-      </w:r>
       <w:r>
         <w:br/>
       </w:r>
@@ -2696,100 +2792,29 @@
         </w:numPr>
       </w:pPr>
       <w:r>
-        <w:t xml:space="preserve">On your Windows workstation, run the </w:t>
-      </w:r>
-      <w:r>
-        <w:rPr>
-          <w:rFonts w:ascii="Courier New" w:hAnsi="Courier New" w:cs="Courier New"/>
-          <w:color w:val="538135" w:themeColor="accent6" w:themeShade="BF"/>
-          <w:sz w:val="18"/>
-          <w:szCs w:val="18"/>
-        </w:rPr>
-        <w:t>neon-cli</w:t>
-      </w:r>
-      <w:r>
-        <w:rPr>
-          <w:color w:val="538135" w:themeColor="accent6" w:themeShade="BF"/>
-        </w:rPr>
-        <w:t xml:space="preserve"> </w:t>
-      </w:r>
-      <w:r>
-        <w:t>command be</w:t>
-      </w:r>
-      <w:r>
-        <w:t xml:space="preserve">low to </w:t>
-      </w:r>
-      <w:r>
-        <w:t>prepare the</w:t>
-      </w:r>
-      <w:r>
-        <w:t xml:space="preserve"> NeonCloud</w:t>
-      </w:r>
-      <w:r>
-        <w:t xml:space="preserve"> template VM</w:t>
-      </w:r>
-      <w:r>
-        <w:t>.  You’ll need to pass the IP address from the previous step and you’ll be prompted for the admin credentials you specified above.</w:t>
-      </w:r>
-      <w:r>
-        <w:br/>
-      </w:r>
-      <w:r>
-        <w:br/>
-      </w:r>
-      <w:r>
-        <w:rPr>
-          <w:rFonts w:ascii="Courier New" w:hAnsi="Courier New" w:cs="Courier New"/>
-          <w:color w:val="538135" w:themeColor="accent6" w:themeShade="BF"/>
-          <w:sz w:val="18"/>
-          <w:szCs w:val="18"/>
-        </w:rPr>
-        <w:t>neon</w:t>
-      </w:r>
-      <w:r>
-        <w:rPr>
-          <w:rFonts w:ascii="Courier New" w:hAnsi="Courier New" w:cs="Courier New"/>
-          <w:color w:val="538135" w:themeColor="accent6" w:themeShade="BF"/>
-          <w:sz w:val="18"/>
-          <w:szCs w:val="18"/>
-        </w:rPr>
-        <w:t xml:space="preserve"> </w:t>
-      </w:r>
-      <w:r>
-        <w:rPr>
-          <w:rFonts w:ascii="Courier New" w:hAnsi="Courier New" w:cs="Courier New"/>
-          <w:color w:val="538135" w:themeColor="accent6" w:themeShade="BF"/>
-          <w:sz w:val="18"/>
-          <w:szCs w:val="18"/>
-        </w:rPr>
-        <w:t xml:space="preserve">node </w:t>
-      </w:r>
-      <w:r>
-        <w:rPr>
-          <w:rFonts w:ascii="Courier New" w:hAnsi="Courier New" w:cs="Courier New"/>
-          <w:color w:val="538135" w:themeColor="accent6" w:themeShade="BF"/>
-          <w:sz w:val="18"/>
-          <w:szCs w:val="18"/>
-        </w:rPr>
-        <w:t>prep</w:t>
-      </w:r>
-      <w:r>
-        <w:rPr>
-          <w:rFonts w:ascii="Courier New" w:hAnsi="Courier New" w:cs="Courier New"/>
-          <w:color w:val="538135" w:themeColor="accent6" w:themeShade="BF"/>
-          <w:sz w:val="18"/>
-          <w:szCs w:val="18"/>
-        </w:rPr>
-        <w:t xml:space="preserve">are </w:t>
-      </w:r>
-      <w:r>
-        <w:rPr>
-          <w:rFonts w:ascii="Courier New" w:hAnsi="Courier New" w:cs="Courier New"/>
-          <w:color w:val="538135" w:themeColor="accent6" w:themeShade="BF"/>
-          <w:sz w:val="18"/>
-          <w:szCs w:val="18"/>
-        </w:rPr>
-        <w:t>&lt;node-</w:t>
+        <w:t xml:space="preserve">Run the following command to clear the </w:t>
+      </w:r>
+      <w:r>
+        <w:rPr>
+          <w:b/>
+          <w:color w:val="C45911" w:themeColor="accent2" w:themeShade="BF"/>
+        </w:rPr>
+        <w:t>cached DHCP</w:t>
+      </w:r>
+      <w:r>
+        <w:rPr>
+          <w:color w:val="C45911" w:themeColor="accent2" w:themeShade="BF"/>
+        </w:rPr>
+        <w:t xml:space="preserve"> </w:t>
+      </w:r>
+      <w:r>
+        <w:t>leases:</w:t>
+      </w:r>
+      <w:r>
+        <w:br/>
+      </w:r>
+      <w:r>
+        <w:br/>
       </w:r>
       <w:proofErr w:type="spellStart"/>
       <w:r>
@@ -2799,7 +2824,7 @@
           <w:sz w:val="18"/>
           <w:szCs w:val="18"/>
         </w:rPr>
-        <w:t>ip</w:t>
+        <w:t>rm</w:t>
       </w:r>
       <w:proofErr w:type="spellEnd"/>
       <w:r>
@@ -2809,125 +2834,36 @@
           <w:sz w:val="18"/>
           <w:szCs w:val="18"/>
         </w:rPr>
-        <w:t>&gt;</w:t>
-      </w:r>
-      <w:r>
-        <w:t xml:space="preserve"> </w:t>
-      </w:r>
-      <w:r>
-        <w:br/>
-      </w:r>
-    </w:p>
-    <w:p>
-      <w:pPr>
-        <w:pStyle w:val="ListParagraph"/>
-        <w:rPr>
-          <w:rFonts w:ascii="Courier New" w:hAnsi="Courier New" w:cs="Courier New"/>
-          <w:color w:val="538135" w:themeColor="accent6" w:themeShade="BF"/>
-          <w:sz w:val="18"/>
-          <w:szCs w:val="18"/>
-        </w:rPr>
-      </w:pPr>
-      <w:r>
-        <w:rPr>
-          <w:b/>
-          <w:color w:val="C45911" w:themeColor="accent2" w:themeShade="BF"/>
-        </w:rPr>
-        <w:t xml:space="preserve">Highly Recommended: </w:t>
-      </w:r>
-      <w:r>
-        <w:t>The step above creates an image that can run anywhere but will download Linux packages from the Internet.  You can dramatically reduce external network traffic for large clusters or development clusters that are often regenerated by deploying an</w:t>
-      </w:r>
-      <w:r>
-        <w:br/>
-      </w:r>
-      <w:r>
-        <w:rPr>
-          <w:b/>
-          <w:color w:val="C45911" w:themeColor="accent2" w:themeShade="BF"/>
-        </w:rPr>
-        <w:t>apt-cache-ng</w:t>
-      </w:r>
-      <w:r>
-        <w:t xml:space="preserve"> server on your local network.  See </w:t>
-      </w:r>
-      <w:r>
-        <w:rPr>
-          <w:b/>
-          <w:color w:val="C45911" w:themeColor="accent2" w:themeShade="BF"/>
-        </w:rPr>
-        <w:t xml:space="preserve">Ubuntu-16.04 </w:t>
-      </w:r>
-      <w:r>
-        <w:rPr>
-          <w:b/>
-          <w:color w:val="C45911" w:themeColor="accent2" w:themeShade="BF"/>
-        </w:rPr>
-        <w:t>neonCLUSTER</w:t>
-      </w:r>
-      <w:r>
-        <w:rPr>
-          <w:b/>
-          <w:color w:val="C45911" w:themeColor="accent2" w:themeShade="BF"/>
-        </w:rPr>
-        <w:t xml:space="preserve"> Deploy.docx</w:t>
-      </w:r>
-      <w:r>
-        <w:rPr>
-          <w:color w:val="C45911" w:themeColor="accent2" w:themeShade="BF"/>
-        </w:rPr>
-        <w:t xml:space="preserve"> </w:t>
-      </w:r>
-      <w:r>
-        <w:t>for detailed instructions.</w:t>
-      </w:r>
-      <w:r>
-        <w:t xml:space="preserve">  </w:t>
-      </w:r>
-      <w:r>
-        <w:t>Then add the –package-cache option to the prepare command:</w:t>
-      </w:r>
-      <w:r>
-        <w:br/>
-      </w:r>
-      <w:r>
-        <w:br/>
-      </w:r>
-      <w:r>
-        <w:rPr>
-          <w:rFonts w:ascii="Courier New" w:hAnsi="Courier New" w:cs="Courier New"/>
-          <w:color w:val="538135" w:themeColor="accent6" w:themeShade="BF"/>
-          <w:sz w:val="18"/>
-          <w:szCs w:val="18"/>
-        </w:rPr>
-        <w:t>neon</w:t>
-      </w:r>
-      <w:r>
-        <w:rPr>
-          <w:rFonts w:ascii="Courier New" w:hAnsi="Courier New" w:cs="Courier New"/>
-          <w:color w:val="538135" w:themeColor="accent6" w:themeShade="BF"/>
-          <w:sz w:val="18"/>
-          <w:szCs w:val="18"/>
-        </w:rPr>
-        <w:t xml:space="preserve"> </w:t>
-      </w:r>
-      <w:r>
-        <w:rPr>
-          <w:rFonts w:ascii="Courier New" w:hAnsi="Courier New" w:cs="Courier New"/>
-          <w:color w:val="538135" w:themeColor="accent6" w:themeShade="BF"/>
-          <w:sz w:val="18"/>
-          <w:szCs w:val="18"/>
-        </w:rPr>
-        <w:t xml:space="preserve">node </w:t>
-      </w:r>
-      <w:r>
-        <w:rPr>
-          <w:rFonts w:ascii="Courier New" w:hAnsi="Courier New" w:cs="Courier New"/>
-          <w:color w:val="538135" w:themeColor="accent6" w:themeShade="BF"/>
-          <w:sz w:val="18"/>
-          <w:szCs w:val="18"/>
-        </w:rPr>
-        <w:t>prepare &lt;node-</w:t>
+        <w:t xml:space="preserve"> </w:t>
+      </w:r>
+      <w:r>
+        <w:rPr>
+          <w:rFonts w:ascii="Courier New" w:hAnsi="Courier New" w:cs="Courier New"/>
+          <w:color w:val="538135" w:themeColor="accent6" w:themeShade="BF"/>
+          <w:sz w:val="18"/>
+          <w:szCs w:val="18"/>
+        </w:rPr>
+        <w:t>-rf</w:t>
+      </w:r>
+      <w:bookmarkStart w:id="0" w:name="_GoBack"/>
+      <w:bookmarkEnd w:id="0"/>
+      <w:r>
+        <w:rPr>
+          <w:rFonts w:ascii="Courier New" w:hAnsi="Courier New" w:cs="Courier New"/>
+          <w:color w:val="538135" w:themeColor="accent6" w:themeShade="BF"/>
+          <w:sz w:val="18"/>
+          <w:szCs w:val="18"/>
+        </w:rPr>
+        <w:t xml:space="preserve"> </w:t>
+      </w:r>
+      <w:r>
+        <w:rPr>
+          <w:rFonts w:ascii="Courier New" w:hAnsi="Courier New" w:cs="Courier New"/>
+          <w:color w:val="538135" w:themeColor="accent6" w:themeShade="BF"/>
+          <w:sz w:val="18"/>
+          <w:szCs w:val="18"/>
+        </w:rPr>
+        <w:t>/</w:t>
       </w:r>
       <w:proofErr w:type="spellStart"/>
       <w:r>
@@ -2937,7 +2873,7 @@
           <w:sz w:val="18"/>
           <w:szCs w:val="18"/>
         </w:rPr>
-        <w:t>ip</w:t>
+        <w:t>var</w:t>
       </w:r>
       <w:proofErr w:type="spellEnd"/>
       <w:r>
@@ -2947,113 +2883,27 @@
           <w:sz w:val="18"/>
           <w:szCs w:val="18"/>
         </w:rPr>
-        <w:t>&gt; --package-cache=http://</w:t>
-      </w:r>
-      <w:r>
-        <w:rPr>
-          <w:rFonts w:ascii="Courier New" w:hAnsi="Courier New" w:cs="Courier New"/>
-          <w:color w:val="538135" w:themeColor="accent6" w:themeShade="BF"/>
-          <w:sz w:val="18"/>
-          <w:szCs w:val="18"/>
-        </w:rPr>
-        <w:t>&lt;</w:t>
-      </w:r>
-      <w:r>
-        <w:rPr>
-          <w:rFonts w:ascii="Courier New" w:hAnsi="Courier New" w:cs="Courier New"/>
-          <w:color w:val="538135" w:themeColor="accent6" w:themeShade="BF"/>
-          <w:sz w:val="18"/>
-          <w:szCs w:val="18"/>
-        </w:rPr>
-        <w:t>package</w:t>
-      </w:r>
-      <w:r>
-        <w:rPr>
-          <w:rFonts w:ascii="Courier New" w:hAnsi="Courier New" w:cs="Courier New"/>
-          <w:color w:val="538135" w:themeColor="accent6" w:themeShade="BF"/>
-          <w:sz w:val="18"/>
-          <w:szCs w:val="18"/>
-        </w:rPr>
-        <w:t>-cache&gt;</w:t>
-      </w:r>
-      <w:r>
-        <w:rPr>
-          <w:rFonts w:ascii="Courier New" w:hAnsi="Courier New" w:cs="Courier New"/>
-          <w:color w:val="538135" w:themeColor="accent6" w:themeShade="BF"/>
-          <w:sz w:val="18"/>
-          <w:szCs w:val="18"/>
-        </w:rPr>
-        <w:t>:3142</w:t>
-      </w:r>
-    </w:p>
-    <w:p>
-      <w:pPr>
-        <w:pStyle w:val="ListParagraph"/>
-      </w:pPr>
-    </w:p>
-    <w:p>
-      <w:pPr>
-        <w:pStyle w:val="ListParagraph"/>
-      </w:pPr>
-      <w:r>
-        <w:t>like</w:t>
-      </w:r>
-      <w:r>
-        <w:t xml:space="preserve"> for my (Jeff’s) home environment</w:t>
-      </w:r>
-      <w:r>
-        <w:t>:</w:t>
-      </w:r>
-      <w:r>
-        <w:br/>
-      </w:r>
-      <w:r>
-        <w:br/>
-      </w:r>
-      <w:r>
-        <w:rPr>
-          <w:rFonts w:ascii="Courier New" w:hAnsi="Courier New" w:cs="Courier New"/>
-          <w:color w:val="538135" w:themeColor="accent6" w:themeShade="BF"/>
-          <w:sz w:val="18"/>
-          <w:szCs w:val="18"/>
-        </w:rPr>
-        <w:t xml:space="preserve">neon node prepare </w:t>
-      </w:r>
-      <w:r>
-        <w:rPr>
-          <w:rFonts w:ascii="Courier New" w:hAnsi="Courier New" w:cs="Courier New"/>
-          <w:color w:val="538135" w:themeColor="accent6" w:themeShade="BF"/>
-          <w:sz w:val="18"/>
-          <w:szCs w:val="18"/>
-        </w:rPr>
-        <w:t>10.0.0.203</w:t>
-      </w:r>
-      <w:r>
-        <w:rPr>
-          <w:rFonts w:ascii="Courier New" w:hAnsi="Courier New" w:cs="Courier New"/>
-          <w:color w:val="538135" w:themeColor="accent6" w:themeShade="BF"/>
-          <w:sz w:val="18"/>
-          <w:szCs w:val="18"/>
-        </w:rPr>
-        <w:t xml:space="preserve"> --package-cache=http://</w:t>
-      </w:r>
-      <w:r>
-        <w:rPr>
-          <w:rFonts w:ascii="Courier New" w:hAnsi="Courier New" w:cs="Courier New"/>
-          <w:color w:val="538135" w:themeColor="accent6" w:themeShade="BF"/>
-          <w:sz w:val="18"/>
-          <w:szCs w:val="18"/>
-        </w:rPr>
-        <w:t>apt-cache.lilltek.net</w:t>
-      </w:r>
-      <w:r>
-        <w:rPr>
-          <w:rFonts w:ascii="Courier New" w:hAnsi="Courier New" w:cs="Courier New"/>
-          <w:color w:val="538135" w:themeColor="accent6" w:themeShade="BF"/>
-          <w:sz w:val="18"/>
-          <w:szCs w:val="18"/>
-        </w:rPr>
-        <w:t>:3142</w:t>
+        <w:t>/lib/</w:t>
+      </w:r>
+      <w:proofErr w:type="spellStart"/>
+      <w:r>
+        <w:rPr>
+          <w:rFonts w:ascii="Courier New" w:hAnsi="Courier New" w:cs="Courier New"/>
+          <w:color w:val="538135" w:themeColor="accent6" w:themeShade="BF"/>
+          <w:sz w:val="18"/>
+          <w:szCs w:val="18"/>
+        </w:rPr>
+        <w:t>dhcp</w:t>
+      </w:r>
+      <w:proofErr w:type="spellEnd"/>
+      <w:r>
+        <w:rPr>
+          <w:rFonts w:ascii="Courier New" w:hAnsi="Courier New" w:cs="Courier New"/>
+          <w:color w:val="538135" w:themeColor="accent6" w:themeShade="BF"/>
+          <w:sz w:val="18"/>
+          <w:szCs w:val="18"/>
+        </w:rPr>
+        <w:t>/*</w:t>
       </w:r>
       <w:r>
         <w:br/>
@@ -3068,18 +2918,66 @@
         </w:numPr>
       </w:pPr>
       <w:r>
-        <w:t>W</w:t>
-      </w:r>
-      <w:r>
-        <w:t xml:space="preserve">ait </w:t>
-      </w:r>
-      <w:r>
-        <w:t xml:space="preserve">for the </w:t>
-      </w:r>
-      <w:r>
-        <w:t>VM to stop</w:t>
-      </w:r>
-      <w:r>
+        <w:t>Optional:</w:t>
+      </w:r>
+      <w:r>
+        <w:t xml:space="preserve"> </w:t>
+      </w:r>
+      <w:r>
+        <w:rPr>
+          <w:b/>
+          <w:color w:val="C45911" w:themeColor="accent2" w:themeShade="BF"/>
+        </w:rPr>
+        <w:t>Shutdown</w:t>
+      </w:r>
+      <w:r>
+        <w:rPr>
+          <w:color w:val="C45911" w:themeColor="accent2" w:themeShade="BF"/>
+        </w:rPr>
+        <w:t xml:space="preserve"> </w:t>
+      </w:r>
+      <w:r>
+        <w:t>the VM</w:t>
+      </w:r>
+      <w:r>
+        <w:t xml:space="preserve"> down</w:t>
+      </w:r>
+      <w:r>
+        <w:t xml:space="preserve"> and make a copy VHDX file </w:t>
+      </w:r>
+      <w:r>
+        <w:t>as</w:t>
+      </w:r>
+      <w:r>
+        <w:t xml:space="preserve"> </w:t>
+      </w:r>
+      <w:r>
+        <w:rPr>
+          <w:b/>
+          <w:color w:val="C45911" w:themeColor="accent2" w:themeShade="BF"/>
+        </w:rPr>
+        <w:t>u</w:t>
+      </w:r>
+      <w:r>
+        <w:rPr>
+          <w:b/>
+          <w:color w:val="C45911" w:themeColor="accent2" w:themeShade="BF"/>
+        </w:rPr>
+        <w:t>buntu-16.</w:t>
+      </w:r>
+      <w:proofErr w:type="gramStart"/>
+      <w:r>
+        <w:rPr>
+          <w:b/>
+          <w:color w:val="C45911" w:themeColor="accent2" w:themeShade="BF"/>
+        </w:rPr>
+        <w:t>04</w:t>
+      </w:r>
+      <w:r>
+        <w:rPr>
+          <w:b/>
+          <w:color w:val="C45911" w:themeColor="accent2" w:themeShade="BF"/>
+        </w:rPr>
         <w:t>.</w:t>
       </w:r>
       <w:r>
@@ -3087,6 +2985,90 @@
           <w:b/>
           <w:color w:val="C45911" w:themeColor="accent2" w:themeShade="BF"/>
         </w:rPr>
+        <w:t>#</w:t>
+      </w:r>
+      <w:proofErr w:type="gramEnd"/>
+      <w:r>
+        <w:rPr>
+          <w:b/>
+          <w:color w:val="C45911" w:themeColor="accent2" w:themeShade="BF"/>
+        </w:rPr>
+        <w:t>-</w:t>
+      </w:r>
+      <w:proofErr w:type="spellStart"/>
+      <w:r>
+        <w:rPr>
+          <w:b/>
+          <w:color w:val="C45911" w:themeColor="accent2" w:themeShade="BF"/>
+        </w:rPr>
+        <w:t>clean.vhdx</w:t>
+      </w:r>
+      <w:proofErr w:type="spellEnd"/>
+      <w:r>
+        <w:t>.  This file can be used as a short-cut when debugging or modifying t</w:t>
+      </w:r>
+      <w:r>
+        <w:t xml:space="preserve">he </w:t>
+      </w:r>
+      <w:r>
+        <w:rPr>
+          <w:rFonts w:ascii="Courier New" w:hAnsi="Courier New" w:cs="Courier New"/>
+          <w:color w:val="538135" w:themeColor="accent6" w:themeShade="BF"/>
+          <w:sz w:val="18"/>
+          <w:szCs w:val="18"/>
+        </w:rPr>
+        <w:t>neon</w:t>
+      </w:r>
+      <w:r>
+        <w:rPr>
+          <w:rFonts w:ascii="Courier New" w:hAnsi="Courier New" w:cs="Courier New"/>
+          <w:color w:val="538135" w:themeColor="accent6" w:themeShade="BF"/>
+          <w:sz w:val="18"/>
+          <w:szCs w:val="18"/>
+        </w:rPr>
+        <w:t xml:space="preserve"> prep-node</w:t>
+      </w:r>
+      <w:r>
+        <w:rPr>
+          <w:color w:val="538135" w:themeColor="accent6" w:themeShade="BF"/>
+        </w:rPr>
+        <w:t xml:space="preserve"> </w:t>
+      </w:r>
+      <w:r>
+        <w:t xml:space="preserve">command implementation.  </w:t>
+      </w:r>
+      <w:r>
+        <w:rPr>
+          <w:b/>
+          <w:color w:val="C45911" w:themeColor="accent2" w:themeShade="BF"/>
+        </w:rPr>
+        <w:t>Restart</w:t>
+      </w:r>
+      <w:r>
+        <w:rPr>
+          <w:color w:val="C45911" w:themeColor="accent2" w:themeShade="BF"/>
+        </w:rPr>
+        <w:t xml:space="preserve"> </w:t>
+      </w:r>
+      <w:r>
+        <w:t xml:space="preserve">the </w:t>
+      </w:r>
+      <w:r>
+        <w:t>VM</w:t>
+      </w:r>
+      <w:r>
+        <w:t xml:space="preserve"> afterwards</w:t>
+      </w:r>
+      <w:r>
+        <w:t xml:space="preserve"> and continue with the </w:t>
+      </w:r>
+      <w:r>
+        <w:t>steps below</w:t>
+      </w:r>
+      <w:r>
+        <w:t>.</w:t>
+      </w:r>
+      <w:r>
         <w:br/>
       </w:r>
     </w:p>
@@ -3099,6 +3081,428 @@
         </w:numPr>
       </w:pPr>
       <w:r>
+        <w:t xml:space="preserve">On your Windows workstation, run the </w:t>
+      </w:r>
+      <w:r>
+        <w:rPr>
+          <w:rFonts w:ascii="Courier New" w:hAnsi="Courier New" w:cs="Courier New"/>
+          <w:color w:val="538135" w:themeColor="accent6" w:themeShade="BF"/>
+          <w:sz w:val="18"/>
+          <w:szCs w:val="18"/>
+        </w:rPr>
+        <w:t>neon-cli</w:t>
+      </w:r>
+      <w:r>
+        <w:rPr>
+          <w:color w:val="538135" w:themeColor="accent6" w:themeShade="BF"/>
+        </w:rPr>
+        <w:t xml:space="preserve"> </w:t>
+      </w:r>
+      <w:r>
+        <w:t>command be</w:t>
+      </w:r>
+      <w:r>
+        <w:t xml:space="preserve">low to </w:t>
+      </w:r>
+      <w:r>
+        <w:t>prepare the</w:t>
+      </w:r>
+      <w:r>
+        <w:t xml:space="preserve"> NeonCloud</w:t>
+      </w:r>
+      <w:r>
+        <w:t xml:space="preserve"> template VM</w:t>
+      </w:r>
+      <w:r>
+        <w:t>.  You’ll need to pass the IP address from the previous step and you’ll be prompted for the admin credentials you specified above.</w:t>
+      </w:r>
+      <w:r>
+        <w:br/>
+      </w:r>
+      <w:r>
+        <w:br/>
+      </w:r>
+      <w:r>
+        <w:rPr>
+          <w:rFonts w:ascii="Courier New" w:hAnsi="Courier New" w:cs="Courier New"/>
+          <w:color w:val="538135" w:themeColor="accent6" w:themeShade="BF"/>
+          <w:sz w:val="18"/>
+          <w:szCs w:val="18"/>
+        </w:rPr>
+        <w:t>neon</w:t>
+      </w:r>
+      <w:r>
+        <w:rPr>
+          <w:rFonts w:ascii="Courier New" w:hAnsi="Courier New" w:cs="Courier New"/>
+          <w:color w:val="538135" w:themeColor="accent6" w:themeShade="BF"/>
+          <w:sz w:val="18"/>
+          <w:szCs w:val="18"/>
+        </w:rPr>
+        <w:t xml:space="preserve"> </w:t>
+      </w:r>
+      <w:r>
+        <w:rPr>
+          <w:rFonts w:ascii="Courier New" w:hAnsi="Courier New" w:cs="Courier New"/>
+          <w:color w:val="538135" w:themeColor="accent6" w:themeShade="BF"/>
+          <w:sz w:val="18"/>
+          <w:szCs w:val="18"/>
+        </w:rPr>
+        <w:t xml:space="preserve">node </w:t>
+      </w:r>
+      <w:r>
+        <w:rPr>
+          <w:rFonts w:ascii="Courier New" w:hAnsi="Courier New" w:cs="Courier New"/>
+          <w:color w:val="538135" w:themeColor="accent6" w:themeShade="BF"/>
+          <w:sz w:val="18"/>
+          <w:szCs w:val="18"/>
+        </w:rPr>
+        <w:t>prep</w:t>
+      </w:r>
+      <w:r>
+        <w:rPr>
+          <w:rFonts w:ascii="Courier New" w:hAnsi="Courier New" w:cs="Courier New"/>
+          <w:color w:val="538135" w:themeColor="accent6" w:themeShade="BF"/>
+          <w:sz w:val="18"/>
+          <w:szCs w:val="18"/>
+        </w:rPr>
+        <w:t xml:space="preserve">are </w:t>
+      </w:r>
+      <w:r>
+        <w:rPr>
+          <w:rFonts w:ascii="Courier New" w:hAnsi="Courier New" w:cs="Courier New"/>
+          <w:color w:val="538135" w:themeColor="accent6" w:themeShade="BF"/>
+          <w:sz w:val="18"/>
+          <w:szCs w:val="18"/>
+        </w:rPr>
+        <w:t>&lt;node-</w:t>
+      </w:r>
+      <w:proofErr w:type="spellStart"/>
+      <w:r>
+        <w:rPr>
+          <w:rFonts w:ascii="Courier New" w:hAnsi="Courier New" w:cs="Courier New"/>
+          <w:color w:val="538135" w:themeColor="accent6" w:themeShade="BF"/>
+          <w:sz w:val="18"/>
+          <w:szCs w:val="18"/>
+        </w:rPr>
+        <w:t>ip</w:t>
+      </w:r>
+      <w:proofErr w:type="spellEnd"/>
+      <w:r>
+        <w:rPr>
+          <w:rFonts w:ascii="Courier New" w:hAnsi="Courier New" w:cs="Courier New"/>
+          <w:color w:val="538135" w:themeColor="accent6" w:themeShade="BF"/>
+          <w:sz w:val="18"/>
+          <w:szCs w:val="18"/>
+        </w:rPr>
+        <w:t>&gt;</w:t>
+      </w:r>
+      <w:r>
+        <w:t xml:space="preserve"> </w:t>
+      </w:r>
+      <w:r>
+        <w:br/>
+      </w:r>
+    </w:p>
+    <w:p>
+      <w:pPr>
+        <w:pStyle w:val="ListParagraph"/>
+        <w:rPr>
+          <w:rFonts w:ascii="Courier New" w:hAnsi="Courier New" w:cs="Courier New"/>
+          <w:color w:val="538135" w:themeColor="accent6" w:themeShade="BF"/>
+          <w:sz w:val="18"/>
+          <w:szCs w:val="18"/>
+        </w:rPr>
+      </w:pPr>
+      <w:r>
+        <w:rPr>
+          <w:b/>
+          <w:color w:val="C45911" w:themeColor="accent2" w:themeShade="BF"/>
+        </w:rPr>
+        <w:t xml:space="preserve">Highly Recommended: </w:t>
+      </w:r>
+      <w:r>
+        <w:t>The step above creates an image that can run anywhere but will download Linux packages from the Internet.  You can dramatically reduce external network traffic for large clusters or development clusters that are often regenerated by deploying an</w:t>
+      </w:r>
+      <w:r>
+        <w:br/>
+      </w:r>
+      <w:r>
+        <w:rPr>
+          <w:b/>
+          <w:color w:val="C45911" w:themeColor="accent2" w:themeShade="BF"/>
+        </w:rPr>
+        <w:t>apt-cache-ng</w:t>
+      </w:r>
+      <w:r>
+        <w:t xml:space="preserve"> server on your local network.  See </w:t>
+      </w:r>
+      <w:r>
+        <w:rPr>
+          <w:b/>
+          <w:color w:val="C45911" w:themeColor="accent2" w:themeShade="BF"/>
+        </w:rPr>
+        <w:t xml:space="preserve">Ubuntu-16.04 </w:t>
+      </w:r>
+      <w:r>
+        <w:rPr>
+          <w:b/>
+          <w:color w:val="C45911" w:themeColor="accent2" w:themeShade="BF"/>
+        </w:rPr>
+        <w:t>neonCLUSTER</w:t>
+      </w:r>
+      <w:r>
+        <w:rPr>
+          <w:b/>
+          <w:color w:val="C45911" w:themeColor="accent2" w:themeShade="BF"/>
+        </w:rPr>
+        <w:t xml:space="preserve"> Deploy.docx</w:t>
+      </w:r>
+      <w:r>
+        <w:rPr>
+          <w:color w:val="C45911" w:themeColor="accent2" w:themeShade="BF"/>
+        </w:rPr>
+        <w:t xml:space="preserve"> </w:t>
+      </w:r>
+      <w:r>
+        <w:t>for detailed instructions.</w:t>
+      </w:r>
+      <w:r>
+        <w:t xml:space="preserve">  </w:t>
+      </w:r>
+      <w:r>
+        <w:t xml:space="preserve">Then add the </w:t>
+      </w:r>
+      <w:r>
+        <w:rPr>
+          <w:rFonts w:ascii="Courier New" w:hAnsi="Courier New" w:cs="Courier New"/>
+          <w:color w:val="538135" w:themeColor="accent6" w:themeShade="BF"/>
+          <w:sz w:val="18"/>
+          <w:szCs w:val="18"/>
+        </w:rPr>
+        <w:t>--</w:t>
+      </w:r>
+      <w:r>
+        <w:rPr>
+          <w:rFonts w:ascii="Courier New" w:hAnsi="Courier New" w:cs="Courier New"/>
+          <w:color w:val="538135" w:themeColor="accent6" w:themeShade="BF"/>
+          <w:sz w:val="18"/>
+          <w:szCs w:val="18"/>
+        </w:rPr>
+        <w:t>package-cache</w:t>
+      </w:r>
+      <w:r>
+        <w:rPr>
+          <w:color w:val="538135" w:themeColor="accent6" w:themeShade="BF"/>
+        </w:rPr>
+        <w:t xml:space="preserve"> </w:t>
+      </w:r>
+      <w:r>
+        <w:t>option to the prepare command:</w:t>
+      </w:r>
+      <w:r>
+        <w:br/>
+      </w:r>
+      <w:r>
+        <w:br/>
+      </w:r>
+      <w:r>
+        <w:rPr>
+          <w:rFonts w:ascii="Courier New" w:hAnsi="Courier New" w:cs="Courier New"/>
+          <w:color w:val="538135" w:themeColor="accent6" w:themeShade="BF"/>
+          <w:sz w:val="18"/>
+          <w:szCs w:val="18"/>
+        </w:rPr>
+        <w:t>neon</w:t>
+      </w:r>
+      <w:r>
+        <w:rPr>
+          <w:rFonts w:ascii="Courier New" w:hAnsi="Courier New" w:cs="Courier New"/>
+          <w:color w:val="538135" w:themeColor="accent6" w:themeShade="BF"/>
+          <w:sz w:val="18"/>
+          <w:szCs w:val="18"/>
+        </w:rPr>
+        <w:t xml:space="preserve"> </w:t>
+      </w:r>
+      <w:r>
+        <w:rPr>
+          <w:rFonts w:ascii="Courier New" w:hAnsi="Courier New" w:cs="Courier New"/>
+          <w:color w:val="538135" w:themeColor="accent6" w:themeShade="BF"/>
+          <w:sz w:val="18"/>
+          <w:szCs w:val="18"/>
+        </w:rPr>
+        <w:t xml:space="preserve">node </w:t>
+      </w:r>
+      <w:r>
+        <w:rPr>
+          <w:rFonts w:ascii="Courier New" w:hAnsi="Courier New" w:cs="Courier New"/>
+          <w:color w:val="538135" w:themeColor="accent6" w:themeShade="BF"/>
+          <w:sz w:val="18"/>
+          <w:szCs w:val="18"/>
+        </w:rPr>
+        <w:t>prepare &lt;node-</w:t>
+      </w:r>
+      <w:proofErr w:type="spellStart"/>
+      <w:r>
+        <w:rPr>
+          <w:rFonts w:ascii="Courier New" w:hAnsi="Courier New" w:cs="Courier New"/>
+          <w:color w:val="538135" w:themeColor="accent6" w:themeShade="BF"/>
+          <w:sz w:val="18"/>
+          <w:szCs w:val="18"/>
+        </w:rPr>
+        <w:t>ip</w:t>
+      </w:r>
+      <w:proofErr w:type="spellEnd"/>
+      <w:r>
+        <w:rPr>
+          <w:rFonts w:ascii="Courier New" w:hAnsi="Courier New" w:cs="Courier New"/>
+          <w:color w:val="538135" w:themeColor="accent6" w:themeShade="BF"/>
+          <w:sz w:val="18"/>
+          <w:szCs w:val="18"/>
+        </w:rPr>
+        <w:t>&gt; --package-cache=http://</w:t>
+      </w:r>
+      <w:r>
+        <w:rPr>
+          <w:rFonts w:ascii="Courier New" w:hAnsi="Courier New" w:cs="Courier New"/>
+          <w:color w:val="538135" w:themeColor="accent6" w:themeShade="BF"/>
+          <w:sz w:val="18"/>
+          <w:szCs w:val="18"/>
+        </w:rPr>
+        <w:t>&lt;</w:t>
+      </w:r>
+      <w:r>
+        <w:rPr>
+          <w:rFonts w:ascii="Courier New" w:hAnsi="Courier New" w:cs="Courier New"/>
+          <w:color w:val="538135" w:themeColor="accent6" w:themeShade="BF"/>
+          <w:sz w:val="18"/>
+          <w:szCs w:val="18"/>
+        </w:rPr>
+        <w:t>package</w:t>
+      </w:r>
+      <w:r>
+        <w:rPr>
+          <w:rFonts w:ascii="Courier New" w:hAnsi="Courier New" w:cs="Courier New"/>
+          <w:color w:val="538135" w:themeColor="accent6" w:themeShade="BF"/>
+          <w:sz w:val="18"/>
+          <w:szCs w:val="18"/>
+        </w:rPr>
+        <w:t>-cache&gt;</w:t>
+      </w:r>
+      <w:r>
+        <w:rPr>
+          <w:rFonts w:ascii="Courier New" w:hAnsi="Courier New" w:cs="Courier New"/>
+          <w:color w:val="538135" w:themeColor="accent6" w:themeShade="BF"/>
+          <w:sz w:val="18"/>
+          <w:szCs w:val="18"/>
+        </w:rPr>
+        <w:t>:3142</w:t>
+      </w:r>
+    </w:p>
+    <w:p>
+      <w:pPr>
+        <w:pStyle w:val="ListParagraph"/>
+      </w:pPr>
+    </w:p>
+    <w:p>
+      <w:pPr>
+        <w:pStyle w:val="ListParagraph"/>
+      </w:pPr>
+      <w:r>
+        <w:t>like</w:t>
+      </w:r>
+      <w:r>
+        <w:t xml:space="preserve"> for my (Jeff’s) home environment</w:t>
+      </w:r>
+      <w:r>
+        <w:t>:</w:t>
+      </w:r>
+      <w:r>
+        <w:br/>
+      </w:r>
+      <w:r>
+        <w:br/>
+      </w:r>
+      <w:r>
+        <w:rPr>
+          <w:rFonts w:ascii="Courier New" w:hAnsi="Courier New" w:cs="Courier New"/>
+          <w:color w:val="538135" w:themeColor="accent6" w:themeShade="BF"/>
+          <w:sz w:val="18"/>
+          <w:szCs w:val="18"/>
+        </w:rPr>
+        <w:t xml:space="preserve">neon node prepare </w:t>
+      </w:r>
+      <w:r>
+        <w:rPr>
+          <w:rFonts w:ascii="Courier New" w:hAnsi="Courier New" w:cs="Courier New"/>
+          <w:color w:val="538135" w:themeColor="accent6" w:themeShade="BF"/>
+          <w:sz w:val="18"/>
+          <w:szCs w:val="18"/>
+        </w:rPr>
+        <w:t>10.0.0.203</w:t>
+      </w:r>
+      <w:r>
+        <w:rPr>
+          <w:rFonts w:ascii="Courier New" w:hAnsi="Courier New" w:cs="Courier New"/>
+          <w:color w:val="538135" w:themeColor="accent6" w:themeShade="BF"/>
+          <w:sz w:val="18"/>
+          <w:szCs w:val="18"/>
+        </w:rPr>
+        <w:t xml:space="preserve"> --package-cache=http://</w:t>
+      </w:r>
+      <w:r>
+        <w:rPr>
+          <w:rFonts w:ascii="Courier New" w:hAnsi="Courier New" w:cs="Courier New"/>
+          <w:color w:val="538135" w:themeColor="accent6" w:themeShade="BF"/>
+          <w:sz w:val="18"/>
+          <w:szCs w:val="18"/>
+        </w:rPr>
+        <w:t>apt-cache.lilltek.net</w:t>
+      </w:r>
+      <w:r>
+        <w:rPr>
+          <w:rFonts w:ascii="Courier New" w:hAnsi="Courier New" w:cs="Courier New"/>
+          <w:color w:val="538135" w:themeColor="accent6" w:themeShade="BF"/>
+          <w:sz w:val="18"/>
+          <w:szCs w:val="18"/>
+        </w:rPr>
+        <w:t>:3142</w:t>
+      </w:r>
+      <w:r>
+        <w:br/>
+      </w:r>
+    </w:p>
+    <w:p>
+      <w:pPr>
+        <w:pStyle w:val="ListParagraph"/>
+        <w:numPr>
+          <w:ilvl w:val="0"/>
+          <w:numId w:val="1"/>
+        </w:numPr>
+      </w:pPr>
+      <w:r>
+        <w:t>Wait for the last command to stop the VM</w:t>
+      </w:r>
+      <w:r>
+        <w:t>.</w:t>
+      </w:r>
+      <w:r>
+        <w:rPr>
+          <w:b/>
+          <w:color w:val="C45911" w:themeColor="accent2" w:themeShade="BF"/>
+        </w:rPr>
+        <w:br/>
+      </w:r>
+    </w:p>
+    <w:p>
+      <w:pPr>
+        <w:pStyle w:val="ListParagraph"/>
+        <w:numPr>
+          <w:ilvl w:val="0"/>
+          <w:numId w:val="1"/>
+        </w:numPr>
+      </w:pPr>
+      <w:r>
+        <w:lastRenderedPageBreak/>
         <w:t>ZIP the disk image and then u</w:t>
       </w:r>
       <w:r>
@@ -3153,7 +3557,80 @@
         <w:t>public read access</w:t>
       </w:r>
       <w:r>
-        <w:t>:</w:t>
+        <w:t xml:space="preserve">.  Note that you need to ZIP the image using the </w:t>
+      </w:r>
+      <w:r>
+        <w:rPr>
+          <w:b/>
+          <w:color w:val="C45911" w:themeColor="accent2" w:themeShade="BF"/>
+        </w:rPr>
+        <w:t>neon-cli</w:t>
+      </w:r>
+      <w:r>
+        <w:rPr>
+          <w:color w:val="C45911" w:themeColor="accent2" w:themeShade="BF"/>
+        </w:rPr>
+        <w:t xml:space="preserve"> </w:t>
+      </w:r>
+      <w:r>
+        <w:t xml:space="preserve">because the Windows file system ZIP feature uses Deflate64 compression which is not compatible with </w:t>
+      </w:r>
+      <w:r>
+        <w:rPr>
+          <w:b/>
+          <w:color w:val="C45911" w:themeColor="accent2" w:themeShade="BF"/>
+        </w:rPr>
+        <w:t>neon-cli</w:t>
+      </w:r>
+      <w:r>
+        <w:rPr>
+          <w:color w:val="C45911" w:themeColor="accent2" w:themeShade="BF"/>
+        </w:rPr>
+        <w:t xml:space="preserve"> </w:t>
+      </w:r>
+      <w:r>
+        <w:t>(and other tools):</w:t>
+      </w:r>
+    </w:p>
+    <w:p>
+      <w:pPr>
+        <w:pStyle w:val="ListParagraph"/>
+      </w:pPr>
+      <w:r>
+        <w:rPr>
+          <w:rFonts w:ascii="Courier New" w:hAnsi="Courier New" w:cs="Courier New"/>
+          <w:color w:val="538135" w:themeColor="accent6" w:themeShade="BF"/>
+          <w:sz w:val="18"/>
+          <w:szCs w:val="18"/>
+        </w:rPr>
+        <w:t xml:space="preserve">neon zip </w:t>
+      </w:r>
+      <w:proofErr w:type="gramStart"/>
+      <w:r>
+        <w:rPr>
+          <w:rFonts w:ascii="Courier New" w:hAnsi="Courier New" w:cs="Courier New"/>
+          <w:color w:val="538135" w:themeColor="accent6" w:themeShade="BF"/>
+          <w:sz w:val="18"/>
+          <w:szCs w:val="18"/>
+        </w:rPr>
+        <w:t>create</w:t>
+      </w:r>
+      <w:proofErr w:type="gramEnd"/>
+      <w:r>
+        <w:rPr>
+          <w:rFonts w:ascii="Courier New" w:hAnsi="Courier New" w:cs="Courier New"/>
+          <w:color w:val="538135" w:themeColor="accent6" w:themeShade="BF"/>
+          <w:sz w:val="18"/>
+          <w:szCs w:val="18"/>
+        </w:rPr>
+        <w:t xml:space="preserve"> PATH-TO-VHDX PATH-TO-ZIP</w:t>
+      </w:r>
+      <w:r>
+        <w:br/>
+      </w:r>
+      <w:r>
+        <w:br/>
+        <w:t>Then upload the ZIP file to:</w:t>
       </w:r>
       <w:r>
         <w:br/>
@@ -3205,8 +3682,6 @@
           </w:rPr>
           <w:t>.</w:t>
         </w:r>
-        <w:bookmarkStart w:id="0" w:name="_GoBack"/>
-        <w:bookmarkEnd w:id="0"/>
         <w:r>
           <w:rPr>
             <w:rStyle w:val="Hyperlink"/>

</xml_diff>

<commit_message>
[neon-cli]: [--upgrade] cluster prepare option coded.
</commit_message>
<xml_diff>
--- a/Doc/Ubuntu-16.04 neonCLUSTER Template.docx
+++ b/Doc/Ubuntu-16.04 neonCLUSTER Template.docx
@@ -1,6 +1,6 @@
 
 <file path=word/document.xml><?xml version="1.0" encoding="utf-8"?>
-<w:document xmlns:wpc="http://schemas.microsoft.com/office/word/2010/wordprocessingCanvas" xmlns:cx="http://schemas.microsoft.com/office/drawing/2014/chartex" xmlns:cx1="http://schemas.microsoft.com/office/drawing/2015/9/8/chartex" xmlns:cx2="http://schemas.microsoft.com/office/drawing/2015/10/21/chartex" xmlns:cx3="http://schemas.microsoft.com/office/drawing/2016/5/9/chartex" xmlns:cx4="http://schemas.microsoft.com/office/drawing/2016/5/10/chartex" xmlns:cx5="http://schemas.microsoft.com/office/drawing/2016/5/11/chartex" xmlns:cx6="http://schemas.microsoft.com/office/drawing/2016/5/12/chartex" xmlns:cx7="http://schemas.microsoft.com/office/drawing/2016/5/13/chartex" xmlns:cx8="http://schemas.microsoft.com/office/drawing/2016/5/14/chartex" xmlns:mc="http://schemas.openxmlformats.org/markup-compatibility/2006" xmlns:aink="http://schemas.microsoft.com/office/drawing/2016/ink" xmlns:am3d="http://schemas.microsoft.com/office/drawing/2017/model3d" xmlns:o="urn:schemas-microsoft-com:office:office" xmlns:r="http://schemas.openxmlformats.org/officeDocument/2006/relationships" xmlns:m="http://schemas.openxmlformats.org/officeDocument/2006/math" xmlns:v="urn:schemas-microsoft-com:vml" xmlns:wp14="http://schemas.microsoft.com/office/word/2010/wordprocessingDrawing" xmlns:wp="http://schemas.openxmlformats.org/drawingml/2006/wordprocessingDrawing" xmlns:w10="urn:schemas-microsoft-com:office:word" xmlns:w="http://schemas.openxmlformats.org/wordprocessingml/2006/main" xmlns:w14="http://schemas.microsoft.com/office/word/2010/wordml" xmlns:w15="http://schemas.microsoft.com/office/word/2012/wordml" xmlns:w16cid="http://schemas.microsoft.com/office/word/2016/wordml/cid" xmlns:w16se="http://schemas.microsoft.com/office/word/2015/wordml/symex" xmlns:wpg="http://schemas.microsoft.com/office/word/2010/wordprocessingGroup" xmlns:wpi="http://schemas.microsoft.com/office/word/2010/wordprocessingInk" xmlns:wne="http://schemas.microsoft.com/office/word/2006/wordml" xmlns:wps="http://schemas.microsoft.com/office/word/2010/wordprocessingShape" mc:Ignorable="w14 w15 w16se w16cid wp14">
+<w:document xmlns:wpc="http://schemas.microsoft.com/office/word/2010/wordprocessingCanvas" xmlns:cx="http://schemas.microsoft.com/office/drawing/2014/chartex" xmlns:cx1="http://schemas.microsoft.com/office/drawing/2015/9/8/chartex" xmlns:cx2="http://schemas.microsoft.com/office/drawing/2015/10/21/chartex" xmlns:cx3="http://schemas.microsoft.com/office/drawing/2016/5/9/chartex" xmlns:cx4="http://schemas.microsoft.com/office/drawing/2016/5/10/chartex" xmlns:cx5="http://schemas.microsoft.com/office/drawing/2016/5/11/chartex" xmlns:cx6="http://schemas.microsoft.com/office/drawing/2016/5/12/chartex" xmlns:cx7="http://schemas.microsoft.com/office/drawing/2016/5/13/chartex" xmlns:cx8="http://schemas.microsoft.com/office/drawing/2016/5/14/chartex" xmlns:mc="http://schemas.openxmlformats.org/markup-compatibility/2006" xmlns:aink="http://schemas.microsoft.com/office/drawing/2016/ink" xmlns:am3d="http://schemas.microsoft.com/office/drawing/2017/model3d" xmlns:o="urn:schemas-microsoft-com:office:office" xmlns:r="http://schemas.openxmlformats.org/officeDocument/2006/relationships" xmlns:m="http://schemas.openxmlformats.org/officeDocument/2006/math" xmlns:v="urn:schemas-microsoft-com:vml" xmlns:wp14="http://schemas.microsoft.com/office/word/2010/wordprocessingDrawing" xmlns:wp="http://schemas.openxmlformats.org/drawingml/2006/wordprocessingDrawing" xmlns:w10="urn:schemas-microsoft-com:office:word" xmlns:w="http://schemas.openxmlformats.org/wordprocessingml/2006/main" xmlns:w14="http://schemas.microsoft.com/office/word/2010/wordml" xmlns:w15="http://schemas.microsoft.com/office/word/2012/wordml" xmlns:w16se="http://schemas.microsoft.com/office/word/2015/wordml/symex" xmlns:wpg="http://schemas.microsoft.com/office/word/2010/wordprocessingGroup" xmlns:wpi="http://schemas.microsoft.com/office/word/2010/wordprocessingInk" xmlns:wne="http://schemas.microsoft.com/office/word/2006/wordml" xmlns:wps="http://schemas.microsoft.com/office/word/2010/wordprocessingShape" mc:Ignorable="w14 w15 w16se wp14">
   <w:body>
     <w:p>
       <w:pPr>
@@ -2843,10 +2843,19 @@
           <w:sz w:val="18"/>
           <w:szCs w:val="18"/>
         </w:rPr>
-        <w:t>-rf</w:t>
-      </w:r>
-      <w:bookmarkStart w:id="0" w:name="_GoBack"/>
-      <w:bookmarkEnd w:id="0"/>
+        <w:t>-</w:t>
+      </w:r>
+      <w:proofErr w:type="spellStart"/>
+      <w:r>
+        <w:rPr>
+          <w:rFonts w:ascii="Courier New" w:hAnsi="Courier New" w:cs="Courier New"/>
+          <w:color w:val="538135" w:themeColor="accent6" w:themeShade="BF"/>
+          <w:sz w:val="18"/>
+          <w:szCs w:val="18"/>
+        </w:rPr>
+        <w:t>rf</w:t>
+      </w:r>
+      <w:proofErr w:type="spellEnd"/>
       <w:r>
         <w:rPr>
           <w:rFonts w:ascii="Courier New" w:hAnsi="Courier New" w:cs="Courier New"/>
@@ -2918,591 +2927,6 @@
         </w:numPr>
       </w:pPr>
       <w:r>
-        <w:t>Optional:</w:t>
-      </w:r>
-      <w:r>
-        <w:t xml:space="preserve"> </w:t>
-      </w:r>
-      <w:r>
-        <w:rPr>
-          <w:b/>
-          <w:color w:val="C45911" w:themeColor="accent2" w:themeShade="BF"/>
-        </w:rPr>
-        <w:t>Shutdown</w:t>
-      </w:r>
-      <w:r>
-        <w:rPr>
-          <w:color w:val="C45911" w:themeColor="accent2" w:themeShade="BF"/>
-        </w:rPr>
-        <w:t xml:space="preserve"> </w:t>
-      </w:r>
-      <w:r>
-        <w:t>the VM</w:t>
-      </w:r>
-      <w:r>
-        <w:t xml:space="preserve"> down</w:t>
-      </w:r>
-      <w:r>
-        <w:t xml:space="preserve"> and make a copy VHDX file </w:t>
-      </w:r>
-      <w:r>
-        <w:t>as</w:t>
-      </w:r>
-      <w:r>
-        <w:t xml:space="preserve"> </w:t>
-      </w:r>
-      <w:r>
-        <w:rPr>
-          <w:b/>
-          <w:color w:val="C45911" w:themeColor="accent2" w:themeShade="BF"/>
-        </w:rPr>
-        <w:t>u</w:t>
-      </w:r>
-      <w:r>
-        <w:rPr>
-          <w:b/>
-          <w:color w:val="C45911" w:themeColor="accent2" w:themeShade="BF"/>
-        </w:rPr>
-        <w:t>buntu-16.</w:t>
-      </w:r>
-      <w:proofErr w:type="gramStart"/>
-      <w:r>
-        <w:rPr>
-          <w:b/>
-          <w:color w:val="C45911" w:themeColor="accent2" w:themeShade="BF"/>
-        </w:rPr>
-        <w:t>04</w:t>
-      </w:r>
-      <w:r>
-        <w:rPr>
-          <w:b/>
-          <w:color w:val="C45911" w:themeColor="accent2" w:themeShade="BF"/>
-        </w:rPr>
-        <w:t>.</w:t>
-      </w:r>
-      <w:r>
-        <w:rPr>
-          <w:b/>
-          <w:color w:val="C45911" w:themeColor="accent2" w:themeShade="BF"/>
-        </w:rPr>
-        <w:t>#</w:t>
-      </w:r>
-      <w:proofErr w:type="gramEnd"/>
-      <w:r>
-        <w:rPr>
-          <w:b/>
-          <w:color w:val="C45911" w:themeColor="accent2" w:themeShade="BF"/>
-        </w:rPr>
-        <w:t>-</w:t>
-      </w:r>
-      <w:proofErr w:type="spellStart"/>
-      <w:r>
-        <w:rPr>
-          <w:b/>
-          <w:color w:val="C45911" w:themeColor="accent2" w:themeShade="BF"/>
-        </w:rPr>
-        <w:t>clean.vhdx</w:t>
-      </w:r>
-      <w:proofErr w:type="spellEnd"/>
-      <w:r>
-        <w:t>.  This file can be used as a short-cut when debugging or modifying t</w:t>
-      </w:r>
-      <w:r>
-        <w:t xml:space="preserve">he </w:t>
-      </w:r>
-      <w:r>
-        <w:rPr>
-          <w:rFonts w:ascii="Courier New" w:hAnsi="Courier New" w:cs="Courier New"/>
-          <w:color w:val="538135" w:themeColor="accent6" w:themeShade="BF"/>
-          <w:sz w:val="18"/>
-          <w:szCs w:val="18"/>
-        </w:rPr>
-        <w:t>neon</w:t>
-      </w:r>
-      <w:r>
-        <w:rPr>
-          <w:rFonts w:ascii="Courier New" w:hAnsi="Courier New" w:cs="Courier New"/>
-          <w:color w:val="538135" w:themeColor="accent6" w:themeShade="BF"/>
-          <w:sz w:val="18"/>
-          <w:szCs w:val="18"/>
-        </w:rPr>
-        <w:t xml:space="preserve"> prep-node</w:t>
-      </w:r>
-      <w:r>
-        <w:rPr>
-          <w:color w:val="538135" w:themeColor="accent6" w:themeShade="BF"/>
-        </w:rPr>
-        <w:t xml:space="preserve"> </w:t>
-      </w:r>
-      <w:r>
-        <w:t xml:space="preserve">command implementation.  </w:t>
-      </w:r>
-      <w:r>
-        <w:rPr>
-          <w:b/>
-          <w:color w:val="C45911" w:themeColor="accent2" w:themeShade="BF"/>
-        </w:rPr>
-        <w:t>Restart</w:t>
-      </w:r>
-      <w:r>
-        <w:rPr>
-          <w:color w:val="C45911" w:themeColor="accent2" w:themeShade="BF"/>
-        </w:rPr>
-        <w:t xml:space="preserve"> </w:t>
-      </w:r>
-      <w:r>
-        <w:t xml:space="preserve">the </w:t>
-      </w:r>
-      <w:r>
-        <w:t>VM</w:t>
-      </w:r>
-      <w:r>
-        <w:t xml:space="preserve"> afterwards</w:t>
-      </w:r>
-      <w:r>
-        <w:t xml:space="preserve"> and continue with the </w:t>
-      </w:r>
-      <w:r>
-        <w:t>steps below</w:t>
-      </w:r>
-      <w:r>
-        <w:t>.</w:t>
-      </w:r>
-      <w:r>
-        <w:br/>
-      </w:r>
-    </w:p>
-    <w:p>
-      <w:pPr>
-        <w:pStyle w:val="ListParagraph"/>
-        <w:numPr>
-          <w:ilvl w:val="0"/>
-          <w:numId w:val="1"/>
-        </w:numPr>
-      </w:pPr>
-      <w:r>
-        <w:t xml:space="preserve">On your Windows workstation, run the </w:t>
-      </w:r>
-      <w:r>
-        <w:rPr>
-          <w:rFonts w:ascii="Courier New" w:hAnsi="Courier New" w:cs="Courier New"/>
-          <w:color w:val="538135" w:themeColor="accent6" w:themeShade="BF"/>
-          <w:sz w:val="18"/>
-          <w:szCs w:val="18"/>
-        </w:rPr>
-        <w:t>neon-cli</w:t>
-      </w:r>
-      <w:r>
-        <w:rPr>
-          <w:color w:val="538135" w:themeColor="accent6" w:themeShade="BF"/>
-        </w:rPr>
-        <w:t xml:space="preserve"> </w:t>
-      </w:r>
-      <w:r>
-        <w:t>command be</w:t>
-      </w:r>
-      <w:r>
-        <w:t xml:space="preserve">low to </w:t>
-      </w:r>
-      <w:r>
-        <w:t>prepare the</w:t>
-      </w:r>
-      <w:r>
-        <w:t xml:space="preserve"> NeonCloud</w:t>
-      </w:r>
-      <w:r>
-        <w:t xml:space="preserve"> template VM</w:t>
-      </w:r>
-      <w:r>
-        <w:t>.  You’ll need to pass the IP address from the previous step and you’ll be prompted for the admin credentials you specified above.</w:t>
-      </w:r>
-      <w:r>
-        <w:br/>
-      </w:r>
-      <w:r>
-        <w:br/>
-      </w:r>
-      <w:r>
-        <w:rPr>
-          <w:rFonts w:ascii="Courier New" w:hAnsi="Courier New" w:cs="Courier New"/>
-          <w:color w:val="538135" w:themeColor="accent6" w:themeShade="BF"/>
-          <w:sz w:val="18"/>
-          <w:szCs w:val="18"/>
-        </w:rPr>
-        <w:t>neon</w:t>
-      </w:r>
-      <w:r>
-        <w:rPr>
-          <w:rFonts w:ascii="Courier New" w:hAnsi="Courier New" w:cs="Courier New"/>
-          <w:color w:val="538135" w:themeColor="accent6" w:themeShade="BF"/>
-          <w:sz w:val="18"/>
-          <w:szCs w:val="18"/>
-        </w:rPr>
-        <w:t xml:space="preserve"> </w:t>
-      </w:r>
-      <w:r>
-        <w:rPr>
-          <w:rFonts w:ascii="Courier New" w:hAnsi="Courier New" w:cs="Courier New"/>
-          <w:color w:val="538135" w:themeColor="accent6" w:themeShade="BF"/>
-          <w:sz w:val="18"/>
-          <w:szCs w:val="18"/>
-        </w:rPr>
-        <w:t xml:space="preserve">node </w:t>
-      </w:r>
-      <w:r>
-        <w:rPr>
-          <w:rFonts w:ascii="Courier New" w:hAnsi="Courier New" w:cs="Courier New"/>
-          <w:color w:val="538135" w:themeColor="accent6" w:themeShade="BF"/>
-          <w:sz w:val="18"/>
-          <w:szCs w:val="18"/>
-        </w:rPr>
-        <w:t>prep</w:t>
-      </w:r>
-      <w:r>
-        <w:rPr>
-          <w:rFonts w:ascii="Courier New" w:hAnsi="Courier New" w:cs="Courier New"/>
-          <w:color w:val="538135" w:themeColor="accent6" w:themeShade="BF"/>
-          <w:sz w:val="18"/>
-          <w:szCs w:val="18"/>
-        </w:rPr>
-        <w:t xml:space="preserve">are </w:t>
-      </w:r>
-      <w:r>
-        <w:rPr>
-          <w:rFonts w:ascii="Courier New" w:hAnsi="Courier New" w:cs="Courier New"/>
-          <w:color w:val="538135" w:themeColor="accent6" w:themeShade="BF"/>
-          <w:sz w:val="18"/>
-          <w:szCs w:val="18"/>
-        </w:rPr>
-        <w:t>&lt;node-</w:t>
-      </w:r>
-      <w:proofErr w:type="spellStart"/>
-      <w:r>
-        <w:rPr>
-          <w:rFonts w:ascii="Courier New" w:hAnsi="Courier New" w:cs="Courier New"/>
-          <w:color w:val="538135" w:themeColor="accent6" w:themeShade="BF"/>
-          <w:sz w:val="18"/>
-          <w:szCs w:val="18"/>
-        </w:rPr>
-        <w:t>ip</w:t>
-      </w:r>
-      <w:proofErr w:type="spellEnd"/>
-      <w:r>
-        <w:rPr>
-          <w:rFonts w:ascii="Courier New" w:hAnsi="Courier New" w:cs="Courier New"/>
-          <w:color w:val="538135" w:themeColor="accent6" w:themeShade="BF"/>
-          <w:sz w:val="18"/>
-          <w:szCs w:val="18"/>
-        </w:rPr>
-        <w:t>&gt;</w:t>
-      </w:r>
-      <w:r>
-        <w:t xml:space="preserve"> </w:t>
-      </w:r>
-      <w:r>
-        <w:br/>
-      </w:r>
-    </w:p>
-    <w:p>
-      <w:pPr>
-        <w:pStyle w:val="ListParagraph"/>
-        <w:rPr>
-          <w:rFonts w:ascii="Courier New" w:hAnsi="Courier New" w:cs="Courier New"/>
-          <w:color w:val="538135" w:themeColor="accent6" w:themeShade="BF"/>
-          <w:sz w:val="18"/>
-          <w:szCs w:val="18"/>
-        </w:rPr>
-      </w:pPr>
-      <w:r>
-        <w:rPr>
-          <w:b/>
-          <w:color w:val="C45911" w:themeColor="accent2" w:themeShade="BF"/>
-        </w:rPr>
-        <w:t xml:space="preserve">Highly Recommended: </w:t>
-      </w:r>
-      <w:r>
-        <w:t>The step above creates an image that can run anywhere but will download Linux packages from the Internet.  You can dramatically reduce external network traffic for large clusters or development clusters that are often regenerated by deploying an</w:t>
-      </w:r>
-      <w:r>
-        <w:br/>
-      </w:r>
-      <w:r>
-        <w:rPr>
-          <w:b/>
-          <w:color w:val="C45911" w:themeColor="accent2" w:themeShade="BF"/>
-        </w:rPr>
-        <w:t>apt-cache-ng</w:t>
-      </w:r>
-      <w:r>
-        <w:t xml:space="preserve"> server on your local network.  See </w:t>
-      </w:r>
-      <w:r>
-        <w:rPr>
-          <w:b/>
-          <w:color w:val="C45911" w:themeColor="accent2" w:themeShade="BF"/>
-        </w:rPr>
-        <w:t xml:space="preserve">Ubuntu-16.04 </w:t>
-      </w:r>
-      <w:r>
-        <w:rPr>
-          <w:b/>
-          <w:color w:val="C45911" w:themeColor="accent2" w:themeShade="BF"/>
-        </w:rPr>
-        <w:t>neonCLUSTER</w:t>
-      </w:r>
-      <w:r>
-        <w:rPr>
-          <w:b/>
-          <w:color w:val="C45911" w:themeColor="accent2" w:themeShade="BF"/>
-        </w:rPr>
-        <w:t xml:space="preserve"> Deploy.docx</w:t>
-      </w:r>
-      <w:r>
-        <w:rPr>
-          <w:color w:val="C45911" w:themeColor="accent2" w:themeShade="BF"/>
-        </w:rPr>
-        <w:t xml:space="preserve"> </w:t>
-      </w:r>
-      <w:r>
-        <w:t>for detailed instructions.</w:t>
-      </w:r>
-      <w:r>
-        <w:t xml:space="preserve">  </w:t>
-      </w:r>
-      <w:r>
-        <w:t xml:space="preserve">Then add the </w:t>
-      </w:r>
-      <w:r>
-        <w:rPr>
-          <w:rFonts w:ascii="Courier New" w:hAnsi="Courier New" w:cs="Courier New"/>
-          <w:color w:val="538135" w:themeColor="accent6" w:themeShade="BF"/>
-          <w:sz w:val="18"/>
-          <w:szCs w:val="18"/>
-        </w:rPr>
-        <w:t>--</w:t>
-      </w:r>
-      <w:r>
-        <w:rPr>
-          <w:rFonts w:ascii="Courier New" w:hAnsi="Courier New" w:cs="Courier New"/>
-          <w:color w:val="538135" w:themeColor="accent6" w:themeShade="BF"/>
-          <w:sz w:val="18"/>
-          <w:szCs w:val="18"/>
-        </w:rPr>
-        <w:t>package-cache</w:t>
-      </w:r>
-      <w:r>
-        <w:rPr>
-          <w:color w:val="538135" w:themeColor="accent6" w:themeShade="BF"/>
-        </w:rPr>
-        <w:t xml:space="preserve"> </w:t>
-      </w:r>
-      <w:r>
-        <w:t>option to the prepare command:</w:t>
-      </w:r>
-      <w:r>
-        <w:br/>
-      </w:r>
-      <w:r>
-        <w:br/>
-      </w:r>
-      <w:r>
-        <w:rPr>
-          <w:rFonts w:ascii="Courier New" w:hAnsi="Courier New" w:cs="Courier New"/>
-          <w:color w:val="538135" w:themeColor="accent6" w:themeShade="BF"/>
-          <w:sz w:val="18"/>
-          <w:szCs w:val="18"/>
-        </w:rPr>
-        <w:t>neon</w:t>
-      </w:r>
-      <w:r>
-        <w:rPr>
-          <w:rFonts w:ascii="Courier New" w:hAnsi="Courier New" w:cs="Courier New"/>
-          <w:color w:val="538135" w:themeColor="accent6" w:themeShade="BF"/>
-          <w:sz w:val="18"/>
-          <w:szCs w:val="18"/>
-        </w:rPr>
-        <w:t xml:space="preserve"> </w:t>
-      </w:r>
-      <w:r>
-        <w:rPr>
-          <w:rFonts w:ascii="Courier New" w:hAnsi="Courier New" w:cs="Courier New"/>
-          <w:color w:val="538135" w:themeColor="accent6" w:themeShade="BF"/>
-          <w:sz w:val="18"/>
-          <w:szCs w:val="18"/>
-        </w:rPr>
-        <w:t xml:space="preserve">node </w:t>
-      </w:r>
-      <w:r>
-        <w:rPr>
-          <w:rFonts w:ascii="Courier New" w:hAnsi="Courier New" w:cs="Courier New"/>
-          <w:color w:val="538135" w:themeColor="accent6" w:themeShade="BF"/>
-          <w:sz w:val="18"/>
-          <w:szCs w:val="18"/>
-        </w:rPr>
-        <w:t>prepare &lt;node-</w:t>
-      </w:r>
-      <w:proofErr w:type="spellStart"/>
-      <w:r>
-        <w:rPr>
-          <w:rFonts w:ascii="Courier New" w:hAnsi="Courier New" w:cs="Courier New"/>
-          <w:color w:val="538135" w:themeColor="accent6" w:themeShade="BF"/>
-          <w:sz w:val="18"/>
-          <w:szCs w:val="18"/>
-        </w:rPr>
-        <w:t>ip</w:t>
-      </w:r>
-      <w:proofErr w:type="spellEnd"/>
-      <w:r>
-        <w:rPr>
-          <w:rFonts w:ascii="Courier New" w:hAnsi="Courier New" w:cs="Courier New"/>
-          <w:color w:val="538135" w:themeColor="accent6" w:themeShade="BF"/>
-          <w:sz w:val="18"/>
-          <w:szCs w:val="18"/>
-        </w:rPr>
-        <w:t>&gt; --package-cache=http://</w:t>
-      </w:r>
-      <w:r>
-        <w:rPr>
-          <w:rFonts w:ascii="Courier New" w:hAnsi="Courier New" w:cs="Courier New"/>
-          <w:color w:val="538135" w:themeColor="accent6" w:themeShade="BF"/>
-          <w:sz w:val="18"/>
-          <w:szCs w:val="18"/>
-        </w:rPr>
-        <w:t>&lt;</w:t>
-      </w:r>
-      <w:r>
-        <w:rPr>
-          <w:rFonts w:ascii="Courier New" w:hAnsi="Courier New" w:cs="Courier New"/>
-          <w:color w:val="538135" w:themeColor="accent6" w:themeShade="BF"/>
-          <w:sz w:val="18"/>
-          <w:szCs w:val="18"/>
-        </w:rPr>
-        <w:t>package</w:t>
-      </w:r>
-      <w:r>
-        <w:rPr>
-          <w:rFonts w:ascii="Courier New" w:hAnsi="Courier New" w:cs="Courier New"/>
-          <w:color w:val="538135" w:themeColor="accent6" w:themeShade="BF"/>
-          <w:sz w:val="18"/>
-          <w:szCs w:val="18"/>
-        </w:rPr>
-        <w:t>-cache&gt;</w:t>
-      </w:r>
-      <w:r>
-        <w:rPr>
-          <w:rFonts w:ascii="Courier New" w:hAnsi="Courier New" w:cs="Courier New"/>
-          <w:color w:val="538135" w:themeColor="accent6" w:themeShade="BF"/>
-          <w:sz w:val="18"/>
-          <w:szCs w:val="18"/>
-        </w:rPr>
-        <w:t>:3142</w:t>
-      </w:r>
-    </w:p>
-    <w:p>
-      <w:pPr>
-        <w:pStyle w:val="ListParagraph"/>
-      </w:pPr>
-    </w:p>
-    <w:p>
-      <w:pPr>
-        <w:pStyle w:val="ListParagraph"/>
-      </w:pPr>
-      <w:r>
-        <w:t>like</w:t>
-      </w:r>
-      <w:r>
-        <w:t xml:space="preserve"> for my (Jeff’s) home environment</w:t>
-      </w:r>
-      <w:r>
-        <w:t>:</w:t>
-      </w:r>
-      <w:r>
-        <w:br/>
-      </w:r>
-      <w:r>
-        <w:br/>
-      </w:r>
-      <w:r>
-        <w:rPr>
-          <w:rFonts w:ascii="Courier New" w:hAnsi="Courier New" w:cs="Courier New"/>
-          <w:color w:val="538135" w:themeColor="accent6" w:themeShade="BF"/>
-          <w:sz w:val="18"/>
-          <w:szCs w:val="18"/>
-        </w:rPr>
-        <w:t xml:space="preserve">neon node prepare </w:t>
-      </w:r>
-      <w:r>
-        <w:rPr>
-          <w:rFonts w:ascii="Courier New" w:hAnsi="Courier New" w:cs="Courier New"/>
-          <w:color w:val="538135" w:themeColor="accent6" w:themeShade="BF"/>
-          <w:sz w:val="18"/>
-          <w:szCs w:val="18"/>
-        </w:rPr>
-        <w:t>10.0.0.203</w:t>
-      </w:r>
-      <w:r>
-        <w:rPr>
-          <w:rFonts w:ascii="Courier New" w:hAnsi="Courier New" w:cs="Courier New"/>
-          <w:color w:val="538135" w:themeColor="accent6" w:themeShade="BF"/>
-          <w:sz w:val="18"/>
-          <w:szCs w:val="18"/>
-        </w:rPr>
-        <w:t xml:space="preserve"> --package-cache=http://</w:t>
-      </w:r>
-      <w:r>
-        <w:rPr>
-          <w:rFonts w:ascii="Courier New" w:hAnsi="Courier New" w:cs="Courier New"/>
-          <w:color w:val="538135" w:themeColor="accent6" w:themeShade="BF"/>
-          <w:sz w:val="18"/>
-          <w:szCs w:val="18"/>
-        </w:rPr>
-        <w:t>apt-cache.lilltek.net</w:t>
-      </w:r>
-      <w:r>
-        <w:rPr>
-          <w:rFonts w:ascii="Courier New" w:hAnsi="Courier New" w:cs="Courier New"/>
-          <w:color w:val="538135" w:themeColor="accent6" w:themeShade="BF"/>
-          <w:sz w:val="18"/>
-          <w:szCs w:val="18"/>
-        </w:rPr>
-        <w:t>:3142</w:t>
-      </w:r>
-      <w:r>
-        <w:br/>
-      </w:r>
-    </w:p>
-    <w:p>
-      <w:pPr>
-        <w:pStyle w:val="ListParagraph"/>
-        <w:numPr>
-          <w:ilvl w:val="0"/>
-          <w:numId w:val="1"/>
-        </w:numPr>
-      </w:pPr>
-      <w:r>
-        <w:t>Wait for the last command to stop the VM</w:t>
-      </w:r>
-      <w:r>
-        <w:t>.</w:t>
-      </w:r>
-      <w:r>
-        <w:rPr>
-          <w:b/>
-          <w:color w:val="C45911" w:themeColor="accent2" w:themeShade="BF"/>
-        </w:rPr>
-        <w:br/>
-      </w:r>
-    </w:p>
-    <w:p>
-      <w:pPr>
-        <w:pStyle w:val="ListParagraph"/>
-        <w:numPr>
-          <w:ilvl w:val="0"/>
-          <w:numId w:val="1"/>
-        </w:numPr>
-      </w:pPr>
-      <w:r>
-        <w:lastRenderedPageBreak/>
         <w:t>ZIP the disk image and then u</w:t>
       </w:r>
       <w:r>
@@ -3657,6 +3081,8 @@
       <w:r>
         <w:t>and if this is the latest version, to:</w:t>
       </w:r>
+      <w:bookmarkStart w:id="0" w:name="_GoBack"/>
+      <w:bookmarkEnd w:id="0"/>
       <w:r>
         <w:br/>
       </w:r>
@@ -3790,7 +3216,7 @@
 </file>
 
 <file path=word/numbering.xml><?xml version="1.0" encoding="utf-8"?>
-<w:numbering xmlns:wpc="http://schemas.microsoft.com/office/word/2010/wordprocessingCanvas" xmlns:cx="http://schemas.microsoft.com/office/drawing/2014/chartex" xmlns:cx1="http://schemas.microsoft.com/office/drawing/2015/9/8/chartex" xmlns:cx2="http://schemas.microsoft.com/office/drawing/2015/10/21/chartex" xmlns:cx3="http://schemas.microsoft.com/office/drawing/2016/5/9/chartex" xmlns:cx4="http://schemas.microsoft.com/office/drawing/2016/5/10/chartex" xmlns:cx5="http://schemas.microsoft.com/office/drawing/2016/5/11/chartex" xmlns:cx6="http://schemas.microsoft.com/office/drawing/2016/5/12/chartex" xmlns:cx7="http://schemas.microsoft.com/office/drawing/2016/5/13/chartex" xmlns:cx8="http://schemas.microsoft.com/office/drawing/2016/5/14/chartex" xmlns:mc="http://schemas.openxmlformats.org/markup-compatibility/2006" xmlns:aink="http://schemas.microsoft.com/office/drawing/2016/ink" xmlns:am3d="http://schemas.microsoft.com/office/drawing/2017/model3d" xmlns:o="urn:schemas-microsoft-com:office:office" xmlns:r="http://schemas.openxmlformats.org/officeDocument/2006/relationships" xmlns:m="http://schemas.openxmlformats.org/officeDocument/2006/math" xmlns:v="urn:schemas-microsoft-com:vml" xmlns:wp14="http://schemas.microsoft.com/office/word/2010/wordprocessingDrawing" xmlns:wp="http://schemas.openxmlformats.org/drawingml/2006/wordprocessingDrawing" xmlns:w10="urn:schemas-microsoft-com:office:word" xmlns:w="http://schemas.openxmlformats.org/wordprocessingml/2006/main" xmlns:w14="http://schemas.microsoft.com/office/word/2010/wordml" xmlns:w15="http://schemas.microsoft.com/office/word/2012/wordml" xmlns:w16cid="http://schemas.microsoft.com/office/word/2016/wordml/cid" xmlns:w16se="http://schemas.microsoft.com/office/word/2015/wordml/symex" xmlns:wpg="http://schemas.microsoft.com/office/word/2010/wordprocessingGroup" xmlns:wpi="http://schemas.microsoft.com/office/word/2010/wordprocessingInk" xmlns:wne="http://schemas.microsoft.com/office/word/2006/wordml" xmlns:wps="http://schemas.microsoft.com/office/word/2010/wordprocessingShape" mc:Ignorable="w14 w15 w16se w16cid wp14">
+<w:numbering xmlns:wpc="http://schemas.microsoft.com/office/word/2010/wordprocessingCanvas" xmlns:cx="http://schemas.microsoft.com/office/drawing/2014/chartex" xmlns:cx1="http://schemas.microsoft.com/office/drawing/2015/9/8/chartex" xmlns:cx2="http://schemas.microsoft.com/office/drawing/2015/10/21/chartex" xmlns:cx3="http://schemas.microsoft.com/office/drawing/2016/5/9/chartex" xmlns:cx4="http://schemas.microsoft.com/office/drawing/2016/5/10/chartex" xmlns:cx5="http://schemas.microsoft.com/office/drawing/2016/5/11/chartex" xmlns:cx6="http://schemas.microsoft.com/office/drawing/2016/5/12/chartex" xmlns:cx7="http://schemas.microsoft.com/office/drawing/2016/5/13/chartex" xmlns:cx8="http://schemas.microsoft.com/office/drawing/2016/5/14/chartex" xmlns:mc="http://schemas.openxmlformats.org/markup-compatibility/2006" xmlns:aink="http://schemas.microsoft.com/office/drawing/2016/ink" xmlns:am3d="http://schemas.microsoft.com/office/drawing/2017/model3d" xmlns:o="urn:schemas-microsoft-com:office:office" xmlns:r="http://schemas.openxmlformats.org/officeDocument/2006/relationships" xmlns:m="http://schemas.openxmlformats.org/officeDocument/2006/math" xmlns:v="urn:schemas-microsoft-com:vml" xmlns:wp14="http://schemas.microsoft.com/office/word/2010/wordprocessingDrawing" xmlns:wp="http://schemas.openxmlformats.org/drawingml/2006/wordprocessingDrawing" xmlns:w10="urn:schemas-microsoft-com:office:word" xmlns:w="http://schemas.openxmlformats.org/wordprocessingml/2006/main" xmlns:w14="http://schemas.microsoft.com/office/word/2010/wordml" xmlns:w15="http://schemas.microsoft.com/office/word/2012/wordml" xmlns:w16se="http://schemas.microsoft.com/office/word/2015/wordml/symex" xmlns:wpg="http://schemas.microsoft.com/office/word/2010/wordprocessingGroup" xmlns:wpi="http://schemas.microsoft.com/office/word/2010/wordprocessingInk" xmlns:wne="http://schemas.microsoft.com/office/word/2006/wordml" xmlns:wps="http://schemas.microsoft.com/office/word/2010/wordprocessingShape" mc:Ignorable="w14 w15 w16se wp14">
   <w:abstractNum w:abstractNumId="0" w15:restartNumberingAfterBreak="0">
     <w:nsid w:val="0CB356BE"/>
     <w:multiLevelType w:val="hybridMultilevel"/>
@@ -3973,7 +3399,7 @@
 </file>
 
 <file path=word/styles.xml><?xml version="1.0" encoding="utf-8"?>
-<w:styles xmlns:mc="http://schemas.openxmlformats.org/markup-compatibility/2006" xmlns:r="http://schemas.openxmlformats.org/officeDocument/2006/relationships" xmlns:w="http://schemas.openxmlformats.org/wordprocessingml/2006/main" xmlns:w14="http://schemas.microsoft.com/office/word/2010/wordml" xmlns:w15="http://schemas.microsoft.com/office/word/2012/wordml" xmlns:w16cid="http://schemas.microsoft.com/office/word/2016/wordml/cid" xmlns:w16se="http://schemas.microsoft.com/office/word/2015/wordml/symex" mc:Ignorable="w14 w15 w16se w16cid">
+<w:styles xmlns:mc="http://schemas.openxmlformats.org/markup-compatibility/2006" xmlns:r="http://schemas.openxmlformats.org/officeDocument/2006/relationships" xmlns:w="http://schemas.openxmlformats.org/wordprocessingml/2006/main" xmlns:w14="http://schemas.microsoft.com/office/word/2010/wordml" xmlns:w15="http://schemas.microsoft.com/office/word/2012/wordml" xmlns:w16se="http://schemas.microsoft.com/office/word/2015/wordml/symex" mc:Ignorable="w14 w15 w16se">
   <w:docDefaults>
     <w:rPrDefault>
       <w:rPr>

</xml_diff>

<commit_message>
Docs: Simplified VHDX template instructions.
</commit_message>
<xml_diff>
--- a/Doc/Ubuntu-16.04 neonCLUSTER Template.docx
+++ b/Doc/Ubuntu-16.04 neonCLUSTER Template.docx
@@ -1971,33 +1971,67 @@
         </w:numPr>
       </w:pPr>
       <w:r>
-        <w:t>Run this command to start bash with root permissions:</w:t>
-      </w:r>
-      <w:r>
-        <w:br/>
-      </w:r>
-      <w:r>
-        <w:br/>
+        <w:t xml:space="preserve">Optional: Use the command below to discover the VM’s </w:t>
+      </w:r>
+      <w:r>
+        <w:rPr>
+          <w:b/>
+          <w:color w:val="C45911" w:themeColor="accent2" w:themeShade="BF"/>
+        </w:rPr>
+        <w:t>IP address</w:t>
+      </w:r>
+      <w:r>
+        <w:rPr>
+          <w:color w:val="C45911" w:themeColor="accent2" w:themeShade="BF"/>
+        </w:rPr>
+        <w:t xml:space="preserve"> </w:t>
+      </w:r>
+      <w:r>
+        <w:t xml:space="preserve">for the </w:t>
+      </w:r>
+      <w:r>
+        <w:rPr>
+          <w:b/>
+          <w:color w:val="C45911" w:themeColor="accent2" w:themeShade="BF"/>
+        </w:rPr>
+        <w:t>eth0</w:t>
+      </w:r>
+      <w:r>
+        <w:rPr>
+          <w:color w:val="C45911" w:themeColor="accent2" w:themeShade="BF"/>
+        </w:rPr>
+        <w:t xml:space="preserve"> </w:t>
+      </w:r>
+      <w:r>
+        <w:t>interface and connect</w:t>
+      </w:r>
+      <w:r>
+        <w:t xml:space="preserve"> via </w:t>
       </w:r>
       <w:proofErr w:type="spellStart"/>
       <w:r>
-        <w:rPr>
-          <w:rFonts w:ascii="Courier New" w:hAnsi="Courier New" w:cs="Courier New"/>
-          <w:color w:val="538135" w:themeColor="accent6" w:themeShade="BF"/>
-          <w:sz w:val="18"/>
-          <w:szCs w:val="18"/>
-        </w:rPr>
-        <w:t>sudo</w:t>
+        <w:t>PuTTY</w:t>
       </w:r>
       <w:proofErr w:type="spellEnd"/>
       <w:r>
-        <w:rPr>
-          <w:rFonts w:ascii="Courier New" w:hAnsi="Courier New" w:cs="Courier New"/>
-          <w:color w:val="538135" w:themeColor="accent6" w:themeShade="BF"/>
-          <w:sz w:val="18"/>
-          <w:szCs w:val="18"/>
-        </w:rPr>
-        <w:t xml:space="preserve"> bash</w:t>
+        <w:t xml:space="preserve"> or another terminal program that allows for easy copy and pasting of commands.</w:t>
+      </w:r>
+      <w:r>
+        <w:br/>
+      </w:r>
+    </w:p>
+    <w:p>
+      <w:pPr>
+        <w:pStyle w:val="ListParagraph"/>
+      </w:pPr>
+      <w:r>
+        <w:rPr>
+          <w:rFonts w:ascii="Courier New" w:hAnsi="Courier New" w:cs="Courier New"/>
+          <w:color w:val="538135" w:themeColor="accent6" w:themeShade="BF"/>
+          <w:sz w:val="18"/>
+          <w:szCs w:val="18"/>
+        </w:rPr>
+        <w:t>ifconfig</w:t>
       </w:r>
       <w:r>
         <w:br/>
@@ -2012,191 +2046,27 @@
         </w:numPr>
       </w:pPr>
       <w:r>
-        <w:t xml:space="preserve">Run the following command to modify </w:t>
+        <w:t>Run this command to start bash with root permissions:</w:t>
+      </w:r>
+      <w:r>
+        <w:br/>
+      </w:r>
+      <w:r>
+        <w:br/>
       </w:r>
       <w:proofErr w:type="spellStart"/>
       <w:r>
         <w:rPr>
-          <w:b/>
-          <w:color w:val="C45911" w:themeColor="accent2" w:themeShade="BF"/>
+          <w:rFonts w:ascii="Courier New" w:hAnsi="Courier New" w:cs="Courier New"/>
+          <w:color w:val="538135" w:themeColor="accent6" w:themeShade="BF"/>
+          <w:sz w:val="18"/>
+          <w:szCs w:val="18"/>
         </w:rPr>
         <w:t>sudo</w:t>
       </w:r>
       <w:proofErr w:type="spellEnd"/>
       <w:r>
         <w:rPr>
-          <w:color w:val="C45911" w:themeColor="accent2" w:themeShade="BF"/>
-        </w:rPr>
-        <w:t xml:space="preserve"> </w:t>
-      </w:r>
-      <w:r>
-        <w:t>behavior so it doesn’t request passwords to make remote configuration possible):</w:t>
-      </w:r>
-      <w:r>
-        <w:br/>
-      </w:r>
-      <w:r>
-        <w:br/>
-      </w:r>
-      <w:r>
-        <w:rPr>
-          <w:rFonts w:ascii="Courier New" w:hAnsi="Courier New" w:cs="Courier New"/>
-          <w:color w:val="538135" w:themeColor="accent6" w:themeShade="BF"/>
-          <w:sz w:val="18"/>
-          <w:szCs w:val="18"/>
-        </w:rPr>
-        <w:t xml:space="preserve">echo </w:t>
-      </w:r>
-      <w:r>
-        <w:rPr>
-          <w:rFonts w:ascii="Courier New" w:hAnsi="Courier New" w:cs="Courier New"/>
-          <w:color w:val="385623" w:themeColor="accent6" w:themeShade="80"/>
-          <w:sz w:val="18"/>
-          <w:szCs w:val="18"/>
-        </w:rPr>
-        <w:t>"</w:t>
-      </w:r>
-      <w:r>
-        <w:rPr>
-          <w:rFonts w:ascii="Courier New" w:hAnsi="Courier New" w:cs="Courier New"/>
-          <w:color w:val="538135" w:themeColor="accent6" w:themeShade="BF"/>
-          <w:sz w:val="18"/>
-          <w:szCs w:val="18"/>
-        </w:rPr>
-        <w:t>%</w:t>
-      </w:r>
-      <w:proofErr w:type="spellStart"/>
-      <w:r>
-        <w:rPr>
-          <w:rFonts w:ascii="Courier New" w:hAnsi="Courier New" w:cs="Courier New"/>
-          <w:color w:val="538135" w:themeColor="accent6" w:themeShade="BF"/>
-          <w:sz w:val="18"/>
-          <w:szCs w:val="18"/>
-        </w:rPr>
-        <w:t>sudo</w:t>
-      </w:r>
-      <w:proofErr w:type="spellEnd"/>
-      <w:r>
-        <w:rPr>
-          <w:rFonts w:ascii="Courier New" w:hAnsi="Courier New" w:cs="Courier New"/>
-          <w:color w:val="538135" w:themeColor="accent6" w:themeShade="BF"/>
-          <w:sz w:val="18"/>
-          <w:szCs w:val="18"/>
-        </w:rPr>
-        <w:t xml:space="preserve">    ALL=NOPASSWD: ALL</w:t>
-      </w:r>
-      <w:r>
-        <w:rPr>
-          <w:rFonts w:ascii="Courier New" w:hAnsi="Courier New" w:cs="Courier New"/>
-          <w:color w:val="538135" w:themeColor="accent6" w:themeShade="BF"/>
-          <w:sz w:val="18"/>
-          <w:szCs w:val="18"/>
-        </w:rPr>
-        <w:t>" &gt; /</w:t>
-      </w:r>
-      <w:proofErr w:type="spellStart"/>
-      <w:r>
-        <w:rPr>
-          <w:rFonts w:ascii="Courier New" w:hAnsi="Courier New" w:cs="Courier New"/>
-          <w:color w:val="538135" w:themeColor="accent6" w:themeShade="BF"/>
-          <w:sz w:val="18"/>
-          <w:szCs w:val="18"/>
-        </w:rPr>
-        <w:t>etc</w:t>
-      </w:r>
-      <w:proofErr w:type="spellEnd"/>
-      <w:r>
-        <w:rPr>
-          <w:rFonts w:ascii="Courier New" w:hAnsi="Courier New" w:cs="Courier New"/>
-          <w:color w:val="538135" w:themeColor="accent6" w:themeShade="BF"/>
-          <w:sz w:val="18"/>
-          <w:szCs w:val="18"/>
-        </w:rPr>
-        <w:t>/</w:t>
-      </w:r>
-      <w:proofErr w:type="spellStart"/>
-      <w:r>
-        <w:rPr>
-          <w:rFonts w:ascii="Courier New" w:hAnsi="Courier New" w:cs="Courier New"/>
-          <w:color w:val="538135" w:themeColor="accent6" w:themeShade="BF"/>
-          <w:sz w:val="18"/>
-          <w:szCs w:val="18"/>
-        </w:rPr>
-        <w:t>sudoers.d</w:t>
-      </w:r>
-      <w:proofErr w:type="spellEnd"/>
-      <w:r>
-        <w:rPr>
-          <w:rFonts w:ascii="Courier New" w:hAnsi="Courier New" w:cs="Courier New"/>
-          <w:color w:val="538135" w:themeColor="accent6" w:themeShade="BF"/>
-          <w:sz w:val="18"/>
-          <w:szCs w:val="18"/>
-        </w:rPr>
-        <w:t>/</w:t>
-      </w:r>
-      <w:proofErr w:type="spellStart"/>
-      <w:r>
-        <w:rPr>
-          <w:rFonts w:ascii="Courier New" w:hAnsi="Courier New" w:cs="Courier New"/>
-          <w:color w:val="538135" w:themeColor="accent6" w:themeShade="BF"/>
-          <w:sz w:val="18"/>
-          <w:szCs w:val="18"/>
-        </w:rPr>
-        <w:t>nopasswd</w:t>
-      </w:r>
-      <w:proofErr w:type="spellEnd"/>
-      <w:r>
-        <w:rPr>
-          <w:b/>
-          <w:color w:val="C45911" w:themeColor="accent2" w:themeShade="BF"/>
-        </w:rPr>
-        <w:br/>
-      </w:r>
-    </w:p>
-    <w:p>
-      <w:pPr>
-        <w:pStyle w:val="ListParagraph"/>
-      </w:pPr>
-      <w:r>
-        <w:t xml:space="preserve">Restart the VM and log back in.  Then run the following command to verify that </w:t>
-      </w:r>
-      <w:proofErr w:type="spellStart"/>
-      <w:r>
-        <w:rPr>
-          <w:b/>
-          <w:color w:val="C45911" w:themeColor="accent2" w:themeShade="BF"/>
-        </w:rPr>
-        <w:t>sudo</w:t>
-      </w:r>
-      <w:proofErr w:type="spellEnd"/>
-      <w:r>
-        <w:rPr>
-          <w:color w:val="C45911" w:themeColor="accent2" w:themeShade="BF"/>
-        </w:rPr>
-        <w:t xml:space="preserve"> </w:t>
-      </w:r>
-      <w:r>
-        <w:t>no longer requests a password.</w:t>
-      </w:r>
-      <w:r>
-        <w:br/>
-      </w:r>
-      <w:r>
-        <w:br/>
-      </w:r>
-      <w:proofErr w:type="spellStart"/>
-      <w:r>
-        <w:rPr>
-          <w:rFonts w:ascii="Courier New" w:hAnsi="Courier New" w:cs="Courier New"/>
-          <w:color w:val="538135" w:themeColor="accent6" w:themeShade="BF"/>
-          <w:sz w:val="18"/>
-          <w:szCs w:val="18"/>
-        </w:rPr>
-        <w:t>sudo</w:t>
-      </w:r>
-      <w:proofErr w:type="spellEnd"/>
-      <w:r>
-        <w:rPr>
           <w:rFonts w:ascii="Courier New" w:hAnsi="Courier New" w:cs="Courier New"/>
           <w:color w:val="538135" w:themeColor="accent6" w:themeShade="BF"/>
           <w:sz w:val="18"/>
@@ -2205,10 +2075,6 @@
         <w:t xml:space="preserve"> bash</w:t>
       </w:r>
       <w:r>
-        <w:rPr>
-          <w:b/>
-          <w:color w:val="C45911" w:themeColor="accent2" w:themeShade="BF"/>
-        </w:rPr>
         <w:br/>
       </w:r>
     </w:p>
@@ -2221,69 +2087,58 @@
         </w:numPr>
       </w:pPr>
       <w:r>
-        <w:t xml:space="preserve">Some </w:t>
-      </w:r>
-      <w:r>
-        <w:t xml:space="preserve">Ubuntu </w:t>
-      </w:r>
-      <w:r>
-        <w:t xml:space="preserve">releases </w:t>
-      </w:r>
-      <w:r>
-        <w:t xml:space="preserve">configure unattended security upgrades by default.  We’re going to disable this capability for the base image </w:t>
-      </w:r>
-      <w:r>
-        <w:t>since we’ll want to manage upgrades ourselves in production.</w:t>
-      </w:r>
-      <w:r>
-        <w:t xml:space="preserve">  Run </w:t>
-      </w:r>
-      <w:r>
-        <w:t>this</w:t>
-      </w:r>
-      <w:r>
-        <w:t xml:space="preserve"> command</w:t>
-      </w:r>
-      <w:r>
-        <w:t xml:space="preserve"> (just in case)</w:t>
-      </w:r>
-      <w:r>
-        <w:t>:</w:t>
-      </w:r>
-      <w:r>
-        <w:br/>
-      </w:r>
-      <w:r>
-        <w:br/>
-      </w:r>
-      <w:r>
-        <w:rPr>
-          <w:rFonts w:ascii="Courier New" w:hAnsi="Courier New" w:cs="Courier New"/>
-          <w:color w:val="538135" w:themeColor="accent6" w:themeShade="BF"/>
-          <w:sz w:val="18"/>
-          <w:szCs w:val="18"/>
-        </w:rPr>
-        <w:t>apt-get remove -</w:t>
+        <w:t xml:space="preserve">Run the following command to modify </w:t>
       </w:r>
       <w:proofErr w:type="spellStart"/>
       <w:r>
         <w:rPr>
-          <w:rFonts w:ascii="Courier New" w:hAnsi="Courier New" w:cs="Courier New"/>
-          <w:color w:val="538135" w:themeColor="accent6" w:themeShade="BF"/>
-          <w:sz w:val="18"/>
-          <w:szCs w:val="18"/>
-        </w:rPr>
-        <w:t>yq</w:t>
+          <w:b/>
+          <w:color w:val="C45911" w:themeColor="accent2" w:themeShade="BF"/>
+        </w:rPr>
+        <w:t>sudo</w:t>
       </w:r>
       <w:proofErr w:type="spellEnd"/>
       <w:r>
         <w:rPr>
-          <w:rFonts w:ascii="Courier New" w:hAnsi="Courier New" w:cs="Courier New"/>
-          <w:color w:val="538135" w:themeColor="accent6" w:themeShade="BF"/>
-          <w:sz w:val="18"/>
-          <w:szCs w:val="18"/>
-        </w:rPr>
-        <w:t xml:space="preserve"> </w:t>
+          <w:color w:val="C45911" w:themeColor="accent2" w:themeShade="BF"/>
+        </w:rPr>
+        <w:t xml:space="preserve"> </w:t>
+      </w:r>
+      <w:r>
+        <w:t>behavior so it doesn’t request passwords to make remote configuration possible):</w:t>
+      </w:r>
+      <w:r>
+        <w:br/>
+      </w:r>
+      <w:r>
+        <w:br/>
+      </w:r>
+      <w:r>
+        <w:rPr>
+          <w:rFonts w:ascii="Courier New" w:hAnsi="Courier New" w:cs="Courier New"/>
+          <w:color w:val="538135" w:themeColor="accent6" w:themeShade="BF"/>
+          <w:sz w:val="18"/>
+          <w:szCs w:val="18"/>
+        </w:rPr>
+        <w:t xml:space="preserve">echo </w:t>
+      </w:r>
+      <w:r>
+        <w:rPr>
+          <w:rFonts w:ascii="Courier New" w:hAnsi="Courier New" w:cs="Courier New"/>
+          <w:color w:val="385623" w:themeColor="accent6" w:themeShade="80"/>
+          <w:sz w:val="18"/>
+          <w:szCs w:val="18"/>
+        </w:rPr>
+        <w:t>"</w:t>
+      </w:r>
+      <w:r>
+        <w:rPr>
+          <w:rFonts w:ascii="Courier New" w:hAnsi="Courier New" w:cs="Courier New"/>
+          <w:color w:val="538135" w:themeColor="accent6" w:themeShade="BF"/>
+          <w:sz w:val="18"/>
+          <w:szCs w:val="18"/>
+        </w:rPr>
+        <w:t>%</w:t>
       </w:r>
       <w:proofErr w:type="spellStart"/>
       <w:r>
@@ -2293,10 +2148,142 @@
           <w:sz w:val="18"/>
           <w:szCs w:val="18"/>
         </w:rPr>
-        <w:t>unattended_upgrades</w:t>
+        <w:t>sudo</w:t>
       </w:r>
       <w:proofErr w:type="spellEnd"/>
       <w:r>
+        <w:rPr>
+          <w:rFonts w:ascii="Courier New" w:hAnsi="Courier New" w:cs="Courier New"/>
+          <w:color w:val="538135" w:themeColor="accent6" w:themeShade="BF"/>
+          <w:sz w:val="18"/>
+          <w:szCs w:val="18"/>
+        </w:rPr>
+        <w:t xml:space="preserve">    ALL=NOPASSWD: ALL</w:t>
+      </w:r>
+      <w:r>
+        <w:rPr>
+          <w:rFonts w:ascii="Courier New" w:hAnsi="Courier New" w:cs="Courier New"/>
+          <w:color w:val="538135" w:themeColor="accent6" w:themeShade="BF"/>
+          <w:sz w:val="18"/>
+          <w:szCs w:val="18"/>
+        </w:rPr>
+        <w:t>" &gt; /</w:t>
+      </w:r>
+      <w:proofErr w:type="spellStart"/>
+      <w:r>
+        <w:rPr>
+          <w:rFonts w:ascii="Courier New" w:hAnsi="Courier New" w:cs="Courier New"/>
+          <w:color w:val="538135" w:themeColor="accent6" w:themeShade="BF"/>
+          <w:sz w:val="18"/>
+          <w:szCs w:val="18"/>
+        </w:rPr>
+        <w:t>etc</w:t>
+      </w:r>
+      <w:proofErr w:type="spellEnd"/>
+      <w:r>
+        <w:rPr>
+          <w:rFonts w:ascii="Courier New" w:hAnsi="Courier New" w:cs="Courier New"/>
+          <w:color w:val="538135" w:themeColor="accent6" w:themeShade="BF"/>
+          <w:sz w:val="18"/>
+          <w:szCs w:val="18"/>
+        </w:rPr>
+        <w:t>/</w:t>
+      </w:r>
+      <w:proofErr w:type="spellStart"/>
+      <w:r>
+        <w:rPr>
+          <w:rFonts w:ascii="Courier New" w:hAnsi="Courier New" w:cs="Courier New"/>
+          <w:color w:val="538135" w:themeColor="accent6" w:themeShade="BF"/>
+          <w:sz w:val="18"/>
+          <w:szCs w:val="18"/>
+        </w:rPr>
+        <w:t>sudoers.d</w:t>
+      </w:r>
+      <w:proofErr w:type="spellEnd"/>
+      <w:r>
+        <w:rPr>
+          <w:rFonts w:ascii="Courier New" w:hAnsi="Courier New" w:cs="Courier New"/>
+          <w:color w:val="538135" w:themeColor="accent6" w:themeShade="BF"/>
+          <w:sz w:val="18"/>
+          <w:szCs w:val="18"/>
+        </w:rPr>
+        <w:t>/</w:t>
+      </w:r>
+      <w:proofErr w:type="spellStart"/>
+      <w:r>
+        <w:rPr>
+          <w:rFonts w:ascii="Courier New" w:hAnsi="Courier New" w:cs="Courier New"/>
+          <w:color w:val="538135" w:themeColor="accent6" w:themeShade="BF"/>
+          <w:sz w:val="18"/>
+          <w:szCs w:val="18"/>
+        </w:rPr>
+        <w:t>nopasswd</w:t>
+      </w:r>
+      <w:proofErr w:type="spellEnd"/>
+      <w:r>
+        <w:rPr>
+          <w:b/>
+          <w:color w:val="C45911" w:themeColor="accent2" w:themeShade="BF"/>
+        </w:rPr>
+        <w:br/>
+      </w:r>
+    </w:p>
+    <w:p>
+      <w:pPr>
+        <w:pStyle w:val="ListParagraph"/>
+      </w:pPr>
+      <w:r>
+        <w:t xml:space="preserve">Restart the VM and log back in.  Then run the following command to verify that </w:t>
+      </w:r>
+      <w:proofErr w:type="spellStart"/>
+      <w:r>
+        <w:rPr>
+          <w:b/>
+          <w:color w:val="C45911" w:themeColor="accent2" w:themeShade="BF"/>
+        </w:rPr>
+        <w:t>sudo</w:t>
+      </w:r>
+      <w:proofErr w:type="spellEnd"/>
+      <w:r>
+        <w:rPr>
+          <w:color w:val="C45911" w:themeColor="accent2" w:themeShade="BF"/>
+        </w:rPr>
+        <w:t xml:space="preserve"> </w:t>
+      </w:r>
+      <w:r>
+        <w:t>no longer requests a password.</w:t>
+      </w:r>
+      <w:r>
+        <w:br/>
+      </w:r>
+      <w:r>
+        <w:br/>
+      </w:r>
+      <w:proofErr w:type="spellStart"/>
+      <w:r>
+        <w:rPr>
+          <w:rFonts w:ascii="Courier New" w:hAnsi="Courier New" w:cs="Courier New"/>
+          <w:color w:val="538135" w:themeColor="accent6" w:themeShade="BF"/>
+          <w:sz w:val="18"/>
+          <w:szCs w:val="18"/>
+        </w:rPr>
+        <w:t>sudo</w:t>
+      </w:r>
+      <w:proofErr w:type="spellEnd"/>
+      <w:r>
+        <w:rPr>
+          <w:rFonts w:ascii="Courier New" w:hAnsi="Courier New" w:cs="Courier New"/>
+          <w:color w:val="538135" w:themeColor="accent6" w:themeShade="BF"/>
+          <w:sz w:val="18"/>
+          <w:szCs w:val="18"/>
+        </w:rPr>
+        <w:t xml:space="preserve"> bash</w:t>
+      </w:r>
+      <w:r>
+        <w:rPr>
+          <w:b/>
+          <w:color w:val="C45911" w:themeColor="accent2" w:themeShade="BF"/>
+        </w:rPr>
         <w:br/>
       </w:r>
     </w:p>
@@ -2370,66 +2357,283 @@
         </w:numPr>
       </w:pPr>
       <w:r>
-        <w:t xml:space="preserve">Use the command below to discover the VM’s </w:t>
-      </w:r>
-      <w:r>
-        <w:rPr>
-          <w:b/>
-          <w:color w:val="C45911" w:themeColor="accent2" w:themeShade="BF"/>
-        </w:rPr>
-        <w:t>IP address</w:t>
-      </w:r>
-      <w:r>
-        <w:rPr>
-          <w:color w:val="C45911" w:themeColor="accent2" w:themeShade="BF"/>
-        </w:rPr>
-        <w:t xml:space="preserve"> </w:t>
-      </w:r>
-      <w:r>
-        <w:t>for</w:t>
-      </w:r>
-      <w:r>
-        <w:t xml:space="preserve"> the</w:t>
-      </w:r>
-      <w:r>
-        <w:t xml:space="preserve"> </w:t>
-      </w:r>
-      <w:r>
-        <w:rPr>
-          <w:b/>
-          <w:color w:val="C45911" w:themeColor="accent2" w:themeShade="BF"/>
-        </w:rPr>
-        <w:t>eth0</w:t>
-      </w:r>
-      <w:r>
-        <w:rPr>
-          <w:color w:val="C45911" w:themeColor="accent2" w:themeShade="BF"/>
-        </w:rPr>
-        <w:t xml:space="preserve"> </w:t>
-      </w:r>
-      <w:r>
-        <w:t>interface a</w:t>
-      </w:r>
-      <w:r>
-        <w:t>nd make a note of it for the next step:</w:t>
-      </w:r>
-      <w:r>
-        <w:br/>
-      </w:r>
-    </w:p>
-    <w:p>
-      <w:pPr>
-        <w:pStyle w:val="ListParagraph"/>
-      </w:pPr>
-      <w:r>
-        <w:rPr>
-          <w:rFonts w:ascii="Courier New" w:hAnsi="Courier New" w:cs="Courier New"/>
-          <w:color w:val="538135" w:themeColor="accent6" w:themeShade="BF"/>
-          <w:sz w:val="18"/>
-          <w:szCs w:val="18"/>
-        </w:rPr>
-        <w:t>ifconfig</w:t>
-      </w:r>
+        <w:t>Install the Hardware Enablement (HWE) kernel and related daemons to support better integration with virtualization hosts:</w:t>
+      </w:r>
+      <w:r>
+        <w:br/>
+      </w:r>
+      <w:r>
+        <w:br/>
+      </w:r>
+      <w:r>
+        <w:rPr>
+          <w:rFonts w:ascii="Courier New" w:hAnsi="Courier New" w:cs="Courier New"/>
+          <w:color w:val="538135" w:themeColor="accent6" w:themeShade="BF"/>
+          <w:sz w:val="18"/>
+          <w:szCs w:val="18"/>
+        </w:rPr>
+        <w:t xml:space="preserve">apt-get install </w:t>
+      </w:r>
+      <w:r>
+        <w:rPr>
+          <w:rFonts w:ascii="Courier New" w:hAnsi="Courier New" w:cs="Courier New"/>
+          <w:color w:val="538135" w:themeColor="accent6" w:themeShade="BF"/>
+          <w:sz w:val="18"/>
+          <w:szCs w:val="18"/>
+        </w:rPr>
+        <w:t>-</w:t>
+      </w:r>
+      <w:proofErr w:type="spellStart"/>
+      <w:r>
+        <w:rPr>
+          <w:rFonts w:ascii="Courier New" w:hAnsi="Courier New" w:cs="Courier New"/>
+          <w:color w:val="538135" w:themeColor="accent6" w:themeShade="BF"/>
+          <w:sz w:val="18"/>
+          <w:szCs w:val="18"/>
+        </w:rPr>
+        <w:t>yq</w:t>
+      </w:r>
+      <w:proofErr w:type="spellEnd"/>
+      <w:r>
+        <w:rPr>
+          <w:rFonts w:ascii="Courier New" w:hAnsi="Courier New" w:cs="Courier New"/>
+          <w:color w:val="538135" w:themeColor="accent6" w:themeShade="BF"/>
+          <w:sz w:val="18"/>
+          <w:szCs w:val="18"/>
+        </w:rPr>
+        <w:t xml:space="preserve"> </w:t>
+      </w:r>
+      <w:proofErr w:type="spellStart"/>
+      <w:r>
+        <w:rPr>
+          <w:rFonts w:ascii="Courier New" w:hAnsi="Courier New" w:cs="Courier New"/>
+          <w:color w:val="538135" w:themeColor="accent6" w:themeShade="BF"/>
+          <w:sz w:val="18"/>
+          <w:szCs w:val="18"/>
+        </w:rPr>
+        <w:t>linux</w:t>
+      </w:r>
+      <w:proofErr w:type="spellEnd"/>
+      <w:r>
+        <w:rPr>
+          <w:rFonts w:ascii="Courier New" w:hAnsi="Courier New" w:cs="Courier New"/>
+          <w:color w:val="538135" w:themeColor="accent6" w:themeShade="BF"/>
+          <w:sz w:val="18"/>
+          <w:szCs w:val="18"/>
+        </w:rPr>
+        <w:t>-virtual-</w:t>
+      </w:r>
+      <w:proofErr w:type="spellStart"/>
+      <w:r>
+        <w:rPr>
+          <w:rFonts w:ascii="Courier New" w:hAnsi="Courier New" w:cs="Courier New"/>
+          <w:color w:val="538135" w:themeColor="accent6" w:themeShade="BF"/>
+          <w:sz w:val="18"/>
+          <w:szCs w:val="18"/>
+        </w:rPr>
+        <w:t>lts</w:t>
+      </w:r>
+      <w:proofErr w:type="spellEnd"/>
+      <w:r>
+        <w:rPr>
+          <w:rFonts w:ascii="Courier New" w:hAnsi="Courier New" w:cs="Courier New"/>
+          <w:color w:val="538135" w:themeColor="accent6" w:themeShade="BF"/>
+          <w:sz w:val="18"/>
+          <w:szCs w:val="18"/>
+        </w:rPr>
+        <w:t>-</w:t>
+      </w:r>
+      <w:proofErr w:type="spellStart"/>
+      <w:r>
+        <w:rPr>
+          <w:rFonts w:ascii="Courier New" w:hAnsi="Courier New" w:cs="Courier New"/>
+          <w:color w:val="538135" w:themeColor="accent6" w:themeShade="BF"/>
+          <w:sz w:val="18"/>
+          <w:szCs w:val="18"/>
+        </w:rPr>
+        <w:t>xenial</w:t>
+      </w:r>
+      <w:proofErr w:type="spellEnd"/>
+      <w:r>
+        <w:rPr>
+          <w:rFonts w:ascii="Courier New" w:hAnsi="Courier New" w:cs="Courier New"/>
+          <w:color w:val="538135" w:themeColor="accent6" w:themeShade="BF"/>
+          <w:sz w:val="18"/>
+          <w:szCs w:val="18"/>
+        </w:rPr>
+        <w:br/>
+        <w:t xml:space="preserve">apt-get install </w:t>
+      </w:r>
+      <w:r>
+        <w:rPr>
+          <w:rFonts w:ascii="Courier New" w:hAnsi="Courier New" w:cs="Courier New"/>
+          <w:color w:val="538135" w:themeColor="accent6" w:themeShade="BF"/>
+          <w:sz w:val="18"/>
+          <w:szCs w:val="18"/>
+        </w:rPr>
+        <w:t>-</w:t>
+      </w:r>
+      <w:proofErr w:type="spellStart"/>
+      <w:r>
+        <w:rPr>
+          <w:rFonts w:ascii="Courier New" w:hAnsi="Courier New" w:cs="Courier New"/>
+          <w:color w:val="538135" w:themeColor="accent6" w:themeShade="BF"/>
+          <w:sz w:val="18"/>
+          <w:szCs w:val="18"/>
+        </w:rPr>
+        <w:t>yq</w:t>
+      </w:r>
+      <w:proofErr w:type="spellEnd"/>
+      <w:r>
+        <w:rPr>
+          <w:rFonts w:ascii="Courier New" w:hAnsi="Courier New" w:cs="Courier New"/>
+          <w:color w:val="538135" w:themeColor="accent6" w:themeShade="BF"/>
+          <w:sz w:val="18"/>
+          <w:szCs w:val="18"/>
+        </w:rPr>
+        <w:t xml:space="preserve"> </w:t>
+      </w:r>
+      <w:proofErr w:type="spellStart"/>
+      <w:r>
+        <w:rPr>
+          <w:rFonts w:ascii="Courier New" w:hAnsi="Courier New" w:cs="Courier New"/>
+          <w:color w:val="538135" w:themeColor="accent6" w:themeShade="BF"/>
+          <w:sz w:val="18"/>
+          <w:szCs w:val="18"/>
+        </w:rPr>
+        <w:t>linux</w:t>
+      </w:r>
+      <w:proofErr w:type="spellEnd"/>
+      <w:r>
+        <w:rPr>
+          <w:rFonts w:ascii="Courier New" w:hAnsi="Courier New" w:cs="Courier New"/>
+          <w:color w:val="538135" w:themeColor="accent6" w:themeShade="BF"/>
+          <w:sz w:val="18"/>
+          <w:szCs w:val="18"/>
+        </w:rPr>
+        <w:t>-tools-virtual-</w:t>
+      </w:r>
+      <w:proofErr w:type="spellStart"/>
+      <w:r>
+        <w:rPr>
+          <w:rFonts w:ascii="Courier New" w:hAnsi="Courier New" w:cs="Courier New"/>
+          <w:color w:val="538135" w:themeColor="accent6" w:themeShade="BF"/>
+          <w:sz w:val="18"/>
+          <w:szCs w:val="18"/>
+        </w:rPr>
+        <w:t>lts</w:t>
+      </w:r>
+      <w:proofErr w:type="spellEnd"/>
+      <w:r>
+        <w:rPr>
+          <w:rFonts w:ascii="Courier New" w:hAnsi="Courier New" w:cs="Courier New"/>
+          <w:color w:val="538135" w:themeColor="accent6" w:themeShade="BF"/>
+          <w:sz w:val="18"/>
+          <w:szCs w:val="18"/>
+        </w:rPr>
+        <w:t>-</w:t>
+      </w:r>
+      <w:proofErr w:type="spellStart"/>
+      <w:r>
+        <w:rPr>
+          <w:rFonts w:ascii="Courier New" w:hAnsi="Courier New" w:cs="Courier New"/>
+          <w:color w:val="538135" w:themeColor="accent6" w:themeShade="BF"/>
+          <w:sz w:val="18"/>
+          <w:szCs w:val="18"/>
+        </w:rPr>
+        <w:t>xenial</w:t>
+      </w:r>
+      <w:proofErr w:type="spellEnd"/>
+      <w:r>
+        <w:rPr>
+          <w:rFonts w:ascii="Courier New" w:hAnsi="Courier New" w:cs="Courier New"/>
+          <w:color w:val="538135" w:themeColor="accent6" w:themeShade="BF"/>
+          <w:sz w:val="18"/>
+          <w:szCs w:val="18"/>
+        </w:rPr>
+        <w:t xml:space="preserve"> </w:t>
+      </w:r>
+      <w:r>
+        <w:rPr>
+          <w:rFonts w:ascii="Courier New" w:hAnsi="Courier New" w:cs="Courier New"/>
+          <w:color w:val="538135" w:themeColor="accent6" w:themeShade="BF"/>
+          <w:sz w:val="18"/>
+          <w:szCs w:val="18"/>
+        </w:rPr>
+        <w:br/>
+        <w:t>apt-get install -</w:t>
+      </w:r>
+      <w:proofErr w:type="spellStart"/>
+      <w:r>
+        <w:rPr>
+          <w:rFonts w:ascii="Courier New" w:hAnsi="Courier New" w:cs="Courier New"/>
+          <w:color w:val="538135" w:themeColor="accent6" w:themeShade="BF"/>
+          <w:sz w:val="18"/>
+          <w:szCs w:val="18"/>
+        </w:rPr>
+        <w:t>yq</w:t>
+      </w:r>
+      <w:proofErr w:type="spellEnd"/>
+      <w:r>
+        <w:rPr>
+          <w:rFonts w:ascii="Courier New" w:hAnsi="Courier New" w:cs="Courier New"/>
+          <w:color w:val="538135" w:themeColor="accent6" w:themeShade="BF"/>
+          <w:sz w:val="18"/>
+          <w:szCs w:val="18"/>
+        </w:rPr>
+        <w:t xml:space="preserve"> </w:t>
+      </w:r>
+      <w:proofErr w:type="spellStart"/>
+      <w:r>
+        <w:rPr>
+          <w:rFonts w:ascii="Courier New" w:hAnsi="Courier New" w:cs="Courier New"/>
+          <w:color w:val="538135" w:themeColor="accent6" w:themeShade="BF"/>
+          <w:sz w:val="18"/>
+          <w:szCs w:val="18"/>
+        </w:rPr>
+        <w:t>linux</w:t>
+      </w:r>
+      <w:proofErr w:type="spellEnd"/>
+      <w:r>
+        <w:rPr>
+          <w:rFonts w:ascii="Courier New" w:hAnsi="Courier New" w:cs="Courier New"/>
+          <w:color w:val="538135" w:themeColor="accent6" w:themeShade="BF"/>
+          <w:sz w:val="18"/>
+          <w:szCs w:val="18"/>
+        </w:rPr>
+        <w:t>-cloud-tools-virtual-</w:t>
+      </w:r>
+      <w:proofErr w:type="spellStart"/>
+      <w:r>
+        <w:rPr>
+          <w:rFonts w:ascii="Courier New" w:hAnsi="Courier New" w:cs="Courier New"/>
+          <w:color w:val="538135" w:themeColor="accent6" w:themeShade="BF"/>
+          <w:sz w:val="18"/>
+          <w:szCs w:val="18"/>
+        </w:rPr>
+        <w:t>lts</w:t>
+      </w:r>
+      <w:proofErr w:type="spellEnd"/>
+      <w:r>
+        <w:rPr>
+          <w:rFonts w:ascii="Courier New" w:hAnsi="Courier New" w:cs="Courier New"/>
+          <w:color w:val="538135" w:themeColor="accent6" w:themeShade="BF"/>
+          <w:sz w:val="18"/>
+          <w:szCs w:val="18"/>
+        </w:rPr>
+        <w:t>-</w:t>
+      </w:r>
+      <w:proofErr w:type="spellStart"/>
+      <w:r>
+        <w:rPr>
+          <w:rFonts w:ascii="Courier New" w:hAnsi="Courier New" w:cs="Courier New"/>
+          <w:color w:val="538135" w:themeColor="accent6" w:themeShade="BF"/>
+          <w:sz w:val="18"/>
+          <w:szCs w:val="18"/>
+        </w:rPr>
+        <w:t>xenial</w:t>
+      </w:r>
+      <w:proofErr w:type="spellEnd"/>
       <w:r>
         <w:br/>
       </w:r>
@@ -2443,31 +2647,46 @@
         </w:numPr>
       </w:pPr>
       <w:r>
-        <w:t>Install the Hardware Enablement (HWE) kernel and related daemons to support better integration with virtualization hosts:</w:t>
-      </w:r>
-      <w:r>
-        <w:br/>
-      </w:r>
-      <w:r>
-        <w:br/>
-      </w:r>
-      <w:r>
-        <w:rPr>
-          <w:rFonts w:ascii="Courier New" w:hAnsi="Courier New" w:cs="Courier New"/>
-          <w:color w:val="538135" w:themeColor="accent6" w:themeShade="BF"/>
-          <w:sz w:val="18"/>
-          <w:szCs w:val="18"/>
-        </w:rPr>
-        <w:t xml:space="preserve">apt-get install </w:t>
-      </w:r>
-      <w:r>
-        <w:rPr>
-          <w:rFonts w:ascii="Courier New" w:hAnsi="Courier New" w:cs="Courier New"/>
-          <w:color w:val="538135" w:themeColor="accent6" w:themeShade="BF"/>
-          <w:sz w:val="18"/>
-          <w:szCs w:val="18"/>
-        </w:rPr>
-        <w:t>-</w:t>
+        <w:t>Optional: Install any upgraded packages</w:t>
+      </w:r>
+      <w:r>
+        <w:t xml:space="preserve"> (I generally don’t do this here and upgrade during cluster provisioning instead)</w:t>
+      </w:r>
+      <w:r>
+        <w:t>:</w:t>
+      </w:r>
+      <w:r>
+        <w:br/>
+      </w:r>
+      <w:r>
+        <w:br/>
+      </w:r>
+      <w:r>
+        <w:rPr>
+          <w:rFonts w:ascii="Courier New" w:hAnsi="Courier New" w:cs="Courier New"/>
+          <w:color w:val="538135" w:themeColor="accent6" w:themeShade="BF"/>
+          <w:sz w:val="18"/>
+          <w:szCs w:val="18"/>
+        </w:rPr>
+        <w:t>apt-get u</w:t>
+      </w:r>
+      <w:r>
+        <w:rPr>
+          <w:rFonts w:ascii="Courier New" w:hAnsi="Courier New" w:cs="Courier New"/>
+          <w:color w:val="538135" w:themeColor="accent6" w:themeShade="BF"/>
+          <w:sz w:val="18"/>
+          <w:szCs w:val="18"/>
+        </w:rPr>
+        <w:t>p</w:t>
+      </w:r>
+      <w:r>
+        <w:rPr>
+          <w:rFonts w:ascii="Courier New" w:hAnsi="Courier New" w:cs="Courier New"/>
+          <w:color w:val="538135" w:themeColor="accent6" w:themeShade="BF"/>
+          <w:sz w:val="18"/>
+          <w:szCs w:val="18"/>
+        </w:rPr>
+        <w:t>grade -</w:t>
       </w:r>
       <w:proofErr w:type="spellStart"/>
       <w:r>
@@ -2478,246 +2697,6 @@
           <w:szCs w:val="18"/>
         </w:rPr>
         <w:t>yq</w:t>
-      </w:r>
-      <w:proofErr w:type="spellEnd"/>
-      <w:r>
-        <w:rPr>
-          <w:rFonts w:ascii="Courier New" w:hAnsi="Courier New" w:cs="Courier New"/>
-          <w:color w:val="538135" w:themeColor="accent6" w:themeShade="BF"/>
-          <w:sz w:val="18"/>
-          <w:szCs w:val="18"/>
-        </w:rPr>
-        <w:t xml:space="preserve"> </w:t>
-      </w:r>
-      <w:proofErr w:type="spellStart"/>
-      <w:r>
-        <w:rPr>
-          <w:rFonts w:ascii="Courier New" w:hAnsi="Courier New" w:cs="Courier New"/>
-          <w:color w:val="538135" w:themeColor="accent6" w:themeShade="BF"/>
-          <w:sz w:val="18"/>
-          <w:szCs w:val="18"/>
-        </w:rPr>
-        <w:t>linux</w:t>
-      </w:r>
-      <w:proofErr w:type="spellEnd"/>
-      <w:r>
-        <w:rPr>
-          <w:rFonts w:ascii="Courier New" w:hAnsi="Courier New" w:cs="Courier New"/>
-          <w:color w:val="538135" w:themeColor="accent6" w:themeShade="BF"/>
-          <w:sz w:val="18"/>
-          <w:szCs w:val="18"/>
-        </w:rPr>
-        <w:t>-virtual-</w:t>
-      </w:r>
-      <w:proofErr w:type="spellStart"/>
-      <w:r>
-        <w:rPr>
-          <w:rFonts w:ascii="Courier New" w:hAnsi="Courier New" w:cs="Courier New"/>
-          <w:color w:val="538135" w:themeColor="accent6" w:themeShade="BF"/>
-          <w:sz w:val="18"/>
-          <w:szCs w:val="18"/>
-        </w:rPr>
-        <w:t>lts</w:t>
-      </w:r>
-      <w:proofErr w:type="spellEnd"/>
-      <w:r>
-        <w:rPr>
-          <w:rFonts w:ascii="Courier New" w:hAnsi="Courier New" w:cs="Courier New"/>
-          <w:color w:val="538135" w:themeColor="accent6" w:themeShade="BF"/>
-          <w:sz w:val="18"/>
-          <w:szCs w:val="18"/>
-        </w:rPr>
-        <w:t>-</w:t>
-      </w:r>
-      <w:proofErr w:type="spellStart"/>
-      <w:r>
-        <w:rPr>
-          <w:rFonts w:ascii="Courier New" w:hAnsi="Courier New" w:cs="Courier New"/>
-          <w:color w:val="538135" w:themeColor="accent6" w:themeShade="BF"/>
-          <w:sz w:val="18"/>
-          <w:szCs w:val="18"/>
-        </w:rPr>
-        <w:t>xenial</w:t>
-      </w:r>
-      <w:proofErr w:type="spellEnd"/>
-      <w:r>
-        <w:rPr>
-          <w:rFonts w:ascii="Courier New" w:hAnsi="Courier New" w:cs="Courier New"/>
-          <w:color w:val="538135" w:themeColor="accent6" w:themeShade="BF"/>
-          <w:sz w:val="18"/>
-          <w:szCs w:val="18"/>
-        </w:rPr>
-        <w:br/>
-        <w:t xml:space="preserve">apt-get install </w:t>
-      </w:r>
-      <w:r>
-        <w:rPr>
-          <w:rFonts w:ascii="Courier New" w:hAnsi="Courier New" w:cs="Courier New"/>
-          <w:color w:val="538135" w:themeColor="accent6" w:themeShade="BF"/>
-          <w:sz w:val="18"/>
-          <w:szCs w:val="18"/>
-        </w:rPr>
-        <w:t>-</w:t>
-      </w:r>
-      <w:proofErr w:type="spellStart"/>
-      <w:r>
-        <w:rPr>
-          <w:rFonts w:ascii="Courier New" w:hAnsi="Courier New" w:cs="Courier New"/>
-          <w:color w:val="538135" w:themeColor="accent6" w:themeShade="BF"/>
-          <w:sz w:val="18"/>
-          <w:szCs w:val="18"/>
-        </w:rPr>
-        <w:t>yq</w:t>
-      </w:r>
-      <w:proofErr w:type="spellEnd"/>
-      <w:r>
-        <w:rPr>
-          <w:rFonts w:ascii="Courier New" w:hAnsi="Courier New" w:cs="Courier New"/>
-          <w:color w:val="538135" w:themeColor="accent6" w:themeShade="BF"/>
-          <w:sz w:val="18"/>
-          <w:szCs w:val="18"/>
-        </w:rPr>
-        <w:t xml:space="preserve"> </w:t>
-      </w:r>
-      <w:proofErr w:type="spellStart"/>
-      <w:r>
-        <w:rPr>
-          <w:rFonts w:ascii="Courier New" w:hAnsi="Courier New" w:cs="Courier New"/>
-          <w:color w:val="538135" w:themeColor="accent6" w:themeShade="BF"/>
-          <w:sz w:val="18"/>
-          <w:szCs w:val="18"/>
-        </w:rPr>
-        <w:t>linux</w:t>
-      </w:r>
-      <w:proofErr w:type="spellEnd"/>
-      <w:r>
-        <w:rPr>
-          <w:rFonts w:ascii="Courier New" w:hAnsi="Courier New" w:cs="Courier New"/>
-          <w:color w:val="538135" w:themeColor="accent6" w:themeShade="BF"/>
-          <w:sz w:val="18"/>
-          <w:szCs w:val="18"/>
-        </w:rPr>
-        <w:t>-tools-virtual-</w:t>
-      </w:r>
-      <w:proofErr w:type="spellStart"/>
-      <w:r>
-        <w:rPr>
-          <w:rFonts w:ascii="Courier New" w:hAnsi="Courier New" w:cs="Courier New"/>
-          <w:color w:val="538135" w:themeColor="accent6" w:themeShade="BF"/>
-          <w:sz w:val="18"/>
-          <w:szCs w:val="18"/>
-        </w:rPr>
-        <w:t>lts</w:t>
-      </w:r>
-      <w:proofErr w:type="spellEnd"/>
-      <w:r>
-        <w:rPr>
-          <w:rFonts w:ascii="Courier New" w:hAnsi="Courier New" w:cs="Courier New"/>
-          <w:color w:val="538135" w:themeColor="accent6" w:themeShade="BF"/>
-          <w:sz w:val="18"/>
-          <w:szCs w:val="18"/>
-        </w:rPr>
-        <w:t>-</w:t>
-      </w:r>
-      <w:proofErr w:type="spellStart"/>
-      <w:r>
-        <w:rPr>
-          <w:rFonts w:ascii="Courier New" w:hAnsi="Courier New" w:cs="Courier New"/>
-          <w:color w:val="538135" w:themeColor="accent6" w:themeShade="BF"/>
-          <w:sz w:val="18"/>
-          <w:szCs w:val="18"/>
-        </w:rPr>
-        <w:t>xenial</w:t>
-      </w:r>
-      <w:proofErr w:type="spellEnd"/>
-      <w:r>
-        <w:rPr>
-          <w:rFonts w:ascii="Courier New" w:hAnsi="Courier New" w:cs="Courier New"/>
-          <w:color w:val="538135" w:themeColor="accent6" w:themeShade="BF"/>
-          <w:sz w:val="18"/>
-          <w:szCs w:val="18"/>
-        </w:rPr>
-        <w:t xml:space="preserve"> </w:t>
-      </w:r>
-      <w:r>
-        <w:rPr>
-          <w:rFonts w:ascii="Courier New" w:hAnsi="Courier New" w:cs="Courier New"/>
-          <w:color w:val="538135" w:themeColor="accent6" w:themeShade="BF"/>
-          <w:sz w:val="18"/>
-          <w:szCs w:val="18"/>
-        </w:rPr>
-        <w:br/>
-        <w:t>apt-get install -</w:t>
-      </w:r>
-      <w:proofErr w:type="spellStart"/>
-      <w:r>
-        <w:rPr>
-          <w:rFonts w:ascii="Courier New" w:hAnsi="Courier New" w:cs="Courier New"/>
-          <w:color w:val="538135" w:themeColor="accent6" w:themeShade="BF"/>
-          <w:sz w:val="18"/>
-          <w:szCs w:val="18"/>
-        </w:rPr>
-        <w:t>yq</w:t>
-      </w:r>
-      <w:proofErr w:type="spellEnd"/>
-      <w:r>
-        <w:rPr>
-          <w:rFonts w:ascii="Courier New" w:hAnsi="Courier New" w:cs="Courier New"/>
-          <w:color w:val="538135" w:themeColor="accent6" w:themeShade="BF"/>
-          <w:sz w:val="18"/>
-          <w:szCs w:val="18"/>
-        </w:rPr>
-        <w:t xml:space="preserve"> </w:t>
-      </w:r>
-      <w:proofErr w:type="spellStart"/>
-      <w:r>
-        <w:rPr>
-          <w:rFonts w:ascii="Courier New" w:hAnsi="Courier New" w:cs="Courier New"/>
-          <w:color w:val="538135" w:themeColor="accent6" w:themeShade="BF"/>
-          <w:sz w:val="18"/>
-          <w:szCs w:val="18"/>
-        </w:rPr>
-        <w:t>linux</w:t>
-      </w:r>
-      <w:proofErr w:type="spellEnd"/>
-      <w:r>
-        <w:rPr>
-          <w:rFonts w:ascii="Courier New" w:hAnsi="Courier New" w:cs="Courier New"/>
-          <w:color w:val="538135" w:themeColor="accent6" w:themeShade="BF"/>
-          <w:sz w:val="18"/>
-          <w:szCs w:val="18"/>
-        </w:rPr>
-        <w:t>-cloud-tools-virtual-</w:t>
-      </w:r>
-      <w:proofErr w:type="spellStart"/>
-      <w:r>
-        <w:rPr>
-          <w:rFonts w:ascii="Courier New" w:hAnsi="Courier New" w:cs="Courier New"/>
-          <w:color w:val="538135" w:themeColor="accent6" w:themeShade="BF"/>
-          <w:sz w:val="18"/>
-          <w:szCs w:val="18"/>
-        </w:rPr>
-        <w:t>lts</w:t>
-      </w:r>
-      <w:proofErr w:type="spellEnd"/>
-      <w:r>
-        <w:rPr>
-          <w:rFonts w:ascii="Courier New" w:hAnsi="Courier New" w:cs="Courier New"/>
-          <w:color w:val="538135" w:themeColor="accent6" w:themeShade="BF"/>
-          <w:sz w:val="18"/>
-          <w:szCs w:val="18"/>
-        </w:rPr>
-        <w:t>-</w:t>
-      </w:r>
-      <w:proofErr w:type="spellStart"/>
-      <w:r>
-        <w:rPr>
-          <w:rFonts w:ascii="Courier New" w:hAnsi="Courier New" w:cs="Courier New"/>
-          <w:color w:val="538135" w:themeColor="accent6" w:themeShade="BF"/>
-          <w:sz w:val="18"/>
-          <w:szCs w:val="18"/>
-        </w:rPr>
-        <w:t>xenial</w:t>
       </w:r>
       <w:proofErr w:type="spellEnd"/>
       <w:r>
@@ -2733,40 +2712,35 @@
         </w:numPr>
       </w:pPr>
       <w:r>
-        <w:t>Optional (but recommended): Install any upgraded packages:</w:t>
-      </w:r>
-      <w:r>
-        <w:br/>
-      </w:r>
-      <w:r>
-        <w:br/>
-      </w:r>
-      <w:r>
-        <w:rPr>
-          <w:rFonts w:ascii="Courier New" w:hAnsi="Courier New" w:cs="Courier New"/>
-          <w:color w:val="538135" w:themeColor="accent6" w:themeShade="BF"/>
-          <w:sz w:val="18"/>
-          <w:szCs w:val="18"/>
-        </w:rPr>
-        <w:t>apt-get u</w:t>
-      </w:r>
-      <w:r>
-        <w:rPr>
-          <w:rFonts w:ascii="Courier New" w:hAnsi="Courier New" w:cs="Courier New"/>
-          <w:color w:val="538135" w:themeColor="accent6" w:themeShade="BF"/>
-          <w:sz w:val="18"/>
-          <w:szCs w:val="18"/>
-        </w:rPr>
-        <w:t>p</w:t>
-      </w:r>
-      <w:r>
-        <w:rPr>
-          <w:rFonts w:ascii="Courier New" w:hAnsi="Courier New" w:cs="Courier New"/>
-          <w:color w:val="538135" w:themeColor="accent6" w:themeShade="BF"/>
-          <w:sz w:val="18"/>
-          <w:szCs w:val="18"/>
-        </w:rPr>
-        <w:t>grade -</w:t>
+        <w:t xml:space="preserve">Run the following command to clear the </w:t>
+      </w:r>
+      <w:r>
+        <w:rPr>
+          <w:b/>
+          <w:color w:val="C45911" w:themeColor="accent2" w:themeShade="BF"/>
+        </w:rPr>
+        <w:t>cached DHCP</w:t>
+      </w:r>
+      <w:r>
+        <w:rPr>
+          <w:color w:val="C45911" w:themeColor="accent2" w:themeShade="BF"/>
+        </w:rPr>
+        <w:t xml:space="preserve"> </w:t>
+      </w:r>
+      <w:r>
+        <w:t>leases</w:t>
+      </w:r>
+      <w:r>
+        <w:t xml:space="preserve"> and shutdown</w:t>
+      </w:r>
+      <w:r>
+        <w:t>:</w:t>
+      </w:r>
+      <w:r>
+        <w:br/>
+      </w:r>
+      <w:r>
+        <w:br/>
       </w:r>
       <w:proofErr w:type="spellStart"/>
       <w:r>
@@ -2776,9 +2750,133 @@
           <w:sz w:val="18"/>
           <w:szCs w:val="18"/>
         </w:rPr>
-        <w:t>yq</w:t>
+        <w:t>rm</w:t>
       </w:r>
       <w:proofErr w:type="spellEnd"/>
+      <w:r>
+        <w:rPr>
+          <w:rFonts w:ascii="Courier New" w:hAnsi="Courier New" w:cs="Courier New"/>
+          <w:color w:val="538135" w:themeColor="accent6" w:themeShade="BF"/>
+          <w:sz w:val="18"/>
+          <w:szCs w:val="18"/>
+        </w:rPr>
+        <w:t xml:space="preserve"> </w:t>
+      </w:r>
+      <w:r>
+        <w:rPr>
+          <w:rFonts w:ascii="Courier New" w:hAnsi="Courier New" w:cs="Courier New"/>
+          <w:color w:val="538135" w:themeColor="accent6" w:themeShade="BF"/>
+          <w:sz w:val="18"/>
+          <w:szCs w:val="18"/>
+        </w:rPr>
+        <w:t>-</w:t>
+      </w:r>
+      <w:proofErr w:type="spellStart"/>
+      <w:r>
+        <w:rPr>
+          <w:rFonts w:ascii="Courier New" w:hAnsi="Courier New" w:cs="Courier New"/>
+          <w:color w:val="538135" w:themeColor="accent6" w:themeShade="BF"/>
+          <w:sz w:val="18"/>
+          <w:szCs w:val="18"/>
+        </w:rPr>
+        <w:t>rf</w:t>
+      </w:r>
+      <w:proofErr w:type="spellEnd"/>
+      <w:r>
+        <w:rPr>
+          <w:rFonts w:ascii="Courier New" w:hAnsi="Courier New" w:cs="Courier New"/>
+          <w:color w:val="538135" w:themeColor="accent6" w:themeShade="BF"/>
+          <w:sz w:val="18"/>
+          <w:szCs w:val="18"/>
+        </w:rPr>
+        <w:t xml:space="preserve"> </w:t>
+      </w:r>
+      <w:r>
+        <w:rPr>
+          <w:rFonts w:ascii="Courier New" w:hAnsi="Courier New" w:cs="Courier New"/>
+          <w:color w:val="538135" w:themeColor="accent6" w:themeShade="BF"/>
+          <w:sz w:val="18"/>
+          <w:szCs w:val="18"/>
+        </w:rPr>
+        <w:t>/</w:t>
+      </w:r>
+      <w:proofErr w:type="spellStart"/>
+      <w:r>
+        <w:rPr>
+          <w:rFonts w:ascii="Courier New" w:hAnsi="Courier New" w:cs="Courier New"/>
+          <w:color w:val="538135" w:themeColor="accent6" w:themeShade="BF"/>
+          <w:sz w:val="18"/>
+          <w:szCs w:val="18"/>
+        </w:rPr>
+        <w:t>var</w:t>
+      </w:r>
+      <w:proofErr w:type="spellEnd"/>
+      <w:r>
+        <w:rPr>
+          <w:rFonts w:ascii="Courier New" w:hAnsi="Courier New" w:cs="Courier New"/>
+          <w:color w:val="538135" w:themeColor="accent6" w:themeShade="BF"/>
+          <w:sz w:val="18"/>
+          <w:szCs w:val="18"/>
+        </w:rPr>
+        <w:t>/lib/</w:t>
+      </w:r>
+      <w:proofErr w:type="spellStart"/>
+      <w:r>
+        <w:rPr>
+          <w:rFonts w:ascii="Courier New" w:hAnsi="Courier New" w:cs="Courier New"/>
+          <w:color w:val="538135" w:themeColor="accent6" w:themeShade="BF"/>
+          <w:sz w:val="18"/>
+          <w:szCs w:val="18"/>
+        </w:rPr>
+        <w:t>dhcp</w:t>
+      </w:r>
+      <w:proofErr w:type="spellEnd"/>
+      <w:r>
+        <w:rPr>
+          <w:rFonts w:ascii="Courier New" w:hAnsi="Courier New" w:cs="Courier New"/>
+          <w:color w:val="538135" w:themeColor="accent6" w:themeShade="BF"/>
+          <w:sz w:val="18"/>
+          <w:szCs w:val="18"/>
+        </w:rPr>
+        <w:t>/*</w:t>
+      </w:r>
+      <w:r>
+        <w:rPr>
+          <w:rFonts w:ascii="Courier New" w:hAnsi="Courier New" w:cs="Courier New"/>
+          <w:color w:val="538135" w:themeColor="accent6" w:themeShade="BF"/>
+          <w:sz w:val="18"/>
+          <w:szCs w:val="18"/>
+        </w:rPr>
+        <w:br/>
+        <w:t>shutdown –</w:t>
+      </w:r>
+      <w:r>
+        <w:rPr>
+          <w:rFonts w:ascii="Courier New" w:hAnsi="Courier New" w:cs="Courier New"/>
+          <w:color w:val="538135" w:themeColor="accent6" w:themeShade="BF"/>
+          <w:sz w:val="18"/>
+          <w:szCs w:val="18"/>
+        </w:rPr>
+        <w:t>h</w:t>
+      </w:r>
+      <w:r>
+        <w:rPr>
+          <w:rFonts w:ascii="Courier New" w:hAnsi="Courier New" w:cs="Courier New"/>
+          <w:color w:val="538135" w:themeColor="accent6" w:themeShade="BF"/>
+          <w:sz w:val="18"/>
+          <w:szCs w:val="18"/>
+        </w:rPr>
+        <w:t xml:space="preserve"> </w:t>
+      </w:r>
+      <w:r>
+        <w:rPr>
+          <w:rFonts w:ascii="Courier New" w:hAnsi="Courier New" w:cs="Courier New"/>
+          <w:color w:val="538135" w:themeColor="accent6" w:themeShade="BF"/>
+          <w:sz w:val="18"/>
+          <w:szCs w:val="18"/>
+        </w:rPr>
+        <w:t>now</w:t>
+      </w:r>
       <w:r>
         <w:br/>
       </w:r>
@@ -2792,141 +2890,6 @@
         </w:numPr>
       </w:pPr>
       <w:r>
-        <w:t xml:space="preserve">Run the following command to clear the </w:t>
-      </w:r>
-      <w:r>
-        <w:rPr>
-          <w:b/>
-          <w:color w:val="C45911" w:themeColor="accent2" w:themeShade="BF"/>
-        </w:rPr>
-        <w:t>cached DHCP</w:t>
-      </w:r>
-      <w:r>
-        <w:rPr>
-          <w:color w:val="C45911" w:themeColor="accent2" w:themeShade="BF"/>
-        </w:rPr>
-        <w:t xml:space="preserve"> </w:t>
-      </w:r>
-      <w:r>
-        <w:t>leases:</w:t>
-      </w:r>
-      <w:r>
-        <w:br/>
-      </w:r>
-      <w:r>
-        <w:br/>
-      </w:r>
-      <w:proofErr w:type="spellStart"/>
-      <w:r>
-        <w:rPr>
-          <w:rFonts w:ascii="Courier New" w:hAnsi="Courier New" w:cs="Courier New"/>
-          <w:color w:val="538135" w:themeColor="accent6" w:themeShade="BF"/>
-          <w:sz w:val="18"/>
-          <w:szCs w:val="18"/>
-        </w:rPr>
-        <w:t>rm</w:t>
-      </w:r>
-      <w:proofErr w:type="spellEnd"/>
-      <w:r>
-        <w:rPr>
-          <w:rFonts w:ascii="Courier New" w:hAnsi="Courier New" w:cs="Courier New"/>
-          <w:color w:val="538135" w:themeColor="accent6" w:themeShade="BF"/>
-          <w:sz w:val="18"/>
-          <w:szCs w:val="18"/>
-        </w:rPr>
-        <w:t xml:space="preserve"> </w:t>
-      </w:r>
-      <w:r>
-        <w:rPr>
-          <w:rFonts w:ascii="Courier New" w:hAnsi="Courier New" w:cs="Courier New"/>
-          <w:color w:val="538135" w:themeColor="accent6" w:themeShade="BF"/>
-          <w:sz w:val="18"/>
-          <w:szCs w:val="18"/>
-        </w:rPr>
-        <w:t>-</w:t>
-      </w:r>
-      <w:proofErr w:type="spellStart"/>
-      <w:r>
-        <w:rPr>
-          <w:rFonts w:ascii="Courier New" w:hAnsi="Courier New" w:cs="Courier New"/>
-          <w:color w:val="538135" w:themeColor="accent6" w:themeShade="BF"/>
-          <w:sz w:val="18"/>
-          <w:szCs w:val="18"/>
-        </w:rPr>
-        <w:t>rf</w:t>
-      </w:r>
-      <w:proofErr w:type="spellEnd"/>
-      <w:r>
-        <w:rPr>
-          <w:rFonts w:ascii="Courier New" w:hAnsi="Courier New" w:cs="Courier New"/>
-          <w:color w:val="538135" w:themeColor="accent6" w:themeShade="BF"/>
-          <w:sz w:val="18"/>
-          <w:szCs w:val="18"/>
-        </w:rPr>
-        <w:t xml:space="preserve"> </w:t>
-      </w:r>
-      <w:r>
-        <w:rPr>
-          <w:rFonts w:ascii="Courier New" w:hAnsi="Courier New" w:cs="Courier New"/>
-          <w:color w:val="538135" w:themeColor="accent6" w:themeShade="BF"/>
-          <w:sz w:val="18"/>
-          <w:szCs w:val="18"/>
-        </w:rPr>
-        <w:t>/</w:t>
-      </w:r>
-      <w:proofErr w:type="spellStart"/>
-      <w:r>
-        <w:rPr>
-          <w:rFonts w:ascii="Courier New" w:hAnsi="Courier New" w:cs="Courier New"/>
-          <w:color w:val="538135" w:themeColor="accent6" w:themeShade="BF"/>
-          <w:sz w:val="18"/>
-          <w:szCs w:val="18"/>
-        </w:rPr>
-        <w:t>var</w:t>
-      </w:r>
-      <w:proofErr w:type="spellEnd"/>
-      <w:r>
-        <w:rPr>
-          <w:rFonts w:ascii="Courier New" w:hAnsi="Courier New" w:cs="Courier New"/>
-          <w:color w:val="538135" w:themeColor="accent6" w:themeShade="BF"/>
-          <w:sz w:val="18"/>
-          <w:szCs w:val="18"/>
-        </w:rPr>
-        <w:t>/lib/</w:t>
-      </w:r>
-      <w:proofErr w:type="spellStart"/>
-      <w:r>
-        <w:rPr>
-          <w:rFonts w:ascii="Courier New" w:hAnsi="Courier New" w:cs="Courier New"/>
-          <w:color w:val="538135" w:themeColor="accent6" w:themeShade="BF"/>
-          <w:sz w:val="18"/>
-          <w:szCs w:val="18"/>
-        </w:rPr>
-        <w:t>dhcp</w:t>
-      </w:r>
-      <w:proofErr w:type="spellEnd"/>
-      <w:r>
-        <w:rPr>
-          <w:rFonts w:ascii="Courier New" w:hAnsi="Courier New" w:cs="Courier New"/>
-          <w:color w:val="538135" w:themeColor="accent6" w:themeShade="BF"/>
-          <w:sz w:val="18"/>
-          <w:szCs w:val="18"/>
-        </w:rPr>
-        <w:t>/*</w:t>
-      </w:r>
-      <w:r>
-        <w:br/>
-      </w:r>
-    </w:p>
-    <w:p>
-      <w:pPr>
-        <w:pStyle w:val="ListParagraph"/>
-        <w:numPr>
-          <w:ilvl w:val="0"/>
-          <w:numId w:val="1"/>
-        </w:numPr>
-      </w:pPr>
-      <w:r>
         <w:t>ZIP the disk image and then u</w:t>
       </w:r>
       <w:r>
@@ -3013,7 +2976,16 @@
         <w:t xml:space="preserve"> </w:t>
       </w:r>
       <w:r>
-        <w:t>(and other tools):</w:t>
+        <w:t>(and other tools)</w:t>
+      </w:r>
+      <w:r>
+        <w:t>.  Be patient; zipping is very slow</w:t>
+      </w:r>
+      <w:r>
+        <w:t>:</w:t>
+      </w:r>
+      <w:r>
+        <w:br/>
       </w:r>
     </w:p>
     <w:p>
@@ -3081,8 +3053,6 @@
       <w:r>
         <w:t>and if this is the latest version, to:</w:t>
       </w:r>
-      <w:bookmarkStart w:id="0" w:name="_GoBack"/>
-      <w:bookmarkEnd w:id="0"/>
       <w:r>
         <w:br/>
       </w:r>
@@ -3115,11 +3085,36 @@
           <w:t>latest-prep.vhdx.zip</w:t>
         </w:r>
       </w:hyperlink>
-    </w:p>
-    <w:p>
-      <w:pPr>
-        <w:pStyle w:val="Heading1"/>
-      </w:pPr>
+      <w:r>
+        <w:rPr>
+          <w:rStyle w:val="Hyperlink"/>
+        </w:rPr>
+        <w:br/>
+      </w:r>
+      <w:r>
+        <w:rPr>
+          <w:rStyle w:val="Hyperlink"/>
+        </w:rPr>
+        <w:br/>
+      </w:r>
+      <w:r>
+        <w:rPr>
+          <w:b/>
+          <w:color w:val="FF0000"/>
+          <w:highlight w:val="yellow"/>
+        </w:rPr>
+        <w:t xml:space="preserve">Be sure to </w:t>
+      </w:r>
+      <w:r>
+        <w:rPr>
+          <w:b/>
+          <w:color w:val="FF0000"/>
+          <w:highlight w:val="yellow"/>
+        </w:rPr>
+        <w:t>make these files public on AWS!</w:t>
+      </w:r>
+      <w:bookmarkStart w:id="0" w:name="_GoBack"/>
+      <w:bookmarkEnd w:id="0"/>
     </w:p>
     <w:p>
       <w:pPr>
@@ -3821,7 +3816,6 @@
   <w:style w:type="character" w:default="1" w:styleId="DefaultParagraphFont">
     <w:name w:val="Default Paragraph Font"/>
     <w:uiPriority w:val="1"/>
-    <w:semiHidden/>
     <w:unhideWhenUsed/>
   </w:style>
   <w:style w:type="table" w:default="1" w:styleId="TableNormal">

</xml_diff>

<commit_message>
Doc: More neonCLUSTER VHDX template instructions tweaks including changing the VM template UID/PWD and disabling drive snapshots.
</commit_message>
<xml_diff>
--- a/Doc/Ubuntu-16.04 neonCLUSTER Template.docx
+++ b/Doc/Ubuntu-16.04 neonCLUSTER Template.docx
@@ -906,63 +906,189 @@
       <w:pPr>
         <w:pStyle w:val="ListParagraph"/>
         <w:numPr>
-          <w:ilvl w:val="0"/>
+          <w:ilvl w:val="1"/>
           <w:numId w:val="1"/>
         </w:numPr>
       </w:pPr>
       <w:r>
-        <w:rPr>
-          <w:b/>
-          <w:color w:val="C45911" w:themeColor="accent2" w:themeShade="BF"/>
-        </w:rPr>
-        <w:t>Start the VM</w:t>
-      </w:r>
-      <w:r>
-        <w:rPr>
-          <w:color w:val="C45911" w:themeColor="accent2" w:themeShade="BF"/>
-        </w:rPr>
-        <w:t xml:space="preserve"> </w:t>
-      </w:r>
-      <w:r>
-        <w:t>and then</w:t>
-      </w:r>
-      <w:r>
-        <w:t xml:space="preserve"> </w:t>
-      </w:r>
-      <w:r>
-        <w:rPr>
-          <w:b/>
-          <w:color w:val="C45911" w:themeColor="accent2" w:themeShade="BF"/>
-        </w:rPr>
-        <w:t>double-click</w:t>
-      </w:r>
-      <w:r>
-        <w:rPr>
-          <w:color w:val="C45911" w:themeColor="accent2" w:themeShade="BF"/>
-        </w:rPr>
-        <w:t xml:space="preserve"> </w:t>
-      </w:r>
-      <w:r>
-        <w:t>to</w:t>
-      </w:r>
-      <w:r>
-        <w:t xml:space="preserve"> </w:t>
-      </w:r>
-      <w:r>
-        <w:rPr>
-          <w:b/>
-          <w:color w:val="C45911" w:themeColor="accent2" w:themeShade="BF"/>
-        </w:rPr>
-        <w:t>connect</w:t>
-      </w:r>
-      <w:r>
-        <w:rPr>
-          <w:color w:val="C45911" w:themeColor="accent2" w:themeShade="BF"/>
-        </w:rPr>
-        <w:t xml:space="preserve"> </w:t>
-      </w:r>
-      <w:r>
-        <w:t>via the Hyper-V Manager.</w:t>
+        <w:t xml:space="preserve">Optional: Recent versions of Windows 10 </w:t>
+      </w:r>
+      <w:r>
+        <w:t xml:space="preserve">(as of August 2017) </w:t>
+      </w:r>
+      <w:r>
+        <w:t xml:space="preserve">configure new VMs to </w:t>
+      </w:r>
+      <w:r>
+        <w:rPr>
+          <w:b/>
+          <w:color w:val="C45911" w:themeColor="accent2" w:themeShade="BF"/>
+        </w:rPr>
+        <w:t>automatically checkpoint</w:t>
+      </w:r>
+      <w:r>
+        <w:rPr>
+          <w:color w:val="C45911" w:themeColor="accent2" w:themeShade="BF"/>
+        </w:rPr>
+        <w:t xml:space="preserve"> </w:t>
+      </w:r>
+      <w:r>
+        <w:t xml:space="preserve">their virtual hard drives (which is annoying).  You can </w:t>
+      </w:r>
+      <w:r>
+        <w:rPr>
+          <w:b/>
+          <w:color w:val="C45911" w:themeColor="accent2" w:themeShade="BF"/>
+        </w:rPr>
+        <w:t>disable this</w:t>
+      </w:r>
+      <w:r>
+        <w:rPr>
+          <w:color w:val="C45911" w:themeColor="accent2" w:themeShade="BF"/>
+        </w:rPr>
+        <w:t xml:space="preserve"> </w:t>
+      </w:r>
+      <w:r>
+        <w:t xml:space="preserve">by executing the following </w:t>
+      </w:r>
+      <w:r>
+        <w:t xml:space="preserve">command (replacing </w:t>
+      </w:r>
+      <w:r>
+        <w:rPr>
+          <w:b/>
+          <w:color w:val="C45911" w:themeColor="accent2" w:themeShade="BF"/>
+        </w:rPr>
+        <w:t>VM-NAME</w:t>
+      </w:r>
+      <w:r>
+        <w:rPr>
+          <w:color w:val="C45911" w:themeColor="accent2" w:themeShade="BF"/>
+        </w:rPr>
+        <w:t xml:space="preserve"> </w:t>
+      </w:r>
+      <w:r>
+        <w:t>with the target VM):</w:t>
+      </w:r>
+      <w:r>
+        <w:br/>
+      </w:r>
+      <w:r>
+        <w:br/>
+      </w:r>
+      <w:proofErr w:type="spellStart"/>
+      <w:r>
+        <w:rPr>
+          <w:rFonts w:ascii="Courier New" w:hAnsi="Courier New" w:cs="Courier New"/>
+          <w:color w:val="538135" w:themeColor="accent6" w:themeShade="BF"/>
+          <w:sz w:val="18"/>
+          <w:szCs w:val="18"/>
+        </w:rPr>
+        <w:t>powershell</w:t>
+      </w:r>
+      <w:proofErr w:type="spellEnd"/>
+      <w:r>
+        <w:rPr>
+          <w:rFonts w:ascii="Courier New" w:hAnsi="Courier New" w:cs="Courier New"/>
+          <w:color w:val="538135" w:themeColor="accent6" w:themeShade="BF"/>
+          <w:sz w:val="18"/>
+          <w:szCs w:val="18"/>
+        </w:rPr>
+        <w:t xml:space="preserve"> Set-VM</w:t>
+      </w:r>
+      <w:r>
+        <w:rPr>
+          <w:rFonts w:ascii="Courier New" w:hAnsi="Courier New" w:cs="Courier New"/>
+          <w:color w:val="538135" w:themeColor="accent6" w:themeShade="BF"/>
+          <w:sz w:val="18"/>
+          <w:szCs w:val="18"/>
+        </w:rPr>
+        <w:t xml:space="preserve"> -</w:t>
+      </w:r>
+      <w:proofErr w:type="spellStart"/>
+      <w:r>
+        <w:rPr>
+          <w:rFonts w:ascii="Courier New" w:hAnsi="Courier New" w:cs="Courier New"/>
+          <w:color w:val="538135" w:themeColor="accent6" w:themeShade="BF"/>
+          <w:sz w:val="18"/>
+          <w:szCs w:val="18"/>
+        </w:rPr>
+        <w:t>Check</w:t>
+      </w:r>
+      <w:r>
+        <w:rPr>
+          <w:rFonts w:ascii="Courier New" w:hAnsi="Courier New" w:cs="Courier New"/>
+          <w:color w:val="538135" w:themeColor="accent6" w:themeShade="BF"/>
+          <w:sz w:val="18"/>
+          <w:szCs w:val="18"/>
+        </w:rPr>
+        <w:t>p</w:t>
+      </w:r>
+      <w:r>
+        <w:rPr>
+          <w:rFonts w:ascii="Courier New" w:hAnsi="Courier New" w:cs="Courier New"/>
+          <w:color w:val="538135" w:themeColor="accent6" w:themeShade="BF"/>
+          <w:sz w:val="18"/>
+          <w:szCs w:val="18"/>
+        </w:rPr>
+        <w:t>ointType</w:t>
+      </w:r>
+      <w:proofErr w:type="spellEnd"/>
+      <w:r>
+        <w:rPr>
+          <w:rFonts w:ascii="Courier New" w:hAnsi="Courier New" w:cs="Courier New"/>
+          <w:color w:val="538135" w:themeColor="accent6" w:themeShade="BF"/>
+          <w:sz w:val="18"/>
+          <w:szCs w:val="18"/>
+        </w:rPr>
+        <w:t xml:space="preserve"> Disabled</w:t>
+      </w:r>
+      <w:r>
+        <w:rPr>
+          <w:rFonts w:ascii="Courier New" w:hAnsi="Courier New" w:cs="Courier New"/>
+          <w:color w:val="538135" w:themeColor="accent6" w:themeShade="BF"/>
+          <w:sz w:val="18"/>
+          <w:szCs w:val="18"/>
+        </w:rPr>
+        <w:t xml:space="preserve"> </w:t>
+      </w:r>
+      <w:r>
+        <w:rPr>
+          <w:rFonts w:ascii="Courier New" w:hAnsi="Courier New" w:cs="Courier New"/>
+          <w:color w:val="538135" w:themeColor="accent6" w:themeShade="BF"/>
+          <w:sz w:val="18"/>
+          <w:szCs w:val="18"/>
+        </w:rPr>
+        <w:t>-</w:t>
+      </w:r>
+      <w:proofErr w:type="spellStart"/>
+      <w:r>
+        <w:rPr>
+          <w:rFonts w:ascii="Courier New" w:hAnsi="Courier New" w:cs="Courier New"/>
+          <w:color w:val="538135" w:themeColor="accent6" w:themeShade="BF"/>
+          <w:sz w:val="18"/>
+          <w:szCs w:val="18"/>
+        </w:rPr>
+        <w:t>Aut</w:t>
+      </w:r>
+      <w:r>
+        <w:rPr>
+          <w:rFonts w:ascii="Courier New" w:hAnsi="Courier New" w:cs="Courier New"/>
+          <w:color w:val="538135" w:themeColor="accent6" w:themeShade="BF"/>
+          <w:sz w:val="18"/>
+          <w:szCs w:val="18"/>
+        </w:rPr>
+        <w:t>omaticCheckpointsEnabled</w:t>
+      </w:r>
+      <w:proofErr w:type="spellEnd"/>
+      <w:r>
+        <w:rPr>
+          <w:rFonts w:ascii="Courier New" w:hAnsi="Courier New" w:cs="Courier New"/>
+          <w:color w:val="538135" w:themeColor="accent6" w:themeShade="BF"/>
+          <w:sz w:val="18"/>
+          <w:szCs w:val="18"/>
+        </w:rPr>
+        <w:t xml:space="preserve"> 0 -Name VM-NAME</w:t>
       </w:r>
       <w:r>
         <w:br/>
@@ -977,17 +1103,58 @@
         </w:numPr>
       </w:pPr>
       <w:r>
-        <w:t xml:space="preserve">Press enter to select </w:t>
-      </w:r>
-      <w:r>
-        <w:rPr>
-          <w:b/>
-          <w:color w:val="C45911" w:themeColor="accent2" w:themeShade="BF"/>
-        </w:rPr>
-        <w:t>English</w:t>
-      </w:r>
-      <w:r>
-        <w:t>.</w:t>
+        <w:rPr>
+          <w:b/>
+          <w:color w:val="C45911" w:themeColor="accent2" w:themeShade="BF"/>
+        </w:rPr>
+        <w:t>Start the VM</w:t>
+      </w:r>
+      <w:r>
+        <w:rPr>
+          <w:color w:val="C45911" w:themeColor="accent2" w:themeShade="BF"/>
+        </w:rPr>
+        <w:t xml:space="preserve"> </w:t>
+      </w:r>
+      <w:r>
+        <w:t>and then</w:t>
+      </w:r>
+      <w:r>
+        <w:t xml:space="preserve"> </w:t>
+      </w:r>
+      <w:r>
+        <w:rPr>
+          <w:b/>
+          <w:color w:val="C45911" w:themeColor="accent2" w:themeShade="BF"/>
+        </w:rPr>
+        <w:t>double-click</w:t>
+      </w:r>
+      <w:r>
+        <w:rPr>
+          <w:color w:val="C45911" w:themeColor="accent2" w:themeShade="BF"/>
+        </w:rPr>
+        <w:t xml:space="preserve"> </w:t>
+      </w:r>
+      <w:r>
+        <w:t>to</w:t>
+      </w:r>
+      <w:r>
+        <w:t xml:space="preserve"> </w:t>
+      </w:r>
+      <w:r>
+        <w:rPr>
+          <w:b/>
+          <w:color w:val="C45911" w:themeColor="accent2" w:themeShade="BF"/>
+        </w:rPr>
+        <w:t>connect</w:t>
+      </w:r>
+      <w:r>
+        <w:rPr>
+          <w:color w:val="C45911" w:themeColor="accent2" w:themeShade="BF"/>
+        </w:rPr>
+        <w:t xml:space="preserve"> </w:t>
+      </w:r>
+      <w:r>
+        <w:t>via the Hyper-V Manager.</w:t>
       </w:r>
       <w:r>
         <w:br/>
@@ -1002,14 +1169,14 @@
         </w:numPr>
       </w:pPr>
       <w:r>
-        <w:t xml:space="preserve">Press enter to </w:t>
-      </w:r>
-      <w:r>
-        <w:rPr>
-          <w:b/>
-          <w:color w:val="C45911" w:themeColor="accent2" w:themeShade="BF"/>
-        </w:rPr>
-        <w:t>Install Ubuntu Server</w:t>
+        <w:t xml:space="preserve">Press enter to select </w:t>
+      </w:r>
+      <w:r>
+        <w:rPr>
+          <w:b/>
+          <w:color w:val="C45911" w:themeColor="accent2" w:themeShade="BF"/>
+        </w:rPr>
+        <w:t>English</w:t>
       </w:r>
       <w:r>
         <w:t>.</w:t>
@@ -1027,30 +1194,14 @@
         </w:numPr>
       </w:pPr>
       <w:r>
-        <w:t xml:space="preserve">Press enter twice to select </w:t>
-      </w:r>
-      <w:r>
-        <w:rPr>
-          <w:b/>
-          <w:color w:val="C45911" w:themeColor="accent2" w:themeShade="BF"/>
-        </w:rPr>
-        <w:t>English</w:t>
-      </w:r>
-      <w:r>
-        <w:rPr>
-          <w:color w:val="C45911" w:themeColor="accent2" w:themeShade="BF"/>
-        </w:rPr>
-        <w:t xml:space="preserve"> </w:t>
-      </w:r>
-      <w:r>
-        <w:t xml:space="preserve">and </w:t>
-      </w:r>
-      <w:r>
-        <w:rPr>
-          <w:b/>
-          <w:color w:val="C45911" w:themeColor="accent2" w:themeShade="BF"/>
-        </w:rPr>
-        <w:t>United States</w:t>
+        <w:t xml:space="preserve">Press enter to </w:t>
+      </w:r>
+      <w:r>
+        <w:rPr>
+          <w:b/>
+          <w:color w:val="C45911" w:themeColor="accent2" w:themeShade="BF"/>
+        </w:rPr>
+        <w:t>Install Ubuntu Server</w:t>
       </w:r>
       <w:r>
         <w:t>.</w:t>
@@ -1068,14 +1219,30 @@
         </w:numPr>
       </w:pPr>
       <w:r>
-        <w:t xml:space="preserve">Press enter three times to select </w:t>
-      </w:r>
-      <w:r>
-        <w:rPr>
-          <w:b/>
-          <w:color w:val="C45911" w:themeColor="accent2" w:themeShade="BF"/>
-        </w:rPr>
-        <w:t>English (US) keyboard</w:t>
+        <w:t xml:space="preserve">Press enter twice to select </w:t>
+      </w:r>
+      <w:r>
+        <w:rPr>
+          <w:b/>
+          <w:color w:val="C45911" w:themeColor="accent2" w:themeShade="BF"/>
+        </w:rPr>
+        <w:t>English</w:t>
+      </w:r>
+      <w:r>
+        <w:rPr>
+          <w:color w:val="C45911" w:themeColor="accent2" w:themeShade="BF"/>
+        </w:rPr>
+        <w:t xml:space="preserve"> </w:t>
+      </w:r>
+      <w:r>
+        <w:t xml:space="preserve">and </w:t>
+      </w:r>
+      <w:r>
+        <w:rPr>
+          <w:b/>
+          <w:color w:val="C45911" w:themeColor="accent2" w:themeShade="BF"/>
+        </w:rPr>
+        <w:t>United States</w:t>
       </w:r>
       <w:r>
         <w:t>.</w:t>
@@ -1093,7 +1260,17 @@
         </w:numPr>
       </w:pPr>
       <w:r>
-        <w:t>A bunch of stuff will be installed.</w:t>
+        <w:t xml:space="preserve">Press enter three times to select </w:t>
+      </w:r>
+      <w:r>
+        <w:rPr>
+          <w:b/>
+          <w:color w:val="C45911" w:themeColor="accent2" w:themeShade="BF"/>
+        </w:rPr>
+        <w:t>English (US) keyboard</w:t>
+      </w:r>
+      <w:r>
+        <w:t>.</w:t>
       </w:r>
       <w:r>
         <w:br/>
@@ -1108,69 +1285,9 @@
         </w:numPr>
       </w:pPr>
       <w:r>
-        <w:t xml:space="preserve">Make sure the host name is </w:t>
-      </w:r>
-      <w:r>
-        <w:rPr>
-          <w:b/>
-          <w:color w:val="C45911" w:themeColor="accent2" w:themeShade="BF"/>
-        </w:rPr>
-        <w:t>ubuntu</w:t>
-      </w:r>
-      <w:r>
-        <w:rPr>
-          <w:color w:val="C45911" w:themeColor="accent2" w:themeShade="BF"/>
-        </w:rPr>
-        <w:t xml:space="preserve"> </w:t>
-      </w:r>
-      <w:r>
-        <w:t xml:space="preserve">and </w:t>
-      </w:r>
-      <w:r>
-        <w:rPr>
-          <w:b/>
-          <w:color w:val="C45911" w:themeColor="accent2" w:themeShade="BF"/>
-        </w:rPr>
-        <w:t>Enter</w:t>
-      </w:r>
-      <w:r>
-        <w:t>.</w:t>
-      </w:r>
-      <w:r>
-        <w:br/>
-      </w:r>
-      <w:r>
-        <w:br/>
-        <w:t xml:space="preserve">** </w:t>
-      </w:r>
-      <w:r>
-        <w:rPr>
-          <w:b/>
-          <w:color w:val="FF0000"/>
-          <w:highlight w:val="yellow"/>
-        </w:rPr>
-        <w:t>Do not change this</w:t>
-      </w:r>
-      <w:r>
-        <w:rPr>
-          <w:color w:val="FF0000"/>
-        </w:rPr>
-        <w:t xml:space="preserve"> </w:t>
-      </w:r>
-      <w:r>
-        <w:t>to avoid breaking</w:t>
-      </w:r>
-      <w:r>
-        <w:t xml:space="preserve"> subsequent scripts</w:t>
-      </w:r>
-      <w:r>
-        <w:t>.</w:t>
-      </w:r>
-      <w:r>
-        <w:rPr>
-          <w:b/>
-          <w:color w:val="C45911" w:themeColor="accent2" w:themeShade="BF"/>
-        </w:rPr>
+        <w:t>A bunch of stuff will be installed.</w:t>
+      </w:r>
+      <w:r>
         <w:br/>
       </w:r>
     </w:p>
@@ -1183,143 +1300,40 @@
         </w:numPr>
       </w:pPr>
       <w:r>
-        <w:t xml:space="preserve">Create the </w:t>
-      </w:r>
-      <w:r>
-        <w:rPr>
-          <w:b/>
-          <w:color w:val="C45911" w:themeColor="accent2" w:themeShade="BF"/>
-        </w:rPr>
-        <w:t>admin</w:t>
-      </w:r>
-      <w:r>
-        <w:rPr>
-          <w:color w:val="C45911" w:themeColor="accent2" w:themeShade="BF"/>
-        </w:rPr>
-        <w:t xml:space="preserve"> </w:t>
-      </w:r>
-      <w:r>
-        <w:rPr>
-          <w:b/>
-          <w:color w:val="C45911" w:themeColor="accent2" w:themeShade="BF"/>
-        </w:rPr>
-        <w:t>account:</w:t>
-      </w:r>
-      <w:r>
-        <w:rPr>
-          <w:b/>
-          <w:color w:val="C45911" w:themeColor="accent2" w:themeShade="BF"/>
-        </w:rPr>
-        <w:br/>
-      </w:r>
-      <w:r>
-        <w:rPr>
-          <w:b/>
-          <w:color w:val="C45911" w:themeColor="accent2" w:themeShade="BF"/>
-        </w:rPr>
-        <w:br/>
-      </w:r>
-      <w:r>
-        <w:t>Full Name:</w:t>
-      </w:r>
-      <w:r>
-        <w:tab/>
-      </w:r>
-      <w:r>
-        <w:rPr>
-          <w:b/>
-          <w:color w:val="C45911" w:themeColor="accent2" w:themeShade="BF"/>
-        </w:rPr>
-        <w:t>spot</w:t>
-      </w:r>
-      <w:r>
-        <w:br/>
-      </w:r>
-      <w:r>
-        <w:t>UID:</w:t>
-      </w:r>
-      <w:r>
-        <w:rPr>
-          <w:b/>
-          <w:color w:val="C45911" w:themeColor="accent2" w:themeShade="BF"/>
-        </w:rPr>
-        <w:tab/>
-      </w:r>
-      <w:r>
-        <w:rPr>
-          <w:b/>
-          <w:color w:val="C45911" w:themeColor="accent2" w:themeShade="BF"/>
-        </w:rPr>
-        <w:tab/>
-      </w:r>
-      <w:r>
-        <w:rPr>
-          <w:b/>
-          <w:color w:val="C45911" w:themeColor="accent2" w:themeShade="BF"/>
-        </w:rPr>
-        <w:t>spot</w:t>
-      </w:r>
-    </w:p>
-    <w:p>
-      <w:pPr>
-        <w:pStyle w:val="ListParagraph"/>
-      </w:pPr>
-      <w:r>
-        <w:t>PWD:</w:t>
-      </w:r>
-      <w:r>
-        <w:rPr>
-          <w:b/>
-          <w:color w:val="C45911" w:themeColor="accent2" w:themeShade="BF"/>
-        </w:rPr>
-        <w:tab/>
-      </w:r>
-      <w:r>
-        <w:rPr>
-          <w:b/>
-          <w:color w:val="C45911" w:themeColor="accent2" w:themeShade="BF"/>
-        </w:rPr>
-        <w:tab/>
-      </w:r>
-      <w:proofErr w:type="spellStart"/>
-      <w:r>
-        <w:rPr>
-          <w:b/>
-          <w:color w:val="C45911" w:themeColor="accent2" w:themeShade="BF"/>
-        </w:rPr>
-        <w:t>WagThe</w:t>
-      </w:r>
-      <w:r>
-        <w:rPr>
-          <w:b/>
-          <w:color w:val="C45911" w:themeColor="accent2" w:themeShade="BF"/>
-        </w:rPr>
-        <w:t>Dog</w:t>
-      </w:r>
-      <w:proofErr w:type="spellEnd"/>
-      <w:r>
-        <w:rPr>
-          <w:b/>
-          <w:color w:val="C45911" w:themeColor="accent2" w:themeShade="BF"/>
-        </w:rPr>
-        <w:t>!</w:t>
-      </w:r>
-      <w:r>
-        <w:rPr>
-          <w:b/>
-          <w:color w:val="C45911" w:themeColor="accent2" w:themeShade="BF"/>
-        </w:rPr>
-        <w:br/>
-      </w:r>
-      <w:r>
-        <w:rPr>
-          <w:b/>
-          <w:color w:val="C45911" w:themeColor="accent2" w:themeShade="BF"/>
-        </w:rPr>
-        <w:br/>
-      </w:r>
-      <w:r>
-        <w:t xml:space="preserve">Note: These are the DEV credentials, use </w:t>
+        <w:t xml:space="preserve">Make sure the host name is </w:t>
+      </w:r>
+      <w:r>
+        <w:rPr>
+          <w:b/>
+          <w:color w:val="C45911" w:themeColor="accent2" w:themeShade="BF"/>
+        </w:rPr>
+        <w:t>ubuntu</w:t>
+      </w:r>
+      <w:r>
+        <w:rPr>
+          <w:color w:val="C45911" w:themeColor="accent2" w:themeShade="BF"/>
+        </w:rPr>
+        <w:t xml:space="preserve"> </w:t>
+      </w:r>
+      <w:r>
+        <w:t xml:space="preserve">and </w:t>
+      </w:r>
+      <w:r>
+        <w:rPr>
+          <w:b/>
+          <w:color w:val="C45911" w:themeColor="accent2" w:themeShade="BF"/>
+        </w:rPr>
+        <w:t>Enter</w:t>
+      </w:r>
+      <w:r>
+        <w:t>.</w:t>
+      </w:r>
+      <w:r>
+        <w:br/>
+      </w:r>
+      <w:r>
+        <w:br/>
+        <w:t xml:space="preserve">** </w:t>
       </w:r>
       <w:r>
         <w:rPr>
@@ -1327,20 +1341,28 @@
           <w:color w:val="FF0000"/>
           <w:highlight w:val="yellow"/>
         </w:rPr>
-        <w:t>secure</w:t>
-      </w:r>
-      <w:r>
-        <w:rPr>
-          <w:b/>
+        <w:t>Do not change this</w:t>
+      </w:r>
+      <w:r>
+        <w:rPr>
           <w:color w:val="FF0000"/>
-          <w:highlight w:val="yellow"/>
-        </w:rPr>
-        <w:t xml:space="preserve"> credentials for PROD</w:t>
+        </w:rPr>
+        <w:t xml:space="preserve"> </w:t>
+      </w:r>
+      <w:r>
+        <w:t>to avoid breaking</w:t>
+      </w:r>
+      <w:r>
+        <w:t xml:space="preserve"> subsequent scripts</w:t>
       </w:r>
       <w:r>
         <w:t>.</w:t>
       </w:r>
       <w:r>
+        <w:rPr>
+          <w:b/>
+          <w:color w:val="C45911" w:themeColor="accent2" w:themeShade="BF"/>
+        </w:rPr>
         <w:br/>
       </w:r>
     </w:p>
@@ -1353,31 +1375,153 @@
         </w:numPr>
       </w:pPr>
       <w:r>
+        <w:t xml:space="preserve">Create the </w:t>
+      </w:r>
+      <w:r>
+        <w:rPr>
+          <w:b/>
+          <w:color w:val="C45911" w:themeColor="accent2" w:themeShade="BF"/>
+        </w:rPr>
+        <w:t>neon</w:t>
+      </w:r>
+      <w:r>
+        <w:rPr>
+          <w:color w:val="C45911" w:themeColor="accent2" w:themeShade="BF"/>
+        </w:rPr>
+        <w:t xml:space="preserve"> </w:t>
+      </w:r>
+      <w:r>
+        <w:rPr>
+          <w:b/>
+          <w:color w:val="C45911" w:themeColor="accent2" w:themeShade="BF"/>
+        </w:rPr>
+        <w:t>account:</w:t>
+      </w:r>
+      <w:r>
+        <w:rPr>
+          <w:b/>
+          <w:color w:val="C45911" w:themeColor="accent2" w:themeShade="BF"/>
+        </w:rPr>
+        <w:br/>
+      </w:r>
+      <w:r>
+        <w:rPr>
+          <w:b/>
+          <w:color w:val="C45911" w:themeColor="accent2" w:themeShade="BF"/>
+        </w:rPr>
+        <w:br/>
+      </w:r>
+      <w:r>
+        <w:t>Full Name:</w:t>
+      </w:r>
+      <w:r>
+        <w:tab/>
+      </w:r>
+      <w:r>
+        <w:rPr>
+          <w:b/>
+          <w:color w:val="C45911" w:themeColor="accent2" w:themeShade="BF"/>
+        </w:rPr>
+        <w:t>neon</w:t>
+      </w:r>
+      <w:r>
+        <w:br/>
+      </w:r>
+      <w:r>
+        <w:t>UID:</w:t>
+      </w:r>
+      <w:r>
+        <w:rPr>
+          <w:b/>
+          <w:color w:val="C45911" w:themeColor="accent2" w:themeShade="BF"/>
+        </w:rPr>
+        <w:tab/>
+      </w:r>
+      <w:r>
+        <w:rPr>
+          <w:b/>
+          <w:color w:val="C45911" w:themeColor="accent2" w:themeShade="BF"/>
+        </w:rPr>
+        <w:tab/>
+      </w:r>
+      <w:r>
+        <w:rPr>
+          <w:b/>
+          <w:color w:val="C45911" w:themeColor="accent2" w:themeShade="BF"/>
+        </w:rPr>
+        <w:t>neon</w:t>
+      </w:r>
+    </w:p>
+    <w:p>
+      <w:pPr>
+        <w:pStyle w:val="ListParagraph"/>
+      </w:pPr>
+      <w:r>
+        <w:t>PWD:</w:t>
+      </w:r>
+      <w:r>
+        <w:rPr>
+          <w:b/>
+          <w:color w:val="C45911" w:themeColor="accent2" w:themeShade="BF"/>
+        </w:rPr>
+        <w:tab/>
+      </w:r>
+      <w:r>
+        <w:rPr>
+          <w:b/>
+          <w:color w:val="C45911" w:themeColor="accent2" w:themeShade="BF"/>
+        </w:rPr>
+        <w:tab/>
+      </w:r>
+      <w:r>
+        <w:rPr>
+          <w:b/>
+          <w:color w:val="C45911" w:themeColor="accent2" w:themeShade="BF"/>
+        </w:rPr>
+        <w:t>neon</w:t>
+      </w:r>
+      <w:r>
+        <w:rPr>
+          <w:b/>
+          <w:color w:val="C45911" w:themeColor="accent2" w:themeShade="BF"/>
+        </w:rPr>
+        <w:t>0000</w:t>
+      </w:r>
+      <w:r>
+        <w:rPr>
+          <w:b/>
+          <w:color w:val="C45911" w:themeColor="accent2" w:themeShade="BF"/>
+        </w:rPr>
+        <w:br/>
+      </w:r>
+      <w:r>
+        <w:rPr>
+          <w:b/>
+          <w:color w:val="C45911" w:themeColor="accent2" w:themeShade="BF"/>
+        </w:rPr>
+        <w:br/>
+      </w:r>
+      <w:r>
+        <w:t xml:space="preserve">Note: These are the DEV credentials, use </w:t>
+      </w:r>
+      <w:r>
         <w:rPr>
           <w:b/>
           <w:color w:val="FF0000"/>
           <w:highlight w:val="yellow"/>
         </w:rPr>
-        <w:t>Do not encrypt the home directory</w:t>
-      </w:r>
-      <w:r>
-        <w:t xml:space="preserve">: </w:t>
-      </w:r>
-      <w:r>
-        <w:t>Press</w:t>
-      </w:r>
-      <w:r>
-        <w:t xml:space="preserve"> </w:t>
-      </w:r>
-      <w:r>
-        <w:rPr>
-          <w:b/>
-          <w:color w:val="C45911" w:themeColor="accent2" w:themeShade="BF"/>
-        </w:rPr>
-        <w:t>Enter</w:t>
-      </w:r>
-      <w:r>
-        <w:t xml:space="preserve"> to skip.</w:t>
+        <w:t>secure</w:t>
+      </w:r>
+      <w:r>
+        <w:rPr>
+          <w:b/>
+          <w:color w:val="FF0000"/>
+          <w:highlight w:val="yellow"/>
+        </w:rPr>
+        <w:t xml:space="preserve"> credentials for PROD</w:t>
+      </w:r>
+      <w:r>
+        <w:t>.</w:t>
       </w:r>
       <w:r>
         <w:br/>
@@ -1392,54 +1536,31 @@
         </w:numPr>
       </w:pPr>
       <w:r>
-        <w:t xml:space="preserve">Select </w:t>
-      </w:r>
-      <w:r>
-        <w:rPr>
-          <w:b/>
-          <w:color w:val="C45911" w:themeColor="accent2" w:themeShade="BF"/>
-        </w:rPr>
-        <w:t>Yes</w:t>
-      </w:r>
-      <w:r>
-        <w:rPr>
-          <w:color w:val="C45911" w:themeColor="accent2" w:themeShade="BF"/>
-        </w:rPr>
-        <w:t xml:space="preserve"> </w:t>
-      </w:r>
-      <w:r>
-        <w:t>and c</w:t>
-      </w:r>
-      <w:r>
-        <w:t>onfigure the</w:t>
-      </w:r>
-      <w:r>
-        <w:t xml:space="preserve"> default</w:t>
-      </w:r>
-      <w:r>
-        <w:t xml:space="preserve"> </w:t>
-      </w:r>
-      <w:r>
-        <w:rPr>
-          <w:b/>
-          <w:color w:val="C45911" w:themeColor="accent2" w:themeShade="BF"/>
-        </w:rPr>
-        <w:t>Time Zone</w:t>
-      </w:r>
-      <w:r>
-        <w:rPr>
-          <w:color w:val="C45911" w:themeColor="accent2" w:themeShade="BF"/>
-        </w:rPr>
-        <w:t xml:space="preserve"> </w:t>
-      </w:r>
-      <w:r>
-        <w:t>(</w:t>
-      </w:r>
-      <w:r>
-        <w:t>a later script will change this to UTC</w:t>
-      </w:r>
-      <w:r>
-        <w:t>).</w:t>
+        <w:rPr>
+          <w:b/>
+          <w:color w:val="FF0000"/>
+          <w:highlight w:val="yellow"/>
+        </w:rPr>
+        <w:t>Do not encrypt the home directory</w:t>
+      </w:r>
+      <w:r>
+        <w:t xml:space="preserve">: </w:t>
+      </w:r>
+      <w:r>
+        <w:t>Press</w:t>
+      </w:r>
+      <w:r>
+        <w:t xml:space="preserve"> </w:t>
+      </w:r>
+      <w:r>
+        <w:rPr>
+          <w:b/>
+          <w:color w:val="C45911" w:themeColor="accent2" w:themeShade="BF"/>
+        </w:rPr>
+        <w:t>Enter</w:t>
+      </w:r>
+      <w:r>
+        <w:t xml:space="preserve"> to skip.</w:t>
       </w:r>
       <w:r>
         <w:br/>
@@ -1454,79 +1575,55 @@
         </w:numPr>
       </w:pPr>
       <w:r>
-        <w:t xml:space="preserve">Press </w:t>
-      </w:r>
-      <w:r>
-        <w:rPr>
-          <w:b/>
-          <w:color w:val="C45911" w:themeColor="accent2" w:themeShade="BF"/>
-        </w:rPr>
-        <w:t>Up-Arrow</w:t>
-      </w:r>
-      <w:r>
-        <w:rPr>
-          <w:color w:val="C45911" w:themeColor="accent2" w:themeShade="BF"/>
-        </w:rPr>
-        <w:t xml:space="preserve"> </w:t>
-      </w:r>
-      <w:r>
-        <w:t xml:space="preserve">and then </w:t>
-      </w:r>
-      <w:r>
-        <w:rPr>
-          <w:b/>
-          <w:color w:val="C45911" w:themeColor="accent2" w:themeShade="BF"/>
-        </w:rPr>
-        <w:t>Enter</w:t>
-      </w:r>
-      <w:r>
-        <w:rPr>
-          <w:color w:val="C45911" w:themeColor="accent2" w:themeShade="BF"/>
-        </w:rPr>
-        <w:t xml:space="preserve"> </w:t>
-      </w:r>
-      <w:r>
-        <w:t xml:space="preserve">to select </w:t>
-      </w:r>
-      <w:r>
-        <w:rPr>
-          <w:b/>
-          <w:color w:val="C45911" w:themeColor="accent2" w:themeShade="BF"/>
-        </w:rPr>
-        <w:t xml:space="preserve">Guided – use entire disk </w:t>
+        <w:lastRenderedPageBreak/>
+        <w:t xml:space="preserve">Select </w:t>
+      </w:r>
+      <w:r>
+        <w:rPr>
+          <w:b/>
+          <w:color w:val="C45911" w:themeColor="accent2" w:themeShade="BF"/>
+        </w:rPr>
+        <w:t>Yes</w:t>
+      </w:r>
+      <w:r>
+        <w:rPr>
+          <w:color w:val="C45911" w:themeColor="accent2" w:themeShade="BF"/>
+        </w:rPr>
+        <w:t xml:space="preserve"> </w:t>
+      </w:r>
+      <w:r>
+        <w:t>and c</w:t>
+      </w:r>
+      <w:r>
+        <w:t>onfigure the</w:t>
+      </w:r>
+      <w:r>
+        <w:t xml:space="preserve"> default</w:t>
+      </w:r>
+      <w:r>
+        <w:t xml:space="preserve"> </w:t>
+      </w:r>
+      <w:r>
+        <w:rPr>
+          <w:b/>
+          <w:color w:val="C45911" w:themeColor="accent2" w:themeShade="BF"/>
+        </w:rPr>
+        <w:t>Time Zone</w:t>
+      </w:r>
+      <w:r>
+        <w:rPr>
+          <w:color w:val="C45911" w:themeColor="accent2" w:themeShade="BF"/>
+        </w:rPr>
+        <w:t xml:space="preserve"> </w:t>
       </w:r>
       <w:r>
         <w:t>(</w:t>
       </w:r>
       <w:r>
-        <w:rPr>
-          <w:b/>
-          <w:color w:val="FF0000"/>
-          <w:highlight w:val="yellow"/>
-        </w:rPr>
-        <w:t>do not setup</w:t>
-      </w:r>
-      <w:r>
-        <w:rPr>
-          <w:b/>
-          <w:color w:val="FF0000"/>
-          <w:highlight w:val="yellow"/>
-        </w:rPr>
-        <w:t xml:space="preserve"> LVM</w:t>
-      </w:r>
-      <w:r>
-        <w:rPr>
-          <w:b/>
-          <w:color w:val="FF0000"/>
-          <w:highlight w:val="yellow"/>
-        </w:rPr>
-        <w:t>!</w:t>
-      </w:r>
-      <w:r>
-        <w:t>)</w:t>
-      </w:r>
-      <w:r>
-        <w:t>.</w:t>
+        <w:t>a later script will change this to UTC</w:t>
+      </w:r>
+      <w:r>
+        <w:t>).</w:t>
       </w:r>
       <w:r>
         <w:br/>
@@ -1548,6 +1645,22 @@
           <w:b/>
           <w:color w:val="C45911" w:themeColor="accent2" w:themeShade="BF"/>
         </w:rPr>
+        <w:t>Up-Arrow</w:t>
+      </w:r>
+      <w:r>
+        <w:rPr>
+          <w:color w:val="C45911" w:themeColor="accent2" w:themeShade="BF"/>
+        </w:rPr>
+        <w:t xml:space="preserve"> </w:t>
+      </w:r>
+      <w:r>
+        <w:t xml:space="preserve">and then </w:t>
+      </w:r>
+      <w:r>
+        <w:rPr>
+          <w:b/>
+          <w:color w:val="C45911" w:themeColor="accent2" w:themeShade="BF"/>
+        </w:rPr>
         <w:t>Enter</w:t>
       </w:r>
       <w:r>
@@ -1557,7 +1670,47 @@
         <w:t xml:space="preserve"> </w:t>
       </w:r>
       <w:r>
-        <w:t>to accept the device changes.</w:t>
+        <w:t xml:space="preserve">to select </w:t>
+      </w:r>
+      <w:r>
+        <w:rPr>
+          <w:b/>
+          <w:color w:val="C45911" w:themeColor="accent2" w:themeShade="BF"/>
+        </w:rPr>
+        <w:t xml:space="preserve">Guided – use entire disk </w:t>
+      </w:r>
+      <w:r>
+        <w:t>(</w:t>
+      </w:r>
+      <w:r>
+        <w:rPr>
+          <w:b/>
+          <w:color w:val="FF0000"/>
+          <w:highlight w:val="yellow"/>
+        </w:rPr>
+        <w:t>do not setup</w:t>
+      </w:r>
+      <w:r>
+        <w:rPr>
+          <w:b/>
+          <w:color w:val="FF0000"/>
+          <w:highlight w:val="yellow"/>
+        </w:rPr>
+        <w:t xml:space="preserve"> LVM</w:t>
+      </w:r>
+      <w:r>
+        <w:rPr>
+          <w:b/>
+          <w:color w:val="FF0000"/>
+          <w:highlight w:val="yellow"/>
+        </w:rPr>
+        <w:t>!</w:t>
+      </w:r>
+      <w:r>
+        <w:t>)</w:t>
+      </w:r>
+      <w:r>
+        <w:t>.</w:t>
       </w:r>
       <w:r>
         <w:br/>
@@ -1572,7 +1725,6 @@
         </w:numPr>
       </w:pPr>
       <w:r>
-        <w:lastRenderedPageBreak/>
         <w:t xml:space="preserve">Press </w:t>
       </w:r>
       <w:r>
@@ -1580,22 +1732,6 @@
           <w:b/>
           <w:color w:val="C45911" w:themeColor="accent2" w:themeShade="BF"/>
         </w:rPr>
-        <w:t>TAB</w:t>
-      </w:r>
-      <w:r>
-        <w:rPr>
-          <w:color w:val="C45911" w:themeColor="accent2" w:themeShade="BF"/>
-        </w:rPr>
-        <w:t xml:space="preserve"> </w:t>
-      </w:r>
-      <w:r>
-        <w:t xml:space="preserve">and </w:t>
-      </w:r>
-      <w:r>
-        <w:rPr>
-          <w:b/>
-          <w:color w:val="C45911" w:themeColor="accent2" w:themeShade="BF"/>
-        </w:rPr>
         <w:t>Enter</w:t>
       </w:r>
       <w:r>
@@ -1605,67 +1741,7 @@
         <w:t xml:space="preserve"> </w:t>
       </w:r>
       <w:r>
-        <w:t xml:space="preserve">to select </w:t>
-      </w:r>
-      <w:r>
-        <w:rPr>
-          <w:b/>
-          <w:color w:val="C45911" w:themeColor="accent2" w:themeShade="BF"/>
-        </w:rPr>
-        <w:t>Yes</w:t>
-      </w:r>
-      <w:r>
-        <w:rPr>
-          <w:color w:val="C45911" w:themeColor="accent2" w:themeShade="BF"/>
-        </w:rPr>
-        <w:t xml:space="preserve"> </w:t>
-      </w:r>
-      <w:r>
-        <w:t xml:space="preserve">to </w:t>
-      </w:r>
-      <w:r>
-        <w:rPr>
-          <w:b/>
-          <w:color w:val="C45911" w:themeColor="accent2" w:themeShade="BF"/>
-        </w:rPr>
-        <w:t xml:space="preserve">Write the changes to disks </w:t>
-      </w:r>
-      <w:r>
-        <w:t>and</w:t>
-      </w:r>
-      <w:r>
-        <w:rPr>
-          <w:b/>
-        </w:rPr>
-        <w:t xml:space="preserve"> </w:t>
-      </w:r>
-      <w:r>
-        <w:t xml:space="preserve">configure </w:t>
-      </w:r>
-      <w:r>
-        <w:rPr>
-          <w:b/>
-          <w:color w:val="C45911" w:themeColor="accent2" w:themeShade="BF"/>
-        </w:rPr>
-        <w:t>standard partitions</w:t>
-      </w:r>
-      <w:r>
-        <w:rPr>
-          <w:color w:val="C45911" w:themeColor="accent2" w:themeShade="BF"/>
-        </w:rPr>
-        <w:t xml:space="preserve"> </w:t>
-      </w:r>
-      <w:r>
-        <w:t xml:space="preserve">(not </w:t>
-      </w:r>
-      <w:r>
-        <w:t>LVM</w:t>
-      </w:r>
-      <w:r>
-        <w:t>)</w:t>
-      </w:r>
-      <w:r>
-        <w:t>.</w:t>
+        <w:t>to accept the device changes.</w:t>
       </w:r>
       <w:r>
         <w:br/>
@@ -1680,7 +1756,99 @@
         </w:numPr>
       </w:pPr>
       <w:r>
-        <w:t>Wait for the system to install.</w:t>
+        <w:t xml:space="preserve">Press </w:t>
+      </w:r>
+      <w:r>
+        <w:rPr>
+          <w:b/>
+          <w:color w:val="C45911" w:themeColor="accent2" w:themeShade="BF"/>
+        </w:rPr>
+        <w:t>TAB</w:t>
+      </w:r>
+      <w:r>
+        <w:rPr>
+          <w:color w:val="C45911" w:themeColor="accent2" w:themeShade="BF"/>
+        </w:rPr>
+        <w:t xml:space="preserve"> </w:t>
+      </w:r>
+      <w:r>
+        <w:t xml:space="preserve">and </w:t>
+      </w:r>
+      <w:r>
+        <w:rPr>
+          <w:b/>
+          <w:color w:val="C45911" w:themeColor="accent2" w:themeShade="BF"/>
+        </w:rPr>
+        <w:t>Enter</w:t>
+      </w:r>
+      <w:r>
+        <w:rPr>
+          <w:color w:val="C45911" w:themeColor="accent2" w:themeShade="BF"/>
+        </w:rPr>
+        <w:t xml:space="preserve"> </w:t>
+      </w:r>
+      <w:r>
+        <w:t xml:space="preserve">to select </w:t>
+      </w:r>
+      <w:r>
+        <w:rPr>
+          <w:b/>
+          <w:color w:val="C45911" w:themeColor="accent2" w:themeShade="BF"/>
+        </w:rPr>
+        <w:t>Yes</w:t>
+      </w:r>
+      <w:r>
+        <w:rPr>
+          <w:color w:val="C45911" w:themeColor="accent2" w:themeShade="BF"/>
+        </w:rPr>
+        <w:t xml:space="preserve"> </w:t>
+      </w:r>
+      <w:r>
+        <w:t xml:space="preserve">to </w:t>
+      </w:r>
+      <w:r>
+        <w:rPr>
+          <w:b/>
+          <w:color w:val="C45911" w:themeColor="accent2" w:themeShade="BF"/>
+        </w:rPr>
+        <w:t xml:space="preserve">Write the changes to disks </w:t>
+      </w:r>
+      <w:r>
+        <w:t>and</w:t>
+      </w:r>
+      <w:r>
+        <w:rPr>
+          <w:b/>
+        </w:rPr>
+        <w:t xml:space="preserve"> </w:t>
+      </w:r>
+      <w:r>
+        <w:t xml:space="preserve">configure </w:t>
+      </w:r>
+      <w:r>
+        <w:rPr>
+          <w:b/>
+          <w:color w:val="C45911" w:themeColor="accent2" w:themeShade="BF"/>
+        </w:rPr>
+        <w:t>standard partitions</w:t>
+      </w:r>
+      <w:r>
+        <w:rPr>
+          <w:color w:val="C45911" w:themeColor="accent2" w:themeShade="BF"/>
+        </w:rPr>
+        <w:t xml:space="preserve"> </w:t>
+      </w:r>
+      <w:r>
+        <w:t xml:space="preserve">(not </w:t>
+      </w:r>
+      <w:r>
+        <w:t>LVM</w:t>
+      </w:r>
+      <w:r>
+        <w:t>)</w:t>
+      </w:r>
+      <w:r>
+        <w:t>.</w:t>
       </w:r>
       <w:r>
         <w:br/>
@@ -1695,23 +1863,7 @@
         </w:numPr>
       </w:pPr>
       <w:r>
-        <w:t xml:space="preserve">Press Enter to </w:t>
-      </w:r>
-      <w:r>
-        <w:rPr>
-          <w:b/>
-          <w:color w:val="C45911" w:themeColor="accent2" w:themeShade="BF"/>
-        </w:rPr>
-        <w:t>skip proxy</w:t>
-      </w:r>
-      <w:r>
-        <w:rPr>
-          <w:color w:val="C45911" w:themeColor="accent2" w:themeShade="BF"/>
-        </w:rPr>
-        <w:t xml:space="preserve"> </w:t>
-      </w:r>
-      <w:r>
-        <w:t>configuration.</w:t>
+        <w:t>Wait for the system to install.</w:t>
       </w:r>
       <w:r>
         <w:br/>
@@ -1726,7 +1878,23 @@
         </w:numPr>
       </w:pPr>
       <w:r>
-        <w:t>More software will be installed.</w:t>
+        <w:t xml:space="preserve">Press Enter to </w:t>
+      </w:r>
+      <w:r>
+        <w:rPr>
+          <w:b/>
+          <w:color w:val="C45911" w:themeColor="accent2" w:themeShade="BF"/>
+        </w:rPr>
+        <w:t>skip proxy</w:t>
+      </w:r>
+      <w:r>
+        <w:rPr>
+          <w:color w:val="C45911" w:themeColor="accent2" w:themeShade="BF"/>
+        </w:rPr>
+        <w:t xml:space="preserve"> </w:t>
+      </w:r>
+      <w:r>
+        <w:t>configuration.</w:t>
       </w:r>
       <w:r>
         <w:br/>
@@ -1741,33 +1909,7 @@
         </w:numPr>
       </w:pPr>
       <w:r>
-        <w:t xml:space="preserve">Press </w:t>
-      </w:r>
-      <w:r>
-        <w:rPr>
-          <w:b/>
-          <w:color w:val="C45911" w:themeColor="accent2" w:themeShade="BF"/>
-        </w:rPr>
-        <w:t>Enter</w:t>
-      </w:r>
-      <w:r>
-        <w:rPr>
-          <w:color w:val="C45911" w:themeColor="accent2" w:themeShade="BF"/>
-        </w:rPr>
-        <w:t xml:space="preserve"> </w:t>
-      </w:r>
-      <w:r>
-        <w:t xml:space="preserve">to select </w:t>
-      </w:r>
-      <w:r>
-        <w:rPr>
-          <w:b/>
-          <w:color w:val="C45911" w:themeColor="accent2" w:themeShade="BF"/>
-        </w:rPr>
-        <w:t>No automatic updates</w:t>
-      </w:r>
-      <w:r>
-        <w:t xml:space="preserve"> (I figure we’ll want to control when upgrades happen).</w:t>
+        <w:t>More software will be installed.</w:t>
       </w:r>
       <w:r>
         <w:br/>
@@ -1782,69 +1924,7 @@
         </w:numPr>
       </w:pPr>
       <w:r>
-        <w:t>Check</w:t>
-      </w:r>
-      <w:r>
-        <w:t xml:space="preserve"> </w:t>
-      </w:r>
-      <w:r>
-        <w:rPr>
-          <w:b/>
-          <w:color w:val="C45911" w:themeColor="accent2" w:themeShade="BF"/>
-        </w:rPr>
-        <w:t>OpenSS</w:t>
-      </w:r>
-      <w:r>
-        <w:rPr>
-          <w:b/>
-          <w:color w:val="C45911" w:themeColor="accent2" w:themeShade="BF"/>
-        </w:rPr>
-        <w:t>H</w:t>
-      </w:r>
-      <w:r>
-        <w:rPr>
-          <w:b/>
-          <w:color w:val="C45911" w:themeColor="accent2" w:themeShade="BF"/>
-        </w:rPr>
-        <w:t xml:space="preserve"> Server</w:t>
-      </w:r>
-      <w:r>
-        <w:rPr>
-          <w:color w:val="C45911" w:themeColor="accent2" w:themeShade="BF"/>
-        </w:rPr>
-        <w:t xml:space="preserve"> </w:t>
-      </w:r>
-      <w:r>
-        <w:t xml:space="preserve">in the </w:t>
-      </w:r>
-      <w:r>
-        <w:rPr>
-          <w:b/>
-          <w:color w:val="C45911" w:themeColor="accent2" w:themeShade="BF"/>
-        </w:rPr>
-        <w:t>Software selection screen</w:t>
-      </w:r>
-      <w:r>
-        <w:t xml:space="preserve"> </w:t>
-      </w:r>
-      <w:r>
-        <w:t xml:space="preserve">by pressing </w:t>
-      </w:r>
-      <w:r>
-        <w:rPr>
-          <w:b/>
-          <w:color w:val="C45911" w:themeColor="accent2" w:themeShade="BF"/>
-        </w:rPr>
-        <w:t>Space</w:t>
-      </w:r>
-      <w:r>
-        <w:rPr>
-          <w:color w:val="C45911" w:themeColor="accent2" w:themeShade="BF"/>
-        </w:rPr>
-        <w:t xml:space="preserve"> </w:t>
-      </w:r>
-      <w:r>
-        <w:t xml:space="preserve">and then press </w:t>
+        <w:t xml:space="preserve">Press </w:t>
       </w:r>
       <w:r>
         <w:rPr>
@@ -1860,10 +1940,17 @@
         <w:t xml:space="preserve"> </w:t>
       </w:r>
       <w:r>
-        <w:t>to continue</w:t>
-      </w:r>
-      <w:r>
-        <w:t>.</w:t>
+        <w:t xml:space="preserve">to select </w:t>
+      </w:r>
+      <w:r>
+        <w:rPr>
+          <w:b/>
+          <w:color w:val="C45911" w:themeColor="accent2" w:themeShade="BF"/>
+        </w:rPr>
+        <w:t>No automatic updates</w:t>
+      </w:r>
+      <w:r>
+        <w:t xml:space="preserve"> (I figure we’ll want to control when upgrades happen).</w:t>
       </w:r>
       <w:r>
         <w:br/>
@@ -1878,7 +1965,88 @@
         </w:numPr>
       </w:pPr>
       <w:r>
-        <w:t>Even more software is installed.</w:t>
+        <w:t>Check</w:t>
+      </w:r>
+      <w:r>
+        <w:t xml:space="preserve"> </w:t>
+      </w:r>
+      <w:r>
+        <w:rPr>
+          <w:b/>
+          <w:color w:val="C45911" w:themeColor="accent2" w:themeShade="BF"/>
+        </w:rPr>
+        <w:t>OpenSS</w:t>
+      </w:r>
+      <w:r>
+        <w:rPr>
+          <w:b/>
+          <w:color w:val="C45911" w:themeColor="accent2" w:themeShade="BF"/>
+        </w:rPr>
+        <w:t>H</w:t>
+      </w:r>
+      <w:r>
+        <w:rPr>
+          <w:b/>
+          <w:color w:val="C45911" w:themeColor="accent2" w:themeShade="BF"/>
+        </w:rPr>
+        <w:t xml:space="preserve"> Server</w:t>
+      </w:r>
+      <w:r>
+        <w:rPr>
+          <w:color w:val="C45911" w:themeColor="accent2" w:themeShade="BF"/>
+        </w:rPr>
+        <w:t xml:space="preserve"> </w:t>
+      </w:r>
+      <w:r>
+        <w:t xml:space="preserve">in the </w:t>
+      </w:r>
+      <w:r>
+        <w:rPr>
+          <w:b/>
+          <w:color w:val="C45911" w:themeColor="accent2" w:themeShade="BF"/>
+        </w:rPr>
+        <w:t>Software selection screen</w:t>
+      </w:r>
+      <w:r>
+        <w:t xml:space="preserve"> </w:t>
+      </w:r>
+      <w:r>
+        <w:t xml:space="preserve">by pressing </w:t>
+      </w:r>
+      <w:r>
+        <w:rPr>
+          <w:b/>
+          <w:color w:val="C45911" w:themeColor="accent2" w:themeShade="BF"/>
+        </w:rPr>
+        <w:t>Space</w:t>
+      </w:r>
+      <w:r>
+        <w:rPr>
+          <w:color w:val="C45911" w:themeColor="accent2" w:themeShade="BF"/>
+        </w:rPr>
+        <w:t xml:space="preserve"> </w:t>
+      </w:r>
+      <w:r>
+        <w:t xml:space="preserve">and then press </w:t>
+      </w:r>
+      <w:r>
+        <w:rPr>
+          <w:b/>
+          <w:color w:val="C45911" w:themeColor="accent2" w:themeShade="BF"/>
+        </w:rPr>
+        <w:t>Enter</w:t>
+      </w:r>
+      <w:r>
+        <w:rPr>
+          <w:color w:val="C45911" w:themeColor="accent2" w:themeShade="BF"/>
+        </w:rPr>
+        <w:t xml:space="preserve"> </w:t>
+      </w:r>
+      <w:r>
+        <w:t>to continue</w:t>
+      </w:r>
+      <w:r>
+        <w:t>.</w:t>
       </w:r>
       <w:r>
         <w:br/>
@@ -1893,39 +2061,7 @@
         </w:numPr>
       </w:pPr>
       <w:r>
-        <w:t xml:space="preserve">Press </w:t>
-      </w:r>
-      <w:r>
-        <w:rPr>
-          <w:b/>
-          <w:color w:val="C45911" w:themeColor="accent2" w:themeShade="BF"/>
-        </w:rPr>
-        <w:t>Enter</w:t>
-      </w:r>
-      <w:r>
-        <w:rPr>
-          <w:color w:val="C45911" w:themeColor="accent2" w:themeShade="BF"/>
-        </w:rPr>
-        <w:t xml:space="preserve"> </w:t>
-      </w:r>
-      <w:r>
-        <w:t xml:space="preserve">to Install the </w:t>
-      </w:r>
-      <w:r>
-        <w:rPr>
-          <w:b/>
-          <w:color w:val="C45911" w:themeColor="accent2" w:themeShade="BF"/>
-        </w:rPr>
-        <w:t>GRUB</w:t>
-      </w:r>
-      <w:r>
-        <w:rPr>
-          <w:color w:val="C45911" w:themeColor="accent2" w:themeShade="BF"/>
-        </w:rPr>
-        <w:t xml:space="preserve"> </w:t>
-      </w:r>
-      <w:r>
-        <w:t>boot loader.</w:t>
+        <w:t>Even more software is installed.</w:t>
       </w:r>
       <w:r>
         <w:br/>
@@ -1956,17 +2092,23 @@
         <w:t xml:space="preserve"> </w:t>
       </w:r>
       <w:r>
-        <w:t xml:space="preserve">to </w:t>
-      </w:r>
-      <w:r>
-        <w:rPr>
-          <w:b/>
-          <w:color w:val="C45911" w:themeColor="accent2" w:themeShade="BF"/>
-        </w:rPr>
-        <w:t>Reboot</w:t>
-      </w:r>
-      <w:r>
-        <w:t>.</w:t>
+        <w:t xml:space="preserve">to Install the </w:t>
+      </w:r>
+      <w:r>
+        <w:rPr>
+          <w:b/>
+          <w:color w:val="C45911" w:themeColor="accent2" w:themeShade="BF"/>
+        </w:rPr>
+        <w:t>GRUB</w:t>
+      </w:r>
+      <w:r>
+        <w:rPr>
+          <w:color w:val="C45911" w:themeColor="accent2" w:themeShade="BF"/>
+        </w:rPr>
+        <w:t xml:space="preserve"> </w:t>
+      </w:r>
+      <w:r>
+        <w:t>boot loader.</w:t>
       </w:r>
       <w:r>
         <w:br/>
@@ -1981,20 +2123,33 @@
         </w:numPr>
       </w:pPr>
       <w:r>
-        <w:rPr>
-          <w:b/>
-          <w:color w:val="C45911" w:themeColor="accent2" w:themeShade="BF"/>
-        </w:rPr>
-        <w:t>Login</w:t>
-      </w:r>
-      <w:r>
-        <w:rPr>
-          <w:color w:val="C45911" w:themeColor="accent2" w:themeShade="BF"/>
-        </w:rPr>
-        <w:t xml:space="preserve"> </w:t>
-      </w:r>
-      <w:r>
-        <w:t>with the credentials you specified earlier to verify that the VM works.</w:t>
+        <w:t xml:space="preserve">Press </w:t>
+      </w:r>
+      <w:r>
+        <w:rPr>
+          <w:b/>
+          <w:color w:val="C45911" w:themeColor="accent2" w:themeShade="BF"/>
+        </w:rPr>
+        <w:t>Enter</w:t>
+      </w:r>
+      <w:r>
+        <w:rPr>
+          <w:color w:val="C45911" w:themeColor="accent2" w:themeShade="BF"/>
+        </w:rPr>
+        <w:t xml:space="preserve"> </w:t>
+      </w:r>
+      <w:r>
+        <w:t xml:space="preserve">to </w:t>
+      </w:r>
+      <w:r>
+        <w:rPr>
+          <w:b/>
+          <w:color w:val="C45911" w:themeColor="accent2" w:themeShade="BF"/>
+        </w:rPr>
+        <w:t>Reboot</w:t>
+      </w:r>
+      <w:r>
+        <w:t>.</w:t>
       </w:r>
       <w:r>
         <w:br/>
@@ -2009,67 +2164,20 @@
         </w:numPr>
       </w:pPr>
       <w:r>
-        <w:t xml:space="preserve">Optional: Use the command below to discover the VM’s </w:t>
-      </w:r>
-      <w:r>
-        <w:rPr>
-          <w:b/>
-          <w:color w:val="C45911" w:themeColor="accent2" w:themeShade="BF"/>
-        </w:rPr>
-        <w:t>IP address</w:t>
-      </w:r>
-      <w:r>
-        <w:rPr>
-          <w:color w:val="C45911" w:themeColor="accent2" w:themeShade="BF"/>
-        </w:rPr>
-        <w:t xml:space="preserve"> </w:t>
-      </w:r>
-      <w:r>
-        <w:t xml:space="preserve">for the </w:t>
-      </w:r>
-      <w:r>
-        <w:rPr>
-          <w:b/>
-          <w:color w:val="C45911" w:themeColor="accent2" w:themeShade="BF"/>
-        </w:rPr>
-        <w:t>eth0</w:t>
-      </w:r>
-      <w:r>
-        <w:rPr>
-          <w:color w:val="C45911" w:themeColor="accent2" w:themeShade="BF"/>
-        </w:rPr>
-        <w:t xml:space="preserve"> </w:t>
-      </w:r>
-      <w:r>
-        <w:t xml:space="preserve">interface and connect via </w:t>
-      </w:r>
-      <w:proofErr w:type="spellStart"/>
-      <w:r>
-        <w:t>PuTTY</w:t>
-      </w:r>
-      <w:proofErr w:type="spellEnd"/>
-      <w:r>
-        <w:t xml:space="preserve"> or another terminal program that allows for easy copy and pasting of commands.</w:t>
-      </w:r>
-      <w:r>
-        <w:t xml:space="preserve">  Then connect to the server.</w:t>
-      </w:r>
-      <w:r>
-        <w:br/>
-      </w:r>
-    </w:p>
-    <w:p>
-      <w:pPr>
-        <w:pStyle w:val="ListParagraph"/>
-      </w:pPr>
-      <w:r>
-        <w:rPr>
-          <w:rFonts w:ascii="Courier New" w:hAnsi="Courier New" w:cs="Courier New"/>
-          <w:color w:val="538135" w:themeColor="accent6" w:themeShade="BF"/>
-          <w:sz w:val="18"/>
-          <w:szCs w:val="18"/>
-        </w:rPr>
-        <w:t>ifconfig</w:t>
+        <w:rPr>
+          <w:b/>
+          <w:color w:val="C45911" w:themeColor="accent2" w:themeShade="BF"/>
+        </w:rPr>
+        <w:t>Login</w:t>
+      </w:r>
+      <w:r>
+        <w:rPr>
+          <w:color w:val="C45911" w:themeColor="accent2" w:themeShade="BF"/>
+        </w:rPr>
+        <w:t xml:space="preserve"> </w:t>
+      </w:r>
+      <w:r>
+        <w:t>with the credentials you specified earlier to verify that the VM works.</w:t>
       </w:r>
       <w:r>
         <w:br/>
@@ -2084,33 +2192,67 @@
         </w:numPr>
       </w:pPr>
       <w:r>
-        <w:t>Run this command to start bash with root permissions:</w:t>
-      </w:r>
-      <w:r>
-        <w:br/>
-      </w:r>
-      <w:r>
-        <w:br/>
+        <w:t xml:space="preserve">Optional: Use the command below to discover the VM’s </w:t>
+      </w:r>
+      <w:r>
+        <w:rPr>
+          <w:b/>
+          <w:color w:val="C45911" w:themeColor="accent2" w:themeShade="BF"/>
+        </w:rPr>
+        <w:t>IP address</w:t>
+      </w:r>
+      <w:r>
+        <w:rPr>
+          <w:color w:val="C45911" w:themeColor="accent2" w:themeShade="BF"/>
+        </w:rPr>
+        <w:t xml:space="preserve"> </w:t>
+      </w:r>
+      <w:r>
+        <w:t xml:space="preserve">for the </w:t>
+      </w:r>
+      <w:r>
+        <w:rPr>
+          <w:b/>
+          <w:color w:val="C45911" w:themeColor="accent2" w:themeShade="BF"/>
+        </w:rPr>
+        <w:t>eth0</w:t>
+      </w:r>
+      <w:r>
+        <w:rPr>
+          <w:color w:val="C45911" w:themeColor="accent2" w:themeShade="BF"/>
+        </w:rPr>
+        <w:t xml:space="preserve"> </w:t>
+      </w:r>
+      <w:r>
+        <w:t xml:space="preserve">interface and connect via </w:t>
       </w:r>
       <w:proofErr w:type="spellStart"/>
       <w:r>
-        <w:rPr>
-          <w:rFonts w:ascii="Courier New" w:hAnsi="Courier New" w:cs="Courier New"/>
-          <w:color w:val="538135" w:themeColor="accent6" w:themeShade="BF"/>
-          <w:sz w:val="18"/>
-          <w:szCs w:val="18"/>
-        </w:rPr>
-        <w:t>sudo</w:t>
+        <w:t>PuTTY</w:t>
       </w:r>
       <w:proofErr w:type="spellEnd"/>
       <w:r>
-        <w:rPr>
-          <w:rFonts w:ascii="Courier New" w:hAnsi="Courier New" w:cs="Courier New"/>
-          <w:color w:val="538135" w:themeColor="accent6" w:themeShade="BF"/>
-          <w:sz w:val="18"/>
-          <w:szCs w:val="18"/>
-        </w:rPr>
-        <w:t xml:space="preserve"> bash</w:t>
+        <w:t xml:space="preserve"> or another terminal program that allows for easy copy and pasting of commands.</w:t>
+      </w:r>
+      <w:r>
+        <w:t xml:space="preserve">  Then connect to the server.</w:t>
+      </w:r>
+      <w:r>
+        <w:br/>
+      </w:r>
+    </w:p>
+    <w:p>
+      <w:pPr>
+        <w:pStyle w:val="ListParagraph"/>
+      </w:pPr>
+      <w:r>
+        <w:rPr>
+          <w:rFonts w:ascii="Courier New" w:hAnsi="Courier New" w:cs="Courier New"/>
+          <w:color w:val="538135" w:themeColor="accent6" w:themeShade="BF"/>
+          <w:sz w:val="18"/>
+          <w:szCs w:val="18"/>
+        </w:rPr>
+        <w:t>ifconfig</w:t>
       </w:r>
       <w:r>
         <w:br/>
@@ -2125,191 +2267,27 @@
         </w:numPr>
       </w:pPr>
       <w:r>
-        <w:t xml:space="preserve">Run the following command to modify </w:t>
+        <w:t>Run this command to start bash with root permissions:</w:t>
+      </w:r>
+      <w:r>
+        <w:br/>
+      </w:r>
+      <w:r>
+        <w:br/>
       </w:r>
       <w:proofErr w:type="spellStart"/>
       <w:r>
         <w:rPr>
-          <w:b/>
-          <w:color w:val="C45911" w:themeColor="accent2" w:themeShade="BF"/>
+          <w:rFonts w:ascii="Courier New" w:hAnsi="Courier New" w:cs="Courier New"/>
+          <w:color w:val="538135" w:themeColor="accent6" w:themeShade="BF"/>
+          <w:sz w:val="18"/>
+          <w:szCs w:val="18"/>
         </w:rPr>
         <w:t>sudo</w:t>
       </w:r>
       <w:proofErr w:type="spellEnd"/>
       <w:r>
         <w:rPr>
-          <w:color w:val="C45911" w:themeColor="accent2" w:themeShade="BF"/>
-        </w:rPr>
-        <w:t xml:space="preserve"> </w:t>
-      </w:r>
-      <w:r>
-        <w:t>behavior so it doesn’t request passwords to make remote configuration possible):</w:t>
-      </w:r>
-      <w:r>
-        <w:br/>
-      </w:r>
-      <w:r>
-        <w:br/>
-      </w:r>
-      <w:r>
-        <w:rPr>
-          <w:rFonts w:ascii="Courier New" w:hAnsi="Courier New" w:cs="Courier New"/>
-          <w:color w:val="538135" w:themeColor="accent6" w:themeShade="BF"/>
-          <w:sz w:val="18"/>
-          <w:szCs w:val="18"/>
-        </w:rPr>
-        <w:t xml:space="preserve">echo </w:t>
-      </w:r>
-      <w:r>
-        <w:rPr>
-          <w:rFonts w:ascii="Courier New" w:hAnsi="Courier New" w:cs="Courier New"/>
-          <w:color w:val="385623" w:themeColor="accent6" w:themeShade="80"/>
-          <w:sz w:val="18"/>
-          <w:szCs w:val="18"/>
-        </w:rPr>
-        <w:t>"</w:t>
-      </w:r>
-      <w:r>
-        <w:rPr>
-          <w:rFonts w:ascii="Courier New" w:hAnsi="Courier New" w:cs="Courier New"/>
-          <w:color w:val="538135" w:themeColor="accent6" w:themeShade="BF"/>
-          <w:sz w:val="18"/>
-          <w:szCs w:val="18"/>
-        </w:rPr>
-        <w:t>%</w:t>
-      </w:r>
-      <w:proofErr w:type="spellStart"/>
-      <w:r>
-        <w:rPr>
-          <w:rFonts w:ascii="Courier New" w:hAnsi="Courier New" w:cs="Courier New"/>
-          <w:color w:val="538135" w:themeColor="accent6" w:themeShade="BF"/>
-          <w:sz w:val="18"/>
-          <w:szCs w:val="18"/>
-        </w:rPr>
-        <w:t>sudo</w:t>
-      </w:r>
-      <w:proofErr w:type="spellEnd"/>
-      <w:r>
-        <w:rPr>
-          <w:rFonts w:ascii="Courier New" w:hAnsi="Courier New" w:cs="Courier New"/>
-          <w:color w:val="538135" w:themeColor="accent6" w:themeShade="BF"/>
-          <w:sz w:val="18"/>
-          <w:szCs w:val="18"/>
-        </w:rPr>
-        <w:t xml:space="preserve">    ALL=NOPASSWD: ALL</w:t>
-      </w:r>
-      <w:r>
-        <w:rPr>
-          <w:rFonts w:ascii="Courier New" w:hAnsi="Courier New" w:cs="Courier New"/>
-          <w:color w:val="538135" w:themeColor="accent6" w:themeShade="BF"/>
-          <w:sz w:val="18"/>
-          <w:szCs w:val="18"/>
-        </w:rPr>
-        <w:t>" &gt; /</w:t>
-      </w:r>
-      <w:proofErr w:type="spellStart"/>
-      <w:r>
-        <w:rPr>
-          <w:rFonts w:ascii="Courier New" w:hAnsi="Courier New" w:cs="Courier New"/>
-          <w:color w:val="538135" w:themeColor="accent6" w:themeShade="BF"/>
-          <w:sz w:val="18"/>
-          <w:szCs w:val="18"/>
-        </w:rPr>
-        <w:t>etc</w:t>
-      </w:r>
-      <w:proofErr w:type="spellEnd"/>
-      <w:r>
-        <w:rPr>
-          <w:rFonts w:ascii="Courier New" w:hAnsi="Courier New" w:cs="Courier New"/>
-          <w:color w:val="538135" w:themeColor="accent6" w:themeShade="BF"/>
-          <w:sz w:val="18"/>
-          <w:szCs w:val="18"/>
-        </w:rPr>
-        <w:t>/</w:t>
-      </w:r>
-      <w:proofErr w:type="spellStart"/>
-      <w:r>
-        <w:rPr>
-          <w:rFonts w:ascii="Courier New" w:hAnsi="Courier New" w:cs="Courier New"/>
-          <w:color w:val="538135" w:themeColor="accent6" w:themeShade="BF"/>
-          <w:sz w:val="18"/>
-          <w:szCs w:val="18"/>
-        </w:rPr>
-        <w:t>sudoers.d</w:t>
-      </w:r>
-      <w:proofErr w:type="spellEnd"/>
-      <w:r>
-        <w:rPr>
-          <w:rFonts w:ascii="Courier New" w:hAnsi="Courier New" w:cs="Courier New"/>
-          <w:color w:val="538135" w:themeColor="accent6" w:themeShade="BF"/>
-          <w:sz w:val="18"/>
-          <w:szCs w:val="18"/>
-        </w:rPr>
-        <w:t>/</w:t>
-      </w:r>
-      <w:proofErr w:type="spellStart"/>
-      <w:r>
-        <w:rPr>
-          <w:rFonts w:ascii="Courier New" w:hAnsi="Courier New" w:cs="Courier New"/>
-          <w:color w:val="538135" w:themeColor="accent6" w:themeShade="BF"/>
-          <w:sz w:val="18"/>
-          <w:szCs w:val="18"/>
-        </w:rPr>
-        <w:t>nopasswd</w:t>
-      </w:r>
-      <w:proofErr w:type="spellEnd"/>
-      <w:r>
-        <w:rPr>
-          <w:b/>
-          <w:color w:val="C45911" w:themeColor="accent2" w:themeShade="BF"/>
-        </w:rPr>
-        <w:br/>
-      </w:r>
-    </w:p>
-    <w:p>
-      <w:pPr>
-        <w:pStyle w:val="ListParagraph"/>
-      </w:pPr>
-      <w:r>
-        <w:t xml:space="preserve">Restart the VM and log back in.  Then run the following command to verify that </w:t>
-      </w:r>
-      <w:proofErr w:type="spellStart"/>
-      <w:r>
-        <w:rPr>
-          <w:b/>
-          <w:color w:val="C45911" w:themeColor="accent2" w:themeShade="BF"/>
-        </w:rPr>
-        <w:t>sudo</w:t>
-      </w:r>
-      <w:proofErr w:type="spellEnd"/>
-      <w:r>
-        <w:rPr>
-          <w:color w:val="C45911" w:themeColor="accent2" w:themeShade="BF"/>
-        </w:rPr>
-        <w:t xml:space="preserve"> </w:t>
-      </w:r>
-      <w:r>
-        <w:t>no longer requests a password.</w:t>
-      </w:r>
-      <w:r>
-        <w:br/>
-      </w:r>
-      <w:r>
-        <w:br/>
-      </w:r>
-      <w:proofErr w:type="spellStart"/>
-      <w:r>
-        <w:rPr>
-          <w:rFonts w:ascii="Courier New" w:hAnsi="Courier New" w:cs="Courier New"/>
-          <w:color w:val="538135" w:themeColor="accent6" w:themeShade="BF"/>
-          <w:sz w:val="18"/>
-          <w:szCs w:val="18"/>
-        </w:rPr>
-        <w:t>sudo</w:t>
-      </w:r>
-      <w:proofErr w:type="spellEnd"/>
-      <w:r>
-        <w:rPr>
           <w:rFonts w:ascii="Courier New" w:hAnsi="Courier New" w:cs="Courier New"/>
           <w:color w:val="538135" w:themeColor="accent6" w:themeShade="BF"/>
           <w:sz w:val="18"/>
@@ -2318,10 +2296,6 @@
         <w:t xml:space="preserve"> bash</w:t>
       </w:r>
       <w:r>
-        <w:rPr>
-          <w:b/>
-          <w:color w:val="C45911" w:themeColor="accent2" w:themeShade="BF"/>
-        </w:rPr>
         <w:br/>
       </w:r>
     </w:p>
@@ -2334,61 +2308,217 @@
         </w:numPr>
       </w:pPr>
       <w:r>
-        <w:t xml:space="preserve">Run the following commands to install the ZIP </w:t>
-      </w:r>
-      <w:r>
-        <w:t>package</w:t>
-      </w:r>
-      <w:r>
-        <w:t>:</w:t>
-      </w:r>
-      <w:r>
-        <w:br/>
-      </w:r>
-      <w:r>
-        <w:br/>
-      </w:r>
-      <w:r>
-        <w:rPr>
-          <w:rFonts w:ascii="Courier New" w:hAnsi="Courier New" w:cs="Courier New"/>
-          <w:color w:val="538135" w:themeColor="accent6" w:themeShade="BF"/>
-          <w:sz w:val="18"/>
-          <w:szCs w:val="18"/>
+        <w:t xml:space="preserve">Run the following command to modify </w:t>
+      </w:r>
+      <w:proofErr w:type="spellStart"/>
+      <w:r>
+        <w:rPr>
+          <w:b/>
+          <w:color w:val="C45911" w:themeColor="accent2" w:themeShade="BF"/>
+        </w:rPr>
+        <w:t>sudo</w:t>
+      </w:r>
+      <w:proofErr w:type="spellEnd"/>
+      <w:r>
+        <w:rPr>
+          <w:color w:val="C45911" w:themeColor="accent2" w:themeShade="BF"/>
+        </w:rPr>
+        <w:t xml:space="preserve"> </w:t>
+      </w:r>
+      <w:r>
+        <w:t>behavior so it doesn’t request passwords to make remote configuration possible):</w:t>
+      </w:r>
+      <w:r>
+        <w:br/>
+      </w:r>
+      <w:r>
+        <w:br/>
+      </w:r>
+      <w:r>
+        <w:rPr>
+          <w:rFonts w:ascii="Courier New" w:hAnsi="Courier New" w:cs="Courier New"/>
+          <w:color w:val="538135" w:themeColor="accent6" w:themeShade="BF"/>
+          <w:sz w:val="18"/>
+          <w:szCs w:val="18"/>
+        </w:rPr>
+        <w:t xml:space="preserve">echo </w:t>
+      </w:r>
+      <w:r>
+        <w:rPr>
+          <w:rFonts w:ascii="Courier New" w:hAnsi="Courier New" w:cs="Courier New"/>
+          <w:color w:val="385623" w:themeColor="accent6" w:themeShade="80"/>
+          <w:sz w:val="18"/>
+          <w:szCs w:val="18"/>
+        </w:rPr>
+        <w:t>"</w:t>
+      </w:r>
+      <w:r>
+        <w:rPr>
+          <w:rFonts w:ascii="Courier New" w:hAnsi="Courier New" w:cs="Courier New"/>
+          <w:color w:val="538135" w:themeColor="accent6" w:themeShade="BF"/>
+          <w:sz w:val="18"/>
+          <w:szCs w:val="18"/>
+        </w:rPr>
+        <w:t>%</w:t>
+      </w:r>
+      <w:proofErr w:type="spellStart"/>
+      <w:r>
+        <w:rPr>
+          <w:rFonts w:ascii="Courier New" w:hAnsi="Courier New" w:cs="Courier New"/>
+          <w:color w:val="538135" w:themeColor="accent6" w:themeShade="BF"/>
+          <w:sz w:val="18"/>
+          <w:szCs w:val="18"/>
+        </w:rPr>
+        <w:t>sudo</w:t>
+      </w:r>
+      <w:proofErr w:type="spellEnd"/>
+      <w:r>
+        <w:rPr>
+          <w:rFonts w:ascii="Courier New" w:hAnsi="Courier New" w:cs="Courier New"/>
+          <w:color w:val="538135" w:themeColor="accent6" w:themeShade="BF"/>
+          <w:sz w:val="18"/>
+          <w:szCs w:val="18"/>
+        </w:rPr>
+        <w:t xml:space="preserve">    ALL=NOPASSWD: ALL</w:t>
+      </w:r>
+      <w:r>
+        <w:rPr>
+          <w:rFonts w:ascii="Courier New" w:hAnsi="Courier New" w:cs="Courier New"/>
+          <w:color w:val="538135" w:themeColor="accent6" w:themeShade="BF"/>
+          <w:sz w:val="18"/>
+          <w:szCs w:val="18"/>
+        </w:rPr>
+        <w:t>" &gt; /</w:t>
+      </w:r>
+      <w:proofErr w:type="spellStart"/>
+      <w:r>
+        <w:rPr>
+          <w:rFonts w:ascii="Courier New" w:hAnsi="Courier New" w:cs="Courier New"/>
+          <w:color w:val="538135" w:themeColor="accent6" w:themeShade="BF"/>
+          <w:sz w:val="18"/>
+          <w:szCs w:val="18"/>
+        </w:rPr>
+        <w:t>etc</w:t>
+      </w:r>
+      <w:proofErr w:type="spellEnd"/>
+      <w:r>
+        <w:rPr>
+          <w:rFonts w:ascii="Courier New" w:hAnsi="Courier New" w:cs="Courier New"/>
+          <w:color w:val="538135" w:themeColor="accent6" w:themeShade="BF"/>
+          <w:sz w:val="18"/>
+          <w:szCs w:val="18"/>
+        </w:rPr>
+        <w:t>/</w:t>
+      </w:r>
+      <w:proofErr w:type="spellStart"/>
+      <w:r>
+        <w:rPr>
+          <w:rFonts w:ascii="Courier New" w:hAnsi="Courier New" w:cs="Courier New"/>
+          <w:color w:val="538135" w:themeColor="accent6" w:themeShade="BF"/>
+          <w:sz w:val="18"/>
+          <w:szCs w:val="18"/>
+        </w:rPr>
+        <w:t>sudoers.d</w:t>
+      </w:r>
+      <w:proofErr w:type="spellEnd"/>
+      <w:r>
+        <w:rPr>
+          <w:rFonts w:ascii="Courier New" w:hAnsi="Courier New" w:cs="Courier New"/>
+          <w:color w:val="538135" w:themeColor="accent6" w:themeShade="BF"/>
+          <w:sz w:val="18"/>
+          <w:szCs w:val="18"/>
+        </w:rPr>
+        <w:t>/</w:t>
+      </w:r>
+      <w:proofErr w:type="spellStart"/>
+      <w:r>
+        <w:rPr>
+          <w:rFonts w:ascii="Courier New" w:hAnsi="Courier New" w:cs="Courier New"/>
+          <w:color w:val="538135" w:themeColor="accent6" w:themeShade="BF"/>
+          <w:sz w:val="18"/>
+          <w:szCs w:val="18"/>
+        </w:rPr>
+        <w:t>nopasswd</w:t>
+      </w:r>
+      <w:proofErr w:type="spellEnd"/>
+      <w:r>
+        <w:rPr>
+          <w:b/>
+          <w:color w:val="C45911" w:themeColor="accent2" w:themeShade="BF"/>
+        </w:rPr>
+        <w:br/>
+      </w:r>
+    </w:p>
+    <w:p>
+      <w:pPr>
+        <w:pStyle w:val="ListParagraph"/>
+      </w:pPr>
+      <w:r>
+        <w:rPr>
+          <w:b/>
+          <w:color w:val="C45911" w:themeColor="accent2" w:themeShade="BF"/>
         </w:rPr>
         <w:lastRenderedPageBreak/>
-        <w:t>apt-get update</w:t>
-      </w:r>
-      <w:r>
-        <w:rPr>
-          <w:rFonts w:ascii="Courier New" w:hAnsi="Courier New" w:cs="Courier New"/>
-          <w:color w:val="538135" w:themeColor="accent6" w:themeShade="BF"/>
-          <w:sz w:val="18"/>
-          <w:szCs w:val="18"/>
-        </w:rPr>
-        <w:br/>
-        <w:t>apt-get install -</w:t>
+        <w:t>Restart</w:t>
+      </w:r>
+      <w:r>
+        <w:rPr>
+          <w:color w:val="C45911" w:themeColor="accent2" w:themeShade="BF"/>
+        </w:rPr>
+        <w:t xml:space="preserve"> </w:t>
+      </w:r>
+      <w:r>
+        <w:t xml:space="preserve">the VM and log back in.  Then run the following command to verify that </w:t>
       </w:r>
       <w:proofErr w:type="spellStart"/>
       <w:r>
         <w:rPr>
-          <w:rFonts w:ascii="Courier New" w:hAnsi="Courier New" w:cs="Courier New"/>
-          <w:color w:val="538135" w:themeColor="accent6" w:themeShade="BF"/>
-          <w:sz w:val="18"/>
-          <w:szCs w:val="18"/>
-        </w:rPr>
-        <w:t>yq</w:t>
+          <w:b/>
+          <w:color w:val="C45911" w:themeColor="accent2" w:themeShade="BF"/>
+        </w:rPr>
+        <w:t>sudo</w:t>
       </w:r>
       <w:proofErr w:type="spellEnd"/>
       <w:r>
         <w:rPr>
-          <w:rFonts w:ascii="Courier New" w:hAnsi="Courier New" w:cs="Courier New"/>
-          <w:color w:val="538135" w:themeColor="accent6" w:themeShade="BF"/>
-          <w:sz w:val="18"/>
-          <w:szCs w:val="18"/>
-        </w:rPr>
-        <w:t xml:space="preserve"> zip</w:t>
-      </w:r>
-      <w:r>
+          <w:color w:val="C45911" w:themeColor="accent2" w:themeShade="BF"/>
+        </w:rPr>
+        <w:t xml:space="preserve"> </w:t>
+      </w:r>
+      <w:r>
+        <w:t>no longer requests a password.</w:t>
+      </w:r>
+      <w:r>
+        <w:br/>
+      </w:r>
+      <w:r>
+        <w:br/>
+      </w:r>
+      <w:proofErr w:type="spellStart"/>
+      <w:r>
+        <w:rPr>
+          <w:rFonts w:ascii="Courier New" w:hAnsi="Courier New" w:cs="Courier New"/>
+          <w:color w:val="538135" w:themeColor="accent6" w:themeShade="BF"/>
+          <w:sz w:val="18"/>
+          <w:szCs w:val="18"/>
+        </w:rPr>
+        <w:t>sudo</w:t>
+      </w:r>
+      <w:proofErr w:type="spellEnd"/>
+      <w:r>
+        <w:rPr>
+          <w:rFonts w:ascii="Courier New" w:hAnsi="Courier New" w:cs="Courier New"/>
+          <w:color w:val="538135" w:themeColor="accent6" w:themeShade="BF"/>
+          <w:sz w:val="18"/>
+          <w:szCs w:val="18"/>
+        </w:rPr>
+        <w:t xml:space="preserve"> bash</w:t>
+      </w:r>
+      <w:r>
+        <w:rPr>
+          <w:b/>
+          <w:color w:val="C45911" w:themeColor="accent2" w:themeShade="BF"/>
+        </w:rPr>
         <w:br/>
       </w:r>
     </w:p>
@@ -2401,31 +2531,38 @@
         </w:numPr>
       </w:pPr>
       <w:r>
-        <w:t>Install the Hardware Enablement (HWE) kernel and related daemons to support better integration with virtualization hosts:</w:t>
-      </w:r>
-      <w:r>
-        <w:br/>
-      </w:r>
-      <w:r>
-        <w:br/>
-      </w:r>
-      <w:r>
-        <w:rPr>
-          <w:rFonts w:ascii="Courier New" w:hAnsi="Courier New" w:cs="Courier New"/>
-          <w:color w:val="538135" w:themeColor="accent6" w:themeShade="BF"/>
-          <w:sz w:val="18"/>
-          <w:szCs w:val="18"/>
-        </w:rPr>
-        <w:t xml:space="preserve">apt-get install </w:t>
-      </w:r>
-      <w:r>
-        <w:rPr>
-          <w:rFonts w:ascii="Courier New" w:hAnsi="Courier New" w:cs="Courier New"/>
-          <w:color w:val="538135" w:themeColor="accent6" w:themeShade="BF"/>
-          <w:sz w:val="18"/>
-          <w:szCs w:val="18"/>
-        </w:rPr>
-        <w:t>-</w:t>
+        <w:t xml:space="preserve">Run the following commands to install the ZIP </w:t>
+      </w:r>
+      <w:r>
+        <w:t>package</w:t>
+      </w:r>
+      <w:r>
+        <w:t>:</w:t>
+      </w:r>
+      <w:r>
+        <w:br/>
+      </w:r>
+      <w:r>
+        <w:br/>
+      </w:r>
+      <w:r>
+        <w:rPr>
+          <w:rFonts w:ascii="Courier New" w:hAnsi="Courier New" w:cs="Courier New"/>
+          <w:color w:val="538135" w:themeColor="accent6" w:themeShade="BF"/>
+          <w:sz w:val="18"/>
+          <w:szCs w:val="18"/>
+        </w:rPr>
+        <w:t>apt-get update</w:t>
+      </w:r>
+      <w:r>
+        <w:rPr>
+          <w:rFonts w:ascii="Courier New" w:hAnsi="Courier New" w:cs="Courier New"/>
+          <w:color w:val="538135" w:themeColor="accent6" w:themeShade="BF"/>
+          <w:sz w:val="18"/>
+          <w:szCs w:val="18"/>
+        </w:rPr>
+        <w:br/>
+        <w:t>apt-get install -</w:t>
       </w:r>
       <w:proofErr w:type="spellStart"/>
       <w:r>
@@ -2445,239 +2582,8 @@
           <w:sz w:val="18"/>
           <w:szCs w:val="18"/>
         </w:rPr>
-        <w:t xml:space="preserve"> </w:t>
-      </w:r>
-      <w:proofErr w:type="spellStart"/>
-      <w:r>
-        <w:rPr>
-          <w:rFonts w:ascii="Courier New" w:hAnsi="Courier New" w:cs="Courier New"/>
-          <w:color w:val="538135" w:themeColor="accent6" w:themeShade="BF"/>
-          <w:sz w:val="18"/>
-          <w:szCs w:val="18"/>
-        </w:rPr>
-        <w:t>linux</w:t>
-      </w:r>
-      <w:proofErr w:type="spellEnd"/>
-      <w:r>
-        <w:rPr>
-          <w:rFonts w:ascii="Courier New" w:hAnsi="Courier New" w:cs="Courier New"/>
-          <w:color w:val="538135" w:themeColor="accent6" w:themeShade="BF"/>
-          <w:sz w:val="18"/>
-          <w:szCs w:val="18"/>
-        </w:rPr>
-        <w:t>-virtual-</w:t>
-      </w:r>
-      <w:proofErr w:type="spellStart"/>
-      <w:r>
-        <w:rPr>
-          <w:rFonts w:ascii="Courier New" w:hAnsi="Courier New" w:cs="Courier New"/>
-          <w:color w:val="538135" w:themeColor="accent6" w:themeShade="BF"/>
-          <w:sz w:val="18"/>
-          <w:szCs w:val="18"/>
-        </w:rPr>
-        <w:t>lts</w:t>
-      </w:r>
-      <w:proofErr w:type="spellEnd"/>
-      <w:r>
-        <w:rPr>
-          <w:rFonts w:ascii="Courier New" w:hAnsi="Courier New" w:cs="Courier New"/>
-          <w:color w:val="538135" w:themeColor="accent6" w:themeShade="BF"/>
-          <w:sz w:val="18"/>
-          <w:szCs w:val="18"/>
-        </w:rPr>
-        <w:t>-</w:t>
-      </w:r>
-      <w:proofErr w:type="spellStart"/>
-      <w:r>
-        <w:rPr>
-          <w:rFonts w:ascii="Courier New" w:hAnsi="Courier New" w:cs="Courier New"/>
-          <w:color w:val="538135" w:themeColor="accent6" w:themeShade="BF"/>
-          <w:sz w:val="18"/>
-          <w:szCs w:val="18"/>
-        </w:rPr>
-        <w:t>xenial</w:t>
-      </w:r>
-      <w:proofErr w:type="spellEnd"/>
-      <w:r>
-        <w:rPr>
-          <w:rFonts w:ascii="Courier New" w:hAnsi="Courier New" w:cs="Courier New"/>
-          <w:color w:val="538135" w:themeColor="accent6" w:themeShade="BF"/>
-          <w:sz w:val="18"/>
-          <w:szCs w:val="18"/>
-        </w:rPr>
-        <w:br/>
-        <w:t xml:space="preserve">apt-get install </w:t>
-      </w:r>
-      <w:r>
-        <w:rPr>
-          <w:rFonts w:ascii="Courier New" w:hAnsi="Courier New" w:cs="Courier New"/>
-          <w:color w:val="538135" w:themeColor="accent6" w:themeShade="BF"/>
-          <w:sz w:val="18"/>
-          <w:szCs w:val="18"/>
-        </w:rPr>
-        <w:t>-</w:t>
-      </w:r>
-      <w:proofErr w:type="spellStart"/>
-      <w:r>
-        <w:rPr>
-          <w:rFonts w:ascii="Courier New" w:hAnsi="Courier New" w:cs="Courier New"/>
-          <w:color w:val="538135" w:themeColor="accent6" w:themeShade="BF"/>
-          <w:sz w:val="18"/>
-          <w:szCs w:val="18"/>
-        </w:rPr>
-        <w:t>yq</w:t>
-      </w:r>
-      <w:proofErr w:type="spellEnd"/>
-      <w:r>
-        <w:rPr>
-          <w:rFonts w:ascii="Courier New" w:hAnsi="Courier New" w:cs="Courier New"/>
-          <w:color w:val="538135" w:themeColor="accent6" w:themeShade="BF"/>
-          <w:sz w:val="18"/>
-          <w:szCs w:val="18"/>
-        </w:rPr>
-        <w:t xml:space="preserve"> </w:t>
-      </w:r>
-      <w:proofErr w:type="spellStart"/>
-      <w:r>
-        <w:rPr>
-          <w:rFonts w:ascii="Courier New" w:hAnsi="Courier New" w:cs="Courier New"/>
-          <w:color w:val="538135" w:themeColor="accent6" w:themeShade="BF"/>
-          <w:sz w:val="18"/>
-          <w:szCs w:val="18"/>
-        </w:rPr>
-        <w:t>linux</w:t>
-      </w:r>
-      <w:proofErr w:type="spellEnd"/>
-      <w:r>
-        <w:rPr>
-          <w:rFonts w:ascii="Courier New" w:hAnsi="Courier New" w:cs="Courier New"/>
-          <w:color w:val="538135" w:themeColor="accent6" w:themeShade="BF"/>
-          <w:sz w:val="18"/>
-          <w:szCs w:val="18"/>
-        </w:rPr>
-        <w:t>-tools-virtual-</w:t>
-      </w:r>
-      <w:proofErr w:type="spellStart"/>
-      <w:r>
-        <w:rPr>
-          <w:rFonts w:ascii="Courier New" w:hAnsi="Courier New" w:cs="Courier New"/>
-          <w:color w:val="538135" w:themeColor="accent6" w:themeShade="BF"/>
-          <w:sz w:val="18"/>
-          <w:szCs w:val="18"/>
-        </w:rPr>
-        <w:t>lts</w:t>
-      </w:r>
-      <w:proofErr w:type="spellEnd"/>
-      <w:r>
-        <w:rPr>
-          <w:rFonts w:ascii="Courier New" w:hAnsi="Courier New" w:cs="Courier New"/>
-          <w:color w:val="538135" w:themeColor="accent6" w:themeShade="BF"/>
-          <w:sz w:val="18"/>
-          <w:szCs w:val="18"/>
-        </w:rPr>
-        <w:t>-</w:t>
-      </w:r>
-      <w:proofErr w:type="spellStart"/>
-      <w:r>
-        <w:rPr>
-          <w:rFonts w:ascii="Courier New" w:hAnsi="Courier New" w:cs="Courier New"/>
-          <w:color w:val="538135" w:themeColor="accent6" w:themeShade="BF"/>
-          <w:sz w:val="18"/>
-          <w:szCs w:val="18"/>
-        </w:rPr>
-        <w:t>xenial</w:t>
-      </w:r>
-      <w:proofErr w:type="spellEnd"/>
-      <w:r>
-        <w:rPr>
-          <w:rFonts w:ascii="Courier New" w:hAnsi="Courier New" w:cs="Courier New"/>
-          <w:color w:val="538135" w:themeColor="accent6" w:themeShade="BF"/>
-          <w:sz w:val="18"/>
-          <w:szCs w:val="18"/>
-        </w:rPr>
-        <w:t xml:space="preserve"> </w:t>
-      </w:r>
-      <w:r>
-        <w:rPr>
-          <w:rFonts w:ascii="Courier New" w:hAnsi="Courier New" w:cs="Courier New"/>
-          <w:color w:val="538135" w:themeColor="accent6" w:themeShade="BF"/>
-          <w:sz w:val="18"/>
-          <w:szCs w:val="18"/>
-        </w:rPr>
-        <w:br/>
-        <w:t>apt-get install -</w:t>
-      </w:r>
-      <w:proofErr w:type="spellStart"/>
-      <w:r>
-        <w:rPr>
-          <w:rFonts w:ascii="Courier New" w:hAnsi="Courier New" w:cs="Courier New"/>
-          <w:color w:val="538135" w:themeColor="accent6" w:themeShade="BF"/>
-          <w:sz w:val="18"/>
-          <w:szCs w:val="18"/>
-        </w:rPr>
-        <w:t>yq</w:t>
-      </w:r>
-      <w:proofErr w:type="spellEnd"/>
-      <w:r>
-        <w:rPr>
-          <w:rFonts w:ascii="Courier New" w:hAnsi="Courier New" w:cs="Courier New"/>
-          <w:color w:val="538135" w:themeColor="accent6" w:themeShade="BF"/>
-          <w:sz w:val="18"/>
-          <w:szCs w:val="18"/>
-        </w:rPr>
-        <w:t xml:space="preserve"> </w:t>
-      </w:r>
-      <w:proofErr w:type="spellStart"/>
-      <w:r>
-        <w:rPr>
-          <w:rFonts w:ascii="Courier New" w:hAnsi="Courier New" w:cs="Courier New"/>
-          <w:color w:val="538135" w:themeColor="accent6" w:themeShade="BF"/>
-          <w:sz w:val="18"/>
-          <w:szCs w:val="18"/>
-        </w:rPr>
-        <w:t>linux</w:t>
-      </w:r>
-      <w:proofErr w:type="spellEnd"/>
-      <w:r>
-        <w:rPr>
-          <w:rFonts w:ascii="Courier New" w:hAnsi="Courier New" w:cs="Courier New"/>
-          <w:color w:val="538135" w:themeColor="accent6" w:themeShade="BF"/>
-          <w:sz w:val="18"/>
-          <w:szCs w:val="18"/>
-        </w:rPr>
-        <w:t>-cloud-tools-virtual-</w:t>
-      </w:r>
-      <w:proofErr w:type="spellStart"/>
-      <w:r>
-        <w:rPr>
-          <w:rFonts w:ascii="Courier New" w:hAnsi="Courier New" w:cs="Courier New"/>
-          <w:color w:val="538135" w:themeColor="accent6" w:themeShade="BF"/>
-          <w:sz w:val="18"/>
-          <w:szCs w:val="18"/>
-        </w:rPr>
-        <w:t>lts</w:t>
-      </w:r>
-      <w:proofErr w:type="spellEnd"/>
-      <w:r>
-        <w:rPr>
-          <w:rFonts w:ascii="Courier New" w:hAnsi="Courier New" w:cs="Courier New"/>
-          <w:color w:val="538135" w:themeColor="accent6" w:themeShade="BF"/>
-          <w:sz w:val="18"/>
-          <w:szCs w:val="18"/>
-        </w:rPr>
-        <w:t>-</w:t>
-      </w:r>
-      <w:proofErr w:type="spellStart"/>
-      <w:r>
-        <w:rPr>
-          <w:rFonts w:ascii="Courier New" w:hAnsi="Courier New" w:cs="Courier New"/>
-          <w:color w:val="538135" w:themeColor="accent6" w:themeShade="BF"/>
-          <w:sz w:val="18"/>
-          <w:szCs w:val="18"/>
-        </w:rPr>
-        <w:t>xenial</w:t>
-      </w:r>
-      <w:proofErr w:type="spellEnd"/>
+        <w:t xml:space="preserve"> zip</w:t>
+      </w:r>
       <w:r>
         <w:br/>
       </w:r>
@@ -2691,28 +2597,24 @@
         </w:numPr>
       </w:pPr>
       <w:r>
-        <w:t>Optional</w:t>
-      </w:r>
-      <w:r>
-        <w:t xml:space="preserve"> (</w:t>
-      </w:r>
-      <w:r>
-        <w:rPr>
-          <w:b/>
-          <w:color w:val="C45911" w:themeColor="accent2" w:themeShade="BF"/>
-        </w:rPr>
-        <w:t>not recommended</w:t>
-      </w:r>
+        <w:t>Install the Hardware Enablement (HWE) kernel and related daemons to support better integration with virtualization hosts</w:t>
+      </w:r>
+      <w:r>
+        <w:t xml:space="preserve"> (for some reason you need to run these commands </w:t>
+      </w:r>
+      <w:bookmarkStart w:id="0" w:name="_GoBack"/>
+      <w:r>
+        <w:rPr>
+          <w:b/>
+          <w:color w:val="C45911" w:themeColor="accent2" w:themeShade="BF"/>
+        </w:rPr>
+        <w:t>one at a time</w:t>
+      </w:r>
+      <w:bookmarkEnd w:id="0"/>
       <w:r>
         <w:t>)</w:t>
       </w:r>
       <w:r>
-        <w:t>: Install any upgraded packages</w:t>
-      </w:r>
-      <w:r>
-        <w:t xml:space="preserve"> (I generally don’t do this here and upgrade during cluster provisioning instead)</w:t>
-      </w:r>
-      <w:r>
         <w:t>:</w:t>
       </w:r>
       <w:r>
@@ -2728,25 +2630,16 @@
           <w:sz w:val="18"/>
           <w:szCs w:val="18"/>
         </w:rPr>
-        <w:t>apt-get u</w:t>
-      </w:r>
-      <w:r>
-        <w:rPr>
-          <w:rFonts w:ascii="Courier New" w:hAnsi="Courier New" w:cs="Courier New"/>
-          <w:color w:val="538135" w:themeColor="accent6" w:themeShade="BF"/>
-          <w:sz w:val="18"/>
-          <w:szCs w:val="18"/>
-        </w:rPr>
-        <w:t>p</w:t>
-      </w:r>
-      <w:r>
-        <w:rPr>
-          <w:rFonts w:ascii="Courier New" w:hAnsi="Courier New" w:cs="Courier New"/>
-          <w:color w:val="538135" w:themeColor="accent6" w:themeShade="BF"/>
-          <w:sz w:val="18"/>
-          <w:szCs w:val="18"/>
-        </w:rPr>
-        <w:t>grade -</w:t>
+        <w:t xml:space="preserve">apt-get install </w:t>
+      </w:r>
+      <w:r>
+        <w:rPr>
+          <w:rFonts w:ascii="Courier New" w:hAnsi="Courier New" w:cs="Courier New"/>
+          <w:color w:val="538135" w:themeColor="accent6" w:themeShade="BF"/>
+          <w:sz w:val="18"/>
+          <w:szCs w:val="18"/>
+        </w:rPr>
+        <w:t>-</w:t>
       </w:r>
       <w:proofErr w:type="spellStart"/>
       <w:r>
@@ -2757,6 +2650,264 @@
           <w:szCs w:val="18"/>
         </w:rPr>
         <w:t>yq</w:t>
+      </w:r>
+      <w:proofErr w:type="spellEnd"/>
+      <w:r>
+        <w:rPr>
+          <w:rFonts w:ascii="Courier New" w:hAnsi="Courier New" w:cs="Courier New"/>
+          <w:color w:val="538135" w:themeColor="accent6" w:themeShade="BF"/>
+          <w:sz w:val="18"/>
+          <w:szCs w:val="18"/>
+        </w:rPr>
+        <w:t xml:space="preserve"> </w:t>
+      </w:r>
+      <w:proofErr w:type="spellStart"/>
+      <w:r>
+        <w:rPr>
+          <w:rFonts w:ascii="Courier New" w:hAnsi="Courier New" w:cs="Courier New"/>
+          <w:color w:val="538135" w:themeColor="accent6" w:themeShade="BF"/>
+          <w:sz w:val="18"/>
+          <w:szCs w:val="18"/>
+        </w:rPr>
+        <w:t>linux</w:t>
+      </w:r>
+      <w:proofErr w:type="spellEnd"/>
+      <w:r>
+        <w:rPr>
+          <w:rFonts w:ascii="Courier New" w:hAnsi="Courier New" w:cs="Courier New"/>
+          <w:color w:val="538135" w:themeColor="accent6" w:themeShade="BF"/>
+          <w:sz w:val="18"/>
+          <w:szCs w:val="18"/>
+        </w:rPr>
+        <w:t>-virtual-</w:t>
+      </w:r>
+      <w:proofErr w:type="spellStart"/>
+      <w:r>
+        <w:rPr>
+          <w:rFonts w:ascii="Courier New" w:hAnsi="Courier New" w:cs="Courier New"/>
+          <w:color w:val="538135" w:themeColor="accent6" w:themeShade="BF"/>
+          <w:sz w:val="18"/>
+          <w:szCs w:val="18"/>
+        </w:rPr>
+        <w:t>lts</w:t>
+      </w:r>
+      <w:proofErr w:type="spellEnd"/>
+      <w:r>
+        <w:rPr>
+          <w:rFonts w:ascii="Courier New" w:hAnsi="Courier New" w:cs="Courier New"/>
+          <w:color w:val="538135" w:themeColor="accent6" w:themeShade="BF"/>
+          <w:sz w:val="18"/>
+          <w:szCs w:val="18"/>
+        </w:rPr>
+        <w:t>-</w:t>
+      </w:r>
+      <w:proofErr w:type="spellStart"/>
+      <w:r>
+        <w:rPr>
+          <w:rFonts w:ascii="Courier New" w:hAnsi="Courier New" w:cs="Courier New"/>
+          <w:color w:val="538135" w:themeColor="accent6" w:themeShade="BF"/>
+          <w:sz w:val="18"/>
+          <w:szCs w:val="18"/>
+        </w:rPr>
+        <w:t>xenial</w:t>
+      </w:r>
+      <w:proofErr w:type="spellEnd"/>
+      <w:r>
+        <w:rPr>
+          <w:rFonts w:ascii="Courier New" w:hAnsi="Courier New" w:cs="Courier New"/>
+          <w:color w:val="538135" w:themeColor="accent6" w:themeShade="BF"/>
+          <w:sz w:val="18"/>
+          <w:szCs w:val="18"/>
+        </w:rPr>
+        <w:br/>
+      </w:r>
+      <w:r>
+        <w:rPr>
+          <w:rFonts w:ascii="Courier New" w:hAnsi="Courier New" w:cs="Courier New"/>
+          <w:color w:val="538135" w:themeColor="accent6" w:themeShade="BF"/>
+          <w:sz w:val="18"/>
+          <w:szCs w:val="18"/>
+        </w:rPr>
+        <w:br/>
+        <w:t xml:space="preserve">apt-get install </w:t>
+      </w:r>
+      <w:r>
+        <w:rPr>
+          <w:rFonts w:ascii="Courier New" w:hAnsi="Courier New" w:cs="Courier New"/>
+          <w:color w:val="538135" w:themeColor="accent6" w:themeShade="BF"/>
+          <w:sz w:val="18"/>
+          <w:szCs w:val="18"/>
+        </w:rPr>
+        <w:t>-</w:t>
+      </w:r>
+      <w:proofErr w:type="spellStart"/>
+      <w:r>
+        <w:rPr>
+          <w:rFonts w:ascii="Courier New" w:hAnsi="Courier New" w:cs="Courier New"/>
+          <w:color w:val="538135" w:themeColor="accent6" w:themeShade="BF"/>
+          <w:sz w:val="18"/>
+          <w:szCs w:val="18"/>
+        </w:rPr>
+        <w:t>yq</w:t>
+      </w:r>
+      <w:proofErr w:type="spellEnd"/>
+      <w:r>
+        <w:rPr>
+          <w:rFonts w:ascii="Courier New" w:hAnsi="Courier New" w:cs="Courier New"/>
+          <w:color w:val="538135" w:themeColor="accent6" w:themeShade="BF"/>
+          <w:sz w:val="18"/>
+          <w:szCs w:val="18"/>
+        </w:rPr>
+        <w:t xml:space="preserve"> </w:t>
+      </w:r>
+      <w:proofErr w:type="spellStart"/>
+      <w:r>
+        <w:rPr>
+          <w:rFonts w:ascii="Courier New" w:hAnsi="Courier New" w:cs="Courier New"/>
+          <w:color w:val="538135" w:themeColor="accent6" w:themeShade="BF"/>
+          <w:sz w:val="18"/>
+          <w:szCs w:val="18"/>
+        </w:rPr>
+        <w:t>linux</w:t>
+      </w:r>
+      <w:proofErr w:type="spellEnd"/>
+      <w:r>
+        <w:rPr>
+          <w:rFonts w:ascii="Courier New" w:hAnsi="Courier New" w:cs="Courier New"/>
+          <w:color w:val="538135" w:themeColor="accent6" w:themeShade="BF"/>
+          <w:sz w:val="18"/>
+          <w:szCs w:val="18"/>
+        </w:rPr>
+        <w:t>-tools-virtual-</w:t>
+      </w:r>
+      <w:proofErr w:type="spellStart"/>
+      <w:r>
+        <w:rPr>
+          <w:rFonts w:ascii="Courier New" w:hAnsi="Courier New" w:cs="Courier New"/>
+          <w:color w:val="538135" w:themeColor="accent6" w:themeShade="BF"/>
+          <w:sz w:val="18"/>
+          <w:szCs w:val="18"/>
+        </w:rPr>
+        <w:t>lts</w:t>
+      </w:r>
+      <w:proofErr w:type="spellEnd"/>
+      <w:r>
+        <w:rPr>
+          <w:rFonts w:ascii="Courier New" w:hAnsi="Courier New" w:cs="Courier New"/>
+          <w:color w:val="538135" w:themeColor="accent6" w:themeShade="BF"/>
+          <w:sz w:val="18"/>
+          <w:szCs w:val="18"/>
+        </w:rPr>
+        <w:t>-</w:t>
+      </w:r>
+      <w:proofErr w:type="spellStart"/>
+      <w:r>
+        <w:rPr>
+          <w:rFonts w:ascii="Courier New" w:hAnsi="Courier New" w:cs="Courier New"/>
+          <w:color w:val="538135" w:themeColor="accent6" w:themeShade="BF"/>
+          <w:sz w:val="18"/>
+          <w:szCs w:val="18"/>
+        </w:rPr>
+        <w:t>xenial</w:t>
+      </w:r>
+      <w:proofErr w:type="spellEnd"/>
+      <w:r>
+        <w:rPr>
+          <w:rFonts w:ascii="Courier New" w:hAnsi="Courier New" w:cs="Courier New"/>
+          <w:color w:val="538135" w:themeColor="accent6" w:themeShade="BF"/>
+          <w:sz w:val="18"/>
+          <w:szCs w:val="18"/>
+        </w:rPr>
+        <w:t xml:space="preserve"> </w:t>
+      </w:r>
+      <w:r>
+        <w:rPr>
+          <w:rFonts w:ascii="Courier New" w:hAnsi="Courier New" w:cs="Courier New"/>
+          <w:color w:val="538135" w:themeColor="accent6" w:themeShade="BF"/>
+          <w:sz w:val="18"/>
+          <w:szCs w:val="18"/>
+        </w:rPr>
+        <w:br/>
+      </w:r>
+      <w:r>
+        <w:rPr>
+          <w:rFonts w:ascii="Courier New" w:hAnsi="Courier New" w:cs="Courier New"/>
+          <w:color w:val="538135" w:themeColor="accent6" w:themeShade="BF"/>
+          <w:sz w:val="18"/>
+          <w:szCs w:val="18"/>
+        </w:rPr>
+        <w:br/>
+        <w:t>apt-get install -</w:t>
+      </w:r>
+      <w:proofErr w:type="spellStart"/>
+      <w:r>
+        <w:rPr>
+          <w:rFonts w:ascii="Courier New" w:hAnsi="Courier New" w:cs="Courier New"/>
+          <w:color w:val="538135" w:themeColor="accent6" w:themeShade="BF"/>
+          <w:sz w:val="18"/>
+          <w:szCs w:val="18"/>
+        </w:rPr>
+        <w:t>yq</w:t>
+      </w:r>
+      <w:proofErr w:type="spellEnd"/>
+      <w:r>
+        <w:rPr>
+          <w:rFonts w:ascii="Courier New" w:hAnsi="Courier New" w:cs="Courier New"/>
+          <w:color w:val="538135" w:themeColor="accent6" w:themeShade="BF"/>
+          <w:sz w:val="18"/>
+          <w:szCs w:val="18"/>
+        </w:rPr>
+        <w:t xml:space="preserve"> </w:t>
+      </w:r>
+      <w:proofErr w:type="spellStart"/>
+      <w:r>
+        <w:rPr>
+          <w:rFonts w:ascii="Courier New" w:hAnsi="Courier New" w:cs="Courier New"/>
+          <w:color w:val="538135" w:themeColor="accent6" w:themeShade="BF"/>
+          <w:sz w:val="18"/>
+          <w:szCs w:val="18"/>
+        </w:rPr>
+        <w:t>linux</w:t>
+      </w:r>
+      <w:proofErr w:type="spellEnd"/>
+      <w:r>
+        <w:rPr>
+          <w:rFonts w:ascii="Courier New" w:hAnsi="Courier New" w:cs="Courier New"/>
+          <w:color w:val="538135" w:themeColor="accent6" w:themeShade="BF"/>
+          <w:sz w:val="18"/>
+          <w:szCs w:val="18"/>
+        </w:rPr>
+        <w:t>-cloud-tools-virtual-</w:t>
+      </w:r>
+      <w:proofErr w:type="spellStart"/>
+      <w:r>
+        <w:rPr>
+          <w:rFonts w:ascii="Courier New" w:hAnsi="Courier New" w:cs="Courier New"/>
+          <w:color w:val="538135" w:themeColor="accent6" w:themeShade="BF"/>
+          <w:sz w:val="18"/>
+          <w:szCs w:val="18"/>
+        </w:rPr>
+        <w:t>lts</w:t>
+      </w:r>
+      <w:proofErr w:type="spellEnd"/>
+      <w:r>
+        <w:rPr>
+          <w:rFonts w:ascii="Courier New" w:hAnsi="Courier New" w:cs="Courier New"/>
+          <w:color w:val="538135" w:themeColor="accent6" w:themeShade="BF"/>
+          <w:sz w:val="18"/>
+          <w:szCs w:val="18"/>
+        </w:rPr>
+        <w:t>-</w:t>
+      </w:r>
+      <w:proofErr w:type="spellStart"/>
+      <w:r>
+        <w:rPr>
+          <w:rFonts w:ascii="Courier New" w:hAnsi="Courier New" w:cs="Courier New"/>
+          <w:color w:val="538135" w:themeColor="accent6" w:themeShade="BF"/>
+          <w:sz w:val="18"/>
+          <w:szCs w:val="18"/>
+        </w:rPr>
+        <w:t>xenial</w:t>
       </w:r>
       <w:proofErr w:type="spellEnd"/>
       <w:r>
@@ -2772,6 +2923,91 @@
         </w:numPr>
       </w:pPr>
       <w:r>
+        <w:t>Optional</w:t>
+      </w:r>
+      <w:r>
+        <w:t xml:space="preserve"> (</w:t>
+      </w:r>
+      <w:r>
+        <w:t xml:space="preserve">but </w:t>
+      </w:r>
+      <w:r>
+        <w:rPr>
+          <w:b/>
+          <w:color w:val="C45911" w:themeColor="accent2" w:themeShade="BF"/>
+          <w:highlight w:val="yellow"/>
+        </w:rPr>
+        <w:t>not recommended</w:t>
+      </w:r>
+      <w:r>
+        <w:t>)</w:t>
+      </w:r>
+      <w:r>
+        <w:t>: Install any upgraded packages</w:t>
+      </w:r>
+      <w:r>
+        <w:t xml:space="preserve"> (I generally don’t do this here and upgrade during cluster provisioning instead)</w:t>
+      </w:r>
+      <w:r>
+        <w:t>:</w:t>
+      </w:r>
+      <w:r>
+        <w:br/>
+      </w:r>
+      <w:r>
+        <w:br/>
+      </w:r>
+      <w:r>
+        <w:rPr>
+          <w:rFonts w:ascii="Courier New" w:hAnsi="Courier New" w:cs="Courier New"/>
+          <w:color w:val="538135" w:themeColor="accent6" w:themeShade="BF"/>
+          <w:sz w:val="18"/>
+          <w:szCs w:val="18"/>
+        </w:rPr>
+        <w:t>apt-get u</w:t>
+      </w:r>
+      <w:r>
+        <w:rPr>
+          <w:rFonts w:ascii="Courier New" w:hAnsi="Courier New" w:cs="Courier New"/>
+          <w:color w:val="538135" w:themeColor="accent6" w:themeShade="BF"/>
+          <w:sz w:val="18"/>
+          <w:szCs w:val="18"/>
+        </w:rPr>
+        <w:t>p</w:t>
+      </w:r>
+      <w:r>
+        <w:rPr>
+          <w:rFonts w:ascii="Courier New" w:hAnsi="Courier New" w:cs="Courier New"/>
+          <w:color w:val="538135" w:themeColor="accent6" w:themeShade="BF"/>
+          <w:sz w:val="18"/>
+          <w:szCs w:val="18"/>
+        </w:rPr>
+        <w:t>grade -</w:t>
+      </w:r>
+      <w:proofErr w:type="spellStart"/>
+      <w:r>
+        <w:rPr>
+          <w:rFonts w:ascii="Courier New" w:hAnsi="Courier New" w:cs="Courier New"/>
+          <w:color w:val="538135" w:themeColor="accent6" w:themeShade="BF"/>
+          <w:sz w:val="18"/>
+          <w:szCs w:val="18"/>
+        </w:rPr>
+        <w:t>yq</w:t>
+      </w:r>
+      <w:proofErr w:type="spellEnd"/>
+      <w:r>
+        <w:br/>
+      </w:r>
+    </w:p>
+    <w:p>
+      <w:pPr>
+        <w:pStyle w:val="ListParagraph"/>
+        <w:numPr>
+          <w:ilvl w:val="0"/>
+          <w:numId w:val="1"/>
+        </w:numPr>
+      </w:pPr>
+      <w:r>
         <w:t xml:space="preserve">Run the following command to clear the </w:t>
       </w:r>
       <w:r>
@@ -2802,7 +3038,6 @@
       <w:r>
         <w:br/>
       </w:r>
-      <w:bookmarkStart w:id="0" w:name="_GoBack"/>
       <w:proofErr w:type="spellStart"/>
       <w:r>
         <w:rPr>
@@ -2938,7 +3173,6 @@
         </w:rPr>
         <w:t>now</w:t>
       </w:r>
-      <w:bookmarkEnd w:id="0"/>
       <w:r>
         <w:br/>
       </w:r>
@@ -3173,7 +3407,16 @@
           <w:color w:val="FF0000"/>
           <w:highlight w:val="yellow"/>
         </w:rPr>
-        <w:t>make these files public on AWS!</w:t>
+        <w:t xml:space="preserve">make these files </w:t>
+      </w:r>
+      <w:r>
+        <w:rPr>
+          <w:b/>
+          <w:color w:val="FF0000"/>
+          <w:highlight w:val="yellow"/>
+          <w:u w:val="single"/>
+        </w:rPr>
+        <w:t>public on AWS!</w:t>
       </w:r>
     </w:p>
     <w:p>
@@ -3181,6 +3424,7 @@
         <w:pStyle w:val="Heading1"/>
       </w:pPr>
       <w:r>
+        <w:lastRenderedPageBreak/>
         <w:t>Debugging VHDX</w:t>
       </w:r>
     </w:p>

</xml_diff>

<commit_message>
XenServer provisioning in progress (moving to JEFF branch)
</commit_message>
<xml_diff>
--- a/Doc/Ubuntu-16.04 neonCLUSTER Template.docx
+++ b/Doc/Ubuntu-16.04 neonCLUSTER Template.docx
@@ -1,6 +1,6 @@
 
 <file path=word/document.xml><?xml version="1.0" encoding="utf-8"?>
-<w:document xmlns:wpc="http://schemas.microsoft.com/office/word/2010/wordprocessingCanvas" xmlns:cx="http://schemas.microsoft.com/office/drawing/2014/chartex" xmlns:cx1="http://schemas.microsoft.com/office/drawing/2015/9/8/chartex" xmlns:cx2="http://schemas.microsoft.com/office/drawing/2015/10/21/chartex" xmlns:cx3="http://schemas.microsoft.com/office/drawing/2016/5/9/chartex" xmlns:cx4="http://schemas.microsoft.com/office/drawing/2016/5/10/chartex" xmlns:cx5="http://schemas.microsoft.com/office/drawing/2016/5/11/chartex" xmlns:cx6="http://schemas.microsoft.com/office/drawing/2016/5/12/chartex" xmlns:cx7="http://schemas.microsoft.com/office/drawing/2016/5/13/chartex" xmlns:cx8="http://schemas.microsoft.com/office/drawing/2016/5/14/chartex" xmlns:mc="http://schemas.openxmlformats.org/markup-compatibility/2006" xmlns:aink="http://schemas.microsoft.com/office/drawing/2016/ink" xmlns:am3d="http://schemas.microsoft.com/office/drawing/2017/model3d" xmlns:o="urn:schemas-microsoft-com:office:office" xmlns:r="http://schemas.openxmlformats.org/officeDocument/2006/relationships" xmlns:m="http://schemas.openxmlformats.org/officeDocument/2006/math" xmlns:v="urn:schemas-microsoft-com:vml" xmlns:wp14="http://schemas.microsoft.com/office/word/2010/wordprocessingDrawing" xmlns:wp="http://schemas.openxmlformats.org/drawingml/2006/wordprocessingDrawing" xmlns:w10="urn:schemas-microsoft-com:office:word" xmlns:w="http://schemas.openxmlformats.org/wordprocessingml/2006/main" xmlns:w14="http://schemas.microsoft.com/office/word/2010/wordml" xmlns:w15="http://schemas.microsoft.com/office/word/2012/wordml" xmlns:w16se="http://schemas.microsoft.com/office/word/2015/wordml/symex" xmlns:wpg="http://schemas.microsoft.com/office/word/2010/wordprocessingGroup" xmlns:wpi="http://schemas.microsoft.com/office/word/2010/wordprocessingInk" xmlns:wne="http://schemas.microsoft.com/office/word/2006/wordml" xmlns:wps="http://schemas.microsoft.com/office/word/2010/wordprocessingShape" mc:Ignorable="w14 w15 w16se wp14">
+<w:document xmlns:wpc="http://schemas.microsoft.com/office/word/2010/wordprocessingCanvas" xmlns:cx="http://schemas.microsoft.com/office/drawing/2014/chartex" xmlns:cx1="http://schemas.microsoft.com/office/drawing/2015/9/8/chartex" xmlns:cx2="http://schemas.microsoft.com/office/drawing/2015/10/21/chartex" xmlns:cx3="http://schemas.microsoft.com/office/drawing/2016/5/9/chartex" xmlns:cx4="http://schemas.microsoft.com/office/drawing/2016/5/10/chartex" xmlns:cx5="http://schemas.microsoft.com/office/drawing/2016/5/11/chartex" xmlns:cx6="http://schemas.microsoft.com/office/drawing/2016/5/12/chartex" xmlns:cx7="http://schemas.microsoft.com/office/drawing/2016/5/13/chartex" xmlns:cx8="http://schemas.microsoft.com/office/drawing/2016/5/14/chartex" xmlns:mc="http://schemas.openxmlformats.org/markup-compatibility/2006" xmlns:aink="http://schemas.microsoft.com/office/drawing/2016/ink" xmlns:am3d="http://schemas.microsoft.com/office/drawing/2017/model3d" xmlns:o="urn:schemas-microsoft-com:office:office" xmlns:r="http://schemas.openxmlformats.org/officeDocument/2006/relationships" xmlns:m="http://schemas.openxmlformats.org/officeDocument/2006/math" xmlns:v="urn:schemas-microsoft-com:vml" xmlns:wp14="http://schemas.microsoft.com/office/word/2010/wordprocessingDrawing" xmlns:wp="http://schemas.openxmlformats.org/drawingml/2006/wordprocessingDrawing" xmlns:w10="urn:schemas-microsoft-com:office:word" xmlns:w="http://schemas.openxmlformats.org/wordprocessingml/2006/main" xmlns:w14="http://schemas.microsoft.com/office/word/2010/wordml" xmlns:w15="http://schemas.microsoft.com/office/word/2012/wordml" xmlns:w16cid="http://schemas.microsoft.com/office/word/2016/wordml/cid" xmlns:w16se="http://schemas.microsoft.com/office/word/2015/wordml/symex" xmlns:wpg="http://schemas.microsoft.com/office/word/2010/wordprocessingGroup" xmlns:wpi="http://schemas.microsoft.com/office/word/2010/wordprocessingInk" xmlns:wne="http://schemas.microsoft.com/office/word/2006/wordml" xmlns:wps="http://schemas.microsoft.com/office/word/2010/wordprocessingShape" mc:Ignorable="w14 w15 w16se w16cid wp14">
   <w:body>
     <w:p>
       <w:pPr>
@@ -3114,6 +3114,27 @@
         </w:numPr>
       </w:pPr>
       <w:r>
+        <w:rPr>
+          <w:b/>
+          <w:color w:val="C45911" w:themeColor="accent2" w:themeShade="BF"/>
+        </w:rPr>
+        <w:t>Hyper-V Template</w:t>
+      </w:r>
+      <w:r>
+        <w:rPr>
+          <w:b/>
+          <w:color w:val="C45911" w:themeColor="accent2" w:themeShade="BF"/>
+        </w:rPr>
+        <w:t xml:space="preserve"> Upload</w:t>
+      </w:r>
+      <w:r>
+        <w:rPr>
+          <w:b/>
+          <w:color w:val="C45911" w:themeColor="accent2" w:themeShade="BF"/>
+        </w:rPr>
+        <w:t xml:space="preserve">: </w:t>
+      </w:r>
+      <w:r>
         <w:t>ZIP the disk image and then u</w:t>
       </w:r>
       <w:r>
@@ -3279,6 +3300,11 @@
     <w:p>
       <w:pPr>
         <w:pStyle w:val="ListParagraph"/>
+        <w:rPr>
+          <w:b/>
+          <w:color w:val="FF0000"/>
+          <w:u w:val="single"/>
+        </w:rPr>
       </w:pPr>
       <w:r>
         <w:t>and if this is the latest version, to:</w:t>
@@ -3354,8 +3380,283 @@
       </w:r>
     </w:p>
     <w:p>
+      <w:pPr>
+        <w:pStyle w:val="ListParagraph"/>
+        <w:rPr>
+          <w:b/>
+          <w:color w:val="FF0000"/>
+          <w:u w:val="single"/>
+        </w:rPr>
+      </w:pPr>
+    </w:p>
+    <w:p>
+      <w:pPr>
+        <w:pStyle w:val="ListParagraph"/>
+        <w:numPr>
+          <w:ilvl w:val="0"/>
+          <w:numId w:val="1"/>
+        </w:numPr>
+      </w:pPr>
+      <w:r>
+        <w:rPr>
+          <w:b/>
+          <w:color w:val="C45911" w:themeColor="accent2" w:themeShade="BF"/>
+        </w:rPr>
+        <w:t>XenServer Template</w:t>
+      </w:r>
+      <w:r>
+        <w:rPr>
+          <w:b/>
+          <w:color w:val="C45911" w:themeColor="accent2" w:themeShade="BF"/>
+        </w:rPr>
+        <w:t xml:space="preserve"> Upload</w:t>
+      </w:r>
+      <w:r>
+        <w:rPr>
+          <w:b/>
+          <w:color w:val="C45911" w:themeColor="accent2" w:themeShade="BF"/>
+        </w:rPr>
+        <w:t>:</w:t>
+      </w:r>
+      <w:r>
+        <w:t xml:space="preserve"> </w:t>
+      </w:r>
+      <w:r>
+        <w:t>XenServer templates are GZIP compressed rather than using ZIP so the XenServer</w:t>
+      </w:r>
+      <w:r>
+        <w:t xml:space="preserve"> tooling can download them.</w:t>
+      </w:r>
+      <w:r>
+        <w:t xml:space="preserve">  The steps for creating a XenServer image is </w:t>
+      </w:r>
+      <w:proofErr w:type="gramStart"/>
+      <w:r>
+        <w:t xml:space="preserve">similar </w:t>
+      </w:r>
+      <w:r>
+        <w:lastRenderedPageBreak/>
+        <w:t>to</w:t>
+      </w:r>
+      <w:proofErr w:type="gramEnd"/>
+      <w:r>
+        <w:t xml:space="preserve"> those for Hyper-V above.  Essentially, you’ll use XenCenter to create the VM by mounting the Ubuntu setup ISO</w:t>
+      </w:r>
+      <w:r>
+        <w:t xml:space="preserve">, setting up the VM and then exporting it as an </w:t>
+      </w:r>
+      <w:r>
+        <w:rPr>
+          <w:b/>
+          <w:color w:val="C45911" w:themeColor="accent2" w:themeShade="BF"/>
+        </w:rPr>
+        <w:t>*.</w:t>
+      </w:r>
+      <w:proofErr w:type="spellStart"/>
+      <w:r>
+        <w:rPr>
+          <w:b/>
+          <w:color w:val="C45911" w:themeColor="accent2" w:themeShade="BF"/>
+        </w:rPr>
+        <w:t>xva</w:t>
+      </w:r>
+      <w:proofErr w:type="spellEnd"/>
+      <w:r>
+        <w:t xml:space="preserve"> file.  Then, follow the steps below compress and upload it to AWS S3:</w:t>
+      </w:r>
+      <w:r>
+        <w:br/>
+      </w:r>
+      <w:r>
+        <w:br/>
+      </w:r>
+      <w:proofErr w:type="spellStart"/>
+      <w:r>
+        <w:rPr>
+          <w:rFonts w:ascii="Courier New" w:hAnsi="Courier New" w:cs="Courier New"/>
+          <w:color w:val="538135" w:themeColor="accent6" w:themeShade="BF"/>
+          <w:sz w:val="18"/>
+          <w:szCs w:val="18"/>
+        </w:rPr>
+        <w:t>gzip</w:t>
+      </w:r>
+      <w:proofErr w:type="spellEnd"/>
+      <w:r>
+        <w:rPr>
+          <w:rFonts w:ascii="Courier New" w:hAnsi="Courier New" w:cs="Courier New"/>
+          <w:color w:val="538135" w:themeColor="accent6" w:themeShade="BF"/>
+          <w:sz w:val="18"/>
+          <w:szCs w:val="18"/>
+        </w:rPr>
+        <w:t xml:space="preserve"> –best ubuntu-16.04.3-prep.xva</w:t>
+      </w:r>
+      <w:r>
+        <w:rPr>
+          <w:rFonts w:ascii="Courier New" w:hAnsi="Courier New" w:cs="Courier New"/>
+          <w:color w:val="538135" w:themeColor="accent6" w:themeShade="BF"/>
+          <w:sz w:val="18"/>
+          <w:szCs w:val="18"/>
+        </w:rPr>
+        <w:br/>
+        <w:t>copy ubuntu-16.04.3-prep.xva.gz C:\temp\ubuntu-16.04.3-prep.xva</w:t>
+      </w:r>
+      <w:r>
+        <w:br/>
+      </w:r>
+      <w:r>
+        <w:rPr>
+          <w:b/>
+          <w:color w:val="833C0B" w:themeColor="accent2" w:themeShade="80"/>
+        </w:rPr>
+        <w:t>manually upload</w:t>
+      </w:r>
+      <w:r>
+        <w:rPr>
+          <w:color w:val="833C0B" w:themeColor="accent2" w:themeShade="80"/>
+        </w:rPr>
+        <w:t xml:space="preserve"> </w:t>
+      </w:r>
+      <w:r>
+        <w:rPr>
+          <w:rFonts w:ascii="Courier New" w:hAnsi="Courier New" w:cs="Courier New"/>
+          <w:color w:val="538135" w:themeColor="accent6" w:themeShade="BF"/>
+          <w:sz w:val="18"/>
+          <w:szCs w:val="18"/>
+        </w:rPr>
+        <w:t>C:\temp\ubuntu-16.04.3-prep.xva</w:t>
+      </w:r>
+      <w:r>
+        <w:rPr>
+          <w:b/>
+          <w:color w:val="833C0B" w:themeColor="accent2" w:themeShade="80"/>
+        </w:rPr>
+        <w:t xml:space="preserve"> to S3</w:t>
+      </w:r>
+      <w:r>
+        <w:br/>
+      </w:r>
+      <w:r>
+        <w:rPr>
+          <w:b/>
+          <w:color w:val="833C0B" w:themeColor="accent2" w:themeShade="80"/>
+        </w:rPr>
+        <w:t>manually set</w:t>
+      </w:r>
+      <w:r>
+        <w:rPr>
+          <w:color w:val="833C0B" w:themeColor="accent2" w:themeShade="80"/>
+        </w:rPr>
+        <w:t xml:space="preserve"> </w:t>
+      </w:r>
+      <w:r>
+        <w:t xml:space="preserve">S3 metadata </w:t>
+      </w:r>
+      <w:r>
+        <w:rPr>
+          <w:b/>
+          <w:color w:val="833C0B" w:themeColor="accent2" w:themeShade="80"/>
+        </w:rPr>
+        <w:t>Content-Type=application/octet-stream</w:t>
+      </w:r>
+      <w:r>
+        <w:rPr>
+          <w:color w:val="833C0B" w:themeColor="accent2" w:themeShade="80"/>
+        </w:rPr>
+        <w:t xml:space="preserve"> </w:t>
+      </w:r>
+      <w:r>
+        <w:t xml:space="preserve">and </w:t>
+      </w:r>
+      <w:r>
+        <w:rPr>
+          <w:b/>
+          <w:color w:val="833C0B" w:themeColor="accent2" w:themeShade="80"/>
+        </w:rPr>
+        <w:t>Content-Encoding=</w:t>
+      </w:r>
+      <w:proofErr w:type="spellStart"/>
+      <w:r>
+        <w:rPr>
+          <w:b/>
+          <w:color w:val="833C0B" w:themeColor="accent2" w:themeShade="80"/>
+        </w:rPr>
+        <w:t>gzip</w:t>
+      </w:r>
+      <w:proofErr w:type="spellEnd"/>
+      <w:r>
+        <w:br/>
+      </w:r>
+      <w:r>
+        <w:br/>
+      </w:r>
       <w:bookmarkStart w:id="0" w:name="_GoBack"/>
       <w:bookmarkEnd w:id="0"/>
+      <w:r>
+        <w:t xml:space="preserve">If this is the </w:t>
+      </w:r>
+      <w:r>
+        <w:rPr>
+          <w:b/>
+          <w:color w:val="833C0B" w:themeColor="accent2" w:themeShade="80"/>
+        </w:rPr>
+        <w:t>latest image</w:t>
+      </w:r>
+      <w:r>
+        <w:t xml:space="preserve">, then upload/configure metadata to </w:t>
+      </w:r>
+      <w:r>
+        <w:rPr>
+          <w:rFonts w:ascii="Courier New" w:hAnsi="Courier New" w:cs="Courier New"/>
+          <w:color w:val="538135" w:themeColor="accent6" w:themeShade="BF"/>
+          <w:sz w:val="18"/>
+          <w:szCs w:val="18"/>
+        </w:rPr>
+        <w:t>ubuntu-16.04.</w:t>
+      </w:r>
+      <w:r>
+        <w:rPr>
+          <w:rFonts w:ascii="Courier New" w:hAnsi="Courier New" w:cs="Courier New"/>
+          <w:color w:val="538135" w:themeColor="accent6" w:themeShade="BF"/>
+          <w:sz w:val="18"/>
+          <w:szCs w:val="18"/>
+        </w:rPr>
+        <w:t>latest</w:t>
+      </w:r>
+      <w:r>
+        <w:rPr>
+          <w:rFonts w:ascii="Courier New" w:hAnsi="Courier New" w:cs="Courier New"/>
+          <w:color w:val="538135" w:themeColor="accent6" w:themeShade="BF"/>
+          <w:sz w:val="18"/>
+          <w:szCs w:val="18"/>
+        </w:rPr>
+        <w:t>-prep.xva</w:t>
+      </w:r>
+      <w:r>
+        <w:br/>
+      </w:r>
+      <w:r>
+        <w:br/>
+      </w:r>
+      <w:r>
+        <w:rPr>
+          <w:b/>
+          <w:color w:val="FF0000"/>
+          <w:highlight w:val="yellow"/>
+        </w:rPr>
+        <w:t xml:space="preserve">Be sure to make these files </w:t>
+      </w:r>
+      <w:r>
+        <w:rPr>
+          <w:b/>
+          <w:color w:val="FF0000"/>
+          <w:highlight w:val="yellow"/>
+          <w:u w:val="single"/>
+        </w:rPr>
+        <w:t>public on AWS!</w:t>
+      </w:r>
+      <w:r>
+        <w:br/>
+      </w:r>
     </w:p>
     <w:sectPr>
       <w:pgSz w:w="12240" w:h="15840"/>
@@ -3368,11 +3669,11 @@
 </file>
 
 <file path=word/numbering.xml><?xml version="1.0" encoding="utf-8"?>
-<w:numbering xmlns:wpc="http://schemas.microsoft.com/office/word/2010/wordprocessingCanvas" xmlns:cx="http://schemas.microsoft.com/office/drawing/2014/chartex" xmlns:cx1="http://schemas.microsoft.com/office/drawing/2015/9/8/chartex" xmlns:cx2="http://schemas.microsoft.com/office/drawing/2015/10/21/chartex" xmlns:cx3="http://schemas.microsoft.com/office/drawing/2016/5/9/chartex" xmlns:cx4="http://schemas.microsoft.com/office/drawing/2016/5/10/chartex" xmlns:cx5="http://schemas.microsoft.com/office/drawing/2016/5/11/chartex" xmlns:cx6="http://schemas.microsoft.com/office/drawing/2016/5/12/chartex" xmlns:cx7="http://schemas.microsoft.com/office/drawing/2016/5/13/chartex" xmlns:cx8="http://schemas.microsoft.com/office/drawing/2016/5/14/chartex" xmlns:mc="http://schemas.openxmlformats.org/markup-compatibility/2006" xmlns:aink="http://schemas.microsoft.com/office/drawing/2016/ink" xmlns:am3d="http://schemas.microsoft.com/office/drawing/2017/model3d" xmlns:o="urn:schemas-microsoft-com:office:office" xmlns:r="http://schemas.openxmlformats.org/officeDocument/2006/relationships" xmlns:m="http://schemas.openxmlformats.org/officeDocument/2006/math" xmlns:v="urn:schemas-microsoft-com:vml" xmlns:wp14="http://schemas.microsoft.com/office/word/2010/wordprocessingDrawing" xmlns:wp="http://schemas.openxmlformats.org/drawingml/2006/wordprocessingDrawing" xmlns:w10="urn:schemas-microsoft-com:office:word" xmlns:w="http://schemas.openxmlformats.org/wordprocessingml/2006/main" xmlns:w14="http://schemas.microsoft.com/office/word/2010/wordml" xmlns:w15="http://schemas.microsoft.com/office/word/2012/wordml" xmlns:w16se="http://schemas.microsoft.com/office/word/2015/wordml/symex" xmlns:wpg="http://schemas.microsoft.com/office/word/2010/wordprocessingGroup" xmlns:wpi="http://schemas.microsoft.com/office/word/2010/wordprocessingInk" xmlns:wne="http://schemas.microsoft.com/office/word/2006/wordml" xmlns:wps="http://schemas.microsoft.com/office/word/2010/wordprocessingShape" mc:Ignorable="w14 w15 w16se wp14">
+<w:numbering xmlns:wpc="http://schemas.microsoft.com/office/word/2010/wordprocessingCanvas" xmlns:cx="http://schemas.microsoft.com/office/drawing/2014/chartex" xmlns:cx1="http://schemas.microsoft.com/office/drawing/2015/9/8/chartex" xmlns:cx2="http://schemas.microsoft.com/office/drawing/2015/10/21/chartex" xmlns:cx3="http://schemas.microsoft.com/office/drawing/2016/5/9/chartex" xmlns:cx4="http://schemas.microsoft.com/office/drawing/2016/5/10/chartex" xmlns:cx5="http://schemas.microsoft.com/office/drawing/2016/5/11/chartex" xmlns:cx6="http://schemas.microsoft.com/office/drawing/2016/5/12/chartex" xmlns:cx7="http://schemas.microsoft.com/office/drawing/2016/5/13/chartex" xmlns:cx8="http://schemas.microsoft.com/office/drawing/2016/5/14/chartex" xmlns:mc="http://schemas.openxmlformats.org/markup-compatibility/2006" xmlns:aink="http://schemas.microsoft.com/office/drawing/2016/ink" xmlns:am3d="http://schemas.microsoft.com/office/drawing/2017/model3d" xmlns:o="urn:schemas-microsoft-com:office:office" xmlns:r="http://schemas.openxmlformats.org/officeDocument/2006/relationships" xmlns:m="http://schemas.openxmlformats.org/officeDocument/2006/math" xmlns:v="urn:schemas-microsoft-com:vml" xmlns:wp14="http://schemas.microsoft.com/office/word/2010/wordprocessingDrawing" xmlns:wp="http://schemas.openxmlformats.org/drawingml/2006/wordprocessingDrawing" xmlns:w10="urn:schemas-microsoft-com:office:word" xmlns:w="http://schemas.openxmlformats.org/wordprocessingml/2006/main" xmlns:w14="http://schemas.microsoft.com/office/word/2010/wordml" xmlns:w15="http://schemas.microsoft.com/office/word/2012/wordml" xmlns:w16cid="http://schemas.microsoft.com/office/word/2016/wordml/cid" xmlns:w16se="http://schemas.microsoft.com/office/word/2015/wordml/symex" xmlns:wpg="http://schemas.microsoft.com/office/word/2010/wordprocessingGroup" xmlns:wpi="http://schemas.microsoft.com/office/word/2010/wordprocessingInk" xmlns:wne="http://schemas.microsoft.com/office/word/2006/wordml" xmlns:wps="http://schemas.microsoft.com/office/word/2010/wordprocessingShape" mc:Ignorable="w14 w15 w16se w16cid wp14">
   <w:abstractNum w:abstractNumId="0" w15:restartNumberingAfterBreak="0">
     <w:nsid w:val="0CB356BE"/>
     <w:multiLevelType w:val="hybridMultilevel"/>
-    <w:tmpl w:val="800CB4DE"/>
+    <w:tmpl w:val="5D24960C"/>
     <w:lvl w:ilvl="0" w:tplc="0409000F">
       <w:start w:val="1"/>
       <w:numFmt w:val="decimal"/>
@@ -3551,7 +3852,7 @@
 </file>
 
 <file path=word/styles.xml><?xml version="1.0" encoding="utf-8"?>
-<w:styles xmlns:mc="http://schemas.openxmlformats.org/markup-compatibility/2006" xmlns:r="http://schemas.openxmlformats.org/officeDocument/2006/relationships" xmlns:w="http://schemas.openxmlformats.org/wordprocessingml/2006/main" xmlns:w14="http://schemas.microsoft.com/office/word/2010/wordml" xmlns:w15="http://schemas.microsoft.com/office/word/2012/wordml" xmlns:w16se="http://schemas.microsoft.com/office/word/2015/wordml/symex" mc:Ignorable="w14 w15 w16se">
+<w:styles xmlns:mc="http://schemas.openxmlformats.org/markup-compatibility/2006" xmlns:r="http://schemas.openxmlformats.org/officeDocument/2006/relationships" xmlns:w="http://schemas.openxmlformats.org/wordprocessingml/2006/main" xmlns:w14="http://schemas.microsoft.com/office/word/2010/wordml" xmlns:w15="http://schemas.microsoft.com/office/word/2012/wordml" xmlns:w16cid="http://schemas.microsoft.com/office/word/2016/wordml/cid" xmlns:w16se="http://schemas.microsoft.com/office/word/2015/wordml/symex" mc:Ignorable="w14 w15 w16se w16cid">
   <w:docDefaults>
     <w:rPrDefault>
       <w:rPr>

</xml_diff>

<commit_message>
XenServer provisioning in progress.
</commit_message>
<xml_diff>
--- a/Doc/Ubuntu-16.04 neonCLUSTER Template.docx
+++ b/Doc/Ubuntu-16.04 neonCLUSTER Template.docx
@@ -1,6 +1,6 @@
 
 <file path=word/document.xml><?xml version="1.0" encoding="utf-8"?>
-<w:document xmlns:wpc="http://schemas.microsoft.com/office/word/2010/wordprocessingCanvas" xmlns:cx="http://schemas.microsoft.com/office/drawing/2014/chartex" xmlns:cx1="http://schemas.microsoft.com/office/drawing/2015/9/8/chartex" xmlns:cx2="http://schemas.microsoft.com/office/drawing/2015/10/21/chartex" xmlns:cx3="http://schemas.microsoft.com/office/drawing/2016/5/9/chartex" xmlns:cx4="http://schemas.microsoft.com/office/drawing/2016/5/10/chartex" xmlns:cx5="http://schemas.microsoft.com/office/drawing/2016/5/11/chartex" xmlns:cx6="http://schemas.microsoft.com/office/drawing/2016/5/12/chartex" xmlns:cx7="http://schemas.microsoft.com/office/drawing/2016/5/13/chartex" xmlns:cx8="http://schemas.microsoft.com/office/drawing/2016/5/14/chartex" xmlns:mc="http://schemas.openxmlformats.org/markup-compatibility/2006" xmlns:aink="http://schemas.microsoft.com/office/drawing/2016/ink" xmlns:am3d="http://schemas.microsoft.com/office/drawing/2017/model3d" xmlns:o="urn:schemas-microsoft-com:office:office" xmlns:r="http://schemas.openxmlformats.org/officeDocument/2006/relationships" xmlns:m="http://schemas.openxmlformats.org/officeDocument/2006/math" xmlns:v="urn:schemas-microsoft-com:vml" xmlns:wp14="http://schemas.microsoft.com/office/word/2010/wordprocessingDrawing" xmlns:wp="http://schemas.openxmlformats.org/drawingml/2006/wordprocessingDrawing" xmlns:w10="urn:schemas-microsoft-com:office:word" xmlns:w="http://schemas.openxmlformats.org/wordprocessingml/2006/main" xmlns:w14="http://schemas.microsoft.com/office/word/2010/wordml" xmlns:w15="http://schemas.microsoft.com/office/word/2012/wordml" xmlns:w16cid="http://schemas.microsoft.com/office/word/2016/wordml/cid" xmlns:w16se="http://schemas.microsoft.com/office/word/2015/wordml/symex" xmlns:wpg="http://schemas.microsoft.com/office/word/2010/wordprocessingGroup" xmlns:wpi="http://schemas.microsoft.com/office/word/2010/wordprocessingInk" xmlns:wne="http://schemas.microsoft.com/office/word/2006/wordml" xmlns:wps="http://schemas.microsoft.com/office/word/2010/wordprocessingShape" mc:Ignorable="w14 w15 w16se w16cid wp14">
+<w:document xmlns:wpc="http://schemas.microsoft.com/office/word/2010/wordprocessingCanvas" xmlns:cx="http://schemas.microsoft.com/office/drawing/2014/chartex" xmlns:cx1="http://schemas.microsoft.com/office/drawing/2015/9/8/chartex" xmlns:cx2="http://schemas.microsoft.com/office/drawing/2015/10/21/chartex" xmlns:cx3="http://schemas.microsoft.com/office/drawing/2016/5/9/chartex" xmlns:cx4="http://schemas.microsoft.com/office/drawing/2016/5/10/chartex" xmlns:cx5="http://schemas.microsoft.com/office/drawing/2016/5/11/chartex" xmlns:cx6="http://schemas.microsoft.com/office/drawing/2016/5/12/chartex" xmlns:cx7="http://schemas.microsoft.com/office/drawing/2016/5/13/chartex" xmlns:cx8="http://schemas.microsoft.com/office/drawing/2016/5/14/chartex" xmlns:mc="http://schemas.openxmlformats.org/markup-compatibility/2006" xmlns:aink="http://schemas.microsoft.com/office/drawing/2016/ink" xmlns:am3d="http://schemas.microsoft.com/office/drawing/2017/model3d" xmlns:o="urn:schemas-microsoft-com:office:office" xmlns:r="http://schemas.openxmlformats.org/officeDocument/2006/relationships" xmlns:m="http://schemas.openxmlformats.org/officeDocument/2006/math" xmlns:v="urn:schemas-microsoft-com:vml" xmlns:wp14="http://schemas.microsoft.com/office/word/2010/wordprocessingDrawing" xmlns:wp="http://schemas.openxmlformats.org/drawingml/2006/wordprocessingDrawing" xmlns:w10="urn:schemas-microsoft-com:office:word" xmlns:w="http://schemas.openxmlformats.org/wordprocessingml/2006/main" xmlns:w14="http://schemas.microsoft.com/office/word/2010/wordml" xmlns:w15="http://schemas.microsoft.com/office/word/2012/wordml" xmlns:w16se="http://schemas.microsoft.com/office/word/2015/wordml/symex" xmlns:wpg="http://schemas.microsoft.com/office/word/2010/wordprocessingGroup" xmlns:wpi="http://schemas.microsoft.com/office/word/2010/wordprocessingInk" xmlns:wne="http://schemas.microsoft.com/office/word/2006/wordml" xmlns:wps="http://schemas.microsoft.com/office/word/2010/wordprocessingShape" mc:Ignorable="w14 w15 w16se wp14">
   <w:body>
     <w:p>
       <w:pPr>
@@ -3430,45 +3430,239 @@
       <w:r>
         <w:t xml:space="preserve">  The steps for creating a XenServer image is </w:t>
       </w:r>
+      <w:r>
+        <w:t>like</w:t>
+      </w:r>
+      <w:r>
+        <w:t xml:space="preserve"> </w:t>
+      </w:r>
+      <w:r>
+        <w:lastRenderedPageBreak/>
+        <w:t>those for Hyper-V above.  Essentially, you’ll use XenCenter to create the VM by mounting the Ubuntu setup ISO</w:t>
+      </w:r>
+      <w:r>
+        <w:t>, setting up the VM</w:t>
+      </w:r>
+      <w:r>
+        <w:t>, installing the Xen</w:t>
+      </w:r>
+      <w:r>
+        <w:t>Server</w:t>
+      </w:r>
+      <w:r>
+        <w:t xml:space="preserve"> tools,</w:t>
+      </w:r>
+      <w:r>
+        <w:t xml:space="preserve"> and then exporting it as an </w:t>
+      </w:r>
+      <w:r>
+        <w:rPr>
+          <w:b/>
+          <w:color w:val="C45911" w:themeColor="accent2" w:themeShade="BF"/>
+        </w:rPr>
+        <w:t>*.</w:t>
+      </w:r>
+      <w:proofErr w:type="spellStart"/>
+      <w:r>
+        <w:rPr>
+          <w:b/>
+          <w:color w:val="C45911" w:themeColor="accent2" w:themeShade="BF"/>
+        </w:rPr>
+        <w:t>xva</w:t>
+      </w:r>
+      <w:proofErr w:type="spellEnd"/>
+      <w:r>
+        <w:t xml:space="preserve"> file.  Then, follow the steps below compress and upload it to AWS S3:</w:t>
+      </w:r>
+      <w:r>
+        <w:br/>
+      </w:r>
+    </w:p>
+    <w:p>
+      <w:pPr>
+        <w:pStyle w:val="ListParagraph"/>
+        <w:numPr>
+          <w:ilvl w:val="1"/>
+          <w:numId w:val="1"/>
+        </w:numPr>
+      </w:pPr>
+      <w:r>
+        <w:t xml:space="preserve">Create and initialize an Ubuntu virtual machine </w:t>
+      </w:r>
+      <w:r>
+        <w:t xml:space="preserve">on XenServer much like we did above for Hyper-V.  </w:t>
+      </w:r>
+      <w:r>
+        <w:t xml:space="preserve">Name the VM </w:t>
+      </w:r>
+      <w:r>
+        <w:rPr>
+          <w:b/>
+          <w:color w:val="C45911" w:themeColor="accent2" w:themeShade="BF"/>
+        </w:rPr>
+        <w:t>neon-template</w:t>
+      </w:r>
+      <w:r>
+        <w:t xml:space="preserve">.  </w:t>
+      </w:r>
+      <w:r>
+        <w:t>You’ll be using the console in XenCenter.</w:t>
+      </w:r>
+      <w:r>
+        <w:br/>
+      </w:r>
+    </w:p>
+    <w:p>
+      <w:pPr>
+        <w:pStyle w:val="ListParagraph"/>
+        <w:numPr>
+          <w:ilvl w:val="1"/>
+          <w:numId w:val="1"/>
+        </w:numPr>
+      </w:pPr>
+      <w:r>
+        <w:rPr>
+          <w:b/>
+          <w:color w:val="C45911" w:themeColor="accent2" w:themeShade="BF"/>
+        </w:rPr>
+        <w:t>Right-click</w:t>
+      </w:r>
+      <w:r>
+        <w:rPr>
+          <w:color w:val="C45911" w:themeColor="accent2" w:themeShade="BF"/>
+        </w:rPr>
+        <w:t xml:space="preserve"> </w:t>
+      </w:r>
+      <w:r>
+        <w:t xml:space="preserve">on the VM in </w:t>
+      </w:r>
+      <w:r>
+        <w:t xml:space="preserve">XenCenter and </w:t>
+      </w:r>
+      <w:r>
+        <w:t xml:space="preserve">click </w:t>
+      </w:r>
+      <w:r>
+        <w:rPr>
+          <w:b/>
+          <w:color w:val="C45911" w:themeColor="accent2" w:themeShade="BF"/>
+        </w:rPr>
+        <w:t>Install XenServer Tools</w:t>
+      </w:r>
+      <w:r>
+        <w:t>.</w:t>
+      </w:r>
+      <w:r>
+        <w:br/>
+      </w:r>
+    </w:p>
+    <w:p>
+      <w:pPr>
+        <w:pStyle w:val="ListParagraph"/>
+        <w:numPr>
+          <w:ilvl w:val="1"/>
+          <w:numId w:val="1"/>
+        </w:numPr>
+      </w:pPr>
+      <w:r>
+        <w:rPr>
+          <w:b/>
+          <w:color w:val="C45911" w:themeColor="accent2" w:themeShade="BF"/>
+        </w:rPr>
+        <w:t>Mount</w:t>
+      </w:r>
+      <w:r>
+        <w:rPr>
+          <w:color w:val="C45911" w:themeColor="accent2" w:themeShade="BF"/>
+        </w:rPr>
+        <w:t xml:space="preserve"> </w:t>
+      </w:r>
+      <w:r>
+        <w:t xml:space="preserve">the </w:t>
+      </w:r>
+      <w:r>
+        <w:t>tools DVD drive</w:t>
+      </w:r>
+      <w:r>
+        <w:t>:</w:t>
+      </w:r>
+      <w:r>
+        <w:br/>
+      </w:r>
+      <w:r>
+        <w:br/>
+      </w:r>
+      <w:proofErr w:type="spellStart"/>
+      <w:r>
+        <w:rPr>
+          <w:rFonts w:ascii="Courier New" w:hAnsi="Courier New" w:cs="Courier New"/>
+          <w:color w:val="538135" w:themeColor="accent6" w:themeShade="BF"/>
+          <w:sz w:val="18"/>
+          <w:szCs w:val="18"/>
+        </w:rPr>
+        <w:t>sudo</w:t>
+      </w:r>
+      <w:proofErr w:type="spellEnd"/>
+      <w:r>
+        <w:rPr>
+          <w:rFonts w:ascii="Courier New" w:hAnsi="Courier New" w:cs="Courier New"/>
+          <w:color w:val="538135" w:themeColor="accent6" w:themeShade="BF"/>
+          <w:sz w:val="18"/>
+          <w:szCs w:val="18"/>
+        </w:rPr>
+        <w:t xml:space="preserve"> mount -o </w:t>
+      </w:r>
+      <w:proofErr w:type="spellStart"/>
       <w:proofErr w:type="gramStart"/>
       <w:r>
-        <w:t xml:space="preserve">similar </w:t>
-      </w:r>
-      <w:r>
-        <w:lastRenderedPageBreak/>
-        <w:t>to</w:t>
-      </w:r>
+        <w:rPr>
+          <w:rFonts w:ascii="Courier New" w:hAnsi="Courier New" w:cs="Courier New"/>
+          <w:color w:val="538135" w:themeColor="accent6" w:themeShade="BF"/>
+          <w:sz w:val="18"/>
+          <w:szCs w:val="18"/>
+        </w:rPr>
+        <w:t>ro,exec</w:t>
+      </w:r>
+      <w:proofErr w:type="spellEnd"/>
       <w:proofErr w:type="gramEnd"/>
       <w:r>
-        <w:t xml:space="preserve"> those for Hyper-V above.  Essentially, you’ll use XenCenter to create the VM by mounting the Ubuntu setup ISO</w:t>
-      </w:r>
-      <w:r>
-        <w:t xml:space="preserve">, setting up the VM and then exporting it as an </w:t>
-      </w:r>
-      <w:r>
-        <w:rPr>
-          <w:b/>
-          <w:color w:val="C45911" w:themeColor="accent2" w:themeShade="BF"/>
-        </w:rPr>
-        <w:t>*.</w:t>
+        <w:rPr>
+          <w:rFonts w:ascii="Courier New" w:hAnsi="Courier New" w:cs="Courier New"/>
+          <w:color w:val="538135" w:themeColor="accent6" w:themeShade="BF"/>
+          <w:sz w:val="18"/>
+          <w:szCs w:val="18"/>
+        </w:rPr>
+        <w:t xml:space="preserve"> /dev/sr0 /</w:t>
       </w:r>
       <w:proofErr w:type="spellStart"/>
       <w:r>
         <w:rPr>
-          <w:b/>
-          <w:color w:val="C45911" w:themeColor="accent2" w:themeShade="BF"/>
-        </w:rPr>
-        <w:t>xva</w:t>
+          <w:rFonts w:ascii="Courier New" w:hAnsi="Courier New" w:cs="Courier New"/>
+          <w:color w:val="538135" w:themeColor="accent6" w:themeShade="BF"/>
+          <w:sz w:val="18"/>
+          <w:szCs w:val="18"/>
+        </w:rPr>
+        <w:t>mnt</w:t>
       </w:r>
       <w:proofErr w:type="spellEnd"/>
       <w:r>
-        <w:t xml:space="preserve"> file.  Then, follow the steps below compress and upload it to AWS S3:</w:t>
-      </w:r>
-      <w:r>
-        <w:br/>
-      </w:r>
-      <w:r>
-        <w:br/>
+        <w:br/>
+      </w:r>
+      <w:r>
+        <w:br/>
+        <w:t xml:space="preserve">You may need to modify the </w:t>
+      </w:r>
+      <w:r>
+        <w:rPr>
+          <w:rFonts w:ascii="Courier New" w:hAnsi="Courier New" w:cs="Courier New"/>
+          <w:color w:val="538135" w:themeColor="accent6" w:themeShade="BF"/>
+          <w:sz w:val="18"/>
+          <w:szCs w:val="18"/>
+        </w:rPr>
+        <w:t>/dev/sr0</w:t>
+      </w:r>
+      <w:r>
+        <w:t xml:space="preserve"> path.  Execute </w:t>
       </w:r>
       <w:proofErr w:type="spellStart"/>
       <w:r>
@@ -3478,6 +3672,264 @@
           <w:sz w:val="18"/>
           <w:szCs w:val="18"/>
         </w:rPr>
+        <w:t>blkid</w:t>
+      </w:r>
+      <w:proofErr w:type="spellEnd"/>
+      <w:r>
+        <w:rPr>
+          <w:color w:val="538135" w:themeColor="accent6" w:themeShade="BF"/>
+        </w:rPr>
+        <w:t xml:space="preserve"> </w:t>
+      </w:r>
+      <w:r>
+        <w:t>and use the device with the XenServer Tools label.</w:t>
+      </w:r>
+      <w:r>
+        <w:br/>
+      </w:r>
+    </w:p>
+    <w:p>
+      <w:pPr>
+        <w:pStyle w:val="ListParagraph"/>
+        <w:numPr>
+          <w:ilvl w:val="1"/>
+          <w:numId w:val="1"/>
+        </w:numPr>
+      </w:pPr>
+      <w:r>
+        <w:rPr>
+          <w:b/>
+          <w:color w:val="C45911" w:themeColor="accent2" w:themeShade="BF"/>
+        </w:rPr>
+        <w:t>Install</w:t>
+      </w:r>
+      <w:r>
+        <w:rPr>
+          <w:color w:val="C45911" w:themeColor="accent2" w:themeShade="BF"/>
+        </w:rPr>
+        <w:t xml:space="preserve"> </w:t>
+      </w:r>
+      <w:r>
+        <w:t>the tools via:</w:t>
+      </w:r>
+      <w:r>
+        <w:br/>
+      </w:r>
+      <w:r>
+        <w:br/>
+      </w:r>
+      <w:proofErr w:type="spellStart"/>
+      <w:r>
+        <w:rPr>
+          <w:rFonts w:ascii="Courier New" w:hAnsi="Courier New" w:cs="Courier New"/>
+          <w:color w:val="538135" w:themeColor="accent6" w:themeShade="BF"/>
+          <w:sz w:val="18"/>
+          <w:szCs w:val="18"/>
+        </w:rPr>
+        <w:t>sudo</w:t>
+      </w:r>
+      <w:proofErr w:type="spellEnd"/>
+      <w:r>
+        <w:rPr>
+          <w:rFonts w:ascii="Courier New" w:hAnsi="Courier New" w:cs="Courier New"/>
+          <w:color w:val="538135" w:themeColor="accent6" w:themeShade="BF"/>
+          <w:sz w:val="18"/>
+          <w:szCs w:val="18"/>
+        </w:rPr>
+        <w:t xml:space="preserve"> /mnt/Linux/install.sh</w:t>
+      </w:r>
+      <w:r>
+        <w:br/>
+      </w:r>
+    </w:p>
+    <w:p>
+      <w:pPr>
+        <w:pStyle w:val="ListParagraph"/>
+        <w:numPr>
+          <w:ilvl w:val="1"/>
+          <w:numId w:val="1"/>
+        </w:numPr>
+      </w:pPr>
+      <w:r>
+        <w:rPr>
+          <w:b/>
+          <w:color w:val="C45911" w:themeColor="accent2" w:themeShade="BF"/>
+        </w:rPr>
+        <w:t>Eject</w:t>
+      </w:r>
+      <w:r>
+        <w:rPr>
+          <w:color w:val="C45911" w:themeColor="accent2" w:themeShade="BF"/>
+        </w:rPr>
+        <w:t xml:space="preserve"> </w:t>
+      </w:r>
+      <w:r>
+        <w:t>the DVD drive</w:t>
+      </w:r>
+      <w:r>
+        <w:t xml:space="preserve"> and shutdown the VM</w:t>
+      </w:r>
+      <w:r>
+        <w:t>.</w:t>
+      </w:r>
+      <w:r>
+        <w:br/>
+      </w:r>
+    </w:p>
+    <w:p>
+      <w:pPr>
+        <w:pStyle w:val="ListParagraph"/>
+        <w:numPr>
+          <w:ilvl w:val="1"/>
+          <w:numId w:val="1"/>
+        </w:numPr>
+      </w:pPr>
+      <w:r>
+        <w:t xml:space="preserve">Right-click the VM and </w:t>
+      </w:r>
+      <w:r>
+        <w:rPr>
+          <w:b/>
+          <w:color w:val="C45911" w:themeColor="accent2" w:themeShade="BF"/>
+        </w:rPr>
+        <w:t>Convert to Template</w:t>
+      </w:r>
+      <w:r>
+        <w:t>.</w:t>
+      </w:r>
+      <w:r>
+        <w:br/>
+      </w:r>
+    </w:p>
+    <w:p>
+      <w:pPr>
+        <w:pStyle w:val="ListParagraph"/>
+        <w:numPr>
+          <w:ilvl w:val="1"/>
+          <w:numId w:val="1"/>
+        </w:numPr>
+      </w:pPr>
+      <w:r>
+        <w:t xml:space="preserve">Right-click on the VM and select </w:t>
+      </w:r>
+      <w:r>
+        <w:rPr>
+          <w:b/>
+          <w:color w:val="C45911" w:themeColor="accent2" w:themeShade="BF"/>
+        </w:rPr>
+        <w:t>Export…</w:t>
+      </w:r>
+      <w:r>
+        <w:t xml:space="preserve">  Name the file </w:t>
+      </w:r>
+      <w:r>
+        <w:rPr>
+          <w:b/>
+          <w:color w:val="C45911" w:themeColor="accent2" w:themeShade="BF"/>
+        </w:rPr>
+        <w:t>ubuntu-16-</w:t>
+      </w:r>
+      <w:proofErr w:type="gramStart"/>
+      <w:r>
+        <w:rPr>
+          <w:b/>
+          <w:color w:val="C45911" w:themeColor="accent2" w:themeShade="BF"/>
+        </w:rPr>
+        <w:t>04.#</w:t>
+      </w:r>
+      <w:proofErr w:type="gramEnd"/>
+      <w:r>
+        <w:rPr>
+          <w:b/>
+          <w:color w:val="C45911" w:themeColor="accent2" w:themeShade="BF"/>
+        </w:rPr>
+        <w:t>-prep</w:t>
+      </w:r>
+      <w:r>
+        <w:rPr>
+          <w:color w:val="C45911" w:themeColor="accent2" w:themeShade="BF"/>
+        </w:rPr>
+        <w:t xml:space="preserve"> </w:t>
+      </w:r>
+      <w:r>
+        <w:t xml:space="preserve">where </w:t>
+      </w:r>
+      <w:r>
+        <w:rPr>
+          <w:b/>
+          <w:color w:val="C45911" w:themeColor="accent2" w:themeShade="BF"/>
+        </w:rPr>
+        <w:t>#</w:t>
+      </w:r>
+      <w:r>
+        <w:t xml:space="preserve"> is the revision, set the format to XVA and then export to a local file.</w:t>
+      </w:r>
+      <w:r>
+        <w:br/>
+      </w:r>
+    </w:p>
+    <w:p>
+      <w:pPr>
+        <w:pStyle w:val="ListParagraph"/>
+        <w:numPr>
+          <w:ilvl w:val="1"/>
+          <w:numId w:val="1"/>
+        </w:numPr>
+      </w:pPr>
+      <w:r>
+        <w:t xml:space="preserve">GZIP compress the </w:t>
+      </w:r>
+      <w:r>
+        <w:t xml:space="preserve">file and create a latest version if this is the </w:t>
+      </w:r>
+      <w:r>
+        <w:t>latest</w:t>
+      </w:r>
+      <w:r>
+        <w:t xml:space="preserve">.  Note that we’re going to remove the </w:t>
+      </w:r>
+      <w:r>
+        <w:rPr>
+          <w:b/>
+          <w:color w:val="C45911" w:themeColor="accent2" w:themeShade="BF"/>
+        </w:rPr>
+        <w:t>.</w:t>
+      </w:r>
+      <w:proofErr w:type="spellStart"/>
+      <w:r>
+        <w:rPr>
+          <w:b/>
+          <w:color w:val="C45911" w:themeColor="accent2" w:themeShade="BF"/>
+        </w:rPr>
+        <w:t>gz</w:t>
+      </w:r>
+      <w:proofErr w:type="spellEnd"/>
+      <w:r>
+        <w:rPr>
+          <w:color w:val="C45911" w:themeColor="accent2" w:themeShade="BF"/>
+        </w:rPr>
+        <w:t xml:space="preserve"> </w:t>
+      </w:r>
+      <w:r>
+        <w:t>file type before uploading to AWS</w:t>
+      </w:r>
+      <w:r>
+        <w:t>:</w:t>
+      </w:r>
+      <w:r>
+        <w:br/>
+      </w:r>
+      <w:r>
+        <w:br/>
+      </w:r>
+      <w:proofErr w:type="spellStart"/>
+      <w:r>
+        <w:rPr>
+          <w:rFonts w:ascii="Courier New" w:hAnsi="Courier New" w:cs="Courier New"/>
+          <w:color w:val="538135" w:themeColor="accent6" w:themeShade="BF"/>
+          <w:sz w:val="18"/>
+          <w:szCs w:val="18"/>
+        </w:rPr>
         <w:t>gzip</w:t>
       </w:r>
       <w:proofErr w:type="spellEnd"/>
@@ -3498,91 +3950,29 @@
           <w:szCs w:val="18"/>
         </w:rPr>
         <w:br/>
-        <w:t>copy ubuntu-16.04.3-prep.xva.gz C:\temp\ubuntu-16.04.3-prep.xva</w:t>
-      </w:r>
-      <w:r>
-        <w:br/>
-      </w:r>
-      <w:r>
-        <w:rPr>
-          <w:b/>
-          <w:color w:val="833C0B" w:themeColor="accent2" w:themeShade="80"/>
-        </w:rPr>
-        <w:t>manually upload</w:t>
-      </w:r>
-      <w:r>
-        <w:rPr>
-          <w:color w:val="833C0B" w:themeColor="accent2" w:themeShade="80"/>
-        </w:rPr>
-        <w:t xml:space="preserve"> </w:t>
-      </w:r>
-      <w:r>
-        <w:rPr>
-          <w:rFonts w:ascii="Courier New" w:hAnsi="Courier New" w:cs="Courier New"/>
-          <w:color w:val="538135" w:themeColor="accent6" w:themeShade="BF"/>
-          <w:sz w:val="18"/>
-          <w:szCs w:val="18"/>
-        </w:rPr>
-        <w:t>C:\temp\ubuntu-16.04.3-prep.xva</w:t>
-      </w:r>
-      <w:r>
-        <w:rPr>
-          <w:b/>
-          <w:color w:val="833C0B" w:themeColor="accent2" w:themeShade="80"/>
-        </w:rPr>
-        <w:t xml:space="preserve"> to S3</w:t>
-      </w:r>
-      <w:r>
-        <w:br/>
-      </w:r>
-      <w:r>
-        <w:rPr>
-          <w:b/>
-          <w:color w:val="833C0B" w:themeColor="accent2" w:themeShade="80"/>
-        </w:rPr>
-        <w:t>manually set</w:t>
-      </w:r>
-      <w:r>
-        <w:rPr>
-          <w:color w:val="833C0B" w:themeColor="accent2" w:themeShade="80"/>
-        </w:rPr>
-        <w:t xml:space="preserve"> </w:t>
-      </w:r>
-      <w:r>
-        <w:t xml:space="preserve">S3 metadata </w:t>
-      </w:r>
-      <w:r>
-        <w:rPr>
-          <w:b/>
-          <w:color w:val="833C0B" w:themeColor="accent2" w:themeShade="80"/>
-        </w:rPr>
-        <w:t>Content-Type=application/octet-stream</w:t>
-      </w:r>
-      <w:r>
-        <w:rPr>
-          <w:color w:val="833C0B" w:themeColor="accent2" w:themeShade="80"/>
-        </w:rPr>
-        <w:t xml:space="preserve"> </w:t>
-      </w:r>
-      <w:r>
-        <w:t xml:space="preserve">and </w:t>
-      </w:r>
-      <w:r>
-        <w:rPr>
-          <w:b/>
-          <w:color w:val="833C0B" w:themeColor="accent2" w:themeShade="80"/>
-        </w:rPr>
-        <w:t>Content-Encoding=</w:t>
-      </w:r>
-      <w:proofErr w:type="spellStart"/>
-      <w:r>
-        <w:rPr>
-          <w:b/>
-          <w:color w:val="833C0B" w:themeColor="accent2" w:themeShade="80"/>
-        </w:rPr>
-        <w:t>gzip</w:t>
-      </w:r>
-      <w:proofErr w:type="spellEnd"/>
+        <w:t>copy ubuntu-16.04.3-prep.xva.gz ubuntu-16.04.3-prep.xva</w:t>
+      </w:r>
+      <w:r>
+        <w:rPr>
+          <w:rFonts w:ascii="Courier New" w:hAnsi="Courier New" w:cs="Courier New"/>
+          <w:color w:val="538135" w:themeColor="accent6" w:themeShade="BF"/>
+          <w:sz w:val="18"/>
+          <w:szCs w:val="18"/>
+        </w:rPr>
+        <w:br/>
+      </w:r>
+    </w:p>
+    <w:p>
+      <w:pPr>
+        <w:pStyle w:val="ListParagraph"/>
+        <w:numPr>
+          <w:ilvl w:val="1"/>
+          <w:numId w:val="1"/>
+        </w:numPr>
+      </w:pPr>
+      <w:r>
+        <w:t xml:space="preserve">Manually upload the files to S3 setting metadata to: </w:t>
+      </w:r>
       <w:r>
         <w:br/>
       </w:r>
@@ -3592,45 +3982,21 @@
       <w:bookmarkStart w:id="0" w:name="_GoBack"/>
       <w:bookmarkEnd w:id="0"/>
       <w:r>
-        <w:t xml:space="preserve">If this is the </w:t>
-      </w:r>
-      <w:r>
-        <w:rPr>
-          <w:b/>
-          <w:color w:val="833C0B" w:themeColor="accent2" w:themeShade="80"/>
-        </w:rPr>
-        <w:t>latest image</w:t>
-      </w:r>
-      <w:r>
-        <w:t xml:space="preserve">, then upload/configure metadata to </w:t>
-      </w:r>
-      <w:r>
-        <w:rPr>
-          <w:rFonts w:ascii="Courier New" w:hAnsi="Courier New" w:cs="Courier New"/>
-          <w:color w:val="538135" w:themeColor="accent6" w:themeShade="BF"/>
-          <w:sz w:val="18"/>
-          <w:szCs w:val="18"/>
-        </w:rPr>
-        <w:t>ubuntu-16.04.</w:t>
-      </w:r>
-      <w:r>
-        <w:rPr>
-          <w:rFonts w:ascii="Courier New" w:hAnsi="Courier New" w:cs="Courier New"/>
-          <w:color w:val="538135" w:themeColor="accent6" w:themeShade="BF"/>
-          <w:sz w:val="18"/>
-          <w:szCs w:val="18"/>
-        </w:rPr>
-        <w:t>latest</w:t>
-      </w:r>
-      <w:r>
-        <w:rPr>
-          <w:rFonts w:ascii="Courier New" w:hAnsi="Courier New" w:cs="Courier New"/>
-          <w:color w:val="538135" w:themeColor="accent6" w:themeShade="BF"/>
-          <w:sz w:val="18"/>
-          <w:szCs w:val="18"/>
-        </w:rPr>
-        <w:t>-prep.xva</w:t>
-      </w:r>
+        <w:rPr>
+          <w:b/>
+          <w:color w:val="C45911" w:themeColor="accent2" w:themeShade="BF"/>
+        </w:rPr>
+        <w:t>Content-Encoding=</w:t>
+      </w:r>
+      <w:proofErr w:type="spellStart"/>
+      <w:r>
+        <w:rPr>
+          <w:b/>
+          <w:color w:val="C45911" w:themeColor="accent2" w:themeShade="BF"/>
+        </w:rPr>
+        <w:t>gzip</w:t>
+      </w:r>
+      <w:proofErr w:type="spellEnd"/>
       <w:r>
         <w:br/>
       </w:r>
@@ -3669,7 +4035,7 @@
 </file>
 
 <file path=word/numbering.xml><?xml version="1.0" encoding="utf-8"?>
-<w:numbering xmlns:wpc="http://schemas.microsoft.com/office/word/2010/wordprocessingCanvas" xmlns:cx="http://schemas.microsoft.com/office/drawing/2014/chartex" xmlns:cx1="http://schemas.microsoft.com/office/drawing/2015/9/8/chartex" xmlns:cx2="http://schemas.microsoft.com/office/drawing/2015/10/21/chartex" xmlns:cx3="http://schemas.microsoft.com/office/drawing/2016/5/9/chartex" xmlns:cx4="http://schemas.microsoft.com/office/drawing/2016/5/10/chartex" xmlns:cx5="http://schemas.microsoft.com/office/drawing/2016/5/11/chartex" xmlns:cx6="http://schemas.microsoft.com/office/drawing/2016/5/12/chartex" xmlns:cx7="http://schemas.microsoft.com/office/drawing/2016/5/13/chartex" xmlns:cx8="http://schemas.microsoft.com/office/drawing/2016/5/14/chartex" xmlns:mc="http://schemas.openxmlformats.org/markup-compatibility/2006" xmlns:aink="http://schemas.microsoft.com/office/drawing/2016/ink" xmlns:am3d="http://schemas.microsoft.com/office/drawing/2017/model3d" xmlns:o="urn:schemas-microsoft-com:office:office" xmlns:r="http://schemas.openxmlformats.org/officeDocument/2006/relationships" xmlns:m="http://schemas.openxmlformats.org/officeDocument/2006/math" xmlns:v="urn:schemas-microsoft-com:vml" xmlns:wp14="http://schemas.microsoft.com/office/word/2010/wordprocessingDrawing" xmlns:wp="http://schemas.openxmlformats.org/drawingml/2006/wordprocessingDrawing" xmlns:w10="urn:schemas-microsoft-com:office:word" xmlns:w="http://schemas.openxmlformats.org/wordprocessingml/2006/main" xmlns:w14="http://schemas.microsoft.com/office/word/2010/wordml" xmlns:w15="http://schemas.microsoft.com/office/word/2012/wordml" xmlns:w16cid="http://schemas.microsoft.com/office/word/2016/wordml/cid" xmlns:w16se="http://schemas.microsoft.com/office/word/2015/wordml/symex" xmlns:wpg="http://schemas.microsoft.com/office/word/2010/wordprocessingGroup" xmlns:wpi="http://schemas.microsoft.com/office/word/2010/wordprocessingInk" xmlns:wne="http://schemas.microsoft.com/office/word/2006/wordml" xmlns:wps="http://schemas.microsoft.com/office/word/2010/wordprocessingShape" mc:Ignorable="w14 w15 w16se w16cid wp14">
+<w:numbering xmlns:wpc="http://schemas.microsoft.com/office/word/2010/wordprocessingCanvas" xmlns:cx="http://schemas.microsoft.com/office/drawing/2014/chartex" xmlns:cx1="http://schemas.microsoft.com/office/drawing/2015/9/8/chartex" xmlns:cx2="http://schemas.microsoft.com/office/drawing/2015/10/21/chartex" xmlns:cx3="http://schemas.microsoft.com/office/drawing/2016/5/9/chartex" xmlns:cx4="http://schemas.microsoft.com/office/drawing/2016/5/10/chartex" xmlns:cx5="http://schemas.microsoft.com/office/drawing/2016/5/11/chartex" xmlns:cx6="http://schemas.microsoft.com/office/drawing/2016/5/12/chartex" xmlns:cx7="http://schemas.microsoft.com/office/drawing/2016/5/13/chartex" xmlns:cx8="http://schemas.microsoft.com/office/drawing/2016/5/14/chartex" xmlns:mc="http://schemas.openxmlformats.org/markup-compatibility/2006" xmlns:aink="http://schemas.microsoft.com/office/drawing/2016/ink" xmlns:am3d="http://schemas.microsoft.com/office/drawing/2017/model3d" xmlns:o="urn:schemas-microsoft-com:office:office" xmlns:r="http://schemas.openxmlformats.org/officeDocument/2006/relationships" xmlns:m="http://schemas.openxmlformats.org/officeDocument/2006/math" xmlns:v="urn:schemas-microsoft-com:vml" xmlns:wp14="http://schemas.microsoft.com/office/word/2010/wordprocessingDrawing" xmlns:wp="http://schemas.openxmlformats.org/drawingml/2006/wordprocessingDrawing" xmlns:w10="urn:schemas-microsoft-com:office:word" xmlns:w="http://schemas.openxmlformats.org/wordprocessingml/2006/main" xmlns:w14="http://schemas.microsoft.com/office/word/2010/wordml" xmlns:w15="http://schemas.microsoft.com/office/word/2012/wordml" xmlns:w16se="http://schemas.microsoft.com/office/word/2015/wordml/symex" xmlns:wpg="http://schemas.microsoft.com/office/word/2010/wordprocessingGroup" xmlns:wpi="http://schemas.microsoft.com/office/word/2010/wordprocessingInk" xmlns:wne="http://schemas.microsoft.com/office/word/2006/wordml" xmlns:wps="http://schemas.microsoft.com/office/word/2010/wordprocessingShape" mc:Ignorable="w14 w15 w16se wp14">
   <w:abstractNum w:abstractNumId="0" w15:restartNumberingAfterBreak="0">
     <w:nsid w:val="0CB356BE"/>
     <w:multiLevelType w:val="hybridMultilevel"/>
@@ -3852,7 +4218,7 @@
 </file>
 
 <file path=word/styles.xml><?xml version="1.0" encoding="utf-8"?>
-<w:styles xmlns:mc="http://schemas.openxmlformats.org/markup-compatibility/2006" xmlns:r="http://schemas.openxmlformats.org/officeDocument/2006/relationships" xmlns:w="http://schemas.openxmlformats.org/wordprocessingml/2006/main" xmlns:w14="http://schemas.microsoft.com/office/word/2010/wordml" xmlns:w15="http://schemas.microsoft.com/office/word/2012/wordml" xmlns:w16cid="http://schemas.microsoft.com/office/word/2016/wordml/cid" xmlns:w16se="http://schemas.microsoft.com/office/word/2015/wordml/symex" mc:Ignorable="w14 w15 w16se w16cid">
+<w:styles xmlns:mc="http://schemas.openxmlformats.org/markup-compatibility/2006" xmlns:r="http://schemas.openxmlformats.org/officeDocument/2006/relationships" xmlns:w="http://schemas.openxmlformats.org/wordprocessingml/2006/main" xmlns:w14="http://schemas.microsoft.com/office/word/2010/wordml" xmlns:w15="http://schemas.microsoft.com/office/word/2012/wordml" xmlns:w16se="http://schemas.microsoft.com/office/word/2015/wordml/symex" mc:Ignorable="w14 w15 w16se">
   <w:docDefaults>
     <w:rPrDefault>
       <w:rPr>

</xml_diff>

<commit_message>
Document applying all updates to the latest hypervisor template images.
</commit_message>
<xml_diff>
--- a/Doc/Ubuntu-16.04 neonCLUSTER Template.docx
+++ b/Doc/Ubuntu-16.04 neonCLUSTER Template.docx
@@ -1,6 +1,6 @@
 
 <file path=word/document.xml><?xml version="1.0" encoding="utf-8"?>
-<w:document xmlns:wpc="http://schemas.microsoft.com/office/word/2010/wordprocessingCanvas" xmlns:cx="http://schemas.microsoft.com/office/drawing/2014/chartex" xmlns:cx1="http://schemas.microsoft.com/office/drawing/2015/9/8/chartex" xmlns:cx2="http://schemas.microsoft.com/office/drawing/2015/10/21/chartex" xmlns:cx3="http://schemas.microsoft.com/office/drawing/2016/5/9/chartex" xmlns:cx4="http://schemas.microsoft.com/office/drawing/2016/5/10/chartex" xmlns:cx5="http://schemas.microsoft.com/office/drawing/2016/5/11/chartex" xmlns:cx6="http://schemas.microsoft.com/office/drawing/2016/5/12/chartex" xmlns:cx7="http://schemas.microsoft.com/office/drawing/2016/5/13/chartex" xmlns:cx8="http://schemas.microsoft.com/office/drawing/2016/5/14/chartex" xmlns:mc="http://schemas.openxmlformats.org/markup-compatibility/2006" xmlns:aink="http://schemas.microsoft.com/office/drawing/2016/ink" xmlns:am3d="http://schemas.microsoft.com/office/drawing/2017/model3d" xmlns:o="urn:schemas-microsoft-com:office:office" xmlns:r="http://schemas.openxmlformats.org/officeDocument/2006/relationships" xmlns:m="http://schemas.openxmlformats.org/officeDocument/2006/math" xmlns:v="urn:schemas-microsoft-com:vml" xmlns:wp14="http://schemas.microsoft.com/office/word/2010/wordprocessingDrawing" xmlns:wp="http://schemas.openxmlformats.org/drawingml/2006/wordprocessingDrawing" xmlns:w10="urn:schemas-microsoft-com:office:word" xmlns:w="http://schemas.openxmlformats.org/wordprocessingml/2006/main" xmlns:w14="http://schemas.microsoft.com/office/word/2010/wordml" xmlns:w15="http://schemas.microsoft.com/office/word/2012/wordml" xmlns:w16se="http://schemas.microsoft.com/office/word/2015/wordml/symex" xmlns:wpg="http://schemas.microsoft.com/office/word/2010/wordprocessingGroup" xmlns:wpi="http://schemas.microsoft.com/office/word/2010/wordprocessingInk" xmlns:wne="http://schemas.microsoft.com/office/word/2006/wordml" xmlns:wps="http://schemas.microsoft.com/office/word/2010/wordprocessingShape" mc:Ignorable="w14 w15 w16se wp14">
+<w:document xmlns:wpc="http://schemas.microsoft.com/office/word/2010/wordprocessingCanvas" xmlns:cx="http://schemas.microsoft.com/office/drawing/2014/chartex" xmlns:cx1="http://schemas.microsoft.com/office/drawing/2015/9/8/chartex" xmlns:cx2="http://schemas.microsoft.com/office/drawing/2015/10/21/chartex" xmlns:cx3="http://schemas.microsoft.com/office/drawing/2016/5/9/chartex" xmlns:cx4="http://schemas.microsoft.com/office/drawing/2016/5/10/chartex" xmlns:cx5="http://schemas.microsoft.com/office/drawing/2016/5/11/chartex" xmlns:cx6="http://schemas.microsoft.com/office/drawing/2016/5/12/chartex" xmlns:cx7="http://schemas.microsoft.com/office/drawing/2016/5/13/chartex" xmlns:cx8="http://schemas.microsoft.com/office/drawing/2016/5/14/chartex" xmlns:mc="http://schemas.openxmlformats.org/markup-compatibility/2006" xmlns:aink="http://schemas.microsoft.com/office/drawing/2016/ink" xmlns:am3d="http://schemas.microsoft.com/office/drawing/2017/model3d" xmlns:o="urn:schemas-microsoft-com:office:office" xmlns:r="http://schemas.openxmlformats.org/officeDocument/2006/relationships" xmlns:m="http://schemas.openxmlformats.org/officeDocument/2006/math" xmlns:v="urn:schemas-microsoft-com:vml" xmlns:wp14="http://schemas.microsoft.com/office/word/2010/wordprocessingDrawing" xmlns:wp="http://schemas.openxmlformats.org/drawingml/2006/wordprocessingDrawing" xmlns:w10="urn:schemas-microsoft-com:office:word" xmlns:w="http://schemas.openxmlformats.org/wordprocessingml/2006/main" xmlns:w14="http://schemas.microsoft.com/office/word/2010/wordml" xmlns:w15="http://schemas.microsoft.com/office/word/2012/wordml" xmlns:w16cid="http://schemas.microsoft.com/office/word/2016/wordml/cid" xmlns:w16se="http://schemas.microsoft.com/office/word/2015/wordml/symex" xmlns:wpg="http://schemas.microsoft.com/office/word/2010/wordprocessingGroup" xmlns:wpi="http://schemas.microsoft.com/office/word/2010/wordprocessingInk" xmlns:wne="http://schemas.microsoft.com/office/word/2006/wordml" xmlns:wps="http://schemas.microsoft.com/office/word/2010/wordprocessingShape" mc:Ignorable="w14 w15 w16se w16cid wp14">
   <w:body>
     <w:p>
       <w:pPr>
@@ -42,7 +42,7 @@
           <w:sz w:val="56"/>
           <w:szCs w:val="56"/>
         </w:rPr>
-        <w:t>Template VHDX</w:t>
+        <w:t>Templates</w:t>
       </w:r>
     </w:p>
     <w:p>
@@ -135,10 +135,16 @@
         <w:t>X</w:t>
       </w:r>
       <w:r>
-        <w:t xml:space="preserve"> suitable for </w:t>
-      </w:r>
-      <w:r>
-        <w:t>building</w:t>
+        <w:t xml:space="preserve"> </w:t>
+      </w:r>
+      <w:r>
+        <w:t xml:space="preserve">for Hyper-V and an XVA </w:t>
+      </w:r>
+      <w:r>
+        <w:t xml:space="preserve">suitable for </w:t>
+      </w:r>
+      <w:r>
+        <w:t>hosting</w:t>
       </w:r>
       <w:r>
         <w:t xml:space="preserve"> </w:t>
@@ -147,14 +153,13 @@
         <w:t>neonCLUSTERs</w:t>
       </w:r>
       <w:r>
-        <w:t xml:space="preserve"> for development, testing, </w:t>
-      </w:r>
-      <w:r>
-        <w:t>staging, and</w:t>
-      </w:r>
-      <w:r>
-        <w:t xml:space="preserve"> production</w:t>
-      </w:r>
+        <w:t xml:space="preserve"> </w:t>
+      </w:r>
+      <w:r>
+        <w:t>for Hyper-V and XenServer</w:t>
+      </w:r>
+      <w:bookmarkStart w:id="0" w:name="_GoBack"/>
+      <w:bookmarkEnd w:id="0"/>
       <w:r>
         <w:t>.</w:t>
       </w:r>
@@ -976,44 +981,23 @@
       <w:r>
         <w:br/>
       </w:r>
-      <w:proofErr w:type="spellStart"/>
-      <w:r>
-        <w:rPr>
-          <w:rFonts w:ascii="Courier New" w:hAnsi="Courier New" w:cs="Courier New"/>
-          <w:color w:val="538135" w:themeColor="accent6" w:themeShade="BF"/>
-          <w:sz w:val="18"/>
-          <w:szCs w:val="18"/>
-        </w:rPr>
-        <w:t>powershell</w:t>
-      </w:r>
-      <w:proofErr w:type="spellEnd"/>
-      <w:r>
-        <w:rPr>
-          <w:rFonts w:ascii="Courier New" w:hAnsi="Courier New" w:cs="Courier New"/>
-          <w:color w:val="538135" w:themeColor="accent6" w:themeShade="BF"/>
-          <w:sz w:val="18"/>
-          <w:szCs w:val="18"/>
-        </w:rPr>
-        <w:t xml:space="preserve"> Set-VM</w:t>
-      </w:r>
-      <w:r>
-        <w:rPr>
-          <w:rFonts w:ascii="Courier New" w:hAnsi="Courier New" w:cs="Courier New"/>
-          <w:color w:val="538135" w:themeColor="accent6" w:themeShade="BF"/>
-          <w:sz w:val="18"/>
-          <w:szCs w:val="18"/>
-        </w:rPr>
-        <w:t xml:space="preserve"> -</w:t>
-      </w:r>
-      <w:proofErr w:type="spellStart"/>
-      <w:r>
-        <w:rPr>
-          <w:rFonts w:ascii="Courier New" w:hAnsi="Courier New" w:cs="Courier New"/>
-          <w:color w:val="538135" w:themeColor="accent6" w:themeShade="BF"/>
-          <w:sz w:val="18"/>
-          <w:szCs w:val="18"/>
-        </w:rPr>
-        <w:t>Check</w:t>
+      <w:r>
+        <w:rPr>
+          <w:rFonts w:ascii="Courier New" w:hAnsi="Courier New" w:cs="Courier New"/>
+          <w:color w:val="538135" w:themeColor="accent6" w:themeShade="BF"/>
+          <w:sz w:val="18"/>
+          <w:szCs w:val="18"/>
+        </w:rPr>
+        <w:t>powershell Set-VM</w:t>
+      </w:r>
+      <w:r>
+        <w:rPr>
+          <w:rFonts w:ascii="Courier New" w:hAnsi="Courier New" w:cs="Courier New"/>
+          <w:color w:val="538135" w:themeColor="accent6" w:themeShade="BF"/>
+          <w:sz w:val="18"/>
+          <w:szCs w:val="18"/>
+        </w:rPr>
+        <w:t xml:space="preserve"> -Check</w:t>
       </w:r>
       <w:r>
         <w:rPr>
@@ -1033,7 +1017,6 @@
         </w:rPr>
         <w:t>ointType</w:t>
       </w:r>
-      <w:proofErr w:type="spellEnd"/>
       <w:r>
         <w:rPr>
           <w:rFonts w:ascii="Courier New" w:hAnsi="Courier New" w:cs="Courier New"/>
@@ -1059,36 +1042,16 @@
           <w:sz w:val="18"/>
           <w:szCs w:val="18"/>
         </w:rPr>
-        <w:t>-</w:t>
-      </w:r>
-      <w:proofErr w:type="spellStart"/>
-      <w:r>
-        <w:rPr>
-          <w:rFonts w:ascii="Courier New" w:hAnsi="Courier New" w:cs="Courier New"/>
-          <w:color w:val="538135" w:themeColor="accent6" w:themeShade="BF"/>
-          <w:sz w:val="18"/>
-          <w:szCs w:val="18"/>
-        </w:rPr>
-        <w:t>Aut</w:t>
-      </w:r>
-      <w:r>
-        <w:rPr>
-          <w:rFonts w:ascii="Courier New" w:hAnsi="Courier New" w:cs="Courier New"/>
-          <w:color w:val="538135" w:themeColor="accent6" w:themeShade="BF"/>
-          <w:sz w:val="18"/>
-          <w:szCs w:val="18"/>
-        </w:rPr>
-        <w:t>omaticCheckpointsEnabled</w:t>
-      </w:r>
-      <w:proofErr w:type="spellEnd"/>
-      <w:r>
-        <w:rPr>
-          <w:rFonts w:ascii="Courier New" w:hAnsi="Courier New" w:cs="Courier New"/>
-          <w:color w:val="538135" w:themeColor="accent6" w:themeShade="BF"/>
-          <w:sz w:val="18"/>
-          <w:szCs w:val="18"/>
-        </w:rPr>
-        <w:t xml:space="preserve"> 0 -Name VM-NAME</w:t>
+        <w:t>-Aut</w:t>
+      </w:r>
+      <w:r>
+        <w:rPr>
+          <w:rFonts w:ascii="Courier New" w:hAnsi="Courier New" w:cs="Courier New"/>
+          <w:color w:val="538135" w:themeColor="accent6" w:themeShade="BF"/>
+          <w:sz w:val="18"/>
+          <w:szCs w:val="18"/>
+        </w:rPr>
+        <w:t>omaticCheckpointsEnabled 0 -Name VM-NAME</w:t>
       </w:r>
       <w:r>
         <w:br/>
@@ -2231,15 +2194,7 @@
         <w:t xml:space="preserve"> </w:t>
       </w:r>
       <w:r>
-        <w:t xml:space="preserve">interface and connect via </w:t>
-      </w:r>
-      <w:proofErr w:type="spellStart"/>
-      <w:r>
-        <w:t>PuTTY</w:t>
-      </w:r>
-      <w:proofErr w:type="spellEnd"/>
-      <w:r>
-        <w:t xml:space="preserve"> or another terminal program that allows for easy copy and pasting of commands.</w:t>
+        <w:t>interface and connect via PuTTY or another terminal program that allows for easy copy and pasting of commands.</w:t>
       </w:r>
       <w:r>
         <w:t xml:space="preserve">  Then connect to the server.</w:t>
@@ -2282,50 +2237,37 @@
       <w:r>
         <w:br/>
       </w:r>
-      <w:proofErr w:type="spellStart"/>
-      <w:r>
-        <w:rPr>
-          <w:rFonts w:ascii="Courier New" w:hAnsi="Courier New" w:cs="Courier New"/>
-          <w:color w:val="538135" w:themeColor="accent6" w:themeShade="BF"/>
-          <w:sz w:val="18"/>
-          <w:szCs w:val="18"/>
+      <w:r>
+        <w:rPr>
+          <w:rFonts w:ascii="Courier New" w:hAnsi="Courier New" w:cs="Courier New"/>
+          <w:color w:val="538135" w:themeColor="accent6" w:themeShade="BF"/>
+          <w:sz w:val="18"/>
+          <w:szCs w:val="18"/>
+        </w:rPr>
+        <w:t>sudo bash</w:t>
+      </w:r>
+      <w:r>
+        <w:br/>
+      </w:r>
+    </w:p>
+    <w:p>
+      <w:pPr>
+        <w:pStyle w:val="ListParagraph"/>
+        <w:numPr>
+          <w:ilvl w:val="0"/>
+          <w:numId w:val="1"/>
+        </w:numPr>
+      </w:pPr>
+      <w:r>
+        <w:t xml:space="preserve">Run the following command to modify </w:t>
+      </w:r>
+      <w:r>
+        <w:rPr>
+          <w:b/>
+          <w:color w:val="C45911" w:themeColor="accent2" w:themeShade="BF"/>
         </w:rPr>
         <w:t>sudo</w:t>
       </w:r>
-      <w:proofErr w:type="spellEnd"/>
-      <w:r>
-        <w:rPr>
-          <w:rFonts w:ascii="Courier New" w:hAnsi="Courier New" w:cs="Courier New"/>
-          <w:color w:val="538135" w:themeColor="accent6" w:themeShade="BF"/>
-          <w:sz w:val="18"/>
-          <w:szCs w:val="18"/>
-        </w:rPr>
-        <w:t xml:space="preserve"> bash</w:t>
-      </w:r>
-      <w:r>
-        <w:br/>
-      </w:r>
-    </w:p>
-    <w:p>
-      <w:pPr>
-        <w:pStyle w:val="ListParagraph"/>
-        <w:numPr>
-          <w:ilvl w:val="0"/>
-          <w:numId w:val="1"/>
-        </w:numPr>
-      </w:pPr>
-      <w:r>
-        <w:t xml:space="preserve">Run the following command to modify </w:t>
-      </w:r>
-      <w:proofErr w:type="spellStart"/>
-      <w:r>
-        <w:rPr>
-          <w:b/>
-          <w:color w:val="C45911" w:themeColor="accent2" w:themeShade="BF"/>
-        </w:rPr>
-        <w:t>sudo</w:t>
-      </w:r>
-      <w:proofErr w:type="spellEnd"/>
       <w:r>
         <w:rPr>
           <w:color w:val="C45911" w:themeColor="accent2" w:themeShade="BF"/>
@@ -2336,15 +2278,7 @@
         <w:t xml:space="preserve">behavior </w:t>
       </w:r>
       <w:r>
-        <w:t xml:space="preserve">so it doesn’t request passwords, </w:t>
-      </w:r>
-      <w:proofErr w:type="gramStart"/>
-      <w:r>
-        <w:t>making  remote</w:t>
-      </w:r>
-      <w:proofErr w:type="gramEnd"/>
-      <w:r>
-        <w:t xml:space="preserve"> configuration possible</w:t>
+        <w:t>so it doesn’t request passwords, making  remote configuration possible</w:t>
       </w:r>
       <w:r>
         <w:t>:</w:t>
@@ -2380,88 +2314,17 @@
           <w:sz w:val="18"/>
           <w:szCs w:val="18"/>
         </w:rPr>
-        <w:t>%</w:t>
-      </w:r>
-      <w:proofErr w:type="spellStart"/>
-      <w:r>
-        <w:rPr>
-          <w:rFonts w:ascii="Courier New" w:hAnsi="Courier New" w:cs="Courier New"/>
-          <w:color w:val="538135" w:themeColor="accent6" w:themeShade="BF"/>
-          <w:sz w:val="18"/>
-          <w:szCs w:val="18"/>
-        </w:rPr>
-        <w:t>sudo</w:t>
-      </w:r>
-      <w:proofErr w:type="spellEnd"/>
-      <w:r>
-        <w:rPr>
-          <w:rFonts w:ascii="Courier New" w:hAnsi="Courier New" w:cs="Courier New"/>
-          <w:color w:val="538135" w:themeColor="accent6" w:themeShade="BF"/>
-          <w:sz w:val="18"/>
-          <w:szCs w:val="18"/>
-        </w:rPr>
-        <w:t xml:space="preserve">    ALL=NOPASSWD: ALL</w:t>
-      </w:r>
-      <w:r>
-        <w:rPr>
-          <w:rFonts w:ascii="Courier New" w:hAnsi="Courier New" w:cs="Courier New"/>
-          <w:color w:val="538135" w:themeColor="accent6" w:themeShade="BF"/>
-          <w:sz w:val="18"/>
-          <w:szCs w:val="18"/>
-        </w:rPr>
-        <w:t>" &gt; /</w:t>
-      </w:r>
-      <w:proofErr w:type="spellStart"/>
-      <w:r>
-        <w:rPr>
-          <w:rFonts w:ascii="Courier New" w:hAnsi="Courier New" w:cs="Courier New"/>
-          <w:color w:val="538135" w:themeColor="accent6" w:themeShade="BF"/>
-          <w:sz w:val="18"/>
-          <w:szCs w:val="18"/>
-        </w:rPr>
-        <w:t>etc</w:t>
-      </w:r>
-      <w:proofErr w:type="spellEnd"/>
-      <w:r>
-        <w:rPr>
-          <w:rFonts w:ascii="Courier New" w:hAnsi="Courier New" w:cs="Courier New"/>
-          <w:color w:val="538135" w:themeColor="accent6" w:themeShade="BF"/>
-          <w:sz w:val="18"/>
-          <w:szCs w:val="18"/>
-        </w:rPr>
-        <w:t>/</w:t>
-      </w:r>
-      <w:proofErr w:type="spellStart"/>
-      <w:r>
-        <w:rPr>
-          <w:rFonts w:ascii="Courier New" w:hAnsi="Courier New" w:cs="Courier New"/>
-          <w:color w:val="538135" w:themeColor="accent6" w:themeShade="BF"/>
-          <w:sz w:val="18"/>
-          <w:szCs w:val="18"/>
-        </w:rPr>
-        <w:t>sudoers.d</w:t>
-      </w:r>
-      <w:proofErr w:type="spellEnd"/>
-      <w:r>
-        <w:rPr>
-          <w:rFonts w:ascii="Courier New" w:hAnsi="Courier New" w:cs="Courier New"/>
-          <w:color w:val="538135" w:themeColor="accent6" w:themeShade="BF"/>
-          <w:sz w:val="18"/>
-          <w:szCs w:val="18"/>
-        </w:rPr>
-        <w:t>/</w:t>
-      </w:r>
-      <w:proofErr w:type="spellStart"/>
-      <w:r>
-        <w:rPr>
-          <w:rFonts w:ascii="Courier New" w:hAnsi="Courier New" w:cs="Courier New"/>
-          <w:color w:val="538135" w:themeColor="accent6" w:themeShade="BF"/>
-          <w:sz w:val="18"/>
-          <w:szCs w:val="18"/>
-        </w:rPr>
-        <w:t>nopasswd</w:t>
-      </w:r>
-      <w:proofErr w:type="spellEnd"/>
+        <w:t>%sudo    ALL=NOPASSWD: ALL</w:t>
+      </w:r>
+      <w:r>
+        <w:rPr>
+          <w:rFonts w:ascii="Courier New" w:hAnsi="Courier New" w:cs="Courier New"/>
+          <w:color w:val="538135" w:themeColor="accent6" w:themeShade="BF"/>
+          <w:sz w:val="18"/>
+          <w:szCs w:val="18"/>
+        </w:rPr>
+        <w:t>" &gt; /etc/sudoers.d/nopasswd</w:t>
+      </w:r>
       <w:r>
         <w:rPr>
           <w:b/>
@@ -2491,7 +2354,6 @@
       <w:r>
         <w:t xml:space="preserve">the VM and log back in.  Then run the following command to verify that </w:t>
       </w:r>
-      <w:proofErr w:type="spellStart"/>
       <w:r>
         <w:rPr>
           <w:b/>
@@ -2499,7 +2361,6 @@
         </w:rPr>
         <w:t>sudo</w:t>
       </w:r>
-      <w:proofErr w:type="spellEnd"/>
       <w:r>
         <w:rPr>
           <w:color w:val="C45911" w:themeColor="accent2" w:themeShade="BF"/>
@@ -2515,25 +2376,14 @@
       <w:r>
         <w:br/>
       </w:r>
-      <w:proofErr w:type="spellStart"/>
-      <w:r>
-        <w:rPr>
-          <w:rFonts w:ascii="Courier New" w:hAnsi="Courier New" w:cs="Courier New"/>
-          <w:color w:val="538135" w:themeColor="accent6" w:themeShade="BF"/>
-          <w:sz w:val="18"/>
-          <w:szCs w:val="18"/>
-        </w:rPr>
-        <w:t>sudo</w:t>
-      </w:r>
-      <w:proofErr w:type="spellEnd"/>
-      <w:r>
-        <w:rPr>
-          <w:rFonts w:ascii="Courier New" w:hAnsi="Courier New" w:cs="Courier New"/>
-          <w:color w:val="538135" w:themeColor="accent6" w:themeShade="BF"/>
-          <w:sz w:val="18"/>
-          <w:szCs w:val="18"/>
-        </w:rPr>
-        <w:t xml:space="preserve"> bash</w:t>
+      <w:r>
+        <w:rPr>
+          <w:rFonts w:ascii="Courier New" w:hAnsi="Courier New" w:cs="Courier New"/>
+          <w:color w:val="538135" w:themeColor="accent6" w:themeShade="BF"/>
+          <w:sz w:val="18"/>
+          <w:szCs w:val="18"/>
+        </w:rPr>
+        <w:t>sudo bash</w:t>
       </w:r>
       <w:r>
         <w:rPr>
@@ -2583,27 +2433,7 @@
           <w:szCs w:val="18"/>
         </w:rPr>
         <w:br/>
-        <w:t>apt-get install -</w:t>
-      </w:r>
-      <w:proofErr w:type="spellStart"/>
-      <w:r>
-        <w:rPr>
-          <w:rFonts w:ascii="Courier New" w:hAnsi="Courier New" w:cs="Courier New"/>
-          <w:color w:val="538135" w:themeColor="accent6" w:themeShade="BF"/>
-          <w:sz w:val="18"/>
-          <w:szCs w:val="18"/>
-        </w:rPr>
-        <w:t>yq</w:t>
-      </w:r>
-      <w:proofErr w:type="spellEnd"/>
-      <w:r>
-        <w:rPr>
-          <w:rFonts w:ascii="Courier New" w:hAnsi="Courier New" w:cs="Courier New"/>
-          <w:color w:val="538135" w:themeColor="accent6" w:themeShade="BF"/>
-          <w:sz w:val="18"/>
-          <w:szCs w:val="18"/>
-        </w:rPr>
-        <w:t xml:space="preserve"> zip</w:t>
+        <w:t>apt-get install -yq zip</w:t>
       </w:r>
       <w:r>
         <w:br/>
@@ -2645,199 +2475,53 @@
           <w:sz w:val="18"/>
           <w:szCs w:val="18"/>
         </w:rPr>
-        <w:t>-</w:t>
-      </w:r>
-      <w:proofErr w:type="spellStart"/>
-      <w:r>
-        <w:rPr>
-          <w:rFonts w:ascii="Courier New" w:hAnsi="Courier New" w:cs="Courier New"/>
-          <w:color w:val="538135" w:themeColor="accent6" w:themeShade="BF"/>
-          <w:sz w:val="18"/>
-          <w:szCs w:val="18"/>
-        </w:rPr>
-        <w:t>yq</w:t>
-      </w:r>
-      <w:proofErr w:type="spellEnd"/>
-      <w:r>
-        <w:rPr>
-          <w:rFonts w:ascii="Courier New" w:hAnsi="Courier New" w:cs="Courier New"/>
-          <w:color w:val="538135" w:themeColor="accent6" w:themeShade="BF"/>
-          <w:sz w:val="18"/>
-          <w:szCs w:val="18"/>
-        </w:rPr>
-        <w:t xml:space="preserve"> </w:t>
-      </w:r>
-      <w:proofErr w:type="spellStart"/>
-      <w:r>
-        <w:rPr>
-          <w:rFonts w:ascii="Courier New" w:hAnsi="Courier New" w:cs="Courier New"/>
-          <w:color w:val="538135" w:themeColor="accent6" w:themeShade="BF"/>
-          <w:sz w:val="18"/>
-          <w:szCs w:val="18"/>
-        </w:rPr>
-        <w:t>linux</w:t>
-      </w:r>
-      <w:proofErr w:type="spellEnd"/>
-      <w:r>
-        <w:rPr>
-          <w:rFonts w:ascii="Courier New" w:hAnsi="Courier New" w:cs="Courier New"/>
-          <w:color w:val="538135" w:themeColor="accent6" w:themeShade="BF"/>
-          <w:sz w:val="18"/>
-          <w:szCs w:val="18"/>
-        </w:rPr>
-        <w:t>-virtual-</w:t>
-      </w:r>
-      <w:proofErr w:type="spellStart"/>
-      <w:r>
-        <w:rPr>
-          <w:rFonts w:ascii="Courier New" w:hAnsi="Courier New" w:cs="Courier New"/>
-          <w:color w:val="538135" w:themeColor="accent6" w:themeShade="BF"/>
-          <w:sz w:val="18"/>
-          <w:szCs w:val="18"/>
-        </w:rPr>
-        <w:t>lts</w:t>
-      </w:r>
-      <w:proofErr w:type="spellEnd"/>
-      <w:r>
-        <w:rPr>
-          <w:rFonts w:ascii="Courier New" w:hAnsi="Courier New" w:cs="Courier New"/>
-          <w:color w:val="538135" w:themeColor="accent6" w:themeShade="BF"/>
-          <w:sz w:val="18"/>
-          <w:szCs w:val="18"/>
-        </w:rPr>
-        <w:t>-</w:t>
-      </w:r>
-      <w:proofErr w:type="spellStart"/>
-      <w:r>
-        <w:rPr>
-          <w:rFonts w:ascii="Courier New" w:hAnsi="Courier New" w:cs="Courier New"/>
-          <w:color w:val="538135" w:themeColor="accent6" w:themeShade="BF"/>
-          <w:sz w:val="18"/>
-          <w:szCs w:val="18"/>
-        </w:rPr>
-        <w:t>xenial</w:t>
-      </w:r>
-      <w:proofErr w:type="spellEnd"/>
-      <w:r>
-        <w:rPr>
-          <w:rFonts w:ascii="Courier New" w:hAnsi="Courier New" w:cs="Courier New"/>
-          <w:color w:val="538135" w:themeColor="accent6" w:themeShade="BF"/>
-          <w:sz w:val="18"/>
-          <w:szCs w:val="18"/>
-        </w:rPr>
-        <w:t xml:space="preserve"> </w:t>
-      </w:r>
-      <w:proofErr w:type="spellStart"/>
-      <w:r>
-        <w:rPr>
-          <w:rFonts w:ascii="Courier New" w:hAnsi="Courier New" w:cs="Courier New"/>
-          <w:color w:val="538135" w:themeColor="accent6" w:themeShade="BF"/>
-          <w:sz w:val="18"/>
-          <w:szCs w:val="18"/>
-        </w:rPr>
-        <w:t>linux</w:t>
-      </w:r>
-      <w:proofErr w:type="spellEnd"/>
-      <w:r>
-        <w:rPr>
-          <w:rFonts w:ascii="Courier New" w:hAnsi="Courier New" w:cs="Courier New"/>
-          <w:color w:val="538135" w:themeColor="accent6" w:themeShade="BF"/>
-          <w:sz w:val="18"/>
-          <w:szCs w:val="18"/>
-        </w:rPr>
-        <w:t>-tools-virtual-</w:t>
-      </w:r>
-      <w:proofErr w:type="spellStart"/>
-      <w:r>
-        <w:rPr>
-          <w:rFonts w:ascii="Courier New" w:hAnsi="Courier New" w:cs="Courier New"/>
-          <w:color w:val="538135" w:themeColor="accent6" w:themeShade="BF"/>
-          <w:sz w:val="18"/>
-          <w:szCs w:val="18"/>
-        </w:rPr>
-        <w:t>lts</w:t>
-      </w:r>
-      <w:proofErr w:type="spellEnd"/>
-      <w:r>
-        <w:rPr>
-          <w:rFonts w:ascii="Courier New" w:hAnsi="Courier New" w:cs="Courier New"/>
-          <w:color w:val="538135" w:themeColor="accent6" w:themeShade="BF"/>
-          <w:sz w:val="18"/>
-          <w:szCs w:val="18"/>
-        </w:rPr>
-        <w:t>-</w:t>
-      </w:r>
-      <w:proofErr w:type="spellStart"/>
-      <w:r>
-        <w:rPr>
-          <w:rFonts w:ascii="Courier New" w:hAnsi="Courier New" w:cs="Courier New"/>
-          <w:color w:val="538135" w:themeColor="accent6" w:themeShade="BF"/>
-          <w:sz w:val="18"/>
-          <w:szCs w:val="18"/>
-        </w:rPr>
-        <w:t>xenial</w:t>
-      </w:r>
-      <w:proofErr w:type="spellEnd"/>
-      <w:r>
-        <w:rPr>
-          <w:rFonts w:ascii="Courier New" w:hAnsi="Courier New" w:cs="Courier New"/>
-          <w:color w:val="538135" w:themeColor="accent6" w:themeShade="BF"/>
-          <w:sz w:val="18"/>
-          <w:szCs w:val="18"/>
-        </w:rPr>
-        <w:t xml:space="preserve"> </w:t>
-      </w:r>
-      <w:proofErr w:type="spellStart"/>
-      <w:r>
-        <w:rPr>
-          <w:rFonts w:ascii="Courier New" w:hAnsi="Courier New" w:cs="Courier New"/>
-          <w:color w:val="538135" w:themeColor="accent6" w:themeShade="BF"/>
-          <w:sz w:val="18"/>
-          <w:szCs w:val="18"/>
-        </w:rPr>
-        <w:t>linux</w:t>
-      </w:r>
-      <w:proofErr w:type="spellEnd"/>
-      <w:r>
-        <w:rPr>
-          <w:rFonts w:ascii="Courier New" w:hAnsi="Courier New" w:cs="Courier New"/>
-          <w:color w:val="538135" w:themeColor="accent6" w:themeShade="BF"/>
-          <w:sz w:val="18"/>
-          <w:szCs w:val="18"/>
-        </w:rPr>
-        <w:t>-cloud-tools-virtual-</w:t>
-      </w:r>
-      <w:proofErr w:type="spellStart"/>
-      <w:r>
-        <w:rPr>
-          <w:rFonts w:ascii="Courier New" w:hAnsi="Courier New" w:cs="Courier New"/>
-          <w:color w:val="538135" w:themeColor="accent6" w:themeShade="BF"/>
-          <w:sz w:val="18"/>
-          <w:szCs w:val="18"/>
-        </w:rPr>
-        <w:t>lts</w:t>
-      </w:r>
-      <w:proofErr w:type="spellEnd"/>
-      <w:r>
-        <w:rPr>
-          <w:rFonts w:ascii="Courier New" w:hAnsi="Courier New" w:cs="Courier New"/>
-          <w:color w:val="538135" w:themeColor="accent6" w:themeShade="BF"/>
-          <w:sz w:val="18"/>
-          <w:szCs w:val="18"/>
-        </w:rPr>
-        <w:t>-</w:t>
-      </w:r>
-      <w:proofErr w:type="spellStart"/>
-      <w:r>
-        <w:rPr>
-          <w:rFonts w:ascii="Courier New" w:hAnsi="Courier New" w:cs="Courier New"/>
-          <w:color w:val="538135" w:themeColor="accent6" w:themeShade="BF"/>
-          <w:sz w:val="18"/>
-          <w:szCs w:val="18"/>
-        </w:rPr>
-        <w:t>xenial</w:t>
-      </w:r>
-      <w:proofErr w:type="spellEnd"/>
+        <w:t xml:space="preserve">-yq </w:t>
+      </w:r>
+      <w:r>
+        <w:rPr>
+          <w:rFonts w:ascii="Courier New" w:hAnsi="Courier New" w:cs="Courier New"/>
+          <w:color w:val="538135" w:themeColor="accent6" w:themeShade="BF"/>
+          <w:sz w:val="18"/>
+          <w:szCs w:val="18"/>
+        </w:rPr>
+        <w:t>linux-virtual-lts-xenial</w:t>
+      </w:r>
+      <w:r>
+        <w:rPr>
+          <w:rFonts w:ascii="Courier New" w:hAnsi="Courier New" w:cs="Courier New"/>
+          <w:color w:val="538135" w:themeColor="accent6" w:themeShade="BF"/>
+          <w:sz w:val="18"/>
+          <w:szCs w:val="18"/>
+        </w:rPr>
+        <w:t xml:space="preserve"> </w:t>
+      </w:r>
+      <w:r>
+        <w:rPr>
+          <w:rFonts w:ascii="Courier New" w:hAnsi="Courier New" w:cs="Courier New"/>
+          <w:color w:val="538135" w:themeColor="accent6" w:themeShade="BF"/>
+          <w:sz w:val="18"/>
+          <w:szCs w:val="18"/>
+        </w:rPr>
+        <w:t>linux-tools-virtual-lts-</w:t>
+      </w:r>
+      <w:r>
+        <w:rPr>
+          <w:rFonts w:ascii="Courier New" w:hAnsi="Courier New" w:cs="Courier New"/>
+          <w:color w:val="538135" w:themeColor="accent6" w:themeShade="BF"/>
+          <w:sz w:val="18"/>
+          <w:szCs w:val="18"/>
+        </w:rPr>
+        <w:t xml:space="preserve">xenial </w:t>
+      </w:r>
+      <w:r>
+        <w:rPr>
+          <w:rFonts w:ascii="Courier New" w:hAnsi="Courier New" w:cs="Courier New"/>
+          <w:color w:val="538135" w:themeColor="accent6" w:themeShade="BF"/>
+          <w:sz w:val="18"/>
+          <w:szCs w:val="18"/>
+        </w:rPr>
+        <w:t>linux-cloud-tools-virtual-lts-xenial</w:t>
+      </w:r>
       <w:r>
         <w:br/>
       </w:r>
@@ -2910,19 +2594,8 @@
           <w:sz w:val="18"/>
           <w:szCs w:val="18"/>
         </w:rPr>
-        <w:t>grade -</w:t>
-      </w:r>
-      <w:proofErr w:type="spellStart"/>
-      <w:r>
-        <w:rPr>
-          <w:rFonts w:ascii="Courier New" w:hAnsi="Courier New" w:cs="Courier New"/>
-          <w:color w:val="538135" w:themeColor="accent6" w:themeShade="BF"/>
-          <w:sz w:val="18"/>
-          <w:szCs w:val="18"/>
-        </w:rPr>
-        <w:t>yq</w:t>
-      </w:r>
-      <w:proofErr w:type="spellEnd"/>
+        <w:t>grade -yq</w:t>
+      </w:r>
       <w:r>
         <w:br/>
       </w:r>
@@ -2966,103 +2639,41 @@
       <w:r>
         <w:br/>
       </w:r>
-      <w:proofErr w:type="spellStart"/>
-      <w:r>
-        <w:rPr>
-          <w:rFonts w:ascii="Courier New" w:hAnsi="Courier New" w:cs="Courier New"/>
-          <w:color w:val="538135" w:themeColor="accent6" w:themeShade="BF"/>
-          <w:sz w:val="18"/>
-          <w:szCs w:val="18"/>
-        </w:rPr>
-        <w:t>rm</w:t>
-      </w:r>
-      <w:proofErr w:type="spellEnd"/>
-      <w:r>
-        <w:rPr>
-          <w:rFonts w:ascii="Courier New" w:hAnsi="Courier New" w:cs="Courier New"/>
-          <w:color w:val="538135" w:themeColor="accent6" w:themeShade="BF"/>
-          <w:sz w:val="18"/>
-          <w:szCs w:val="18"/>
-        </w:rPr>
-        <w:t xml:space="preserve"> </w:t>
-      </w:r>
-      <w:r>
-        <w:rPr>
-          <w:rFonts w:ascii="Courier New" w:hAnsi="Courier New" w:cs="Courier New"/>
-          <w:color w:val="538135" w:themeColor="accent6" w:themeShade="BF"/>
-          <w:sz w:val="18"/>
-          <w:szCs w:val="18"/>
-        </w:rPr>
-        <w:t>-</w:t>
-      </w:r>
-      <w:proofErr w:type="spellStart"/>
-      <w:r>
-        <w:rPr>
-          <w:rFonts w:ascii="Courier New" w:hAnsi="Courier New" w:cs="Courier New"/>
-          <w:color w:val="538135" w:themeColor="accent6" w:themeShade="BF"/>
-          <w:sz w:val="18"/>
-          <w:szCs w:val="18"/>
-        </w:rPr>
-        <w:t>rf</w:t>
-      </w:r>
-      <w:proofErr w:type="spellEnd"/>
-      <w:r>
-        <w:rPr>
-          <w:rFonts w:ascii="Courier New" w:hAnsi="Courier New" w:cs="Courier New"/>
-          <w:color w:val="538135" w:themeColor="accent6" w:themeShade="BF"/>
-          <w:sz w:val="18"/>
-          <w:szCs w:val="18"/>
-        </w:rPr>
-        <w:t xml:space="preserve"> </w:t>
-      </w:r>
-      <w:r>
-        <w:rPr>
-          <w:rFonts w:ascii="Courier New" w:hAnsi="Courier New" w:cs="Courier New"/>
-          <w:color w:val="538135" w:themeColor="accent6" w:themeShade="BF"/>
-          <w:sz w:val="18"/>
-          <w:szCs w:val="18"/>
-        </w:rPr>
-        <w:t>/</w:t>
-      </w:r>
-      <w:proofErr w:type="spellStart"/>
-      <w:r>
-        <w:rPr>
-          <w:rFonts w:ascii="Courier New" w:hAnsi="Courier New" w:cs="Courier New"/>
-          <w:color w:val="538135" w:themeColor="accent6" w:themeShade="BF"/>
-          <w:sz w:val="18"/>
-          <w:szCs w:val="18"/>
-        </w:rPr>
-        <w:t>var</w:t>
-      </w:r>
-      <w:proofErr w:type="spellEnd"/>
-      <w:r>
-        <w:rPr>
-          <w:rFonts w:ascii="Courier New" w:hAnsi="Courier New" w:cs="Courier New"/>
-          <w:color w:val="538135" w:themeColor="accent6" w:themeShade="BF"/>
-          <w:sz w:val="18"/>
-          <w:szCs w:val="18"/>
-        </w:rPr>
-        <w:t>/lib/</w:t>
-      </w:r>
-      <w:proofErr w:type="spellStart"/>
-      <w:r>
-        <w:rPr>
-          <w:rFonts w:ascii="Courier New" w:hAnsi="Courier New" w:cs="Courier New"/>
-          <w:color w:val="538135" w:themeColor="accent6" w:themeShade="BF"/>
-          <w:sz w:val="18"/>
-          <w:szCs w:val="18"/>
-        </w:rPr>
-        <w:t>dhcp</w:t>
-      </w:r>
-      <w:proofErr w:type="spellEnd"/>
-      <w:r>
-        <w:rPr>
-          <w:rFonts w:ascii="Courier New" w:hAnsi="Courier New" w:cs="Courier New"/>
-          <w:color w:val="538135" w:themeColor="accent6" w:themeShade="BF"/>
-          <w:sz w:val="18"/>
-          <w:szCs w:val="18"/>
-        </w:rPr>
-        <w:t>/*</w:t>
+      <w:r>
+        <w:rPr>
+          <w:rFonts w:ascii="Courier New" w:hAnsi="Courier New" w:cs="Courier New"/>
+          <w:color w:val="538135" w:themeColor="accent6" w:themeShade="BF"/>
+          <w:sz w:val="18"/>
+          <w:szCs w:val="18"/>
+        </w:rPr>
+        <w:t xml:space="preserve">rm </w:t>
+      </w:r>
+      <w:r>
+        <w:rPr>
+          <w:rFonts w:ascii="Courier New" w:hAnsi="Courier New" w:cs="Courier New"/>
+          <w:color w:val="538135" w:themeColor="accent6" w:themeShade="BF"/>
+          <w:sz w:val="18"/>
+          <w:szCs w:val="18"/>
+        </w:rPr>
+        <w:t>-rf</w:t>
+      </w:r>
+      <w:r>
+        <w:rPr>
+          <w:rFonts w:ascii="Courier New" w:hAnsi="Courier New" w:cs="Courier New"/>
+          <w:color w:val="538135" w:themeColor="accent6" w:themeShade="BF"/>
+          <w:sz w:val="18"/>
+          <w:szCs w:val="18"/>
+        </w:rPr>
+        <w:t xml:space="preserve"> </w:t>
+      </w:r>
+      <w:r>
+        <w:rPr>
+          <w:rFonts w:ascii="Courier New" w:hAnsi="Courier New" w:cs="Courier New"/>
+          <w:color w:val="538135" w:themeColor="accent6" w:themeShade="BF"/>
+          <w:sz w:val="18"/>
+          <w:szCs w:val="18"/>
+        </w:rPr>
+        <w:t>/var/lib/dhcp/*</w:t>
       </w:r>
       <w:r>
         <w:rPr>
@@ -3244,27 +2855,7 @@
           <w:sz w:val="18"/>
           <w:szCs w:val="18"/>
         </w:rPr>
-        <w:t xml:space="preserve">neon zip </w:t>
-      </w:r>
-      <w:proofErr w:type="gramStart"/>
-      <w:r>
-        <w:rPr>
-          <w:rFonts w:ascii="Courier New" w:hAnsi="Courier New" w:cs="Courier New"/>
-          <w:color w:val="538135" w:themeColor="accent6" w:themeShade="BF"/>
-          <w:sz w:val="18"/>
-          <w:szCs w:val="18"/>
-        </w:rPr>
-        <w:t>create</w:t>
-      </w:r>
-      <w:proofErr w:type="gramEnd"/>
-      <w:r>
-        <w:rPr>
-          <w:rFonts w:ascii="Courier New" w:hAnsi="Courier New" w:cs="Courier New"/>
-          <w:color w:val="538135" w:themeColor="accent6" w:themeShade="BF"/>
-          <w:sz w:val="18"/>
-          <w:szCs w:val="18"/>
-        </w:rPr>
-        <w:t xml:space="preserve"> PATH-TO-VHDX PATH-TO-ZIP</w:t>
+        <w:t>neon zip create PATH-TO-VHDX PATH-TO-ZIP</w:t>
       </w:r>
     </w:p>
     <w:p>
@@ -3300,6 +2891,138 @@
     <w:p>
       <w:pPr>
         <w:pStyle w:val="ListParagraph"/>
+      </w:pPr>
+      <w:r>
+        <w:t>a</w:t>
+      </w:r>
+      <w:r>
+        <w:t>nd if this is the latest</w:t>
+      </w:r>
+      <w:r>
+        <w:t xml:space="preserve"> Ubuntu image</w:t>
+      </w:r>
+      <w:r>
+        <w:t xml:space="preserve">, restart </w:t>
+      </w:r>
+      <w:r>
+        <w:t xml:space="preserve">and log back into the VM and then </w:t>
+      </w:r>
+      <w:r>
+        <w:t>run:</w:t>
+      </w:r>
+      <w:r>
+        <w:br/>
+      </w:r>
+      <w:r>
+        <w:br/>
+      </w:r>
+      <w:r>
+        <w:rPr>
+          <w:rFonts w:ascii="Courier New" w:hAnsi="Courier New" w:cs="Courier New"/>
+          <w:color w:val="538135" w:themeColor="accent6" w:themeShade="BF"/>
+          <w:sz w:val="18"/>
+          <w:szCs w:val="18"/>
+        </w:rPr>
+        <w:t>apt-get update</w:t>
+      </w:r>
+      <w:r>
+        <w:rPr>
+          <w:rFonts w:ascii="Courier New" w:hAnsi="Courier New" w:cs="Courier New"/>
+          <w:color w:val="538135" w:themeColor="accent6" w:themeShade="BF"/>
+          <w:sz w:val="18"/>
+          <w:szCs w:val="18"/>
+        </w:rPr>
+        <w:br/>
+      </w:r>
+      <w:r>
+        <w:rPr>
+          <w:rFonts w:ascii="Courier New" w:hAnsi="Courier New" w:cs="Courier New"/>
+          <w:color w:val="538135" w:themeColor="accent6" w:themeShade="BF"/>
+          <w:sz w:val="18"/>
+          <w:szCs w:val="18"/>
+        </w:rPr>
+        <w:t xml:space="preserve">apt-get </w:t>
+      </w:r>
+      <w:r>
+        <w:rPr>
+          <w:rFonts w:ascii="Courier New" w:hAnsi="Courier New" w:cs="Courier New"/>
+          <w:color w:val="538135" w:themeColor="accent6" w:themeShade="BF"/>
+          <w:sz w:val="18"/>
+          <w:szCs w:val="18"/>
+        </w:rPr>
+        <w:t>dist-</w:t>
+      </w:r>
+      <w:r>
+        <w:rPr>
+          <w:rFonts w:ascii="Courier New" w:hAnsi="Courier New" w:cs="Courier New"/>
+          <w:color w:val="538135" w:themeColor="accent6" w:themeShade="BF"/>
+          <w:sz w:val="18"/>
+          <w:szCs w:val="18"/>
+        </w:rPr>
+        <w:t>u</w:t>
+      </w:r>
+      <w:r>
+        <w:rPr>
+          <w:rFonts w:ascii="Courier New" w:hAnsi="Courier New" w:cs="Courier New"/>
+          <w:color w:val="538135" w:themeColor="accent6" w:themeShade="BF"/>
+          <w:sz w:val="18"/>
+          <w:szCs w:val="18"/>
+        </w:rPr>
+        <w:t>p</w:t>
+      </w:r>
+      <w:r>
+        <w:rPr>
+          <w:rFonts w:ascii="Courier New" w:hAnsi="Courier New" w:cs="Courier New"/>
+          <w:color w:val="538135" w:themeColor="accent6" w:themeShade="BF"/>
+          <w:sz w:val="18"/>
+          <w:szCs w:val="18"/>
+        </w:rPr>
+        <w:t>grade -yq</w:t>
+      </w:r>
+      <w:r>
+        <w:rPr>
+          <w:rFonts w:ascii="Courier New" w:hAnsi="Courier New" w:cs="Courier New"/>
+          <w:color w:val="538135" w:themeColor="accent6" w:themeShade="BF"/>
+          <w:sz w:val="18"/>
+          <w:szCs w:val="18"/>
+        </w:rPr>
+        <w:br/>
+      </w:r>
+      <w:r>
+        <w:rPr>
+          <w:rFonts w:ascii="Courier New" w:hAnsi="Courier New" w:cs="Courier New"/>
+          <w:color w:val="538135" w:themeColor="accent6" w:themeShade="BF"/>
+          <w:sz w:val="18"/>
+          <w:szCs w:val="18"/>
+        </w:rPr>
+        <w:t xml:space="preserve">rm </w:t>
+      </w:r>
+      <w:r>
+        <w:rPr>
+          <w:rFonts w:ascii="Courier New" w:hAnsi="Courier New" w:cs="Courier New"/>
+          <w:color w:val="538135" w:themeColor="accent6" w:themeShade="BF"/>
+          <w:sz w:val="18"/>
+          <w:szCs w:val="18"/>
+        </w:rPr>
+        <w:t>-rf /var/lib/dhcp/*</w:t>
+      </w:r>
+      <w:r>
+        <w:rPr>
+          <w:rFonts w:ascii="Courier New" w:hAnsi="Courier New" w:cs="Courier New"/>
+          <w:color w:val="538135" w:themeColor="accent6" w:themeShade="BF"/>
+          <w:sz w:val="18"/>
+          <w:szCs w:val="18"/>
+        </w:rPr>
+        <w:br/>
+        <w:t>shutdown -h now</w:t>
+      </w:r>
+      <w:r>
+        <w:br/>
+      </w:r>
+    </w:p>
+    <w:p>
+      <w:pPr>
+        <w:pStyle w:val="ListParagraph"/>
         <w:rPr>
           <w:b/>
           <w:color w:val="FF0000"/>
@@ -3307,7 +3030,7 @@
         </w:rPr>
       </w:pPr>
       <w:r>
-        <w:t>and if this is the latest version, to:</w:t>
+        <w:t>and then upload to:</w:t>
       </w:r>
       <w:r>
         <w:br/>
@@ -3434,540 +3157,576 @@
         <w:t>like</w:t>
       </w:r>
       <w:r>
-        <w:t xml:space="preserve"> </w:t>
-      </w:r>
-      <w:r>
+        <w:t xml:space="preserve"> those for Hyper-V above.  Essentially, you’ll use XenCenter to create the VM by mounting the Ubuntu setup ISO</w:t>
+      </w:r>
+      <w:r>
+        <w:t>, setting up the VM</w:t>
+      </w:r>
+      <w:r>
+        <w:t>, installing the Xen</w:t>
+      </w:r>
+      <w:r>
+        <w:t>Server</w:t>
+      </w:r>
+      <w:r>
+        <w:t xml:space="preserve"> tools,</w:t>
+      </w:r>
+      <w:r>
+        <w:t xml:space="preserve"> and then exporting it as an </w:t>
+      </w:r>
+      <w:r>
+        <w:rPr>
+          <w:b/>
+          <w:color w:val="C45911" w:themeColor="accent2" w:themeShade="BF"/>
+        </w:rPr>
+        <w:t>*.xva</w:t>
+      </w:r>
+      <w:r>
+        <w:t xml:space="preserve"> file.  Then, follow the steps below compress and upload it to AWS S3:</w:t>
+      </w:r>
+      <w:r>
+        <w:br/>
+      </w:r>
+    </w:p>
+    <w:p>
+      <w:pPr>
+        <w:pStyle w:val="ListParagraph"/>
+        <w:numPr>
+          <w:ilvl w:val="1"/>
+          <w:numId w:val="1"/>
+        </w:numPr>
+      </w:pPr>
+      <w:r>
+        <w:t xml:space="preserve">Create and initialize an Ubuntu virtual machine </w:t>
+      </w:r>
+      <w:r>
+        <w:t xml:space="preserve">on XenServer much like we did above for Hyper-V.  </w:t>
+      </w:r>
+      <w:r>
+        <w:t xml:space="preserve">Name the VM </w:t>
+      </w:r>
+      <w:r>
+        <w:rPr>
+          <w:b/>
+          <w:color w:val="C45911" w:themeColor="accent2" w:themeShade="BF"/>
+        </w:rPr>
+        <w:t>neon-template</w:t>
+      </w:r>
+      <w:r>
+        <w:t xml:space="preserve">.  </w:t>
+      </w:r>
+      <w:r>
+        <w:t>You’ll be using the console in XenCenter.</w:t>
+      </w:r>
+      <w:r>
+        <w:br/>
+      </w:r>
+    </w:p>
+    <w:p>
+      <w:pPr>
+        <w:pStyle w:val="ListParagraph"/>
+        <w:numPr>
+          <w:ilvl w:val="1"/>
+          <w:numId w:val="1"/>
+        </w:numPr>
+      </w:pPr>
+      <w:r>
+        <w:rPr>
+          <w:b/>
+          <w:color w:val="C45911" w:themeColor="accent2" w:themeShade="BF"/>
+        </w:rPr>
+        <w:t>Right-click</w:t>
+      </w:r>
+      <w:r>
+        <w:rPr>
+          <w:color w:val="C45911" w:themeColor="accent2" w:themeShade="BF"/>
+        </w:rPr>
+        <w:t xml:space="preserve"> </w:t>
+      </w:r>
+      <w:r>
+        <w:t xml:space="preserve">on the VM in </w:t>
+      </w:r>
+      <w:r>
+        <w:t xml:space="preserve">XenCenter and </w:t>
+      </w:r>
+      <w:r>
+        <w:t xml:space="preserve">click </w:t>
+      </w:r>
+      <w:r>
+        <w:rPr>
+          <w:b/>
+          <w:color w:val="C45911" w:themeColor="accent2" w:themeShade="BF"/>
+        </w:rPr>
+        <w:t>Install XenServer Tools</w:t>
+      </w:r>
+      <w:r>
+        <w:t>.</w:t>
+      </w:r>
+      <w:r>
+        <w:br/>
+      </w:r>
+    </w:p>
+    <w:p>
+      <w:pPr>
+        <w:pStyle w:val="ListParagraph"/>
+        <w:numPr>
+          <w:ilvl w:val="1"/>
+          <w:numId w:val="1"/>
+        </w:numPr>
+      </w:pPr>
+      <w:r>
+        <w:rPr>
+          <w:b/>
+          <w:color w:val="C45911" w:themeColor="accent2" w:themeShade="BF"/>
+        </w:rPr>
+        <w:t>Mount</w:t>
+      </w:r>
+      <w:r>
+        <w:rPr>
+          <w:color w:val="C45911" w:themeColor="accent2" w:themeShade="BF"/>
+        </w:rPr>
+        <w:t xml:space="preserve"> </w:t>
+      </w:r>
+      <w:r>
+        <w:t xml:space="preserve">the </w:t>
+      </w:r>
+      <w:r>
+        <w:t>tools DVD drive</w:t>
+      </w:r>
+      <w:r>
+        <w:t>:</w:t>
+      </w:r>
+      <w:r>
+        <w:br/>
+      </w:r>
+      <w:r>
+        <w:br/>
+      </w:r>
+      <w:r>
+        <w:rPr>
+          <w:rFonts w:ascii="Courier New" w:hAnsi="Courier New" w:cs="Courier New"/>
+          <w:color w:val="538135" w:themeColor="accent6" w:themeShade="BF"/>
+          <w:sz w:val="18"/>
+          <w:szCs w:val="18"/>
+        </w:rPr>
+        <w:t>sudo mount -o ro,exec /dev/sr0 /mnt</w:t>
+      </w:r>
+      <w:r>
+        <w:br/>
+      </w:r>
+      <w:r>
+        <w:br/>
+        <w:t xml:space="preserve">You may need to modify the </w:t>
+      </w:r>
+      <w:r>
+        <w:rPr>
+          <w:rFonts w:ascii="Courier New" w:hAnsi="Courier New" w:cs="Courier New"/>
+          <w:color w:val="538135" w:themeColor="accent6" w:themeShade="BF"/>
+          <w:sz w:val="18"/>
+          <w:szCs w:val="18"/>
+        </w:rPr>
+        <w:t>/dev/sr0</w:t>
+      </w:r>
+      <w:r>
+        <w:t xml:space="preserve"> path.  Execute </w:t>
+      </w:r>
+      <w:r>
+        <w:rPr>
+          <w:rFonts w:ascii="Courier New" w:hAnsi="Courier New" w:cs="Courier New"/>
+          <w:color w:val="538135" w:themeColor="accent6" w:themeShade="BF"/>
+          <w:sz w:val="18"/>
+          <w:szCs w:val="18"/>
+        </w:rPr>
+        <w:t>blkid</w:t>
+      </w:r>
+      <w:r>
+        <w:rPr>
+          <w:color w:val="538135" w:themeColor="accent6" w:themeShade="BF"/>
+        </w:rPr>
+        <w:t xml:space="preserve"> </w:t>
+      </w:r>
+      <w:r>
+        <w:t>and use the device with the XenServer Tools label.</w:t>
+      </w:r>
+      <w:r>
+        <w:br/>
+      </w:r>
+    </w:p>
+    <w:p>
+      <w:pPr>
+        <w:pStyle w:val="ListParagraph"/>
+        <w:numPr>
+          <w:ilvl w:val="1"/>
+          <w:numId w:val="1"/>
+        </w:numPr>
+      </w:pPr>
+      <w:r>
+        <w:rPr>
+          <w:b/>
+          <w:color w:val="C45911" w:themeColor="accent2" w:themeShade="BF"/>
+        </w:rPr>
+        <w:t>Install</w:t>
+      </w:r>
+      <w:r>
+        <w:rPr>
+          <w:color w:val="C45911" w:themeColor="accent2" w:themeShade="BF"/>
+        </w:rPr>
+        <w:t xml:space="preserve"> </w:t>
+      </w:r>
+      <w:r>
+        <w:t>the tools via:</w:t>
+      </w:r>
+      <w:r>
+        <w:br/>
+      </w:r>
+      <w:r>
+        <w:br/>
+      </w:r>
+      <w:r>
+        <w:rPr>
+          <w:rFonts w:ascii="Courier New" w:hAnsi="Courier New" w:cs="Courier New"/>
+          <w:color w:val="538135" w:themeColor="accent6" w:themeShade="BF"/>
+          <w:sz w:val="18"/>
+          <w:szCs w:val="18"/>
+        </w:rPr>
+        <w:t>sudo /mnt/Linux/install.sh</w:t>
+      </w:r>
+      <w:r>
+        <w:br/>
+      </w:r>
+    </w:p>
+    <w:p>
+      <w:pPr>
+        <w:pStyle w:val="ListParagraph"/>
+        <w:numPr>
+          <w:ilvl w:val="1"/>
+          <w:numId w:val="1"/>
+        </w:numPr>
+      </w:pPr>
+      <w:r>
+        <w:rPr>
+          <w:b/>
+          <w:color w:val="C45911" w:themeColor="accent2" w:themeShade="BF"/>
+        </w:rPr>
+        <w:t>Eject</w:t>
+      </w:r>
+      <w:r>
+        <w:rPr>
+          <w:color w:val="C45911" w:themeColor="accent2" w:themeShade="BF"/>
+        </w:rPr>
+        <w:t xml:space="preserve"> </w:t>
+      </w:r>
+      <w:r>
+        <w:t>the DVD drive</w:t>
+      </w:r>
+      <w:r>
+        <w:t xml:space="preserve"> and shutdown the VM</w:t>
+      </w:r>
+      <w:r>
+        <w:t>.</w:t>
+      </w:r>
+      <w:r>
+        <w:br/>
+      </w:r>
+    </w:p>
+    <w:p>
+      <w:pPr>
+        <w:pStyle w:val="ListParagraph"/>
+        <w:numPr>
+          <w:ilvl w:val="1"/>
+          <w:numId w:val="1"/>
+        </w:numPr>
+      </w:pPr>
+      <w:r>
+        <w:t xml:space="preserve">Right-click the VM and </w:t>
+      </w:r>
+      <w:r>
+        <w:rPr>
+          <w:b/>
+          <w:color w:val="C45911" w:themeColor="accent2" w:themeShade="BF"/>
+        </w:rPr>
+        <w:t>Convert to Template</w:t>
+      </w:r>
+      <w:r>
+        <w:t>.</w:t>
+      </w:r>
+      <w:r>
+        <w:br/>
+      </w:r>
+    </w:p>
+    <w:p>
+      <w:pPr>
+        <w:pStyle w:val="ListParagraph"/>
+        <w:numPr>
+          <w:ilvl w:val="1"/>
+          <w:numId w:val="1"/>
+        </w:numPr>
+      </w:pPr>
+      <w:r>
+        <w:t xml:space="preserve">Right-click on the VM and select </w:t>
+      </w:r>
+      <w:r>
+        <w:rPr>
+          <w:b/>
+          <w:color w:val="C45911" w:themeColor="accent2" w:themeShade="BF"/>
+        </w:rPr>
+        <w:t>Export…</w:t>
+      </w:r>
+      <w:r>
+        <w:t xml:space="preserve">  Name the file </w:t>
+      </w:r>
+      <w:r>
+        <w:rPr>
+          <w:b/>
+          <w:color w:val="C45911" w:themeColor="accent2" w:themeShade="BF"/>
+        </w:rPr>
+        <w:t>ubuntu-16-04.#</w:t>
+      </w:r>
+      <w:r>
+        <w:rPr>
+          <w:b/>
+          <w:color w:val="C45911" w:themeColor="accent2" w:themeShade="BF"/>
+        </w:rPr>
+        <w:t>-prep</w:t>
+      </w:r>
+      <w:r>
+        <w:rPr>
+          <w:b/>
+          <w:color w:val="C45911" w:themeColor="accent2" w:themeShade="BF"/>
+        </w:rPr>
+        <w:t>.xva</w:t>
+      </w:r>
+      <w:r>
+        <w:rPr>
+          <w:color w:val="C45911" w:themeColor="accent2" w:themeShade="BF"/>
+        </w:rPr>
+        <w:t xml:space="preserve"> </w:t>
+      </w:r>
+      <w:r>
+        <w:t xml:space="preserve">where </w:t>
+      </w:r>
+      <w:r>
+        <w:rPr>
+          <w:b/>
+          <w:color w:val="C45911" w:themeColor="accent2" w:themeShade="BF"/>
+        </w:rPr>
+        <w:t>#</w:t>
+      </w:r>
+      <w:r>
+        <w:t xml:space="preserve"> is the revision, set the format to XVA and then export to a local file.</w:t>
+      </w:r>
+      <w:r>
+        <w:br/>
+      </w:r>
+    </w:p>
+    <w:p>
+      <w:pPr>
+        <w:pStyle w:val="ListParagraph"/>
+        <w:numPr>
+          <w:ilvl w:val="1"/>
+          <w:numId w:val="1"/>
+        </w:numPr>
+      </w:pPr>
+      <w:r>
+        <w:t xml:space="preserve">GZIP compress the </w:t>
+      </w:r>
+      <w:r>
+        <w:t xml:space="preserve">file and create a latest version if this is the </w:t>
+      </w:r>
+      <w:r>
+        <w:t>latest</w:t>
+      </w:r>
+      <w:r>
+        <w:t xml:space="preserve">.  Note that we’re going to remove the </w:t>
+      </w:r>
+      <w:r>
+        <w:rPr>
+          <w:b/>
+          <w:color w:val="C45911" w:themeColor="accent2" w:themeShade="BF"/>
+        </w:rPr>
+        <w:t>.gz</w:t>
+      </w:r>
+      <w:r>
+        <w:rPr>
+          <w:color w:val="C45911" w:themeColor="accent2" w:themeShade="BF"/>
+        </w:rPr>
+        <w:t xml:space="preserve"> </w:t>
+      </w:r>
+      <w:r>
+        <w:t>file type before uploading to AWS</w:t>
+      </w:r>
+      <w:r>
+        <w:t>:</w:t>
+      </w:r>
+      <w:r>
+        <w:br/>
+      </w:r>
+      <w:r>
+        <w:br/>
+      </w:r>
+      <w:r>
+        <w:rPr>
+          <w:rFonts w:ascii="Courier New" w:hAnsi="Courier New" w:cs="Courier New"/>
+          <w:color w:val="538135" w:themeColor="accent6" w:themeShade="BF"/>
+          <w:sz w:val="18"/>
+          <w:szCs w:val="18"/>
+        </w:rPr>
+        <w:t>gzi</w:t>
+      </w:r>
+      <w:r>
+        <w:rPr>
+          <w:rFonts w:ascii="Courier New" w:hAnsi="Courier New" w:cs="Courier New"/>
+          <w:color w:val="538135" w:themeColor="accent6" w:themeShade="BF"/>
+          <w:sz w:val="18"/>
+          <w:szCs w:val="18"/>
+        </w:rPr>
+        <w:t>p –best ubuntu-16.04.3-prep.xva</w:t>
+      </w:r>
+      <w:r>
+        <w:rPr>
+          <w:rFonts w:ascii="Courier New" w:hAnsi="Courier New" w:cs="Courier New"/>
+          <w:color w:val="538135" w:themeColor="accent6" w:themeShade="BF"/>
+          <w:sz w:val="18"/>
+          <w:szCs w:val="18"/>
+        </w:rPr>
+        <w:br/>
+      </w:r>
+    </w:p>
+    <w:p>
+      <w:pPr>
+        <w:pStyle w:val="ListParagraph"/>
+        <w:numPr>
+          <w:ilvl w:val="1"/>
+          <w:numId w:val="1"/>
+        </w:numPr>
+      </w:pPr>
+      <w:r>
+        <w:t xml:space="preserve">If </w:t>
+      </w:r>
+      <w:r>
+        <w:t>this is the latest Ubuntu image, restart and log back into the VM and then run:</w:t>
+      </w:r>
+      <w:r>
+        <w:br/>
+      </w:r>
+      <w:r>
+        <w:br/>
+      </w:r>
+      <w:r>
+        <w:rPr>
+          <w:rFonts w:ascii="Courier New" w:hAnsi="Courier New" w:cs="Courier New"/>
+          <w:color w:val="538135" w:themeColor="accent6" w:themeShade="BF"/>
+          <w:sz w:val="18"/>
+          <w:szCs w:val="18"/>
+        </w:rPr>
+        <w:t>apt-get update</w:t>
+      </w:r>
+      <w:r>
+        <w:rPr>
+          <w:rFonts w:ascii="Courier New" w:hAnsi="Courier New" w:cs="Courier New"/>
+          <w:color w:val="538135" w:themeColor="accent6" w:themeShade="BF"/>
+          <w:sz w:val="18"/>
+          <w:szCs w:val="18"/>
+        </w:rPr>
+        <w:br/>
+        <w:t>apt-get dist-upgrade -yq</w:t>
+      </w:r>
+      <w:r>
+        <w:rPr>
+          <w:rFonts w:ascii="Courier New" w:hAnsi="Courier New" w:cs="Courier New"/>
+          <w:color w:val="538135" w:themeColor="accent6" w:themeShade="BF"/>
+          <w:sz w:val="18"/>
+          <w:szCs w:val="18"/>
+        </w:rPr>
+        <w:br/>
+        <w:t>rm -rf /var/lib/dhcp/*</w:t>
+      </w:r>
+      <w:r>
+        <w:rPr>
+          <w:rFonts w:ascii="Courier New" w:hAnsi="Courier New" w:cs="Courier New"/>
+          <w:color w:val="538135" w:themeColor="accent6" w:themeShade="BF"/>
+          <w:sz w:val="18"/>
+          <w:szCs w:val="18"/>
+        </w:rPr>
+        <w:br/>
+        <w:t>shutdown -h now</w:t>
+      </w:r>
+      <w:r>
+        <w:br/>
+      </w:r>
+      <w:r>
+        <w:br/>
+      </w:r>
+      <w:r>
+        <w:t xml:space="preserve">and </w:t>
+      </w:r>
+      <w:r>
+        <w:t xml:space="preserve">shut the VM down and export it to </w:t>
+      </w:r>
+      <w:r>
+        <w:rPr>
+          <w:b/>
+          <w:color w:val="C45911" w:themeColor="accent2" w:themeShade="BF"/>
+        </w:rPr>
+        <w:t>ubuntu-16-04.latest</w:t>
+      </w:r>
+      <w:r>
+        <w:rPr>
+          <w:b/>
+          <w:color w:val="C45911" w:themeColor="accent2" w:themeShade="BF"/>
+        </w:rPr>
+        <w:t>-prep.xva</w:t>
+      </w:r>
+      <w:r>
+        <w:rPr>
+          <w:color w:val="C45911" w:themeColor="accent2" w:themeShade="BF"/>
+        </w:rPr>
+        <w:t xml:space="preserve"> </w:t>
+      </w:r>
+      <w:r>
+        <w:t>and then GZIP it:</w:t>
+      </w:r>
+      <w:r>
+        <w:br/>
+      </w:r>
+      <w:r>
+        <w:rPr>
+          <w:rFonts w:ascii="Courier New" w:hAnsi="Courier New" w:cs="Courier New"/>
+          <w:color w:val="538135" w:themeColor="accent6" w:themeShade="BF"/>
+          <w:sz w:val="18"/>
+          <w:szCs w:val="18"/>
+        </w:rPr>
         <w:lastRenderedPageBreak/>
-        <w:t>those for Hyper-V above.  Essentially, you’ll use XenCenter to create the VM by mounting the Ubuntu setup ISO</w:t>
-      </w:r>
-      <w:r>
-        <w:t>, setting up the VM</w:t>
-      </w:r>
-      <w:r>
-        <w:t>, installing the Xen</w:t>
-      </w:r>
-      <w:r>
-        <w:t>Server</w:t>
-      </w:r>
-      <w:r>
-        <w:t xml:space="preserve"> tools,</w:t>
-      </w:r>
-      <w:r>
-        <w:t xml:space="preserve"> and then exporting it as an </w:t>
-      </w:r>
-      <w:r>
-        <w:rPr>
-          <w:b/>
-          <w:color w:val="C45911" w:themeColor="accent2" w:themeShade="BF"/>
-        </w:rPr>
-        <w:t>*.</w:t>
-      </w:r>
-      <w:proofErr w:type="spellStart"/>
-      <w:r>
-        <w:rPr>
-          <w:b/>
-          <w:color w:val="C45911" w:themeColor="accent2" w:themeShade="BF"/>
-        </w:rPr>
-        <w:t>xva</w:t>
-      </w:r>
-      <w:proofErr w:type="spellEnd"/>
-      <w:r>
-        <w:t xml:space="preserve"> file.  Then, follow the steps below compress and upload it to AWS S3:</w:t>
-      </w:r>
-      <w:r>
-        <w:br/>
-      </w:r>
-    </w:p>
-    <w:p>
-      <w:pPr>
-        <w:pStyle w:val="ListParagraph"/>
-        <w:numPr>
-          <w:ilvl w:val="1"/>
-          <w:numId w:val="1"/>
-        </w:numPr>
-      </w:pPr>
-      <w:r>
-        <w:t xml:space="preserve">Create and initialize an Ubuntu virtual machine </w:t>
-      </w:r>
-      <w:r>
-        <w:t xml:space="preserve">on XenServer much like we did above for Hyper-V.  </w:t>
-      </w:r>
-      <w:r>
-        <w:t xml:space="preserve">Name the VM </w:t>
-      </w:r>
-      <w:r>
-        <w:rPr>
-          <w:b/>
-          <w:color w:val="C45911" w:themeColor="accent2" w:themeShade="BF"/>
-        </w:rPr>
-        <w:t>neon-template</w:t>
-      </w:r>
-      <w:r>
-        <w:t xml:space="preserve">.  </w:t>
-      </w:r>
-      <w:r>
-        <w:t>You’ll be using the console in XenCenter.</w:t>
-      </w:r>
-      <w:r>
-        <w:br/>
-      </w:r>
-    </w:p>
-    <w:p>
-      <w:pPr>
-        <w:pStyle w:val="ListParagraph"/>
-        <w:numPr>
-          <w:ilvl w:val="1"/>
-          <w:numId w:val="1"/>
-        </w:numPr>
-      </w:pPr>
-      <w:r>
-        <w:rPr>
-          <w:b/>
-          <w:color w:val="C45911" w:themeColor="accent2" w:themeShade="BF"/>
-        </w:rPr>
-        <w:t>Right-click</w:t>
-      </w:r>
-      <w:r>
-        <w:rPr>
-          <w:color w:val="C45911" w:themeColor="accent2" w:themeShade="BF"/>
-        </w:rPr>
-        <w:t xml:space="preserve"> </w:t>
-      </w:r>
-      <w:r>
-        <w:t xml:space="preserve">on the VM in </w:t>
-      </w:r>
-      <w:r>
-        <w:t xml:space="preserve">XenCenter and </w:t>
-      </w:r>
-      <w:r>
-        <w:t xml:space="preserve">click </w:t>
-      </w:r>
-      <w:r>
-        <w:rPr>
-          <w:b/>
-          <w:color w:val="C45911" w:themeColor="accent2" w:themeShade="BF"/>
-        </w:rPr>
-        <w:t>Install XenServer Tools</w:t>
-      </w:r>
-      <w:r>
-        <w:t>.</w:t>
-      </w:r>
-      <w:r>
-        <w:br/>
-      </w:r>
-    </w:p>
-    <w:p>
-      <w:pPr>
-        <w:pStyle w:val="ListParagraph"/>
-        <w:numPr>
-          <w:ilvl w:val="1"/>
-          <w:numId w:val="1"/>
-        </w:numPr>
-      </w:pPr>
-      <w:r>
-        <w:rPr>
-          <w:b/>
-          <w:color w:val="C45911" w:themeColor="accent2" w:themeShade="BF"/>
-        </w:rPr>
-        <w:t>Mount</w:t>
-      </w:r>
-      <w:r>
-        <w:rPr>
-          <w:color w:val="C45911" w:themeColor="accent2" w:themeShade="BF"/>
-        </w:rPr>
-        <w:t xml:space="preserve"> </w:t>
-      </w:r>
-      <w:r>
-        <w:t xml:space="preserve">the </w:t>
-      </w:r>
-      <w:r>
-        <w:t>tools DVD drive</w:t>
-      </w:r>
-      <w:r>
-        <w:t>:</w:t>
-      </w:r>
-      <w:r>
-        <w:br/>
-      </w:r>
-      <w:r>
-        <w:br/>
-      </w:r>
-      <w:proofErr w:type="spellStart"/>
-      <w:r>
-        <w:rPr>
-          <w:rFonts w:ascii="Courier New" w:hAnsi="Courier New" w:cs="Courier New"/>
-          <w:color w:val="538135" w:themeColor="accent6" w:themeShade="BF"/>
-          <w:sz w:val="18"/>
-          <w:szCs w:val="18"/>
-        </w:rPr>
-        <w:t>sudo</w:t>
-      </w:r>
-      <w:proofErr w:type="spellEnd"/>
-      <w:r>
-        <w:rPr>
-          <w:rFonts w:ascii="Courier New" w:hAnsi="Courier New" w:cs="Courier New"/>
-          <w:color w:val="538135" w:themeColor="accent6" w:themeShade="BF"/>
-          <w:sz w:val="18"/>
-          <w:szCs w:val="18"/>
-        </w:rPr>
-        <w:t xml:space="preserve"> mount -o </w:t>
-      </w:r>
-      <w:proofErr w:type="spellStart"/>
-      <w:proofErr w:type="gramStart"/>
-      <w:r>
-        <w:rPr>
-          <w:rFonts w:ascii="Courier New" w:hAnsi="Courier New" w:cs="Courier New"/>
-          <w:color w:val="538135" w:themeColor="accent6" w:themeShade="BF"/>
-          <w:sz w:val="18"/>
-          <w:szCs w:val="18"/>
-        </w:rPr>
-        <w:t>ro,exec</w:t>
-      </w:r>
-      <w:proofErr w:type="spellEnd"/>
-      <w:proofErr w:type="gramEnd"/>
-      <w:r>
-        <w:rPr>
-          <w:rFonts w:ascii="Courier New" w:hAnsi="Courier New" w:cs="Courier New"/>
-          <w:color w:val="538135" w:themeColor="accent6" w:themeShade="BF"/>
-          <w:sz w:val="18"/>
-          <w:szCs w:val="18"/>
-        </w:rPr>
-        <w:t xml:space="preserve"> /dev/sr0 /</w:t>
-      </w:r>
-      <w:proofErr w:type="spellStart"/>
-      <w:r>
-        <w:rPr>
-          <w:rFonts w:ascii="Courier New" w:hAnsi="Courier New" w:cs="Courier New"/>
-          <w:color w:val="538135" w:themeColor="accent6" w:themeShade="BF"/>
-          <w:sz w:val="18"/>
-          <w:szCs w:val="18"/>
-        </w:rPr>
-        <w:t>mnt</w:t>
-      </w:r>
-      <w:proofErr w:type="spellEnd"/>
-      <w:r>
-        <w:br/>
-      </w:r>
-      <w:r>
-        <w:br/>
-        <w:t xml:space="preserve">You may need to modify the </w:t>
-      </w:r>
-      <w:r>
-        <w:rPr>
-          <w:rFonts w:ascii="Courier New" w:hAnsi="Courier New" w:cs="Courier New"/>
-          <w:color w:val="538135" w:themeColor="accent6" w:themeShade="BF"/>
-          <w:sz w:val="18"/>
-          <w:szCs w:val="18"/>
-        </w:rPr>
-        <w:t>/dev/sr0</w:t>
-      </w:r>
-      <w:r>
-        <w:t xml:space="preserve"> path.  Execute </w:t>
-      </w:r>
-      <w:proofErr w:type="spellStart"/>
-      <w:r>
-        <w:rPr>
-          <w:rFonts w:ascii="Courier New" w:hAnsi="Courier New" w:cs="Courier New"/>
-          <w:color w:val="538135" w:themeColor="accent6" w:themeShade="BF"/>
-          <w:sz w:val="18"/>
-          <w:szCs w:val="18"/>
-        </w:rPr>
-        <w:t>blkid</w:t>
-      </w:r>
-      <w:proofErr w:type="spellEnd"/>
-      <w:r>
-        <w:rPr>
-          <w:color w:val="538135" w:themeColor="accent6" w:themeShade="BF"/>
-        </w:rPr>
-        <w:t xml:space="preserve"> </w:t>
-      </w:r>
-      <w:r>
-        <w:t>and use the device with the XenServer Tools label.</w:t>
-      </w:r>
-      <w:r>
-        <w:br/>
-      </w:r>
-    </w:p>
-    <w:p>
-      <w:pPr>
-        <w:pStyle w:val="ListParagraph"/>
-        <w:numPr>
-          <w:ilvl w:val="1"/>
-          <w:numId w:val="1"/>
-        </w:numPr>
-      </w:pPr>
-      <w:r>
-        <w:rPr>
-          <w:b/>
-          <w:color w:val="C45911" w:themeColor="accent2" w:themeShade="BF"/>
-        </w:rPr>
-        <w:t>Install</w:t>
-      </w:r>
-      <w:r>
-        <w:rPr>
-          <w:color w:val="C45911" w:themeColor="accent2" w:themeShade="BF"/>
-        </w:rPr>
-        <w:t xml:space="preserve"> </w:t>
-      </w:r>
-      <w:r>
-        <w:t>the tools via:</w:t>
-      </w:r>
-      <w:r>
-        <w:br/>
-      </w:r>
-      <w:r>
-        <w:br/>
-      </w:r>
-      <w:proofErr w:type="spellStart"/>
-      <w:r>
-        <w:rPr>
-          <w:rFonts w:ascii="Courier New" w:hAnsi="Courier New" w:cs="Courier New"/>
-          <w:color w:val="538135" w:themeColor="accent6" w:themeShade="BF"/>
-          <w:sz w:val="18"/>
-          <w:szCs w:val="18"/>
-        </w:rPr>
-        <w:t>sudo</w:t>
-      </w:r>
-      <w:proofErr w:type="spellEnd"/>
-      <w:r>
-        <w:rPr>
-          <w:rFonts w:ascii="Courier New" w:hAnsi="Courier New" w:cs="Courier New"/>
-          <w:color w:val="538135" w:themeColor="accent6" w:themeShade="BF"/>
-          <w:sz w:val="18"/>
-          <w:szCs w:val="18"/>
-        </w:rPr>
-        <w:t xml:space="preserve"> /mnt/Linux/install.sh</w:t>
-      </w:r>
-      <w:r>
-        <w:br/>
-      </w:r>
-    </w:p>
-    <w:p>
-      <w:pPr>
-        <w:pStyle w:val="ListParagraph"/>
-        <w:numPr>
-          <w:ilvl w:val="1"/>
-          <w:numId w:val="1"/>
-        </w:numPr>
-      </w:pPr>
-      <w:r>
-        <w:rPr>
-          <w:b/>
-          <w:color w:val="C45911" w:themeColor="accent2" w:themeShade="BF"/>
-        </w:rPr>
-        <w:t>Eject</w:t>
-      </w:r>
-      <w:r>
-        <w:rPr>
-          <w:color w:val="C45911" w:themeColor="accent2" w:themeShade="BF"/>
-        </w:rPr>
-        <w:t xml:space="preserve"> </w:t>
-      </w:r>
-      <w:r>
-        <w:t>the DVD drive</w:t>
-      </w:r>
-      <w:r>
-        <w:t xml:space="preserve"> and shutdown the VM</w:t>
-      </w:r>
-      <w:r>
-        <w:t>.</w:t>
-      </w:r>
-      <w:r>
-        <w:br/>
-      </w:r>
-    </w:p>
-    <w:p>
-      <w:pPr>
-        <w:pStyle w:val="ListParagraph"/>
-        <w:numPr>
-          <w:ilvl w:val="1"/>
-          <w:numId w:val="1"/>
-        </w:numPr>
-      </w:pPr>
-      <w:r>
-        <w:t xml:space="preserve">Right-click the VM and </w:t>
-      </w:r>
-      <w:r>
-        <w:rPr>
-          <w:b/>
-          <w:color w:val="C45911" w:themeColor="accent2" w:themeShade="BF"/>
-        </w:rPr>
-        <w:t>Convert to Template</w:t>
-      </w:r>
-      <w:r>
-        <w:t>.</w:t>
-      </w:r>
-      <w:r>
-        <w:br/>
-      </w:r>
-    </w:p>
-    <w:p>
-      <w:pPr>
-        <w:pStyle w:val="ListParagraph"/>
-        <w:numPr>
-          <w:ilvl w:val="1"/>
-          <w:numId w:val="1"/>
-        </w:numPr>
-      </w:pPr>
-      <w:r>
-        <w:t xml:space="preserve">Right-click on the VM and select </w:t>
-      </w:r>
-      <w:r>
-        <w:rPr>
-          <w:b/>
-          <w:color w:val="C45911" w:themeColor="accent2" w:themeShade="BF"/>
-        </w:rPr>
-        <w:t>Export…</w:t>
-      </w:r>
-      <w:r>
-        <w:t xml:space="preserve">  Name the file </w:t>
-      </w:r>
-      <w:r>
-        <w:rPr>
-          <w:b/>
-          <w:color w:val="C45911" w:themeColor="accent2" w:themeShade="BF"/>
-        </w:rPr>
-        <w:t>ubuntu-16-</w:t>
-      </w:r>
-      <w:proofErr w:type="gramStart"/>
-      <w:r>
-        <w:rPr>
-          <w:b/>
-          <w:color w:val="C45911" w:themeColor="accent2" w:themeShade="BF"/>
-        </w:rPr>
-        <w:t>04.#</w:t>
-      </w:r>
-      <w:proofErr w:type="gramEnd"/>
-      <w:r>
-        <w:rPr>
-          <w:b/>
-          <w:color w:val="C45911" w:themeColor="accent2" w:themeShade="BF"/>
-        </w:rPr>
-        <w:t>-prep</w:t>
-      </w:r>
-      <w:r>
-        <w:rPr>
-          <w:color w:val="C45911" w:themeColor="accent2" w:themeShade="BF"/>
-        </w:rPr>
-        <w:t xml:space="preserve"> </w:t>
-      </w:r>
-      <w:r>
-        <w:t xml:space="preserve">where </w:t>
-      </w:r>
-      <w:r>
-        <w:rPr>
-          <w:b/>
-          <w:color w:val="C45911" w:themeColor="accent2" w:themeShade="BF"/>
-        </w:rPr>
-        <w:t>#</w:t>
-      </w:r>
-      <w:r>
-        <w:t xml:space="preserve"> is the revision, set the format to XVA and then export to a local file.</w:t>
-      </w:r>
-      <w:r>
-        <w:br/>
-      </w:r>
-    </w:p>
-    <w:p>
-      <w:pPr>
-        <w:pStyle w:val="ListParagraph"/>
-        <w:numPr>
-          <w:ilvl w:val="1"/>
-          <w:numId w:val="1"/>
-        </w:numPr>
-      </w:pPr>
-      <w:r>
-        <w:t xml:space="preserve">GZIP compress the </w:t>
-      </w:r>
-      <w:r>
-        <w:t xml:space="preserve">file and create a latest version if this is the </w:t>
-      </w:r>
-      <w:r>
-        <w:t>latest</w:t>
-      </w:r>
-      <w:r>
-        <w:t xml:space="preserve">.  Note that we’re going to remove the </w:t>
-      </w:r>
-      <w:r>
-        <w:rPr>
-          <w:b/>
-          <w:color w:val="C45911" w:themeColor="accent2" w:themeShade="BF"/>
-        </w:rPr>
-        <w:t>.</w:t>
-      </w:r>
-      <w:proofErr w:type="spellStart"/>
-      <w:r>
-        <w:rPr>
-          <w:b/>
-          <w:color w:val="C45911" w:themeColor="accent2" w:themeShade="BF"/>
-        </w:rPr>
-        <w:t>gz</w:t>
-      </w:r>
-      <w:proofErr w:type="spellEnd"/>
-      <w:r>
-        <w:rPr>
-          <w:color w:val="C45911" w:themeColor="accent2" w:themeShade="BF"/>
-        </w:rPr>
-        <w:t xml:space="preserve"> </w:t>
-      </w:r>
-      <w:r>
-        <w:t>file type before uploading to AWS</w:t>
-      </w:r>
-      <w:r>
-        <w:t>:</w:t>
-      </w:r>
-      <w:r>
-        <w:br/>
-      </w:r>
-      <w:r>
-        <w:br/>
-      </w:r>
-      <w:proofErr w:type="spellStart"/>
-      <w:r>
-        <w:rPr>
-          <w:rFonts w:ascii="Courier New" w:hAnsi="Courier New" w:cs="Courier New"/>
-          <w:color w:val="538135" w:themeColor="accent6" w:themeShade="BF"/>
-          <w:sz w:val="18"/>
-          <w:szCs w:val="18"/>
-        </w:rPr>
-        <w:t>gzip</w:t>
-      </w:r>
-      <w:proofErr w:type="spellEnd"/>
-      <w:r>
-        <w:rPr>
-          <w:rFonts w:ascii="Courier New" w:hAnsi="Courier New" w:cs="Courier New"/>
-          <w:color w:val="538135" w:themeColor="accent6" w:themeShade="BF"/>
-          <w:sz w:val="18"/>
-          <w:szCs w:val="18"/>
-        </w:rPr>
-        <w:t xml:space="preserve"> –best ubuntu-16.04.3-prep.xva</w:t>
-      </w:r>
-      <w:r>
-        <w:rPr>
-          <w:rFonts w:ascii="Courier New" w:hAnsi="Courier New" w:cs="Courier New"/>
-          <w:color w:val="538135" w:themeColor="accent6" w:themeShade="BF"/>
-          <w:sz w:val="18"/>
-          <w:szCs w:val="18"/>
-        </w:rPr>
-        <w:br/>
-        <w:t>copy ubuntu-16.04.3-prep.xva.gz ubuntu-16.04.3-prep.xva</w:t>
-      </w:r>
-      <w:r>
-        <w:rPr>
-          <w:rFonts w:ascii="Courier New" w:hAnsi="Courier New" w:cs="Courier New"/>
-          <w:color w:val="538135" w:themeColor="accent6" w:themeShade="BF"/>
-          <w:sz w:val="18"/>
-          <w:szCs w:val="18"/>
-        </w:rPr>
-        <w:br/>
-      </w:r>
-    </w:p>
-    <w:p>
-      <w:pPr>
-        <w:pStyle w:val="ListParagraph"/>
-        <w:numPr>
-          <w:ilvl w:val="1"/>
-          <w:numId w:val="1"/>
+        <w:t>gzi</w:t>
+      </w:r>
+      <w:r>
+        <w:rPr>
+          <w:rFonts w:ascii="Courier New" w:hAnsi="Courier New" w:cs="Courier New"/>
+          <w:color w:val="538135" w:themeColor="accent6" w:themeShade="BF"/>
+          <w:sz w:val="18"/>
+          <w:szCs w:val="18"/>
+        </w:rPr>
+        <w:t>p –best ubuntu-16.04.latest</w:t>
+      </w:r>
+      <w:r>
+        <w:rPr>
+          <w:rFonts w:ascii="Courier New" w:hAnsi="Courier New" w:cs="Courier New"/>
+          <w:color w:val="538135" w:themeColor="accent6" w:themeShade="BF"/>
+          <w:sz w:val="18"/>
+          <w:szCs w:val="18"/>
+        </w:rPr>
+        <w:t>-prep.xva</w:t>
+      </w:r>
+      <w:r>
+        <w:br/>
+      </w:r>
+    </w:p>
+    <w:p>
+      <w:pPr>
+        <w:pStyle w:val="ListParagraph"/>
+        <w:numPr>
+          <w:ilvl w:val="0"/>
+          <w:numId w:val="3"/>
         </w:numPr>
       </w:pPr>
       <w:r>
@@ -3979,24 +3738,13 @@
       <w:r>
         <w:br/>
       </w:r>
-      <w:bookmarkStart w:id="0" w:name="_GoBack"/>
-      <w:bookmarkEnd w:id="0"/>
-      <w:r>
-        <w:rPr>
-          <w:b/>
-          <w:color w:val="C45911" w:themeColor="accent2" w:themeShade="BF"/>
-        </w:rPr>
-        <w:t>Content-Encoding=</w:t>
-      </w:r>
-      <w:proofErr w:type="spellStart"/>
-      <w:r>
-        <w:rPr>
-          <w:b/>
-          <w:color w:val="C45911" w:themeColor="accent2" w:themeShade="BF"/>
-        </w:rPr>
-        <w:t>gzip</w:t>
-      </w:r>
-      <w:proofErr w:type="spellEnd"/>
+      <w:r>
+        <w:rPr>
+          <w:b/>
+          <w:color w:val="C45911" w:themeColor="accent2" w:themeShade="BF"/>
+        </w:rPr>
+        <w:t>Content-Encoding=gzip</w:t>
+      </w:r>
       <w:r>
         <w:br/>
       </w:r>
@@ -4035,7 +3783,7 @@
 </file>
 
 <file path=word/numbering.xml><?xml version="1.0" encoding="utf-8"?>
-<w:numbering xmlns:wpc="http://schemas.microsoft.com/office/word/2010/wordprocessingCanvas" xmlns:cx="http://schemas.microsoft.com/office/drawing/2014/chartex" xmlns:cx1="http://schemas.microsoft.com/office/drawing/2015/9/8/chartex" xmlns:cx2="http://schemas.microsoft.com/office/drawing/2015/10/21/chartex" xmlns:cx3="http://schemas.microsoft.com/office/drawing/2016/5/9/chartex" xmlns:cx4="http://schemas.microsoft.com/office/drawing/2016/5/10/chartex" xmlns:cx5="http://schemas.microsoft.com/office/drawing/2016/5/11/chartex" xmlns:cx6="http://schemas.microsoft.com/office/drawing/2016/5/12/chartex" xmlns:cx7="http://schemas.microsoft.com/office/drawing/2016/5/13/chartex" xmlns:cx8="http://schemas.microsoft.com/office/drawing/2016/5/14/chartex" xmlns:mc="http://schemas.openxmlformats.org/markup-compatibility/2006" xmlns:aink="http://schemas.microsoft.com/office/drawing/2016/ink" xmlns:am3d="http://schemas.microsoft.com/office/drawing/2017/model3d" xmlns:o="urn:schemas-microsoft-com:office:office" xmlns:r="http://schemas.openxmlformats.org/officeDocument/2006/relationships" xmlns:m="http://schemas.openxmlformats.org/officeDocument/2006/math" xmlns:v="urn:schemas-microsoft-com:vml" xmlns:wp14="http://schemas.microsoft.com/office/word/2010/wordprocessingDrawing" xmlns:wp="http://schemas.openxmlformats.org/drawingml/2006/wordprocessingDrawing" xmlns:w10="urn:schemas-microsoft-com:office:word" xmlns:w="http://schemas.openxmlformats.org/wordprocessingml/2006/main" xmlns:w14="http://schemas.microsoft.com/office/word/2010/wordml" xmlns:w15="http://schemas.microsoft.com/office/word/2012/wordml" xmlns:w16se="http://schemas.microsoft.com/office/word/2015/wordml/symex" xmlns:wpg="http://schemas.microsoft.com/office/word/2010/wordprocessingGroup" xmlns:wpi="http://schemas.microsoft.com/office/word/2010/wordprocessingInk" xmlns:wne="http://schemas.microsoft.com/office/word/2006/wordml" xmlns:wps="http://schemas.microsoft.com/office/word/2010/wordprocessingShape" mc:Ignorable="w14 w15 w16se wp14">
+<w:numbering xmlns:wpc="http://schemas.microsoft.com/office/word/2010/wordprocessingCanvas" xmlns:cx="http://schemas.microsoft.com/office/drawing/2014/chartex" xmlns:cx1="http://schemas.microsoft.com/office/drawing/2015/9/8/chartex" xmlns:cx2="http://schemas.microsoft.com/office/drawing/2015/10/21/chartex" xmlns:cx3="http://schemas.microsoft.com/office/drawing/2016/5/9/chartex" xmlns:cx4="http://schemas.microsoft.com/office/drawing/2016/5/10/chartex" xmlns:cx5="http://schemas.microsoft.com/office/drawing/2016/5/11/chartex" xmlns:cx6="http://schemas.microsoft.com/office/drawing/2016/5/12/chartex" xmlns:cx7="http://schemas.microsoft.com/office/drawing/2016/5/13/chartex" xmlns:cx8="http://schemas.microsoft.com/office/drawing/2016/5/14/chartex" xmlns:mc="http://schemas.openxmlformats.org/markup-compatibility/2006" xmlns:aink="http://schemas.microsoft.com/office/drawing/2016/ink" xmlns:am3d="http://schemas.microsoft.com/office/drawing/2017/model3d" xmlns:o="urn:schemas-microsoft-com:office:office" xmlns:r="http://schemas.openxmlformats.org/officeDocument/2006/relationships" xmlns:m="http://schemas.openxmlformats.org/officeDocument/2006/math" xmlns:v="urn:schemas-microsoft-com:vml" xmlns:wp14="http://schemas.microsoft.com/office/word/2010/wordprocessingDrawing" xmlns:wp="http://schemas.openxmlformats.org/drawingml/2006/wordprocessingDrawing" xmlns:w10="urn:schemas-microsoft-com:office:word" xmlns:w="http://schemas.openxmlformats.org/wordprocessingml/2006/main" xmlns:w14="http://schemas.microsoft.com/office/word/2010/wordml" xmlns:w15="http://schemas.microsoft.com/office/word/2012/wordml" xmlns:w16cid="http://schemas.microsoft.com/office/word/2016/wordml/cid" xmlns:w16se="http://schemas.microsoft.com/office/word/2015/wordml/symex" xmlns:wpg="http://schemas.microsoft.com/office/word/2010/wordprocessingGroup" xmlns:wpi="http://schemas.microsoft.com/office/word/2010/wordprocessingInk" xmlns:wne="http://schemas.microsoft.com/office/word/2006/wordml" xmlns:wps="http://schemas.microsoft.com/office/word/2010/wordprocessingShape" mc:Ignorable="w14 w15 w16se w16cid wp14">
   <w:abstractNum w:abstractNumId="0" w15:restartNumberingAfterBreak="0">
     <w:nsid w:val="0CB356BE"/>
     <w:multiLevelType w:val="hybridMultilevel"/>
@@ -4208,17 +3956,106 @@
       </w:pPr>
     </w:lvl>
   </w:abstractNum>
+  <w:abstractNum w:abstractNumId="2" w15:restartNumberingAfterBreak="0">
+    <w:nsid w:val="7FC750D1"/>
+    <w:multiLevelType w:val="hybridMultilevel"/>
+    <w:tmpl w:val="3F842D6E"/>
+    <w:lvl w:ilvl="0" w:tplc="04090019">
+      <w:start w:val="1"/>
+      <w:numFmt w:val="lowerLetter"/>
+      <w:lvlText w:val="%1."/>
+      <w:lvlJc w:val="left"/>
+      <w:pPr>
+        <w:ind w:left="1440" w:hanging="360"/>
+      </w:pPr>
+    </w:lvl>
+    <w:lvl w:ilvl="1" w:tplc="04090019" w:tentative="1">
+      <w:start w:val="1"/>
+      <w:numFmt w:val="lowerLetter"/>
+      <w:lvlText w:val="%2."/>
+      <w:lvlJc w:val="left"/>
+      <w:pPr>
+        <w:ind w:left="2160" w:hanging="360"/>
+      </w:pPr>
+    </w:lvl>
+    <w:lvl w:ilvl="2" w:tplc="0409001B" w:tentative="1">
+      <w:start w:val="1"/>
+      <w:numFmt w:val="lowerRoman"/>
+      <w:lvlText w:val="%3."/>
+      <w:lvlJc w:val="right"/>
+      <w:pPr>
+        <w:ind w:left="2880" w:hanging="180"/>
+      </w:pPr>
+    </w:lvl>
+    <w:lvl w:ilvl="3" w:tplc="0409000F" w:tentative="1">
+      <w:start w:val="1"/>
+      <w:numFmt w:val="decimal"/>
+      <w:lvlText w:val="%4."/>
+      <w:lvlJc w:val="left"/>
+      <w:pPr>
+        <w:ind w:left="3600" w:hanging="360"/>
+      </w:pPr>
+    </w:lvl>
+    <w:lvl w:ilvl="4" w:tplc="04090019" w:tentative="1">
+      <w:start w:val="1"/>
+      <w:numFmt w:val="lowerLetter"/>
+      <w:lvlText w:val="%5."/>
+      <w:lvlJc w:val="left"/>
+      <w:pPr>
+        <w:ind w:left="4320" w:hanging="360"/>
+      </w:pPr>
+    </w:lvl>
+    <w:lvl w:ilvl="5" w:tplc="0409001B" w:tentative="1">
+      <w:start w:val="1"/>
+      <w:numFmt w:val="lowerRoman"/>
+      <w:lvlText w:val="%6."/>
+      <w:lvlJc w:val="right"/>
+      <w:pPr>
+        <w:ind w:left="5040" w:hanging="180"/>
+      </w:pPr>
+    </w:lvl>
+    <w:lvl w:ilvl="6" w:tplc="0409000F" w:tentative="1">
+      <w:start w:val="1"/>
+      <w:numFmt w:val="decimal"/>
+      <w:lvlText w:val="%7."/>
+      <w:lvlJc w:val="left"/>
+      <w:pPr>
+        <w:ind w:left="5760" w:hanging="360"/>
+      </w:pPr>
+    </w:lvl>
+    <w:lvl w:ilvl="7" w:tplc="04090019" w:tentative="1">
+      <w:start w:val="1"/>
+      <w:numFmt w:val="lowerLetter"/>
+      <w:lvlText w:val="%8."/>
+      <w:lvlJc w:val="left"/>
+      <w:pPr>
+        <w:ind w:left="6480" w:hanging="360"/>
+      </w:pPr>
+    </w:lvl>
+    <w:lvl w:ilvl="8" w:tplc="0409001B" w:tentative="1">
+      <w:start w:val="1"/>
+      <w:numFmt w:val="lowerRoman"/>
+      <w:lvlText w:val="%9."/>
+      <w:lvlJc w:val="right"/>
+      <w:pPr>
+        <w:ind w:left="7200" w:hanging="180"/>
+      </w:pPr>
+    </w:lvl>
+  </w:abstractNum>
   <w:num w:numId="1">
     <w:abstractNumId w:val="0"/>
   </w:num>
   <w:num w:numId="2">
     <w:abstractNumId w:val="1"/>
   </w:num>
+  <w:num w:numId="3">
+    <w:abstractNumId w:val="2"/>
+  </w:num>
 </w:numbering>
 </file>
 
 <file path=word/styles.xml><?xml version="1.0" encoding="utf-8"?>
-<w:styles xmlns:mc="http://schemas.openxmlformats.org/markup-compatibility/2006" xmlns:r="http://schemas.openxmlformats.org/officeDocument/2006/relationships" xmlns:w="http://schemas.openxmlformats.org/wordprocessingml/2006/main" xmlns:w14="http://schemas.microsoft.com/office/word/2010/wordml" xmlns:w15="http://schemas.microsoft.com/office/word/2012/wordml" xmlns:w16se="http://schemas.microsoft.com/office/word/2015/wordml/symex" mc:Ignorable="w14 w15 w16se">
+<w:styles xmlns:mc="http://schemas.openxmlformats.org/markup-compatibility/2006" xmlns:r="http://schemas.openxmlformats.org/officeDocument/2006/relationships" xmlns:w="http://schemas.openxmlformats.org/wordprocessingml/2006/main" xmlns:w14="http://schemas.microsoft.com/office/word/2010/wordml" xmlns:w15="http://schemas.microsoft.com/office/word/2012/wordml" xmlns:w16cid="http://schemas.microsoft.com/office/word/2016/wordml/cid" xmlns:w16se="http://schemas.microsoft.com/office/word/2015/wordml/symex" mc:Ignorable="w14 w15 w16se w16cid">
   <w:docDefaults>
     <w:rPrDefault>
       <w:rPr>

</xml_diff>

<commit_message>
Predictable network interface names in progress.
</commit_message>
<xml_diff>
--- a/Doc/Ubuntu-16.04 neonCLUSTER Template.docx
+++ b/Doc/Ubuntu-16.04 neonCLUSTER Template.docx
@@ -1,6 +1,6 @@
 
 <file path=word/document.xml><?xml version="1.0" encoding="utf-8"?>
-<w:document xmlns:wpc="http://schemas.microsoft.com/office/word/2010/wordprocessingCanvas" xmlns:cx="http://schemas.microsoft.com/office/drawing/2014/chartex" xmlns:cx1="http://schemas.microsoft.com/office/drawing/2015/9/8/chartex" xmlns:cx2="http://schemas.microsoft.com/office/drawing/2015/10/21/chartex" xmlns:cx3="http://schemas.microsoft.com/office/drawing/2016/5/9/chartex" xmlns:cx4="http://schemas.microsoft.com/office/drawing/2016/5/10/chartex" xmlns:cx5="http://schemas.microsoft.com/office/drawing/2016/5/11/chartex" xmlns:cx6="http://schemas.microsoft.com/office/drawing/2016/5/12/chartex" xmlns:cx7="http://schemas.microsoft.com/office/drawing/2016/5/13/chartex" xmlns:cx8="http://schemas.microsoft.com/office/drawing/2016/5/14/chartex" xmlns:mc="http://schemas.openxmlformats.org/markup-compatibility/2006" xmlns:aink="http://schemas.microsoft.com/office/drawing/2016/ink" xmlns:am3d="http://schemas.microsoft.com/office/drawing/2017/model3d" xmlns:o="urn:schemas-microsoft-com:office:office" xmlns:r="http://schemas.openxmlformats.org/officeDocument/2006/relationships" xmlns:m="http://schemas.openxmlformats.org/officeDocument/2006/math" xmlns:v="urn:schemas-microsoft-com:vml" xmlns:wp14="http://schemas.microsoft.com/office/word/2010/wordprocessingDrawing" xmlns:wp="http://schemas.openxmlformats.org/drawingml/2006/wordprocessingDrawing" xmlns:w10="urn:schemas-microsoft-com:office:word" xmlns:w="http://schemas.openxmlformats.org/wordprocessingml/2006/main" xmlns:w14="http://schemas.microsoft.com/office/word/2010/wordml" xmlns:w15="http://schemas.microsoft.com/office/word/2012/wordml" xmlns:w16se="http://schemas.microsoft.com/office/word/2015/wordml/symex" xmlns:wpg="http://schemas.microsoft.com/office/word/2010/wordprocessingGroup" xmlns:wpi="http://schemas.microsoft.com/office/word/2010/wordprocessingInk" xmlns:wne="http://schemas.microsoft.com/office/word/2006/wordml" xmlns:wps="http://schemas.microsoft.com/office/word/2010/wordprocessingShape" mc:Ignorable="w14 w15 w16se wp14">
+<w:document xmlns:wpc="http://schemas.microsoft.com/office/word/2010/wordprocessingCanvas" xmlns:cx="http://schemas.microsoft.com/office/drawing/2014/chartex" xmlns:cx1="http://schemas.microsoft.com/office/drawing/2015/9/8/chartex" xmlns:cx2="http://schemas.microsoft.com/office/drawing/2015/10/21/chartex" xmlns:cx3="http://schemas.microsoft.com/office/drawing/2016/5/9/chartex" xmlns:cx4="http://schemas.microsoft.com/office/drawing/2016/5/10/chartex" xmlns:cx5="http://schemas.microsoft.com/office/drawing/2016/5/11/chartex" xmlns:cx6="http://schemas.microsoft.com/office/drawing/2016/5/12/chartex" xmlns:cx7="http://schemas.microsoft.com/office/drawing/2016/5/13/chartex" xmlns:cx8="http://schemas.microsoft.com/office/drawing/2016/5/14/chartex" xmlns:mc="http://schemas.openxmlformats.org/markup-compatibility/2006" xmlns:aink="http://schemas.microsoft.com/office/drawing/2016/ink" xmlns:am3d="http://schemas.microsoft.com/office/drawing/2017/model3d" xmlns:o="urn:schemas-microsoft-com:office:office" xmlns:r="http://schemas.openxmlformats.org/officeDocument/2006/relationships" xmlns:m="http://schemas.openxmlformats.org/officeDocument/2006/math" xmlns:v="urn:schemas-microsoft-com:vml" xmlns:wp14="http://schemas.microsoft.com/office/word/2010/wordprocessingDrawing" xmlns:wp="http://schemas.openxmlformats.org/drawingml/2006/wordprocessingDrawing" xmlns:w10="urn:schemas-microsoft-com:office:word" xmlns:w="http://schemas.openxmlformats.org/wordprocessingml/2006/main" xmlns:w14="http://schemas.microsoft.com/office/word/2010/wordml" xmlns:w15="http://schemas.microsoft.com/office/word/2012/wordml" xmlns:w16cid="http://schemas.microsoft.com/office/word/2016/wordml/cid" xmlns:w16se="http://schemas.microsoft.com/office/word/2015/wordml/symex" xmlns:wpg="http://schemas.microsoft.com/office/word/2010/wordprocessingGroup" xmlns:wpi="http://schemas.microsoft.com/office/word/2010/wordprocessingInk" xmlns:wne="http://schemas.microsoft.com/office/word/2006/wordml" xmlns:wps="http://schemas.microsoft.com/office/word/2010/wordprocessingShape" mc:Ignorable="w14 w15 w16se w16cid wp14">
   <w:body>
     <w:p>
       <w:pPr>
@@ -2347,110 +2347,110 @@
       <w:r>
         <w:t xml:space="preserve">so it doesn’t request passwords, </w:t>
       </w:r>
+      <w:r>
+        <w:t>making remote</w:t>
+      </w:r>
+      <w:r>
+        <w:t xml:space="preserve"> configuration possible</w:t>
+      </w:r>
+      <w:r>
+        <w:t>:</w:t>
+      </w:r>
+      <w:r>
+        <w:br/>
+      </w:r>
+      <w:r>
+        <w:br/>
+      </w:r>
+      <w:r>
+        <w:rPr>
+          <w:rFonts w:ascii="Courier New" w:hAnsi="Courier New" w:cs="Courier New"/>
+          <w:color w:val="538135" w:themeColor="accent6" w:themeShade="BF"/>
+          <w:sz w:val="18"/>
+          <w:szCs w:val="18"/>
+        </w:rPr>
+        <w:t xml:space="preserve">echo </w:t>
+      </w:r>
+      <w:r>
+        <w:rPr>
+          <w:rFonts w:ascii="Courier New" w:hAnsi="Courier New" w:cs="Courier New"/>
+          <w:color w:val="385623" w:themeColor="accent6" w:themeShade="80"/>
+          <w:sz w:val="18"/>
+          <w:szCs w:val="18"/>
+        </w:rPr>
+        <w:t>"</w:t>
+      </w:r>
+      <w:r>
+        <w:rPr>
+          <w:rFonts w:ascii="Courier New" w:hAnsi="Courier New" w:cs="Courier New"/>
+          <w:color w:val="538135" w:themeColor="accent6" w:themeShade="BF"/>
+          <w:sz w:val="18"/>
+          <w:szCs w:val="18"/>
+        </w:rPr>
+        <w:t>%</w:t>
+      </w:r>
+      <w:proofErr w:type="spellStart"/>
+      <w:r>
+        <w:rPr>
+          <w:rFonts w:ascii="Courier New" w:hAnsi="Courier New" w:cs="Courier New"/>
+          <w:color w:val="538135" w:themeColor="accent6" w:themeShade="BF"/>
+          <w:sz w:val="18"/>
+          <w:szCs w:val="18"/>
+        </w:rPr>
+        <w:t>sudo</w:t>
+      </w:r>
+      <w:proofErr w:type="spellEnd"/>
+      <w:r>
+        <w:rPr>
+          <w:rFonts w:ascii="Courier New" w:hAnsi="Courier New" w:cs="Courier New"/>
+          <w:color w:val="538135" w:themeColor="accent6" w:themeShade="BF"/>
+          <w:sz w:val="18"/>
+          <w:szCs w:val="18"/>
+        </w:rPr>
+        <w:t xml:space="preserve">    ALL=NOPASSWD: ALL</w:t>
+      </w:r>
+      <w:r>
+        <w:rPr>
+          <w:rFonts w:ascii="Courier New" w:hAnsi="Courier New" w:cs="Courier New"/>
+          <w:color w:val="538135" w:themeColor="accent6" w:themeShade="BF"/>
+          <w:sz w:val="18"/>
+          <w:szCs w:val="18"/>
+        </w:rPr>
+        <w:t>" &gt; /</w:t>
+      </w:r>
+      <w:proofErr w:type="spellStart"/>
+      <w:r>
+        <w:rPr>
+          <w:rFonts w:ascii="Courier New" w:hAnsi="Courier New" w:cs="Courier New"/>
+          <w:color w:val="538135" w:themeColor="accent6" w:themeShade="BF"/>
+          <w:sz w:val="18"/>
+          <w:szCs w:val="18"/>
+        </w:rPr>
+        <w:t>etc</w:t>
+      </w:r>
+      <w:proofErr w:type="spellEnd"/>
+      <w:r>
+        <w:rPr>
+          <w:rFonts w:ascii="Courier New" w:hAnsi="Courier New" w:cs="Courier New"/>
+          <w:color w:val="538135" w:themeColor="accent6" w:themeShade="BF"/>
+          <w:sz w:val="18"/>
+          <w:szCs w:val="18"/>
+        </w:rPr>
+        <w:t>/</w:t>
+      </w:r>
+      <w:proofErr w:type="spellStart"/>
       <w:proofErr w:type="gramStart"/>
       <w:r>
-        <w:t>making  remote</w:t>
-      </w:r>
+        <w:rPr>
+          <w:rFonts w:ascii="Courier New" w:hAnsi="Courier New" w:cs="Courier New"/>
+          <w:color w:val="538135" w:themeColor="accent6" w:themeShade="BF"/>
+          <w:sz w:val="18"/>
+          <w:szCs w:val="18"/>
+        </w:rPr>
+        <w:t>sudoers.d</w:t>
+      </w:r>
+      <w:proofErr w:type="spellEnd"/>
       <w:proofErr w:type="gramEnd"/>
-      <w:r>
-        <w:t xml:space="preserve"> configuration possible</w:t>
-      </w:r>
-      <w:r>
-        <w:t>:</w:t>
-      </w:r>
-      <w:r>
-        <w:br/>
-      </w:r>
-      <w:r>
-        <w:br/>
-      </w:r>
-      <w:r>
-        <w:rPr>
-          <w:rFonts w:ascii="Courier New" w:hAnsi="Courier New" w:cs="Courier New"/>
-          <w:color w:val="538135" w:themeColor="accent6" w:themeShade="BF"/>
-          <w:sz w:val="18"/>
-          <w:szCs w:val="18"/>
-        </w:rPr>
-        <w:t xml:space="preserve">echo </w:t>
-      </w:r>
-      <w:r>
-        <w:rPr>
-          <w:rFonts w:ascii="Courier New" w:hAnsi="Courier New" w:cs="Courier New"/>
-          <w:color w:val="385623" w:themeColor="accent6" w:themeShade="80"/>
-          <w:sz w:val="18"/>
-          <w:szCs w:val="18"/>
-        </w:rPr>
-        <w:t>"</w:t>
-      </w:r>
-      <w:r>
-        <w:rPr>
-          <w:rFonts w:ascii="Courier New" w:hAnsi="Courier New" w:cs="Courier New"/>
-          <w:color w:val="538135" w:themeColor="accent6" w:themeShade="BF"/>
-          <w:sz w:val="18"/>
-          <w:szCs w:val="18"/>
-        </w:rPr>
-        <w:t>%</w:t>
-      </w:r>
-      <w:proofErr w:type="spellStart"/>
-      <w:r>
-        <w:rPr>
-          <w:rFonts w:ascii="Courier New" w:hAnsi="Courier New" w:cs="Courier New"/>
-          <w:color w:val="538135" w:themeColor="accent6" w:themeShade="BF"/>
-          <w:sz w:val="18"/>
-          <w:szCs w:val="18"/>
-        </w:rPr>
-        <w:t>sudo</w:t>
-      </w:r>
-      <w:proofErr w:type="spellEnd"/>
-      <w:r>
-        <w:rPr>
-          <w:rFonts w:ascii="Courier New" w:hAnsi="Courier New" w:cs="Courier New"/>
-          <w:color w:val="538135" w:themeColor="accent6" w:themeShade="BF"/>
-          <w:sz w:val="18"/>
-          <w:szCs w:val="18"/>
-        </w:rPr>
-        <w:t xml:space="preserve">    ALL=NOPASSWD: ALL</w:t>
-      </w:r>
-      <w:r>
-        <w:rPr>
-          <w:rFonts w:ascii="Courier New" w:hAnsi="Courier New" w:cs="Courier New"/>
-          <w:color w:val="538135" w:themeColor="accent6" w:themeShade="BF"/>
-          <w:sz w:val="18"/>
-          <w:szCs w:val="18"/>
-        </w:rPr>
-        <w:t>" &gt; /</w:t>
-      </w:r>
-      <w:proofErr w:type="spellStart"/>
-      <w:r>
-        <w:rPr>
-          <w:rFonts w:ascii="Courier New" w:hAnsi="Courier New" w:cs="Courier New"/>
-          <w:color w:val="538135" w:themeColor="accent6" w:themeShade="BF"/>
-          <w:sz w:val="18"/>
-          <w:szCs w:val="18"/>
-        </w:rPr>
-        <w:t>etc</w:t>
-      </w:r>
-      <w:proofErr w:type="spellEnd"/>
-      <w:r>
-        <w:rPr>
-          <w:rFonts w:ascii="Courier New" w:hAnsi="Courier New" w:cs="Courier New"/>
-          <w:color w:val="538135" w:themeColor="accent6" w:themeShade="BF"/>
-          <w:sz w:val="18"/>
-          <w:szCs w:val="18"/>
-        </w:rPr>
-        <w:t>/</w:t>
-      </w:r>
-      <w:proofErr w:type="spellStart"/>
-      <w:r>
-        <w:rPr>
-          <w:rFonts w:ascii="Courier New" w:hAnsi="Courier New" w:cs="Courier New"/>
-          <w:color w:val="538135" w:themeColor="accent6" w:themeShade="BF"/>
-          <w:sz w:val="18"/>
-          <w:szCs w:val="18"/>
-        </w:rPr>
-        <w:t>sudoers.d</w:t>
-      </w:r>
-      <w:proofErr w:type="spellEnd"/>
       <w:r>
         <w:rPr>
           <w:rFonts w:ascii="Courier New" w:hAnsi="Courier New" w:cs="Courier New"/>
@@ -2979,6 +2979,7 @@
       <w:r>
         <w:rPr>
           <w:rFonts w:ascii="Courier New" w:hAnsi="Courier New" w:cs="Courier New"/>
+          <w:i/>
           <w:color w:val="538135" w:themeColor="accent6" w:themeShade="BF"/>
           <w:sz w:val="18"/>
           <w:szCs w:val="18"/>
@@ -2989,15 +2990,17 @@
       <w:r>
         <w:rPr>
           <w:rFonts w:ascii="Courier New" w:hAnsi="Courier New" w:cs="Courier New"/>
-          <w:color w:val="538135" w:themeColor="accent6" w:themeShade="BF"/>
-          <w:sz w:val="18"/>
-          <w:szCs w:val="18"/>
-        </w:rPr>
-        <w:t xml:space="preserve"> </w:t>
-      </w:r>
-      <w:r>
-        <w:rPr>
-          <w:rFonts w:ascii="Courier New" w:hAnsi="Courier New" w:cs="Courier New"/>
+          <w:i/>
+          <w:color w:val="538135" w:themeColor="accent6" w:themeShade="BF"/>
+          <w:sz w:val="18"/>
+          <w:szCs w:val="18"/>
+        </w:rPr>
+        <w:t xml:space="preserve"> </w:t>
+      </w:r>
+      <w:r>
+        <w:rPr>
+          <w:rFonts w:ascii="Courier New" w:hAnsi="Courier New" w:cs="Courier New"/>
+          <w:i/>
           <w:color w:val="538135" w:themeColor="accent6" w:themeShade="BF"/>
           <w:sz w:val="18"/>
           <w:szCs w:val="18"/>
@@ -3008,6 +3011,7 @@
       <w:r>
         <w:rPr>
           <w:rFonts w:ascii="Courier New" w:hAnsi="Courier New" w:cs="Courier New"/>
+          <w:i/>
           <w:color w:val="538135" w:themeColor="accent6" w:themeShade="BF"/>
           <w:sz w:val="18"/>
           <w:szCs w:val="18"/>
@@ -3018,15 +3022,17 @@
       <w:r>
         <w:rPr>
           <w:rFonts w:ascii="Courier New" w:hAnsi="Courier New" w:cs="Courier New"/>
-          <w:color w:val="538135" w:themeColor="accent6" w:themeShade="BF"/>
-          <w:sz w:val="18"/>
-          <w:szCs w:val="18"/>
-        </w:rPr>
-        <w:t xml:space="preserve"> </w:t>
-      </w:r>
-      <w:r>
-        <w:rPr>
-          <w:rFonts w:ascii="Courier New" w:hAnsi="Courier New" w:cs="Courier New"/>
+          <w:i/>
+          <w:color w:val="538135" w:themeColor="accent6" w:themeShade="BF"/>
+          <w:sz w:val="18"/>
+          <w:szCs w:val="18"/>
+        </w:rPr>
+        <w:t xml:space="preserve"> </w:t>
+      </w:r>
+      <w:r>
+        <w:rPr>
+          <w:rFonts w:ascii="Courier New" w:hAnsi="Courier New" w:cs="Courier New"/>
+          <w:i/>
           <w:color w:val="538135" w:themeColor="accent6" w:themeShade="BF"/>
           <w:sz w:val="18"/>
           <w:szCs w:val="18"/>
@@ -3037,6 +3043,7 @@
       <w:r>
         <w:rPr>
           <w:rFonts w:ascii="Courier New" w:hAnsi="Courier New" w:cs="Courier New"/>
+          <w:i/>
           <w:color w:val="538135" w:themeColor="accent6" w:themeShade="BF"/>
           <w:sz w:val="18"/>
           <w:szCs w:val="18"/>
@@ -3047,6 +3054,7 @@
       <w:r>
         <w:rPr>
           <w:rFonts w:ascii="Courier New" w:hAnsi="Courier New" w:cs="Courier New"/>
+          <w:i/>
           <w:color w:val="538135" w:themeColor="accent6" w:themeShade="BF"/>
           <w:sz w:val="18"/>
           <w:szCs w:val="18"/>
@@ -3057,6 +3065,7 @@
       <w:r>
         <w:rPr>
           <w:rFonts w:ascii="Courier New" w:hAnsi="Courier New" w:cs="Courier New"/>
+          <w:i/>
           <w:color w:val="538135" w:themeColor="accent6" w:themeShade="BF"/>
           <w:sz w:val="18"/>
           <w:szCs w:val="18"/>
@@ -3067,6 +3076,7 @@
       <w:r>
         <w:rPr>
           <w:rFonts w:ascii="Courier New" w:hAnsi="Courier New" w:cs="Courier New"/>
+          <w:i/>
           <w:color w:val="538135" w:themeColor="accent6" w:themeShade="BF"/>
           <w:sz w:val="18"/>
           <w:szCs w:val="18"/>
@@ -3076,6 +3086,7 @@
       <w:r>
         <w:rPr>
           <w:rFonts w:ascii="Courier New" w:hAnsi="Courier New" w:cs="Courier New"/>
+          <w:i/>
           <w:color w:val="538135" w:themeColor="accent6" w:themeShade="BF"/>
           <w:sz w:val="18"/>
           <w:szCs w:val="18"/>
@@ -3086,6 +3097,7 @@
       <w:r>
         <w:rPr>
           <w:rFonts w:ascii="Courier New" w:hAnsi="Courier New" w:cs="Courier New"/>
+          <w:i/>
           <w:color w:val="538135" w:themeColor="accent6" w:themeShade="BF"/>
           <w:sz w:val="18"/>
           <w:szCs w:val="18"/>
@@ -3095,15 +3107,17 @@
       <w:r>
         <w:rPr>
           <w:rFonts w:ascii="Courier New" w:hAnsi="Courier New" w:cs="Courier New"/>
-          <w:color w:val="538135" w:themeColor="accent6" w:themeShade="BF"/>
-          <w:sz w:val="18"/>
-          <w:szCs w:val="18"/>
-        </w:rPr>
-        <w:t xml:space="preserve"> </w:t>
-      </w:r>
-      <w:r>
-        <w:rPr>
-          <w:rFonts w:ascii="Courier New" w:hAnsi="Courier New" w:cs="Courier New"/>
+          <w:i/>
+          <w:color w:val="538135" w:themeColor="accent6" w:themeShade="BF"/>
+          <w:sz w:val="18"/>
+          <w:szCs w:val="18"/>
+        </w:rPr>
+        <w:t xml:space="preserve"> </w:t>
+      </w:r>
+      <w:r>
+        <w:rPr>
+          <w:rFonts w:ascii="Courier New" w:hAnsi="Courier New" w:cs="Courier New"/>
+          <w:i/>
           <w:color w:val="538135" w:themeColor="accent6" w:themeShade="BF"/>
           <w:sz w:val="18"/>
           <w:szCs w:val="18"/>
@@ -3227,28 +3241,28 @@
         <w:t>public read access</w:t>
       </w:r>
       <w:r>
-        <w:t xml:space="preserve">.  Note that you need to ZIP the image using the </w:t>
-      </w:r>
-      <w:r>
-        <w:rPr>
-          <w:b/>
-          <w:color w:val="C45911" w:themeColor="accent2" w:themeShade="BF"/>
-        </w:rPr>
-        <w:t>neon-cli</w:t>
-      </w:r>
-      <w:r>
-        <w:rPr>
-          <w:color w:val="C45911" w:themeColor="accent2" w:themeShade="BF"/>
-        </w:rPr>
-        <w:t xml:space="preserve"> </w:t>
-      </w:r>
-      <w:r>
-        <w:t>because the Windows file system ZIP feature us</w:t>
+        <w:t xml:space="preserve">.  Note that you need to ZIP </w:t>
       </w:r>
       <w:bookmarkStart w:id="0" w:name="_GoBack"/>
       <w:bookmarkEnd w:id="0"/>
       <w:r>
-        <w:t xml:space="preserve">es Deflate64 compression which is not compatible with </w:t>
+        <w:t xml:space="preserve">the image using the </w:t>
+      </w:r>
+      <w:r>
+        <w:rPr>
+          <w:b/>
+          <w:color w:val="C45911" w:themeColor="accent2" w:themeShade="BF"/>
+        </w:rPr>
+        <w:t>neon-cli</w:t>
+      </w:r>
+      <w:r>
+        <w:rPr>
+          <w:color w:val="C45911" w:themeColor="accent2" w:themeShade="BF"/>
+        </w:rPr>
+        <w:t xml:space="preserve"> </w:t>
+      </w:r>
+      <w:r>
+        <w:t xml:space="preserve">because the Windows file system ZIP feature uses Deflate64 compression which is not compatible with </w:t>
       </w:r>
       <w:r>
         <w:rPr>
@@ -4555,7 +4569,7 @@
 </file>
 
 <file path=word/numbering.xml><?xml version="1.0" encoding="utf-8"?>
-<w:numbering xmlns:wpc="http://schemas.microsoft.com/office/word/2010/wordprocessingCanvas" xmlns:cx="http://schemas.microsoft.com/office/drawing/2014/chartex" xmlns:cx1="http://schemas.microsoft.com/office/drawing/2015/9/8/chartex" xmlns:cx2="http://schemas.microsoft.com/office/drawing/2015/10/21/chartex" xmlns:cx3="http://schemas.microsoft.com/office/drawing/2016/5/9/chartex" xmlns:cx4="http://schemas.microsoft.com/office/drawing/2016/5/10/chartex" xmlns:cx5="http://schemas.microsoft.com/office/drawing/2016/5/11/chartex" xmlns:cx6="http://schemas.microsoft.com/office/drawing/2016/5/12/chartex" xmlns:cx7="http://schemas.microsoft.com/office/drawing/2016/5/13/chartex" xmlns:cx8="http://schemas.microsoft.com/office/drawing/2016/5/14/chartex" xmlns:mc="http://schemas.openxmlformats.org/markup-compatibility/2006" xmlns:aink="http://schemas.microsoft.com/office/drawing/2016/ink" xmlns:am3d="http://schemas.microsoft.com/office/drawing/2017/model3d" xmlns:o="urn:schemas-microsoft-com:office:office" xmlns:r="http://schemas.openxmlformats.org/officeDocument/2006/relationships" xmlns:m="http://schemas.openxmlformats.org/officeDocument/2006/math" xmlns:v="urn:schemas-microsoft-com:vml" xmlns:wp14="http://schemas.microsoft.com/office/word/2010/wordprocessingDrawing" xmlns:wp="http://schemas.openxmlformats.org/drawingml/2006/wordprocessingDrawing" xmlns:w10="urn:schemas-microsoft-com:office:word" xmlns:w="http://schemas.openxmlformats.org/wordprocessingml/2006/main" xmlns:w14="http://schemas.microsoft.com/office/word/2010/wordml" xmlns:w15="http://schemas.microsoft.com/office/word/2012/wordml" xmlns:w16se="http://schemas.microsoft.com/office/word/2015/wordml/symex" xmlns:wpg="http://schemas.microsoft.com/office/word/2010/wordprocessingGroup" xmlns:wpi="http://schemas.microsoft.com/office/word/2010/wordprocessingInk" xmlns:wne="http://schemas.microsoft.com/office/word/2006/wordml" xmlns:wps="http://schemas.microsoft.com/office/word/2010/wordprocessingShape" mc:Ignorable="w14 w15 w16se wp14">
+<w:numbering xmlns:wpc="http://schemas.microsoft.com/office/word/2010/wordprocessingCanvas" xmlns:cx="http://schemas.microsoft.com/office/drawing/2014/chartex" xmlns:cx1="http://schemas.microsoft.com/office/drawing/2015/9/8/chartex" xmlns:cx2="http://schemas.microsoft.com/office/drawing/2015/10/21/chartex" xmlns:cx3="http://schemas.microsoft.com/office/drawing/2016/5/9/chartex" xmlns:cx4="http://schemas.microsoft.com/office/drawing/2016/5/10/chartex" xmlns:cx5="http://schemas.microsoft.com/office/drawing/2016/5/11/chartex" xmlns:cx6="http://schemas.microsoft.com/office/drawing/2016/5/12/chartex" xmlns:cx7="http://schemas.microsoft.com/office/drawing/2016/5/13/chartex" xmlns:cx8="http://schemas.microsoft.com/office/drawing/2016/5/14/chartex" xmlns:mc="http://schemas.openxmlformats.org/markup-compatibility/2006" xmlns:aink="http://schemas.microsoft.com/office/drawing/2016/ink" xmlns:am3d="http://schemas.microsoft.com/office/drawing/2017/model3d" xmlns:o="urn:schemas-microsoft-com:office:office" xmlns:r="http://schemas.openxmlformats.org/officeDocument/2006/relationships" xmlns:m="http://schemas.openxmlformats.org/officeDocument/2006/math" xmlns:v="urn:schemas-microsoft-com:vml" xmlns:wp14="http://schemas.microsoft.com/office/word/2010/wordprocessingDrawing" xmlns:wp="http://schemas.openxmlformats.org/drawingml/2006/wordprocessingDrawing" xmlns:w10="urn:schemas-microsoft-com:office:word" xmlns:w="http://schemas.openxmlformats.org/wordprocessingml/2006/main" xmlns:w14="http://schemas.microsoft.com/office/word/2010/wordml" xmlns:w15="http://schemas.microsoft.com/office/word/2012/wordml" xmlns:w16cid="http://schemas.microsoft.com/office/word/2016/wordml/cid" xmlns:w16se="http://schemas.microsoft.com/office/word/2015/wordml/symex" xmlns:wpg="http://schemas.microsoft.com/office/word/2010/wordprocessingGroup" xmlns:wpi="http://schemas.microsoft.com/office/word/2010/wordprocessingInk" xmlns:wne="http://schemas.microsoft.com/office/word/2006/wordml" xmlns:wps="http://schemas.microsoft.com/office/word/2010/wordprocessingShape" mc:Ignorable="w14 w15 w16se w16cid wp14">
   <w:abstractNum w:abstractNumId="0" w15:restartNumberingAfterBreak="0">
     <w:nsid w:val="0CB356BE"/>
     <w:multiLevelType w:val="hybridMultilevel"/>
@@ -4827,7 +4841,7 @@
 </file>
 
 <file path=word/styles.xml><?xml version="1.0" encoding="utf-8"?>
-<w:styles xmlns:mc="http://schemas.openxmlformats.org/markup-compatibility/2006" xmlns:r="http://schemas.openxmlformats.org/officeDocument/2006/relationships" xmlns:w="http://schemas.openxmlformats.org/wordprocessingml/2006/main" xmlns:w14="http://schemas.microsoft.com/office/word/2010/wordml" xmlns:w15="http://schemas.microsoft.com/office/word/2012/wordml" xmlns:w16se="http://schemas.microsoft.com/office/word/2015/wordml/symex" mc:Ignorable="w14 w15 w16se">
+<w:styles xmlns:mc="http://schemas.openxmlformats.org/markup-compatibility/2006" xmlns:r="http://schemas.openxmlformats.org/officeDocument/2006/relationships" xmlns:w="http://schemas.openxmlformats.org/wordprocessingml/2006/main" xmlns:w14="http://schemas.microsoft.com/office/word/2010/wordml" xmlns:w15="http://schemas.microsoft.com/office/word/2012/wordml" xmlns:w16cid="http://schemas.microsoft.com/office/word/2016/wordml/cid" xmlns:w16se="http://schemas.microsoft.com/office/word/2015/wordml/symex" mc:Ignorable="w14 w15 w16se w16cid">
   <w:docDefaults>
     <w:rPrDefault>
       <w:rPr>

</xml_diff>

<commit_message>
Updated template file doc to create disk partitions manually
</commit_message>
<xml_diff>
--- a/Doc/Ubuntu-16.04 neonCLUSTER Template.docx
+++ b/Doc/Ubuntu-16.04 neonCLUSTER Template.docx
@@ -1689,44 +1689,13 @@
           <w:b/>
           <w:color w:val="C45911" w:themeColor="accent2" w:themeShade="BF"/>
         </w:rPr>
-        <w:t xml:space="preserve">Guided – use entire disk </w:t>
-      </w:r>
-      <w:r>
-        <w:t>(</w:t>
-      </w:r>
-      <w:r>
-        <w:rPr>
-          <w:b/>
-          <w:color w:val="FF0000"/>
-          <w:highlight w:val="yellow"/>
-        </w:rPr>
-        <w:t>do not setup</w:t>
-      </w:r>
-      <w:r>
-        <w:rPr>
-          <w:b/>
-          <w:color w:val="FF0000"/>
-          <w:highlight w:val="yellow"/>
-        </w:rPr>
-        <w:t xml:space="preserve"> LVM</w:t>
-      </w:r>
-      <w:r>
-        <w:rPr>
-          <w:b/>
-          <w:color w:val="FF0000"/>
-          <w:highlight w:val="yellow"/>
-        </w:rPr>
-        <w:t>!</w:t>
-      </w:r>
-      <w:r>
-        <w:t>)</w:t>
-      </w:r>
-      <w:r>
-        <w:t>.</w:t>
-      </w:r>
-      <w:r>
-        <w:br/>
-      </w:r>
+        <w:t>Manual</w:t>
+      </w:r>
+    </w:p>
+    <w:p>
+      <w:pPr>
+        <w:pStyle w:val="ListParagraph"/>
+      </w:pPr>
     </w:p>
     <w:p>
       <w:pPr>
@@ -1737,27 +1706,42 @@
         </w:numPr>
       </w:pPr>
       <w:r>
-        <w:t xml:space="preserve">Press </w:t>
-      </w:r>
-      <w:r>
-        <w:rPr>
-          <w:b/>
-          <w:color w:val="C45911" w:themeColor="accent2" w:themeShade="BF"/>
-        </w:rPr>
-        <w:t>Enter</w:t>
-      </w:r>
-      <w:r>
-        <w:rPr>
-          <w:color w:val="C45911" w:themeColor="accent2" w:themeShade="BF"/>
-        </w:rPr>
-        <w:t xml:space="preserve"> </w:t>
-      </w:r>
-      <w:r>
-        <w:t>to accept the device changes.</w:t>
-      </w:r>
-      <w:r>
-        <w:br/>
-      </w:r>
+        <w:t>Select</w:t>
+      </w:r>
+      <w:r>
+        <w:rPr>
+          <w:b/>
+        </w:rPr>
+        <w:t xml:space="preserve"> </w:t>
+      </w:r>
+      <w:r>
+        <w:rPr>
+          <w:b/>
+          <w:color w:val="C45911" w:themeColor="accent2" w:themeShade="BF"/>
+        </w:rPr>
+        <w:t xml:space="preserve">Virtual disk 1 </w:t>
+      </w:r>
+      <w:r>
+        <w:t>and then</w:t>
+      </w:r>
+      <w:r>
+        <w:rPr>
+          <w:b/>
+        </w:rPr>
+        <w:t xml:space="preserve"> </w:t>
+      </w:r>
+      <w:r>
+        <w:rPr>
+          <w:b/>
+          <w:color w:val="C45911" w:themeColor="accent2" w:themeShade="BF"/>
+        </w:rPr>
+        <w:t>yes.</w:t>
+      </w:r>
+    </w:p>
+    <w:p>
+      <w:pPr>
+        <w:pStyle w:val="ListParagraph"/>
+      </w:pPr>
     </w:p>
     <w:p>
       <w:pPr>
@@ -1768,23 +1752,7 @@
         </w:numPr>
       </w:pPr>
       <w:r>
-        <w:t xml:space="preserve">Press </w:t>
-      </w:r>
-      <w:r>
-        <w:rPr>
-          <w:b/>
-          <w:color w:val="C45911" w:themeColor="accent2" w:themeShade="BF"/>
-        </w:rPr>
-        <w:t>TAB</w:t>
-      </w:r>
-      <w:r>
-        <w:rPr>
-          <w:color w:val="C45911" w:themeColor="accent2" w:themeShade="BF"/>
-        </w:rPr>
-        <w:t xml:space="preserve"> </w:t>
-      </w:r>
-      <w:r>
-        <w:t xml:space="preserve">and </w:t>
+        <w:t xml:space="preserve">Press down and then </w:t>
       </w:r>
       <w:r>
         <w:rPr>
@@ -1800,71 +1768,29 @@
         <w:t xml:space="preserve"> </w:t>
       </w:r>
       <w:r>
-        <w:t xml:space="preserve">to select </w:t>
-      </w:r>
-      <w:r>
-        <w:rPr>
-          <w:b/>
-          <w:color w:val="C45911" w:themeColor="accent2" w:themeShade="BF"/>
-        </w:rPr>
-        <w:t>Yes</w:t>
-      </w:r>
-      <w:r>
-        <w:rPr>
-          <w:color w:val="C45911" w:themeColor="accent2" w:themeShade="BF"/>
-        </w:rPr>
-        <w:t xml:space="preserve"> </w:t>
-      </w:r>
-      <w:r>
-        <w:t xml:space="preserve">to </w:t>
-      </w:r>
-      <w:r>
-        <w:rPr>
-          <w:b/>
-          <w:color w:val="C45911" w:themeColor="accent2" w:themeShade="BF"/>
-        </w:rPr>
-        <w:t xml:space="preserve">Write the changes to disks </w:t>
-      </w:r>
-      <w:r>
-        <w:t>and</w:t>
-      </w:r>
-      <w:r>
-        <w:rPr>
-          <w:b/>
-        </w:rPr>
-        <w:t xml:space="preserve"> </w:t>
-      </w:r>
-      <w:r>
-        <w:t xml:space="preserve">configure </w:t>
-      </w:r>
-      <w:r>
-        <w:rPr>
-          <w:b/>
-          <w:color w:val="C45911" w:themeColor="accent2" w:themeShade="BF"/>
-        </w:rPr>
-        <w:t>standard partitions</w:t>
-      </w:r>
-      <w:r>
-        <w:rPr>
-          <w:color w:val="C45911" w:themeColor="accent2" w:themeShade="BF"/>
-        </w:rPr>
-        <w:t xml:space="preserve"> </w:t>
-      </w:r>
-      <w:r>
-        <w:t xml:space="preserve">(not </w:t>
-      </w:r>
-      <w:r>
-        <w:t>LVM</w:t>
-      </w:r>
-      <w:r>
-        <w:t>)</w:t>
-      </w:r>
-      <w:r>
-        <w:t>.</w:t>
-      </w:r>
-      <w:r>
-        <w:br/>
-      </w:r>
+        <w:t xml:space="preserve">to select the </w:t>
+      </w:r>
+      <w:r>
+        <w:rPr>
+          <w:b/>
+          <w:color w:val="C45911" w:themeColor="accent2" w:themeShade="BF"/>
+        </w:rPr>
+        <w:t>FREE SPACE</w:t>
+      </w:r>
+      <w:r>
+        <w:rPr>
+          <w:color w:val="C45911" w:themeColor="accent2" w:themeShade="BF"/>
+        </w:rPr>
+        <w:t xml:space="preserve"> </w:t>
+      </w:r>
+      <w:r>
+        <w:t>partition.</w:t>
+      </w:r>
+    </w:p>
+    <w:p>
+      <w:pPr>
+        <w:pStyle w:val="ListParagraph"/>
+      </w:pPr>
     </w:p>
     <w:p>
       <w:pPr>
@@ -1875,11 +1801,39 @@
         </w:numPr>
       </w:pPr>
       <w:r>
-        <w:t>Wait for the system to install.</w:t>
-      </w:r>
-      <w:r>
-        <w:br/>
-      </w:r>
+        <w:t xml:space="preserve">Press </w:t>
+      </w:r>
+      <w:r>
+        <w:rPr>
+          <w:b/>
+          <w:color w:val="C45911" w:themeColor="accent2" w:themeShade="BF"/>
+        </w:rPr>
+        <w:t>Enter</w:t>
+      </w:r>
+      <w:r>
+        <w:rPr>
+          <w:color w:val="C45911" w:themeColor="accent2" w:themeShade="BF"/>
+        </w:rPr>
+        <w:t xml:space="preserve"> </w:t>
+      </w:r>
+      <w:r>
+        <w:t xml:space="preserve">to select </w:t>
+      </w:r>
+      <w:r>
+        <w:rPr>
+          <w:b/>
+          <w:color w:val="C45911" w:themeColor="accent2" w:themeShade="BF"/>
+        </w:rPr>
+        <w:t>Create a new partition</w:t>
+      </w:r>
+      <w:r>
+        <w:t>.</w:t>
+      </w:r>
+    </w:p>
+    <w:p>
+      <w:pPr>
+        <w:pStyle w:val="ListParagraph"/>
+      </w:pPr>
     </w:p>
     <w:p>
       <w:pPr>
@@ -1890,27 +1844,39 @@
         </w:numPr>
       </w:pPr>
       <w:r>
-        <w:t xml:space="preserve">Press Enter to </w:t>
-      </w:r>
-      <w:r>
-        <w:rPr>
-          <w:b/>
-          <w:color w:val="C45911" w:themeColor="accent2" w:themeShade="BF"/>
-        </w:rPr>
-        <w:t>skip proxy</w:t>
-      </w:r>
-      <w:r>
-        <w:rPr>
-          <w:color w:val="C45911" w:themeColor="accent2" w:themeShade="BF"/>
-        </w:rPr>
-        <w:t xml:space="preserve"> </w:t>
-      </w:r>
-      <w:r>
-        <w:t>configuration.</w:t>
-      </w:r>
-      <w:r>
-        <w:br/>
-      </w:r>
+        <w:t xml:space="preserve">Change the partition size to </w:t>
+      </w:r>
+      <w:r>
+        <w:rPr>
+          <w:b/>
+          <w:color w:val="C45911" w:themeColor="accent2" w:themeShade="BF"/>
+        </w:rPr>
+        <w:t>8.0 GB</w:t>
+      </w:r>
+      <w:r>
+        <w:rPr>
+          <w:color w:val="C45911" w:themeColor="accent2" w:themeShade="BF"/>
+        </w:rPr>
+        <w:t xml:space="preserve"> </w:t>
+      </w:r>
+      <w:r>
+        <w:t xml:space="preserve">and press select </w:t>
+      </w:r>
+      <w:r>
+        <w:rPr>
+          <w:b/>
+          <w:color w:val="C45911" w:themeColor="accent2" w:themeShade="BF"/>
+        </w:rPr>
+        <w:t>Continue</w:t>
+      </w:r>
+      <w:r>
+        <w:t>.</w:t>
+      </w:r>
+    </w:p>
+    <w:p>
+      <w:pPr>
+        <w:pStyle w:val="ListParagraph"/>
+      </w:pPr>
     </w:p>
     <w:p>
       <w:pPr>
@@ -1921,11 +1887,53 @@
         </w:numPr>
       </w:pPr>
       <w:r>
-        <w:t>More software will be installed.</w:t>
-      </w:r>
-      <w:r>
-        <w:br/>
-      </w:r>
+        <w:t xml:space="preserve">Press </w:t>
+      </w:r>
+      <w:r>
+        <w:rPr>
+          <w:b/>
+          <w:color w:val="C45911" w:themeColor="accent2" w:themeShade="BF"/>
+        </w:rPr>
+        <w:t>Enter</w:t>
+      </w:r>
+      <w:r>
+        <w:rPr>
+          <w:color w:val="C45911" w:themeColor="accent2" w:themeShade="BF"/>
+        </w:rPr>
+        <w:t xml:space="preserve"> </w:t>
+      </w:r>
+      <w:r>
+        <w:t xml:space="preserve">to select </w:t>
+      </w:r>
+      <w:r>
+        <w:rPr>
+          <w:b/>
+          <w:color w:val="C45911" w:themeColor="accent2" w:themeShade="BF"/>
+        </w:rPr>
+        <w:t>Primary</w:t>
+      </w:r>
+      <w:r>
+        <w:t xml:space="preserve"> and then again to select </w:t>
+      </w:r>
+      <w:r>
+        <w:rPr>
+          <w:b/>
+          <w:color w:val="C45911" w:themeColor="accent2" w:themeShade="BF"/>
+        </w:rPr>
+        <w:t>Beginning</w:t>
+      </w:r>
+      <w:r>
+        <w:rPr>
+          <w:b/>
+          <w:color w:val="C45911" w:themeColor="accent2" w:themeShade="BF"/>
+        </w:rPr>
+        <w:t>.</w:t>
+      </w:r>
+    </w:p>
+    <w:p>
+      <w:pPr>
+        <w:pStyle w:val="ListParagraph"/>
+      </w:pPr>
     </w:p>
     <w:p>
       <w:pPr>
@@ -1936,7 +1944,23 @@
         </w:numPr>
       </w:pPr>
       <w:r>
-        <w:t xml:space="preserve">Press </w:t>
+        <w:t xml:space="preserve">Press the down key until you get to </w:t>
+      </w:r>
+      <w:r>
+        <w:rPr>
+          <w:b/>
+          <w:color w:val="C45911" w:themeColor="accent2" w:themeShade="BF"/>
+        </w:rPr>
+        <w:t>Bootable flag: off</w:t>
+      </w:r>
+      <w:r>
+        <w:rPr>
+          <w:color w:val="C45911" w:themeColor="accent2" w:themeShade="BF"/>
+        </w:rPr>
+        <w:t xml:space="preserve"> </w:t>
+      </w:r>
+      <w:r>
+        <w:t xml:space="preserve">and press </w:t>
       </w:r>
       <w:r>
         <w:rPr>
@@ -1952,21 +1976,27 @@
         <w:t xml:space="preserve"> </w:t>
       </w:r>
       <w:r>
-        <w:t xml:space="preserve">to select </w:t>
-      </w:r>
-      <w:r>
-        <w:rPr>
-          <w:b/>
-          <w:color w:val="C45911" w:themeColor="accent2" w:themeShade="BF"/>
-        </w:rPr>
-        <w:t>No automatic updates</w:t>
-      </w:r>
-      <w:r>
-        <w:t xml:space="preserve"> (I figure we’ll want to control when upgrades happen).</w:t>
-      </w:r>
-      <w:r>
-        <w:br/>
-      </w:r>
+        <w:t xml:space="preserve">to turn it </w:t>
+      </w:r>
+      <w:r>
+        <w:rPr>
+          <w:b/>
+          <w:color w:val="C45911" w:themeColor="accent2" w:themeShade="BF"/>
+        </w:rPr>
+        <w:t>ON</w:t>
+      </w:r>
+      <w:r>
+        <w:rPr>
+          <w:b/>
+          <w:color w:val="C45911" w:themeColor="accent2" w:themeShade="BF"/>
+        </w:rPr>
+        <w:t>.</w:t>
+      </w:r>
+    </w:p>
+    <w:p>
+      <w:pPr>
+        <w:pStyle w:val="ListParagraph"/>
+      </w:pPr>
     </w:p>
     <w:p>
       <w:pPr>
@@ -1977,71 +2007,23 @@
         </w:numPr>
       </w:pPr>
       <w:r>
-        <w:t>Check</w:t>
-      </w:r>
-      <w:r>
-        <w:t xml:space="preserve"> </w:t>
-      </w:r>
-      <w:proofErr w:type="spellStart"/>
-      <w:r>
-        <w:rPr>
-          <w:b/>
-          <w:color w:val="C45911" w:themeColor="accent2" w:themeShade="BF"/>
-        </w:rPr>
-        <w:t>OpenSS</w:t>
-      </w:r>
-      <w:r>
-        <w:rPr>
-          <w:b/>
-          <w:color w:val="C45911" w:themeColor="accent2" w:themeShade="BF"/>
-        </w:rPr>
-        <w:t>H</w:t>
-      </w:r>
-      <w:proofErr w:type="spellEnd"/>
-      <w:r>
-        <w:rPr>
-          <w:b/>
-          <w:color w:val="C45911" w:themeColor="accent2" w:themeShade="BF"/>
-        </w:rPr>
-        <w:t xml:space="preserve"> Server</w:t>
-      </w:r>
-      <w:r>
-        <w:rPr>
-          <w:color w:val="C45911" w:themeColor="accent2" w:themeShade="BF"/>
-        </w:rPr>
-        <w:t xml:space="preserve"> </w:t>
-      </w:r>
-      <w:r>
-        <w:t xml:space="preserve">in the </w:t>
-      </w:r>
-      <w:r>
-        <w:rPr>
-          <w:b/>
-          <w:color w:val="C45911" w:themeColor="accent2" w:themeShade="BF"/>
-        </w:rPr>
-        <w:t>Software selection screen</w:t>
-      </w:r>
-      <w:r>
-        <w:t xml:space="preserve"> </w:t>
-      </w:r>
-      <w:r>
-        <w:t xml:space="preserve">by pressing </w:t>
-      </w:r>
-      <w:r>
-        <w:rPr>
-          <w:b/>
-          <w:color w:val="C45911" w:themeColor="accent2" w:themeShade="BF"/>
-        </w:rPr>
-        <w:t>Space</w:t>
-      </w:r>
-      <w:r>
-        <w:rPr>
-          <w:color w:val="C45911" w:themeColor="accent2" w:themeShade="BF"/>
-        </w:rPr>
-        <w:t xml:space="preserve"> </w:t>
-      </w:r>
-      <w:r>
-        <w:t xml:space="preserve">and then press </w:t>
+        <w:t xml:space="preserve">Press the down key until you get to </w:t>
+      </w:r>
+      <w:r>
+        <w:rPr>
+          <w:b/>
+          <w:color w:val="C45911" w:themeColor="accent2" w:themeShade="BF"/>
+        </w:rPr>
+        <w:t>Done setting up the partition</w:t>
+      </w:r>
+      <w:r>
+        <w:rPr>
+          <w:color w:val="C45911" w:themeColor="accent2" w:themeShade="BF"/>
+        </w:rPr>
+        <w:t xml:space="preserve"> </w:t>
+      </w:r>
+      <w:r>
+        <w:t xml:space="preserve">and press </w:t>
       </w:r>
       <w:r>
         <w:rPr>
@@ -2052,19 +2034,16 @@
       </w:r>
       <w:r>
         <w:rPr>
-          <w:color w:val="C45911" w:themeColor="accent2" w:themeShade="BF"/>
-        </w:rPr>
-        <w:t xml:space="preserve"> </w:t>
-      </w:r>
-      <w:r>
-        <w:t>to continue</w:t>
-      </w:r>
-      <w:r>
+          <w:b/>
+          <w:color w:val="C45911" w:themeColor="accent2" w:themeShade="BF"/>
+        </w:rPr>
         <w:t>.</w:t>
       </w:r>
-      <w:r>
-        <w:br/>
-      </w:r>
+    </w:p>
+    <w:p>
+      <w:pPr>
+        <w:pStyle w:val="ListParagraph"/>
+      </w:pPr>
     </w:p>
     <w:p>
       <w:pPr>
@@ -2075,11 +2054,49 @@
         </w:numPr>
       </w:pPr>
       <w:r>
-        <w:t>Even more software is installed.</w:t>
-      </w:r>
-      <w:r>
-        <w:br/>
-      </w:r>
+        <w:t xml:space="preserve">Press down until you get to </w:t>
+      </w:r>
+      <w:r>
+        <w:rPr>
+          <w:b/>
+          <w:color w:val="C45911" w:themeColor="accent2" w:themeShade="BF"/>
+        </w:rPr>
+        <w:t>Finish partitioning and w</w:t>
+      </w:r>
+      <w:r>
+        <w:rPr>
+          <w:b/>
+          <w:color w:val="C45911" w:themeColor="accent2" w:themeShade="BF"/>
+        </w:rPr>
+        <w:t xml:space="preserve">rite the changes to disks </w:t>
+      </w:r>
+      <w:r>
+        <w:t>and</w:t>
+      </w:r>
+      <w:r>
+        <w:rPr>
+          <w:b/>
+        </w:rPr>
+        <w:t xml:space="preserve"> </w:t>
+      </w:r>
+      <w:r>
+        <w:t xml:space="preserve">press </w:t>
+      </w:r>
+      <w:r>
+        <w:rPr>
+          <w:b/>
+          <w:color w:val="C45911" w:themeColor="accent2" w:themeShade="BF"/>
+        </w:rPr>
+        <w:t>Enter</w:t>
+      </w:r>
+      <w:r>
+        <w:t>.</w:t>
+      </w:r>
+    </w:p>
+    <w:p>
+      <w:pPr>
+        <w:pStyle w:val="ListParagraph"/>
+      </w:pPr>
     </w:p>
     <w:p>
       <w:pPr>
@@ -2090,7 +2107,30 @@
         </w:numPr>
       </w:pPr>
       <w:r>
-        <w:t xml:space="preserve">Press </w:t>
+        <w:t xml:space="preserve">Press the </w:t>
+      </w:r>
+      <w:r>
+        <w:rPr>
+          <w:b/>
+          <w:color w:val="C45911" w:themeColor="accent2" w:themeShade="BF"/>
+        </w:rPr>
+        <w:t>Right</w:t>
+      </w:r>
+      <w:r>
+        <w:rPr>
+          <w:b/>
+          <w:color w:val="C45911" w:themeColor="accent2" w:themeShade="BF"/>
+        </w:rPr>
+        <w:t xml:space="preserve"> arrow</w:t>
+      </w:r>
+      <w:r>
+        <w:rPr>
+          <w:color w:val="C45911" w:themeColor="accent2" w:themeShade="BF"/>
+        </w:rPr>
+        <w:t xml:space="preserve"> </w:t>
+      </w:r>
+      <w:r>
+        <w:t xml:space="preserve">and then </w:t>
       </w:r>
       <w:r>
         <w:rPr>
@@ -2106,27 +2146,29 @@
         <w:t xml:space="preserve"> </w:t>
       </w:r>
       <w:r>
-        <w:t xml:space="preserve">to Install the </w:t>
-      </w:r>
-      <w:r>
-        <w:rPr>
-          <w:b/>
-          <w:color w:val="C45911" w:themeColor="accent2" w:themeShade="BF"/>
-        </w:rPr>
-        <w:t>GRUB</w:t>
-      </w:r>
-      <w:r>
-        <w:rPr>
-          <w:color w:val="C45911" w:themeColor="accent2" w:themeShade="BF"/>
-        </w:rPr>
-        <w:t xml:space="preserve"> </w:t>
-      </w:r>
-      <w:r>
-        <w:t>boot loader.</w:t>
-      </w:r>
-      <w:r>
-        <w:br/>
-      </w:r>
+        <w:t xml:space="preserve">to select </w:t>
+      </w:r>
+      <w:r>
+        <w:rPr>
+          <w:b/>
+          <w:color w:val="C45911" w:themeColor="accent2" w:themeShade="BF"/>
+        </w:rPr>
+        <w:t>No</w:t>
+      </w:r>
+      <w:r>
+        <w:rPr>
+          <w:color w:val="C45911" w:themeColor="accent2" w:themeShade="BF"/>
+        </w:rPr>
+        <w:t xml:space="preserve"> </w:t>
+      </w:r>
+      <w:r>
+        <w:t>to return to the partitioning step.</w:t>
+      </w:r>
+    </w:p>
+    <w:p>
+      <w:pPr>
+        <w:pStyle w:val="ListParagraph"/>
+      </w:pPr>
     </w:p>
     <w:p>
       <w:pPr>
@@ -2137,7 +2179,30 @@
         </w:numPr>
       </w:pPr>
       <w:r>
-        <w:t xml:space="preserve">Press </w:t>
+        <w:t xml:space="preserve">Press the </w:t>
+      </w:r>
+      <w:r>
+        <w:rPr>
+          <w:b/>
+          <w:color w:val="C45911" w:themeColor="accent2" w:themeShade="BF"/>
+        </w:rPr>
+        <w:t>Left</w:t>
+      </w:r>
+      <w:r>
+        <w:rPr>
+          <w:b/>
+          <w:color w:val="C45911" w:themeColor="accent2" w:themeShade="BF"/>
+        </w:rPr>
+        <w:t xml:space="preserve"> arrow</w:t>
+      </w:r>
+      <w:r>
+        <w:rPr>
+          <w:color w:val="C45911" w:themeColor="accent2" w:themeShade="BF"/>
+        </w:rPr>
+        <w:t xml:space="preserve"> </w:t>
+      </w:r>
+      <w:r>
+        <w:t xml:space="preserve">and then </w:t>
       </w:r>
       <w:r>
         <w:rPr>
@@ -2153,21 +2218,28 @@
         <w:t xml:space="preserve"> </w:t>
       </w:r>
       <w:r>
-        <w:t xml:space="preserve">to </w:t>
-      </w:r>
-      <w:r>
-        <w:rPr>
-          <w:b/>
-          <w:color w:val="C45911" w:themeColor="accent2" w:themeShade="BF"/>
-        </w:rPr>
-        <w:t>Reboot</w:t>
-      </w:r>
-      <w:r>
-        <w:t>.</w:t>
-      </w:r>
-      <w:r>
-        <w:br/>
-      </w:r>
+        <w:t xml:space="preserve">to select </w:t>
+      </w:r>
+      <w:r>
+        <w:rPr>
+          <w:b/>
+          <w:color w:val="C45911" w:themeColor="accent2" w:themeShade="BF"/>
+        </w:rPr>
+        <w:t xml:space="preserve">Yes </w:t>
+      </w:r>
+      <w:r>
+        <w:t>to write changes to disk.</w:t>
+      </w:r>
+      <w:bookmarkStart w:id="0" w:name="_GoBack"/>
+      <w:bookmarkEnd w:id="0"/>
+    </w:p>
+    <w:p>
+      <w:pPr>
+        <w:pStyle w:val="ListParagraph"/>
+        <w:rPr>
+          <w:color w:val="C45911" w:themeColor="accent2" w:themeShade="BF"/>
+        </w:rPr>
+      </w:pPr>
     </w:p>
     <w:p>
       <w:pPr>
@@ -2179,19 +2251,12 @@
       </w:pPr>
       <w:r>
         <w:rPr>
-          <w:b/>
-          <w:color w:val="C45911" w:themeColor="accent2" w:themeShade="BF"/>
-        </w:rPr>
-        <w:t>Login</w:t>
-      </w:r>
-      <w:r>
-        <w:rPr>
-          <w:color w:val="C45911" w:themeColor="accent2" w:themeShade="BF"/>
-        </w:rPr>
-        <w:t xml:space="preserve"> </w:t>
-      </w:r>
-      <w:r>
-        <w:t>with the credentials you specified earlier to verify that the VM works.</w:t>
+          <w:color w:val="C45911" w:themeColor="accent2" w:themeShade="BF"/>
+        </w:rPr>
+        <w:t xml:space="preserve"> </w:t>
+      </w:r>
+      <w:r>
+        <w:t>Wait for the system to install.</w:t>
       </w:r>
       <w:r>
         <w:br/>
@@ -2206,70 +2271,24 @@
         </w:numPr>
       </w:pPr>
       <w:r>
-        <w:t xml:space="preserve">Optional: Use the command below to discover the VM’s </w:t>
-      </w:r>
-      <w:r>
-        <w:rPr>
-          <w:b/>
-          <w:color w:val="C45911" w:themeColor="accent2" w:themeShade="BF"/>
-        </w:rPr>
-        <w:t>IP address</w:t>
-      </w:r>
-      <w:r>
-        <w:rPr>
-          <w:color w:val="C45911" w:themeColor="accent2" w:themeShade="BF"/>
-        </w:rPr>
-        <w:t xml:space="preserve"> </w:t>
-      </w:r>
-      <w:r>
-        <w:t xml:space="preserve">for the </w:t>
-      </w:r>
-      <w:r>
-        <w:rPr>
-          <w:b/>
-          <w:color w:val="C45911" w:themeColor="accent2" w:themeShade="BF"/>
-        </w:rPr>
-        <w:t>eth0</w:t>
-      </w:r>
-      <w:r>
-        <w:rPr>
-          <w:color w:val="C45911" w:themeColor="accent2" w:themeShade="BF"/>
-        </w:rPr>
-        <w:t xml:space="preserve"> </w:t>
-      </w:r>
-      <w:r>
-        <w:t xml:space="preserve">interface and connect via </w:t>
-      </w:r>
-      <w:proofErr w:type="spellStart"/>
-      <w:r>
-        <w:t>PuTTY</w:t>
-      </w:r>
-      <w:proofErr w:type="spellEnd"/>
-      <w:r>
-        <w:t xml:space="preserve"> or another terminal program that allows for easy copy and pasting of commands.</w:t>
-      </w:r>
-      <w:r>
-        <w:t xml:space="preserve">  Then connect to the server.</w:t>
-      </w:r>
-      <w:r>
-        <w:br/>
-      </w:r>
-    </w:p>
-    <w:p>
-      <w:pPr>
-        <w:pStyle w:val="ListParagraph"/>
-      </w:pPr>
-      <w:proofErr w:type="spellStart"/>
-      <w:r>
-        <w:rPr>
-          <w:rFonts w:ascii="Courier New" w:hAnsi="Courier New" w:cs="Courier New"/>
-          <w:color w:val="538135" w:themeColor="accent6" w:themeShade="BF"/>
-          <w:sz w:val="18"/>
-          <w:szCs w:val="18"/>
-        </w:rPr>
-        <w:t>ifconfig</w:t>
-      </w:r>
-      <w:proofErr w:type="spellEnd"/>
+        <w:t xml:space="preserve">Press Enter to </w:t>
+      </w:r>
+      <w:r>
+        <w:rPr>
+          <w:b/>
+          <w:color w:val="C45911" w:themeColor="accent2" w:themeShade="BF"/>
+        </w:rPr>
+        <w:t>skip proxy</w:t>
+      </w:r>
+      <w:r>
+        <w:rPr>
+          <w:color w:val="C45911" w:themeColor="accent2" w:themeShade="BF"/>
+        </w:rPr>
+        <w:t xml:space="preserve"> </w:t>
+      </w:r>
+      <w:r>
+        <w:t>configuration.</w:t>
+      </w:r>
       <w:r>
         <w:br/>
       </w:r>
@@ -2283,33 +2302,7 @@
         </w:numPr>
       </w:pPr>
       <w:r>
-        <w:t>Run this command to start bash with root permissions:</w:t>
-      </w:r>
-      <w:r>
-        <w:br/>
-      </w:r>
-      <w:r>
-        <w:br/>
-      </w:r>
-      <w:proofErr w:type="spellStart"/>
-      <w:r>
-        <w:rPr>
-          <w:rFonts w:ascii="Courier New" w:hAnsi="Courier New" w:cs="Courier New"/>
-          <w:color w:val="538135" w:themeColor="accent6" w:themeShade="BF"/>
-          <w:sz w:val="18"/>
-          <w:szCs w:val="18"/>
-        </w:rPr>
-        <w:t>sudo</w:t>
-      </w:r>
-      <w:proofErr w:type="spellEnd"/>
-      <w:r>
-        <w:rPr>
-          <w:rFonts w:ascii="Courier New" w:hAnsi="Courier New" w:cs="Courier New"/>
-          <w:color w:val="538135" w:themeColor="accent6" w:themeShade="BF"/>
-          <w:sz w:val="18"/>
-          <w:szCs w:val="18"/>
-        </w:rPr>
-        <w:t xml:space="preserve"> bash</w:t>
+        <w:t>More software will be installed.</w:t>
       </w:r>
       <w:r>
         <w:br/>
@@ -2324,231 +2317,35 @@
         </w:numPr>
       </w:pPr>
       <w:r>
-        <w:t xml:space="preserve">Run the following command to modify </w:t>
-      </w:r>
-      <w:proofErr w:type="spellStart"/>
-      <w:r>
-        <w:rPr>
-          <w:b/>
-          <w:color w:val="C45911" w:themeColor="accent2" w:themeShade="BF"/>
-        </w:rPr>
-        <w:t>sudo</w:t>
-      </w:r>
-      <w:proofErr w:type="spellEnd"/>
-      <w:r>
-        <w:rPr>
-          <w:color w:val="C45911" w:themeColor="accent2" w:themeShade="BF"/>
-        </w:rPr>
-        <w:t xml:space="preserve"> </w:t>
-      </w:r>
-      <w:r>
-        <w:t xml:space="preserve">behavior </w:t>
-      </w:r>
-      <w:r>
-        <w:t xml:space="preserve">so it doesn’t request passwords, </w:t>
-      </w:r>
-      <w:r>
-        <w:t>making remote</w:t>
-      </w:r>
-      <w:r>
-        <w:t xml:space="preserve"> configuration possible</w:t>
-      </w:r>
-      <w:r>
-        <w:t>:</w:t>
-      </w:r>
-      <w:r>
-        <w:br/>
-      </w:r>
-      <w:r>
-        <w:br/>
-      </w:r>
-      <w:r>
-        <w:rPr>
-          <w:rFonts w:ascii="Courier New" w:hAnsi="Courier New" w:cs="Courier New"/>
-          <w:color w:val="538135" w:themeColor="accent6" w:themeShade="BF"/>
-          <w:sz w:val="18"/>
-          <w:szCs w:val="18"/>
-        </w:rPr>
-        <w:t xml:space="preserve">echo </w:t>
-      </w:r>
-      <w:r>
-        <w:rPr>
-          <w:rFonts w:ascii="Courier New" w:hAnsi="Courier New" w:cs="Courier New"/>
-          <w:color w:val="385623" w:themeColor="accent6" w:themeShade="80"/>
-          <w:sz w:val="18"/>
-          <w:szCs w:val="18"/>
-        </w:rPr>
-        <w:t>"</w:t>
-      </w:r>
-      <w:r>
-        <w:rPr>
-          <w:rFonts w:ascii="Courier New" w:hAnsi="Courier New" w:cs="Courier New"/>
-          <w:color w:val="538135" w:themeColor="accent6" w:themeShade="BF"/>
-          <w:sz w:val="18"/>
-          <w:szCs w:val="18"/>
-        </w:rPr>
-        <w:t>%</w:t>
-      </w:r>
-      <w:proofErr w:type="spellStart"/>
-      <w:r>
-        <w:rPr>
-          <w:rFonts w:ascii="Courier New" w:hAnsi="Courier New" w:cs="Courier New"/>
-          <w:color w:val="538135" w:themeColor="accent6" w:themeShade="BF"/>
-          <w:sz w:val="18"/>
-          <w:szCs w:val="18"/>
-        </w:rPr>
-        <w:t>sudo</w:t>
-      </w:r>
-      <w:proofErr w:type="spellEnd"/>
-      <w:r>
-        <w:rPr>
-          <w:rFonts w:ascii="Courier New" w:hAnsi="Courier New" w:cs="Courier New"/>
-          <w:color w:val="538135" w:themeColor="accent6" w:themeShade="BF"/>
-          <w:sz w:val="18"/>
-          <w:szCs w:val="18"/>
-        </w:rPr>
-        <w:t xml:space="preserve">    ALL=NOPASSWD: ALL</w:t>
-      </w:r>
-      <w:r>
-        <w:rPr>
-          <w:rFonts w:ascii="Courier New" w:hAnsi="Courier New" w:cs="Courier New"/>
-          <w:color w:val="538135" w:themeColor="accent6" w:themeShade="BF"/>
-          <w:sz w:val="18"/>
-          <w:szCs w:val="18"/>
-        </w:rPr>
-        <w:t>" &gt; /</w:t>
-      </w:r>
-      <w:proofErr w:type="spellStart"/>
-      <w:r>
-        <w:rPr>
-          <w:rFonts w:ascii="Courier New" w:hAnsi="Courier New" w:cs="Courier New"/>
-          <w:color w:val="538135" w:themeColor="accent6" w:themeShade="BF"/>
-          <w:sz w:val="18"/>
-          <w:szCs w:val="18"/>
-        </w:rPr>
-        <w:t>etc</w:t>
-      </w:r>
-      <w:proofErr w:type="spellEnd"/>
-      <w:r>
-        <w:rPr>
-          <w:rFonts w:ascii="Courier New" w:hAnsi="Courier New" w:cs="Courier New"/>
-          <w:color w:val="538135" w:themeColor="accent6" w:themeShade="BF"/>
-          <w:sz w:val="18"/>
-          <w:szCs w:val="18"/>
-        </w:rPr>
-        <w:t>/</w:t>
-      </w:r>
-      <w:proofErr w:type="spellStart"/>
-      <w:proofErr w:type="gramStart"/>
-      <w:r>
-        <w:rPr>
-          <w:rFonts w:ascii="Courier New" w:hAnsi="Courier New" w:cs="Courier New"/>
-          <w:color w:val="538135" w:themeColor="accent6" w:themeShade="BF"/>
-          <w:sz w:val="18"/>
-          <w:szCs w:val="18"/>
-        </w:rPr>
-        <w:t>sudoers.d</w:t>
-      </w:r>
-      <w:proofErr w:type="spellEnd"/>
-      <w:proofErr w:type="gramEnd"/>
-      <w:r>
-        <w:rPr>
-          <w:rFonts w:ascii="Courier New" w:hAnsi="Courier New" w:cs="Courier New"/>
-          <w:color w:val="538135" w:themeColor="accent6" w:themeShade="BF"/>
-          <w:sz w:val="18"/>
-          <w:szCs w:val="18"/>
-        </w:rPr>
-        <w:t>/</w:t>
-      </w:r>
-      <w:proofErr w:type="spellStart"/>
-      <w:r>
-        <w:rPr>
-          <w:rFonts w:ascii="Courier New" w:hAnsi="Courier New" w:cs="Courier New"/>
-          <w:color w:val="538135" w:themeColor="accent6" w:themeShade="BF"/>
-          <w:sz w:val="18"/>
-          <w:szCs w:val="18"/>
-        </w:rPr>
-        <w:t>nopasswd</w:t>
-      </w:r>
-      <w:proofErr w:type="spellEnd"/>
-      <w:r>
-        <w:rPr>
-          <w:b/>
-          <w:color w:val="C45911" w:themeColor="accent2" w:themeShade="BF"/>
-        </w:rPr>
-        <w:br/>
-      </w:r>
-    </w:p>
-    <w:p>
-      <w:pPr>
-        <w:pStyle w:val="ListParagraph"/>
-      </w:pPr>
-      <w:r>
-        <w:rPr>
-          <w:b/>
-          <w:color w:val="C45911" w:themeColor="accent2" w:themeShade="BF"/>
-        </w:rPr>
-        <w:lastRenderedPageBreak/>
-        <w:t>Restart</w:t>
-      </w:r>
-      <w:r>
-        <w:rPr>
-          <w:color w:val="C45911" w:themeColor="accent2" w:themeShade="BF"/>
-        </w:rPr>
-        <w:t xml:space="preserve"> </w:t>
-      </w:r>
-      <w:r>
-        <w:t xml:space="preserve">the VM and log back in.  Then run the following command to verify that </w:t>
-      </w:r>
-      <w:proofErr w:type="spellStart"/>
-      <w:r>
-        <w:rPr>
-          <w:b/>
-          <w:color w:val="C45911" w:themeColor="accent2" w:themeShade="BF"/>
-        </w:rPr>
-        <w:t>sudo</w:t>
-      </w:r>
-      <w:proofErr w:type="spellEnd"/>
-      <w:r>
-        <w:rPr>
-          <w:color w:val="C45911" w:themeColor="accent2" w:themeShade="BF"/>
-        </w:rPr>
-        <w:t xml:space="preserve"> </w:t>
-      </w:r>
-      <w:r>
-        <w:t>no longer requests a password.</w:t>
-      </w:r>
-      <w:r>
-        <w:br/>
-      </w:r>
-      <w:r>
-        <w:br/>
-      </w:r>
-      <w:proofErr w:type="spellStart"/>
-      <w:r>
-        <w:rPr>
-          <w:rFonts w:ascii="Courier New" w:hAnsi="Courier New" w:cs="Courier New"/>
-          <w:color w:val="538135" w:themeColor="accent6" w:themeShade="BF"/>
-          <w:sz w:val="18"/>
-          <w:szCs w:val="18"/>
-        </w:rPr>
-        <w:t>sudo</w:t>
-      </w:r>
-      <w:proofErr w:type="spellEnd"/>
-      <w:r>
-        <w:rPr>
-          <w:rFonts w:ascii="Courier New" w:hAnsi="Courier New" w:cs="Courier New"/>
-          <w:color w:val="538135" w:themeColor="accent6" w:themeShade="BF"/>
-          <w:sz w:val="18"/>
-          <w:szCs w:val="18"/>
-        </w:rPr>
-        <w:t xml:space="preserve"> bash</w:t>
-      </w:r>
-      <w:r>
-        <w:rPr>
-          <w:b/>
-          <w:color w:val="C45911" w:themeColor="accent2" w:themeShade="BF"/>
-        </w:rPr>
+        <w:t xml:space="preserve">Press </w:t>
+      </w:r>
+      <w:r>
+        <w:rPr>
+          <w:b/>
+          <w:color w:val="C45911" w:themeColor="accent2" w:themeShade="BF"/>
+        </w:rPr>
+        <w:t>Enter</w:t>
+      </w:r>
+      <w:r>
+        <w:rPr>
+          <w:color w:val="C45911" w:themeColor="accent2" w:themeShade="BF"/>
+        </w:rPr>
+        <w:t xml:space="preserve"> </w:t>
+      </w:r>
+      <w:r>
+        <w:t xml:space="preserve">to select </w:t>
+      </w:r>
+      <w:r>
+        <w:rPr>
+          <w:b/>
+          <w:color w:val="C45911" w:themeColor="accent2" w:themeShade="BF"/>
+        </w:rPr>
+        <w:t>No automatic updates</w:t>
+      </w:r>
+      <w:r>
+        <w:t xml:space="preserve"> (I figure we’ll want to control when upgrades happen).</w:t>
+      </w:r>
+      <w:r>
         <w:br/>
       </w:r>
     </w:p>
@@ -2561,58 +2358,90 @@
         </w:numPr>
       </w:pPr>
       <w:r>
-        <w:t xml:space="preserve">Run the following commands to install the ZIP </w:t>
-      </w:r>
-      <w:r>
-        <w:t>package</w:t>
-      </w:r>
-      <w:r>
-        <w:t>:</w:t>
-      </w:r>
-      <w:r>
-        <w:br/>
-      </w:r>
-      <w:r>
-        <w:br/>
-      </w:r>
-      <w:r>
-        <w:rPr>
-          <w:rFonts w:ascii="Courier New" w:hAnsi="Courier New" w:cs="Courier New"/>
-          <w:color w:val="538135" w:themeColor="accent6" w:themeShade="BF"/>
-          <w:sz w:val="18"/>
-          <w:szCs w:val="18"/>
-        </w:rPr>
-        <w:t>apt-get update</w:t>
-      </w:r>
-      <w:r>
-        <w:rPr>
-          <w:rFonts w:ascii="Courier New" w:hAnsi="Courier New" w:cs="Courier New"/>
-          <w:color w:val="538135" w:themeColor="accent6" w:themeShade="BF"/>
-          <w:sz w:val="18"/>
-          <w:szCs w:val="18"/>
-        </w:rPr>
-        <w:br/>
-        <w:t>apt-get install -</w:t>
+        <w:t>Check</w:t>
+      </w:r>
+      <w:r>
+        <w:t xml:space="preserve"> </w:t>
       </w:r>
       <w:proofErr w:type="spellStart"/>
       <w:r>
         <w:rPr>
-          <w:rFonts w:ascii="Courier New" w:hAnsi="Courier New" w:cs="Courier New"/>
-          <w:color w:val="538135" w:themeColor="accent6" w:themeShade="BF"/>
-          <w:sz w:val="18"/>
-          <w:szCs w:val="18"/>
-        </w:rPr>
-        <w:t>yq</w:t>
+          <w:b/>
+          <w:color w:val="C45911" w:themeColor="accent2" w:themeShade="BF"/>
+        </w:rPr>
+        <w:t>OpenSS</w:t>
+      </w:r>
+      <w:r>
+        <w:rPr>
+          <w:b/>
+          <w:color w:val="C45911" w:themeColor="accent2" w:themeShade="BF"/>
+        </w:rPr>
+        <w:t>H</w:t>
       </w:r>
       <w:proofErr w:type="spellEnd"/>
       <w:r>
         <w:rPr>
-          <w:rFonts w:ascii="Courier New" w:hAnsi="Courier New" w:cs="Courier New"/>
-          <w:color w:val="538135" w:themeColor="accent6" w:themeShade="BF"/>
-          <w:sz w:val="18"/>
-          <w:szCs w:val="18"/>
-        </w:rPr>
-        <w:t xml:space="preserve"> zip</w:t>
+          <w:b/>
+          <w:color w:val="C45911" w:themeColor="accent2" w:themeShade="BF"/>
+        </w:rPr>
+        <w:t xml:space="preserve"> Server</w:t>
+      </w:r>
+      <w:r>
+        <w:rPr>
+          <w:color w:val="C45911" w:themeColor="accent2" w:themeShade="BF"/>
+        </w:rPr>
+        <w:t xml:space="preserve"> </w:t>
+      </w:r>
+      <w:r>
+        <w:t xml:space="preserve">in the </w:t>
+      </w:r>
+      <w:r>
+        <w:rPr>
+          <w:b/>
+          <w:color w:val="C45911" w:themeColor="accent2" w:themeShade="BF"/>
+        </w:rPr>
+        <w:t>Software selection screen</w:t>
+      </w:r>
+      <w:r>
+        <w:t xml:space="preserve"> </w:t>
+      </w:r>
+      <w:r>
+        <w:t xml:space="preserve">by pressing </w:t>
+      </w:r>
+      <w:r>
+        <w:rPr>
+          <w:b/>
+          <w:color w:val="C45911" w:themeColor="accent2" w:themeShade="BF"/>
+        </w:rPr>
+        <w:t>Space</w:t>
+      </w:r>
+      <w:r>
+        <w:rPr>
+          <w:color w:val="C45911" w:themeColor="accent2" w:themeShade="BF"/>
+        </w:rPr>
+        <w:t xml:space="preserve"> </w:t>
+      </w:r>
+      <w:r>
+        <w:t xml:space="preserve">and then press </w:t>
+      </w:r>
+      <w:r>
+        <w:rPr>
+          <w:b/>
+          <w:color w:val="C45911" w:themeColor="accent2" w:themeShade="BF"/>
+        </w:rPr>
+        <w:t>Enter</w:t>
+      </w:r>
+      <w:r>
+        <w:rPr>
+          <w:color w:val="C45911" w:themeColor="accent2" w:themeShade="BF"/>
+        </w:rPr>
+        <w:t xml:space="preserve"> </w:t>
+      </w:r>
+      <w:r>
+        <w:t>to continue</w:t>
+      </w:r>
+      <w:r>
+        <w:t>.</w:t>
       </w:r>
       <w:r>
         <w:br/>
@@ -2627,226 +2456,8 @@
         </w:numPr>
       </w:pPr>
       <w:r>
-        <w:t>Install the Hardware Enablement (HWE) kernel and related daemons to support better integration with virtualization</w:t>
-      </w:r>
-      <w:r>
-        <w:t>:</w:t>
-      </w:r>
-      <w:r>
-        <w:br/>
-      </w:r>
-      <w:r>
-        <w:br/>
-      </w:r>
-      <w:r>
-        <w:rPr>
-          <w:rFonts w:ascii="Courier New" w:hAnsi="Courier New" w:cs="Courier New"/>
-          <w:color w:val="538135" w:themeColor="accent6" w:themeShade="BF"/>
-          <w:sz w:val="18"/>
-          <w:szCs w:val="18"/>
-        </w:rPr>
-        <w:t xml:space="preserve">apt-get install </w:t>
-      </w:r>
-      <w:r>
-        <w:rPr>
-          <w:rFonts w:ascii="Courier New" w:hAnsi="Courier New" w:cs="Courier New"/>
-          <w:color w:val="538135" w:themeColor="accent6" w:themeShade="BF"/>
-          <w:sz w:val="18"/>
-          <w:szCs w:val="18"/>
-        </w:rPr>
-        <w:t>-</w:t>
-      </w:r>
-      <w:proofErr w:type="spellStart"/>
-      <w:r>
-        <w:rPr>
-          <w:rFonts w:ascii="Courier New" w:hAnsi="Courier New" w:cs="Courier New"/>
-          <w:color w:val="538135" w:themeColor="accent6" w:themeShade="BF"/>
-          <w:sz w:val="18"/>
-          <w:szCs w:val="18"/>
-        </w:rPr>
-        <w:t>yq</w:t>
-      </w:r>
-      <w:proofErr w:type="spellEnd"/>
-      <w:r>
-        <w:rPr>
-          <w:rFonts w:ascii="Courier New" w:hAnsi="Courier New" w:cs="Courier New"/>
-          <w:color w:val="538135" w:themeColor="accent6" w:themeShade="BF"/>
-          <w:sz w:val="18"/>
-          <w:szCs w:val="18"/>
-        </w:rPr>
-        <w:t xml:space="preserve"> </w:t>
-      </w:r>
-      <w:proofErr w:type="spellStart"/>
-      <w:r>
-        <w:rPr>
-          <w:rFonts w:ascii="Courier New" w:hAnsi="Courier New" w:cs="Courier New"/>
-          <w:color w:val="538135" w:themeColor="accent6" w:themeShade="BF"/>
-          <w:sz w:val="18"/>
-          <w:szCs w:val="18"/>
-        </w:rPr>
-        <w:t>linux</w:t>
-      </w:r>
-      <w:proofErr w:type="spellEnd"/>
-      <w:r>
-        <w:rPr>
-          <w:rFonts w:ascii="Courier New" w:hAnsi="Courier New" w:cs="Courier New"/>
-          <w:color w:val="538135" w:themeColor="accent6" w:themeShade="BF"/>
-          <w:sz w:val="18"/>
-          <w:szCs w:val="18"/>
-        </w:rPr>
-        <w:t>-virtual-</w:t>
-      </w:r>
-      <w:proofErr w:type="spellStart"/>
-      <w:r>
-        <w:rPr>
-          <w:rFonts w:ascii="Courier New" w:hAnsi="Courier New" w:cs="Courier New"/>
-          <w:color w:val="538135" w:themeColor="accent6" w:themeShade="BF"/>
-          <w:sz w:val="18"/>
-          <w:szCs w:val="18"/>
-        </w:rPr>
-        <w:t>lts</w:t>
-      </w:r>
-      <w:proofErr w:type="spellEnd"/>
-      <w:r>
-        <w:rPr>
-          <w:rFonts w:ascii="Courier New" w:hAnsi="Courier New" w:cs="Courier New"/>
-          <w:color w:val="538135" w:themeColor="accent6" w:themeShade="BF"/>
-          <w:sz w:val="18"/>
-          <w:szCs w:val="18"/>
-        </w:rPr>
-        <w:t>-</w:t>
-      </w:r>
-      <w:proofErr w:type="spellStart"/>
-      <w:r>
-        <w:rPr>
-          <w:rFonts w:ascii="Courier New" w:hAnsi="Courier New" w:cs="Courier New"/>
-          <w:color w:val="538135" w:themeColor="accent6" w:themeShade="BF"/>
-          <w:sz w:val="18"/>
-          <w:szCs w:val="18"/>
-        </w:rPr>
-        <w:t>xenial</w:t>
-      </w:r>
-      <w:proofErr w:type="spellEnd"/>
-      <w:r>
-        <w:rPr>
-          <w:rFonts w:ascii="Courier New" w:hAnsi="Courier New" w:cs="Courier New"/>
-          <w:color w:val="538135" w:themeColor="accent6" w:themeShade="BF"/>
-          <w:sz w:val="18"/>
-          <w:szCs w:val="18"/>
-        </w:rPr>
-        <w:t xml:space="preserve"> </w:t>
-      </w:r>
-      <w:proofErr w:type="spellStart"/>
-      <w:r>
-        <w:rPr>
-          <w:rFonts w:ascii="Courier New" w:hAnsi="Courier New" w:cs="Courier New"/>
-          <w:color w:val="538135" w:themeColor="accent6" w:themeShade="BF"/>
-          <w:sz w:val="18"/>
-          <w:szCs w:val="18"/>
-        </w:rPr>
-        <w:t>linux</w:t>
-      </w:r>
-      <w:proofErr w:type="spellEnd"/>
-      <w:r>
-        <w:rPr>
-          <w:rFonts w:ascii="Courier New" w:hAnsi="Courier New" w:cs="Courier New"/>
-          <w:color w:val="538135" w:themeColor="accent6" w:themeShade="BF"/>
-          <w:sz w:val="18"/>
-          <w:szCs w:val="18"/>
-        </w:rPr>
-        <w:t>-tools-virtual-</w:t>
-      </w:r>
-      <w:proofErr w:type="spellStart"/>
-      <w:r>
-        <w:rPr>
-          <w:rFonts w:ascii="Courier New" w:hAnsi="Courier New" w:cs="Courier New"/>
-          <w:color w:val="538135" w:themeColor="accent6" w:themeShade="BF"/>
-          <w:sz w:val="18"/>
-          <w:szCs w:val="18"/>
-        </w:rPr>
-        <w:t>lts</w:t>
-      </w:r>
-      <w:proofErr w:type="spellEnd"/>
-      <w:r>
-        <w:rPr>
-          <w:rFonts w:ascii="Courier New" w:hAnsi="Courier New" w:cs="Courier New"/>
-          <w:color w:val="538135" w:themeColor="accent6" w:themeShade="BF"/>
-          <w:sz w:val="18"/>
-          <w:szCs w:val="18"/>
-        </w:rPr>
-        <w:t>-</w:t>
-      </w:r>
-      <w:proofErr w:type="spellStart"/>
-      <w:r>
-        <w:rPr>
-          <w:rFonts w:ascii="Courier New" w:hAnsi="Courier New" w:cs="Courier New"/>
-          <w:color w:val="538135" w:themeColor="accent6" w:themeShade="BF"/>
-          <w:sz w:val="18"/>
-          <w:szCs w:val="18"/>
-        </w:rPr>
-        <w:t>xenial</w:t>
-      </w:r>
-      <w:proofErr w:type="spellEnd"/>
-      <w:r>
-        <w:rPr>
-          <w:rFonts w:ascii="Courier New" w:hAnsi="Courier New" w:cs="Courier New"/>
-          <w:color w:val="538135" w:themeColor="accent6" w:themeShade="BF"/>
-          <w:sz w:val="18"/>
-          <w:szCs w:val="18"/>
-        </w:rPr>
-        <w:t xml:space="preserve"> </w:t>
-      </w:r>
-      <w:proofErr w:type="spellStart"/>
-      <w:r>
-        <w:rPr>
-          <w:rFonts w:ascii="Courier New" w:hAnsi="Courier New" w:cs="Courier New"/>
-          <w:color w:val="538135" w:themeColor="accent6" w:themeShade="BF"/>
-          <w:sz w:val="18"/>
-          <w:szCs w:val="18"/>
-        </w:rPr>
-        <w:t>linux</w:t>
-      </w:r>
-      <w:proofErr w:type="spellEnd"/>
-      <w:r>
-        <w:rPr>
-          <w:rFonts w:ascii="Courier New" w:hAnsi="Courier New" w:cs="Courier New"/>
-          <w:color w:val="538135" w:themeColor="accent6" w:themeShade="BF"/>
-          <w:sz w:val="18"/>
-          <w:szCs w:val="18"/>
-        </w:rPr>
-        <w:t>-cloud-tools-virtual-</w:t>
-      </w:r>
-      <w:proofErr w:type="spellStart"/>
-      <w:r>
-        <w:rPr>
-          <w:rFonts w:ascii="Courier New" w:hAnsi="Courier New" w:cs="Courier New"/>
-          <w:color w:val="538135" w:themeColor="accent6" w:themeShade="BF"/>
-          <w:sz w:val="18"/>
-          <w:szCs w:val="18"/>
-        </w:rPr>
-        <w:t>lts</w:t>
-      </w:r>
-      <w:proofErr w:type="spellEnd"/>
-      <w:r>
-        <w:rPr>
-          <w:rFonts w:ascii="Courier New" w:hAnsi="Courier New" w:cs="Courier New"/>
-          <w:color w:val="538135" w:themeColor="accent6" w:themeShade="BF"/>
-          <w:sz w:val="18"/>
-          <w:szCs w:val="18"/>
-        </w:rPr>
-        <w:t>-</w:t>
-      </w:r>
-      <w:proofErr w:type="spellStart"/>
-      <w:r>
-        <w:rPr>
-          <w:rFonts w:ascii="Courier New" w:hAnsi="Courier New" w:cs="Courier New"/>
-          <w:color w:val="538135" w:themeColor="accent6" w:themeShade="BF"/>
-          <w:sz w:val="18"/>
-          <w:szCs w:val="18"/>
-        </w:rPr>
-        <w:t>xenial</w:t>
-      </w:r>
-      <w:proofErr w:type="spellEnd"/>
+        <w:t>Even more software is installed.</w:t>
+      </w:r>
       <w:r>
         <w:br/>
       </w:r>
@@ -2860,78 +2471,40 @@
         </w:numPr>
       </w:pPr>
       <w:r>
-        <w:t>Optional</w:t>
-      </w:r>
-      <w:r>
-        <w:t xml:space="preserve"> (</w:t>
-      </w:r>
-      <w:r>
-        <w:t xml:space="preserve">but </w:t>
-      </w:r>
-      <w:r>
-        <w:rPr>
-          <w:b/>
-          <w:color w:val="C45911" w:themeColor="accent2" w:themeShade="BF"/>
-          <w:highlight w:val="yellow"/>
-        </w:rPr>
-        <w:t>not recommended</w:t>
-      </w:r>
-      <w:r>
-        <w:t>)</w:t>
-      </w:r>
-      <w:r>
-        <w:t>: Install any upgraded packages</w:t>
-      </w:r>
-      <w:r>
-        <w:t xml:space="preserve"> (I generally don’t do this here and upgrade during cluster provisioning instead)</w:t>
-      </w:r>
-      <w:r>
-        <w:t>:</w:t>
-      </w:r>
-      <w:r>
-        <w:br/>
-      </w:r>
-      <w:r>
-        <w:br/>
-      </w:r>
-      <w:r>
-        <w:rPr>
-          <w:rFonts w:ascii="Courier New" w:hAnsi="Courier New" w:cs="Courier New"/>
-          <w:color w:val="538135" w:themeColor="accent6" w:themeShade="BF"/>
-          <w:sz w:val="18"/>
-          <w:szCs w:val="18"/>
-        </w:rPr>
-        <w:t>apt-get u</w:t>
-      </w:r>
-      <w:r>
-        <w:rPr>
-          <w:rFonts w:ascii="Courier New" w:hAnsi="Courier New" w:cs="Courier New"/>
-          <w:color w:val="538135" w:themeColor="accent6" w:themeShade="BF"/>
-          <w:sz w:val="18"/>
-          <w:szCs w:val="18"/>
-        </w:rPr>
-        <w:t>p</w:t>
-      </w:r>
-      <w:r>
-        <w:rPr>
-          <w:rFonts w:ascii="Courier New" w:hAnsi="Courier New" w:cs="Courier New"/>
-          <w:color w:val="538135" w:themeColor="accent6" w:themeShade="BF"/>
-          <w:sz w:val="18"/>
-          <w:szCs w:val="18"/>
-        </w:rPr>
-        <w:t>grade -</w:t>
-      </w:r>
-      <w:proofErr w:type="spellStart"/>
-      <w:r>
-        <w:rPr>
-          <w:rFonts w:ascii="Courier New" w:hAnsi="Courier New" w:cs="Courier New"/>
-          <w:color w:val="538135" w:themeColor="accent6" w:themeShade="BF"/>
-          <w:sz w:val="18"/>
-          <w:szCs w:val="18"/>
-        </w:rPr>
-        <w:t>yq</w:t>
-      </w:r>
-      <w:proofErr w:type="spellEnd"/>
+        <w:t xml:space="preserve">Press </w:t>
+      </w:r>
+      <w:r>
+        <w:rPr>
+          <w:b/>
+          <w:color w:val="C45911" w:themeColor="accent2" w:themeShade="BF"/>
+        </w:rPr>
+        <w:t>Enter</w:t>
+      </w:r>
+      <w:r>
+        <w:rPr>
+          <w:color w:val="C45911" w:themeColor="accent2" w:themeShade="BF"/>
+        </w:rPr>
+        <w:t xml:space="preserve"> </w:t>
+      </w:r>
+      <w:r>
+        <w:t xml:space="preserve">to Install the </w:t>
+      </w:r>
+      <w:r>
+        <w:rPr>
+          <w:b/>
+          <w:color w:val="C45911" w:themeColor="accent2" w:themeShade="BF"/>
+        </w:rPr>
+        <w:t>GRUB</w:t>
+      </w:r>
+      <w:r>
+        <w:rPr>
+          <w:color w:val="C45911" w:themeColor="accent2" w:themeShade="BF"/>
+        </w:rPr>
+        <w:t xml:space="preserve"> </w:t>
+      </w:r>
+      <w:r>
+        <w:t>boot loader.</w:t>
+      </w:r>
       <w:r>
         <w:br/>
       </w:r>
@@ -2945,184 +2518,33 @@
         </w:numPr>
       </w:pPr>
       <w:r>
-        <w:t xml:space="preserve">Run the following command to clear the </w:t>
-      </w:r>
-      <w:r>
-        <w:rPr>
-          <w:b/>
-          <w:color w:val="C45911" w:themeColor="accent2" w:themeShade="BF"/>
-        </w:rPr>
-        <w:t>cached DHCP</w:t>
-      </w:r>
-      <w:r>
-        <w:rPr>
-          <w:color w:val="C45911" w:themeColor="accent2" w:themeShade="BF"/>
-        </w:rPr>
-        <w:t xml:space="preserve"> </w:t>
-      </w:r>
-      <w:r>
-        <w:t>leases</w:t>
-      </w:r>
-      <w:r>
-        <w:t xml:space="preserve"> and shutdown</w:t>
-      </w:r>
-      <w:r>
-        <w:t>:</w:t>
-      </w:r>
-      <w:r>
-        <w:br/>
-      </w:r>
-      <w:r>
-        <w:br/>
-      </w:r>
-      <w:proofErr w:type="spellStart"/>
-      <w:r>
-        <w:rPr>
-          <w:rFonts w:ascii="Courier New" w:hAnsi="Courier New" w:cs="Courier New"/>
-          <w:i/>
-          <w:color w:val="538135" w:themeColor="accent6" w:themeShade="BF"/>
-          <w:sz w:val="18"/>
-          <w:szCs w:val="18"/>
-        </w:rPr>
-        <w:t>rm</w:t>
-      </w:r>
-      <w:proofErr w:type="spellEnd"/>
-      <w:r>
-        <w:rPr>
-          <w:rFonts w:ascii="Courier New" w:hAnsi="Courier New" w:cs="Courier New"/>
-          <w:i/>
-          <w:color w:val="538135" w:themeColor="accent6" w:themeShade="BF"/>
-          <w:sz w:val="18"/>
-          <w:szCs w:val="18"/>
-        </w:rPr>
-        <w:t xml:space="preserve"> </w:t>
-      </w:r>
-      <w:r>
-        <w:rPr>
-          <w:rFonts w:ascii="Courier New" w:hAnsi="Courier New" w:cs="Courier New"/>
-          <w:i/>
-          <w:color w:val="538135" w:themeColor="accent6" w:themeShade="BF"/>
-          <w:sz w:val="18"/>
-          <w:szCs w:val="18"/>
-        </w:rPr>
-        <w:t>-</w:t>
-      </w:r>
-      <w:proofErr w:type="spellStart"/>
-      <w:r>
-        <w:rPr>
-          <w:rFonts w:ascii="Courier New" w:hAnsi="Courier New" w:cs="Courier New"/>
-          <w:i/>
-          <w:color w:val="538135" w:themeColor="accent6" w:themeShade="BF"/>
-          <w:sz w:val="18"/>
-          <w:szCs w:val="18"/>
-        </w:rPr>
-        <w:t>rf</w:t>
-      </w:r>
-      <w:proofErr w:type="spellEnd"/>
-      <w:r>
-        <w:rPr>
-          <w:rFonts w:ascii="Courier New" w:hAnsi="Courier New" w:cs="Courier New"/>
-          <w:i/>
-          <w:color w:val="538135" w:themeColor="accent6" w:themeShade="BF"/>
-          <w:sz w:val="18"/>
-          <w:szCs w:val="18"/>
-        </w:rPr>
-        <w:t xml:space="preserve"> </w:t>
-      </w:r>
-      <w:r>
-        <w:rPr>
-          <w:rFonts w:ascii="Courier New" w:hAnsi="Courier New" w:cs="Courier New"/>
-          <w:i/>
-          <w:color w:val="538135" w:themeColor="accent6" w:themeShade="BF"/>
-          <w:sz w:val="18"/>
-          <w:szCs w:val="18"/>
-        </w:rPr>
-        <w:t>/</w:t>
-      </w:r>
-      <w:proofErr w:type="spellStart"/>
-      <w:r>
-        <w:rPr>
-          <w:rFonts w:ascii="Courier New" w:hAnsi="Courier New" w:cs="Courier New"/>
-          <w:i/>
-          <w:color w:val="538135" w:themeColor="accent6" w:themeShade="BF"/>
-          <w:sz w:val="18"/>
-          <w:szCs w:val="18"/>
-        </w:rPr>
-        <w:t>var</w:t>
-      </w:r>
-      <w:proofErr w:type="spellEnd"/>
-      <w:r>
-        <w:rPr>
-          <w:rFonts w:ascii="Courier New" w:hAnsi="Courier New" w:cs="Courier New"/>
-          <w:i/>
-          <w:color w:val="538135" w:themeColor="accent6" w:themeShade="BF"/>
-          <w:sz w:val="18"/>
-          <w:szCs w:val="18"/>
-        </w:rPr>
-        <w:t>/lib/</w:t>
-      </w:r>
-      <w:proofErr w:type="spellStart"/>
-      <w:r>
-        <w:rPr>
-          <w:rFonts w:ascii="Courier New" w:hAnsi="Courier New" w:cs="Courier New"/>
-          <w:i/>
-          <w:color w:val="538135" w:themeColor="accent6" w:themeShade="BF"/>
-          <w:sz w:val="18"/>
-          <w:szCs w:val="18"/>
-        </w:rPr>
-        <w:t>dhcp</w:t>
-      </w:r>
-      <w:proofErr w:type="spellEnd"/>
-      <w:r>
-        <w:rPr>
-          <w:rFonts w:ascii="Courier New" w:hAnsi="Courier New" w:cs="Courier New"/>
-          <w:i/>
-          <w:color w:val="538135" w:themeColor="accent6" w:themeShade="BF"/>
-          <w:sz w:val="18"/>
-          <w:szCs w:val="18"/>
-        </w:rPr>
-        <w:t>/*</w:t>
-      </w:r>
-      <w:r>
-        <w:rPr>
-          <w:rFonts w:ascii="Courier New" w:hAnsi="Courier New" w:cs="Courier New"/>
-          <w:i/>
-          <w:color w:val="538135" w:themeColor="accent6" w:themeShade="BF"/>
-          <w:sz w:val="18"/>
-          <w:szCs w:val="18"/>
-        </w:rPr>
-        <w:br/>
-        <w:t xml:space="preserve">shutdown </w:t>
-      </w:r>
-      <w:r>
-        <w:rPr>
-          <w:rFonts w:ascii="Courier New" w:hAnsi="Courier New" w:cs="Courier New"/>
-          <w:i/>
-          <w:color w:val="538135" w:themeColor="accent6" w:themeShade="BF"/>
-          <w:sz w:val="18"/>
-          <w:szCs w:val="18"/>
-        </w:rPr>
-        <w:t>-h</w:t>
-      </w:r>
-      <w:r>
-        <w:rPr>
-          <w:rFonts w:ascii="Courier New" w:hAnsi="Courier New" w:cs="Courier New"/>
-          <w:i/>
-          <w:color w:val="538135" w:themeColor="accent6" w:themeShade="BF"/>
-          <w:sz w:val="18"/>
-          <w:szCs w:val="18"/>
-        </w:rPr>
-        <w:t xml:space="preserve"> </w:t>
-      </w:r>
-      <w:r>
-        <w:rPr>
-          <w:rFonts w:ascii="Courier New" w:hAnsi="Courier New" w:cs="Courier New"/>
-          <w:i/>
-          <w:color w:val="538135" w:themeColor="accent6" w:themeShade="BF"/>
-          <w:sz w:val="18"/>
-          <w:szCs w:val="18"/>
-        </w:rPr>
-        <w:t>now</w:t>
+        <w:t xml:space="preserve">Press </w:t>
+      </w:r>
+      <w:r>
+        <w:rPr>
+          <w:b/>
+          <w:color w:val="C45911" w:themeColor="accent2" w:themeShade="BF"/>
+        </w:rPr>
+        <w:t>Enter</w:t>
+      </w:r>
+      <w:r>
+        <w:rPr>
+          <w:color w:val="C45911" w:themeColor="accent2" w:themeShade="BF"/>
+        </w:rPr>
+        <w:t xml:space="preserve"> </w:t>
+      </w:r>
+      <w:r>
+        <w:t xml:space="preserve">to </w:t>
+      </w:r>
+      <w:r>
+        <w:rPr>
+          <w:b/>
+          <w:color w:val="C45911" w:themeColor="accent2" w:themeShade="BF"/>
+        </w:rPr>
+        <w:t>Reboot</w:t>
+      </w:r>
+      <w:r>
+        <w:t>.</w:t>
       </w:r>
       <w:r>
         <w:br/>
@@ -3141,6 +2563,965 @@
           <w:b/>
           <w:color w:val="C45911" w:themeColor="accent2" w:themeShade="BF"/>
         </w:rPr>
+        <w:t>Login</w:t>
+      </w:r>
+      <w:r>
+        <w:rPr>
+          <w:color w:val="C45911" w:themeColor="accent2" w:themeShade="BF"/>
+        </w:rPr>
+        <w:t xml:space="preserve"> </w:t>
+      </w:r>
+      <w:r>
+        <w:t>with the credentials you specified earlier to verify that the VM works.</w:t>
+      </w:r>
+      <w:r>
+        <w:br/>
+      </w:r>
+    </w:p>
+    <w:p>
+      <w:pPr>
+        <w:pStyle w:val="ListParagraph"/>
+        <w:numPr>
+          <w:ilvl w:val="0"/>
+          <w:numId w:val="1"/>
+        </w:numPr>
+      </w:pPr>
+      <w:r>
+        <w:lastRenderedPageBreak/>
+        <w:t xml:space="preserve">Optional: Use the command below to discover the VM’s </w:t>
+      </w:r>
+      <w:r>
+        <w:rPr>
+          <w:b/>
+          <w:color w:val="C45911" w:themeColor="accent2" w:themeShade="BF"/>
+        </w:rPr>
+        <w:t>IP address</w:t>
+      </w:r>
+      <w:r>
+        <w:rPr>
+          <w:color w:val="C45911" w:themeColor="accent2" w:themeShade="BF"/>
+        </w:rPr>
+        <w:t xml:space="preserve"> </w:t>
+      </w:r>
+      <w:r>
+        <w:t xml:space="preserve">for the </w:t>
+      </w:r>
+      <w:r>
+        <w:rPr>
+          <w:b/>
+          <w:color w:val="C45911" w:themeColor="accent2" w:themeShade="BF"/>
+        </w:rPr>
+        <w:t>eth0</w:t>
+      </w:r>
+      <w:r>
+        <w:rPr>
+          <w:color w:val="C45911" w:themeColor="accent2" w:themeShade="BF"/>
+        </w:rPr>
+        <w:t xml:space="preserve"> </w:t>
+      </w:r>
+      <w:r>
+        <w:t xml:space="preserve">interface and connect via </w:t>
+      </w:r>
+      <w:proofErr w:type="spellStart"/>
+      <w:r>
+        <w:t>PuTTY</w:t>
+      </w:r>
+      <w:proofErr w:type="spellEnd"/>
+      <w:r>
+        <w:t xml:space="preserve"> or another terminal program that allows for easy copy and pasting of commands.</w:t>
+      </w:r>
+      <w:r>
+        <w:t xml:space="preserve">  Then connect to the server.</w:t>
+      </w:r>
+      <w:r>
+        <w:br/>
+      </w:r>
+    </w:p>
+    <w:p>
+      <w:pPr>
+        <w:pStyle w:val="ListParagraph"/>
+      </w:pPr>
+      <w:proofErr w:type="spellStart"/>
+      <w:r>
+        <w:rPr>
+          <w:rFonts w:ascii="Courier New" w:hAnsi="Courier New" w:cs="Courier New"/>
+          <w:color w:val="538135" w:themeColor="accent6" w:themeShade="BF"/>
+          <w:sz w:val="18"/>
+          <w:szCs w:val="18"/>
+        </w:rPr>
+        <w:t>ifconfig</w:t>
+      </w:r>
+      <w:proofErr w:type="spellEnd"/>
+      <w:r>
+        <w:br/>
+      </w:r>
+    </w:p>
+    <w:p>
+      <w:pPr>
+        <w:pStyle w:val="ListParagraph"/>
+        <w:numPr>
+          <w:ilvl w:val="0"/>
+          <w:numId w:val="1"/>
+        </w:numPr>
+      </w:pPr>
+      <w:r>
+        <w:t>Run this command to start bash with root permissions:</w:t>
+      </w:r>
+      <w:r>
+        <w:br/>
+      </w:r>
+      <w:r>
+        <w:br/>
+      </w:r>
+      <w:proofErr w:type="spellStart"/>
+      <w:r>
+        <w:rPr>
+          <w:rFonts w:ascii="Courier New" w:hAnsi="Courier New" w:cs="Courier New"/>
+          <w:color w:val="538135" w:themeColor="accent6" w:themeShade="BF"/>
+          <w:sz w:val="18"/>
+          <w:szCs w:val="18"/>
+        </w:rPr>
+        <w:t>sudo</w:t>
+      </w:r>
+      <w:proofErr w:type="spellEnd"/>
+      <w:r>
+        <w:rPr>
+          <w:rFonts w:ascii="Courier New" w:hAnsi="Courier New" w:cs="Courier New"/>
+          <w:color w:val="538135" w:themeColor="accent6" w:themeShade="BF"/>
+          <w:sz w:val="18"/>
+          <w:szCs w:val="18"/>
+        </w:rPr>
+        <w:t xml:space="preserve"> bash</w:t>
+      </w:r>
+      <w:r>
+        <w:br/>
+      </w:r>
+    </w:p>
+    <w:p>
+      <w:pPr>
+        <w:pStyle w:val="ListParagraph"/>
+        <w:numPr>
+          <w:ilvl w:val="0"/>
+          <w:numId w:val="1"/>
+        </w:numPr>
+      </w:pPr>
+      <w:r>
+        <w:t xml:space="preserve">Run the following command to modify </w:t>
+      </w:r>
+      <w:proofErr w:type="spellStart"/>
+      <w:r>
+        <w:rPr>
+          <w:b/>
+          <w:color w:val="C45911" w:themeColor="accent2" w:themeShade="BF"/>
+        </w:rPr>
+        <w:t>sudo</w:t>
+      </w:r>
+      <w:proofErr w:type="spellEnd"/>
+      <w:r>
+        <w:rPr>
+          <w:color w:val="C45911" w:themeColor="accent2" w:themeShade="BF"/>
+        </w:rPr>
+        <w:t xml:space="preserve"> </w:t>
+      </w:r>
+      <w:r>
+        <w:t xml:space="preserve">behavior </w:t>
+      </w:r>
+      <w:r>
+        <w:t xml:space="preserve">so it doesn’t request passwords, </w:t>
+      </w:r>
+      <w:r>
+        <w:t>making remote</w:t>
+      </w:r>
+      <w:r>
+        <w:t xml:space="preserve"> configuration possible</w:t>
+      </w:r>
+      <w:r>
+        <w:t>:</w:t>
+      </w:r>
+      <w:r>
+        <w:br/>
+      </w:r>
+      <w:r>
+        <w:br/>
+      </w:r>
+      <w:r>
+        <w:rPr>
+          <w:rFonts w:ascii="Courier New" w:hAnsi="Courier New" w:cs="Courier New"/>
+          <w:color w:val="538135" w:themeColor="accent6" w:themeShade="BF"/>
+          <w:sz w:val="18"/>
+          <w:szCs w:val="18"/>
+        </w:rPr>
+        <w:t xml:space="preserve">echo </w:t>
+      </w:r>
+      <w:r>
+        <w:rPr>
+          <w:rFonts w:ascii="Courier New" w:hAnsi="Courier New" w:cs="Courier New"/>
+          <w:color w:val="385623" w:themeColor="accent6" w:themeShade="80"/>
+          <w:sz w:val="18"/>
+          <w:szCs w:val="18"/>
+        </w:rPr>
+        <w:t>"</w:t>
+      </w:r>
+      <w:r>
+        <w:rPr>
+          <w:rFonts w:ascii="Courier New" w:hAnsi="Courier New" w:cs="Courier New"/>
+          <w:color w:val="538135" w:themeColor="accent6" w:themeShade="BF"/>
+          <w:sz w:val="18"/>
+          <w:szCs w:val="18"/>
+        </w:rPr>
+        <w:t>%</w:t>
+      </w:r>
+      <w:proofErr w:type="spellStart"/>
+      <w:r>
+        <w:rPr>
+          <w:rFonts w:ascii="Courier New" w:hAnsi="Courier New" w:cs="Courier New"/>
+          <w:color w:val="538135" w:themeColor="accent6" w:themeShade="BF"/>
+          <w:sz w:val="18"/>
+          <w:szCs w:val="18"/>
+        </w:rPr>
+        <w:t>sudo</w:t>
+      </w:r>
+      <w:proofErr w:type="spellEnd"/>
+      <w:r>
+        <w:rPr>
+          <w:rFonts w:ascii="Courier New" w:hAnsi="Courier New" w:cs="Courier New"/>
+          <w:color w:val="538135" w:themeColor="accent6" w:themeShade="BF"/>
+          <w:sz w:val="18"/>
+          <w:szCs w:val="18"/>
+        </w:rPr>
+        <w:t xml:space="preserve">    ALL=NOPASSWD: ALL</w:t>
+      </w:r>
+      <w:r>
+        <w:rPr>
+          <w:rFonts w:ascii="Courier New" w:hAnsi="Courier New" w:cs="Courier New"/>
+          <w:color w:val="538135" w:themeColor="accent6" w:themeShade="BF"/>
+          <w:sz w:val="18"/>
+          <w:szCs w:val="18"/>
+        </w:rPr>
+        <w:t>" &gt; /</w:t>
+      </w:r>
+      <w:proofErr w:type="spellStart"/>
+      <w:r>
+        <w:rPr>
+          <w:rFonts w:ascii="Courier New" w:hAnsi="Courier New" w:cs="Courier New"/>
+          <w:color w:val="538135" w:themeColor="accent6" w:themeShade="BF"/>
+          <w:sz w:val="18"/>
+          <w:szCs w:val="18"/>
+        </w:rPr>
+        <w:t>etc</w:t>
+      </w:r>
+      <w:proofErr w:type="spellEnd"/>
+      <w:r>
+        <w:rPr>
+          <w:rFonts w:ascii="Courier New" w:hAnsi="Courier New" w:cs="Courier New"/>
+          <w:color w:val="538135" w:themeColor="accent6" w:themeShade="BF"/>
+          <w:sz w:val="18"/>
+          <w:szCs w:val="18"/>
+        </w:rPr>
+        <w:t>/</w:t>
+      </w:r>
+      <w:proofErr w:type="spellStart"/>
+      <w:proofErr w:type="gramStart"/>
+      <w:r>
+        <w:rPr>
+          <w:rFonts w:ascii="Courier New" w:hAnsi="Courier New" w:cs="Courier New"/>
+          <w:color w:val="538135" w:themeColor="accent6" w:themeShade="BF"/>
+          <w:sz w:val="18"/>
+          <w:szCs w:val="18"/>
+        </w:rPr>
+        <w:t>sudoers.d</w:t>
+      </w:r>
+      <w:proofErr w:type="spellEnd"/>
+      <w:proofErr w:type="gramEnd"/>
+      <w:r>
+        <w:rPr>
+          <w:rFonts w:ascii="Courier New" w:hAnsi="Courier New" w:cs="Courier New"/>
+          <w:color w:val="538135" w:themeColor="accent6" w:themeShade="BF"/>
+          <w:sz w:val="18"/>
+          <w:szCs w:val="18"/>
+        </w:rPr>
+        <w:t>/</w:t>
+      </w:r>
+      <w:proofErr w:type="spellStart"/>
+      <w:r>
+        <w:rPr>
+          <w:rFonts w:ascii="Courier New" w:hAnsi="Courier New" w:cs="Courier New"/>
+          <w:color w:val="538135" w:themeColor="accent6" w:themeShade="BF"/>
+          <w:sz w:val="18"/>
+          <w:szCs w:val="18"/>
+        </w:rPr>
+        <w:t>nopasswd</w:t>
+      </w:r>
+      <w:proofErr w:type="spellEnd"/>
+      <w:r>
+        <w:rPr>
+          <w:b/>
+          <w:color w:val="C45911" w:themeColor="accent2" w:themeShade="BF"/>
+        </w:rPr>
+        <w:br/>
+      </w:r>
+    </w:p>
+    <w:p>
+      <w:pPr>
+        <w:pStyle w:val="ListParagraph"/>
+      </w:pPr>
+      <w:r>
+        <w:rPr>
+          <w:b/>
+          <w:color w:val="C45911" w:themeColor="accent2" w:themeShade="BF"/>
+        </w:rPr>
+        <w:t>Restart</w:t>
+      </w:r>
+      <w:r>
+        <w:rPr>
+          <w:color w:val="C45911" w:themeColor="accent2" w:themeShade="BF"/>
+        </w:rPr>
+        <w:t xml:space="preserve"> </w:t>
+      </w:r>
+      <w:r>
+        <w:t xml:space="preserve">the VM and log back in.  Then run the following command to verify that </w:t>
+      </w:r>
+      <w:proofErr w:type="spellStart"/>
+      <w:r>
+        <w:rPr>
+          <w:b/>
+          <w:color w:val="C45911" w:themeColor="accent2" w:themeShade="BF"/>
+        </w:rPr>
+        <w:t>sudo</w:t>
+      </w:r>
+      <w:proofErr w:type="spellEnd"/>
+      <w:r>
+        <w:rPr>
+          <w:color w:val="C45911" w:themeColor="accent2" w:themeShade="BF"/>
+        </w:rPr>
+        <w:t xml:space="preserve"> </w:t>
+      </w:r>
+      <w:r>
+        <w:t>no longer requests a password.</w:t>
+      </w:r>
+      <w:r>
+        <w:br/>
+      </w:r>
+      <w:r>
+        <w:br/>
+      </w:r>
+      <w:proofErr w:type="spellStart"/>
+      <w:r>
+        <w:rPr>
+          <w:rFonts w:ascii="Courier New" w:hAnsi="Courier New" w:cs="Courier New"/>
+          <w:color w:val="538135" w:themeColor="accent6" w:themeShade="BF"/>
+          <w:sz w:val="18"/>
+          <w:szCs w:val="18"/>
+        </w:rPr>
+        <w:t>sudo</w:t>
+      </w:r>
+      <w:proofErr w:type="spellEnd"/>
+      <w:r>
+        <w:rPr>
+          <w:rFonts w:ascii="Courier New" w:hAnsi="Courier New" w:cs="Courier New"/>
+          <w:color w:val="538135" w:themeColor="accent6" w:themeShade="BF"/>
+          <w:sz w:val="18"/>
+          <w:szCs w:val="18"/>
+        </w:rPr>
+        <w:t xml:space="preserve"> bash</w:t>
+      </w:r>
+      <w:r>
+        <w:rPr>
+          <w:b/>
+          <w:color w:val="C45911" w:themeColor="accent2" w:themeShade="BF"/>
+        </w:rPr>
+        <w:br/>
+      </w:r>
+    </w:p>
+    <w:p>
+      <w:pPr>
+        <w:pStyle w:val="ListParagraph"/>
+        <w:numPr>
+          <w:ilvl w:val="0"/>
+          <w:numId w:val="1"/>
+        </w:numPr>
+      </w:pPr>
+      <w:r>
+        <w:t xml:space="preserve">Run the following commands to install the ZIP </w:t>
+      </w:r>
+      <w:r>
+        <w:t>package</w:t>
+      </w:r>
+      <w:r>
+        <w:t>:</w:t>
+      </w:r>
+      <w:r>
+        <w:br/>
+      </w:r>
+      <w:r>
+        <w:br/>
+      </w:r>
+      <w:r>
+        <w:rPr>
+          <w:rFonts w:ascii="Courier New" w:hAnsi="Courier New" w:cs="Courier New"/>
+          <w:color w:val="538135" w:themeColor="accent6" w:themeShade="BF"/>
+          <w:sz w:val="18"/>
+          <w:szCs w:val="18"/>
+        </w:rPr>
+        <w:t>apt-get update</w:t>
+      </w:r>
+      <w:r>
+        <w:rPr>
+          <w:rFonts w:ascii="Courier New" w:hAnsi="Courier New" w:cs="Courier New"/>
+          <w:color w:val="538135" w:themeColor="accent6" w:themeShade="BF"/>
+          <w:sz w:val="18"/>
+          <w:szCs w:val="18"/>
+        </w:rPr>
+        <w:br/>
+        <w:t>apt-get install -</w:t>
+      </w:r>
+      <w:proofErr w:type="spellStart"/>
+      <w:r>
+        <w:rPr>
+          <w:rFonts w:ascii="Courier New" w:hAnsi="Courier New" w:cs="Courier New"/>
+          <w:color w:val="538135" w:themeColor="accent6" w:themeShade="BF"/>
+          <w:sz w:val="18"/>
+          <w:szCs w:val="18"/>
+        </w:rPr>
+        <w:t>yq</w:t>
+      </w:r>
+      <w:proofErr w:type="spellEnd"/>
+      <w:r>
+        <w:rPr>
+          <w:rFonts w:ascii="Courier New" w:hAnsi="Courier New" w:cs="Courier New"/>
+          <w:color w:val="538135" w:themeColor="accent6" w:themeShade="BF"/>
+          <w:sz w:val="18"/>
+          <w:szCs w:val="18"/>
+        </w:rPr>
+        <w:t xml:space="preserve"> zip</w:t>
+      </w:r>
+      <w:r>
+        <w:br/>
+      </w:r>
+    </w:p>
+    <w:p>
+      <w:pPr>
+        <w:pStyle w:val="ListParagraph"/>
+        <w:numPr>
+          <w:ilvl w:val="0"/>
+          <w:numId w:val="1"/>
+        </w:numPr>
+      </w:pPr>
+      <w:r>
+        <w:t>Install the Hardware Enablement (HWE) kernel and related daemons to support better integration with virtualization</w:t>
+      </w:r>
+      <w:r>
+        <w:t>:</w:t>
+      </w:r>
+      <w:r>
+        <w:br/>
+      </w:r>
+      <w:r>
+        <w:br/>
+      </w:r>
+      <w:r>
+        <w:rPr>
+          <w:rFonts w:ascii="Courier New" w:hAnsi="Courier New" w:cs="Courier New"/>
+          <w:color w:val="538135" w:themeColor="accent6" w:themeShade="BF"/>
+          <w:sz w:val="18"/>
+          <w:szCs w:val="18"/>
+        </w:rPr>
+        <w:t xml:space="preserve">apt-get install </w:t>
+      </w:r>
+      <w:r>
+        <w:rPr>
+          <w:rFonts w:ascii="Courier New" w:hAnsi="Courier New" w:cs="Courier New"/>
+          <w:color w:val="538135" w:themeColor="accent6" w:themeShade="BF"/>
+          <w:sz w:val="18"/>
+          <w:szCs w:val="18"/>
+        </w:rPr>
+        <w:t>-</w:t>
+      </w:r>
+      <w:proofErr w:type="spellStart"/>
+      <w:r>
+        <w:rPr>
+          <w:rFonts w:ascii="Courier New" w:hAnsi="Courier New" w:cs="Courier New"/>
+          <w:color w:val="538135" w:themeColor="accent6" w:themeShade="BF"/>
+          <w:sz w:val="18"/>
+          <w:szCs w:val="18"/>
+        </w:rPr>
+        <w:t>yq</w:t>
+      </w:r>
+      <w:proofErr w:type="spellEnd"/>
+      <w:r>
+        <w:rPr>
+          <w:rFonts w:ascii="Courier New" w:hAnsi="Courier New" w:cs="Courier New"/>
+          <w:color w:val="538135" w:themeColor="accent6" w:themeShade="BF"/>
+          <w:sz w:val="18"/>
+          <w:szCs w:val="18"/>
+        </w:rPr>
+        <w:t xml:space="preserve"> </w:t>
+      </w:r>
+      <w:proofErr w:type="spellStart"/>
+      <w:r>
+        <w:rPr>
+          <w:rFonts w:ascii="Courier New" w:hAnsi="Courier New" w:cs="Courier New"/>
+          <w:color w:val="538135" w:themeColor="accent6" w:themeShade="BF"/>
+          <w:sz w:val="18"/>
+          <w:szCs w:val="18"/>
+        </w:rPr>
+        <w:t>linux</w:t>
+      </w:r>
+      <w:proofErr w:type="spellEnd"/>
+      <w:r>
+        <w:rPr>
+          <w:rFonts w:ascii="Courier New" w:hAnsi="Courier New" w:cs="Courier New"/>
+          <w:color w:val="538135" w:themeColor="accent6" w:themeShade="BF"/>
+          <w:sz w:val="18"/>
+          <w:szCs w:val="18"/>
+        </w:rPr>
+        <w:t>-virtual-</w:t>
+      </w:r>
+      <w:proofErr w:type="spellStart"/>
+      <w:r>
+        <w:rPr>
+          <w:rFonts w:ascii="Courier New" w:hAnsi="Courier New" w:cs="Courier New"/>
+          <w:color w:val="538135" w:themeColor="accent6" w:themeShade="BF"/>
+          <w:sz w:val="18"/>
+          <w:szCs w:val="18"/>
+        </w:rPr>
+        <w:t>lts</w:t>
+      </w:r>
+      <w:proofErr w:type="spellEnd"/>
+      <w:r>
+        <w:rPr>
+          <w:rFonts w:ascii="Courier New" w:hAnsi="Courier New" w:cs="Courier New"/>
+          <w:color w:val="538135" w:themeColor="accent6" w:themeShade="BF"/>
+          <w:sz w:val="18"/>
+          <w:szCs w:val="18"/>
+        </w:rPr>
+        <w:t>-</w:t>
+      </w:r>
+      <w:proofErr w:type="spellStart"/>
+      <w:r>
+        <w:rPr>
+          <w:rFonts w:ascii="Courier New" w:hAnsi="Courier New" w:cs="Courier New"/>
+          <w:color w:val="538135" w:themeColor="accent6" w:themeShade="BF"/>
+          <w:sz w:val="18"/>
+          <w:szCs w:val="18"/>
+        </w:rPr>
+        <w:t>xenial</w:t>
+      </w:r>
+      <w:proofErr w:type="spellEnd"/>
+      <w:r>
+        <w:rPr>
+          <w:rFonts w:ascii="Courier New" w:hAnsi="Courier New" w:cs="Courier New"/>
+          <w:color w:val="538135" w:themeColor="accent6" w:themeShade="BF"/>
+          <w:sz w:val="18"/>
+          <w:szCs w:val="18"/>
+        </w:rPr>
+        <w:t xml:space="preserve"> </w:t>
+      </w:r>
+      <w:proofErr w:type="spellStart"/>
+      <w:r>
+        <w:rPr>
+          <w:rFonts w:ascii="Courier New" w:hAnsi="Courier New" w:cs="Courier New"/>
+          <w:color w:val="538135" w:themeColor="accent6" w:themeShade="BF"/>
+          <w:sz w:val="18"/>
+          <w:szCs w:val="18"/>
+        </w:rPr>
+        <w:t>linux</w:t>
+      </w:r>
+      <w:proofErr w:type="spellEnd"/>
+      <w:r>
+        <w:rPr>
+          <w:rFonts w:ascii="Courier New" w:hAnsi="Courier New" w:cs="Courier New"/>
+          <w:color w:val="538135" w:themeColor="accent6" w:themeShade="BF"/>
+          <w:sz w:val="18"/>
+          <w:szCs w:val="18"/>
+        </w:rPr>
+        <w:t>-tools-virtual-</w:t>
+      </w:r>
+      <w:proofErr w:type="spellStart"/>
+      <w:r>
+        <w:rPr>
+          <w:rFonts w:ascii="Courier New" w:hAnsi="Courier New" w:cs="Courier New"/>
+          <w:color w:val="538135" w:themeColor="accent6" w:themeShade="BF"/>
+          <w:sz w:val="18"/>
+          <w:szCs w:val="18"/>
+        </w:rPr>
+        <w:t>lts</w:t>
+      </w:r>
+      <w:proofErr w:type="spellEnd"/>
+      <w:r>
+        <w:rPr>
+          <w:rFonts w:ascii="Courier New" w:hAnsi="Courier New" w:cs="Courier New"/>
+          <w:color w:val="538135" w:themeColor="accent6" w:themeShade="BF"/>
+          <w:sz w:val="18"/>
+          <w:szCs w:val="18"/>
+        </w:rPr>
+        <w:t>-</w:t>
+      </w:r>
+      <w:proofErr w:type="spellStart"/>
+      <w:r>
+        <w:rPr>
+          <w:rFonts w:ascii="Courier New" w:hAnsi="Courier New" w:cs="Courier New"/>
+          <w:color w:val="538135" w:themeColor="accent6" w:themeShade="BF"/>
+          <w:sz w:val="18"/>
+          <w:szCs w:val="18"/>
+        </w:rPr>
+        <w:t>xenial</w:t>
+      </w:r>
+      <w:proofErr w:type="spellEnd"/>
+      <w:r>
+        <w:rPr>
+          <w:rFonts w:ascii="Courier New" w:hAnsi="Courier New" w:cs="Courier New"/>
+          <w:color w:val="538135" w:themeColor="accent6" w:themeShade="BF"/>
+          <w:sz w:val="18"/>
+          <w:szCs w:val="18"/>
+        </w:rPr>
+        <w:t xml:space="preserve"> </w:t>
+      </w:r>
+      <w:proofErr w:type="spellStart"/>
+      <w:r>
+        <w:rPr>
+          <w:rFonts w:ascii="Courier New" w:hAnsi="Courier New" w:cs="Courier New"/>
+          <w:color w:val="538135" w:themeColor="accent6" w:themeShade="BF"/>
+          <w:sz w:val="18"/>
+          <w:szCs w:val="18"/>
+        </w:rPr>
+        <w:t>linux</w:t>
+      </w:r>
+      <w:proofErr w:type="spellEnd"/>
+      <w:r>
+        <w:rPr>
+          <w:rFonts w:ascii="Courier New" w:hAnsi="Courier New" w:cs="Courier New"/>
+          <w:color w:val="538135" w:themeColor="accent6" w:themeShade="BF"/>
+          <w:sz w:val="18"/>
+          <w:szCs w:val="18"/>
+        </w:rPr>
+        <w:t>-cloud-tools-virtual-</w:t>
+      </w:r>
+      <w:proofErr w:type="spellStart"/>
+      <w:r>
+        <w:rPr>
+          <w:rFonts w:ascii="Courier New" w:hAnsi="Courier New" w:cs="Courier New"/>
+          <w:color w:val="538135" w:themeColor="accent6" w:themeShade="BF"/>
+          <w:sz w:val="18"/>
+          <w:szCs w:val="18"/>
+        </w:rPr>
+        <w:t>lts</w:t>
+      </w:r>
+      <w:proofErr w:type="spellEnd"/>
+      <w:r>
+        <w:rPr>
+          <w:rFonts w:ascii="Courier New" w:hAnsi="Courier New" w:cs="Courier New"/>
+          <w:color w:val="538135" w:themeColor="accent6" w:themeShade="BF"/>
+          <w:sz w:val="18"/>
+          <w:szCs w:val="18"/>
+        </w:rPr>
+        <w:t>-</w:t>
+      </w:r>
+      <w:proofErr w:type="spellStart"/>
+      <w:r>
+        <w:rPr>
+          <w:rFonts w:ascii="Courier New" w:hAnsi="Courier New" w:cs="Courier New"/>
+          <w:color w:val="538135" w:themeColor="accent6" w:themeShade="BF"/>
+          <w:sz w:val="18"/>
+          <w:szCs w:val="18"/>
+        </w:rPr>
+        <w:t>xenial</w:t>
+      </w:r>
+      <w:proofErr w:type="spellEnd"/>
+      <w:r>
+        <w:br/>
+      </w:r>
+    </w:p>
+    <w:p>
+      <w:pPr>
+        <w:pStyle w:val="ListParagraph"/>
+        <w:numPr>
+          <w:ilvl w:val="0"/>
+          <w:numId w:val="1"/>
+        </w:numPr>
+      </w:pPr>
+      <w:r>
+        <w:t>Optional</w:t>
+      </w:r>
+      <w:r>
+        <w:t xml:space="preserve"> (</w:t>
+      </w:r>
+      <w:r>
+        <w:t xml:space="preserve">but </w:t>
+      </w:r>
+      <w:r>
+        <w:rPr>
+          <w:b/>
+          <w:color w:val="C45911" w:themeColor="accent2" w:themeShade="BF"/>
+          <w:highlight w:val="yellow"/>
+        </w:rPr>
+        <w:t>not recommended</w:t>
+      </w:r>
+      <w:r>
+        <w:t>)</w:t>
+      </w:r>
+      <w:r>
+        <w:t>: Install any upgraded packages</w:t>
+      </w:r>
+      <w:r>
+        <w:t xml:space="preserve"> (I generally don’t do this here and upgrade during cluster provisioning instead)</w:t>
+      </w:r>
+      <w:r>
+        <w:t>:</w:t>
+      </w:r>
+      <w:r>
+        <w:br/>
+      </w:r>
+      <w:r>
+        <w:br/>
+      </w:r>
+      <w:r>
+        <w:rPr>
+          <w:rFonts w:ascii="Courier New" w:hAnsi="Courier New" w:cs="Courier New"/>
+          <w:color w:val="538135" w:themeColor="accent6" w:themeShade="BF"/>
+          <w:sz w:val="18"/>
+          <w:szCs w:val="18"/>
+        </w:rPr>
+        <w:t>apt-get u</w:t>
+      </w:r>
+      <w:r>
+        <w:rPr>
+          <w:rFonts w:ascii="Courier New" w:hAnsi="Courier New" w:cs="Courier New"/>
+          <w:color w:val="538135" w:themeColor="accent6" w:themeShade="BF"/>
+          <w:sz w:val="18"/>
+          <w:szCs w:val="18"/>
+        </w:rPr>
+        <w:t>p</w:t>
+      </w:r>
+      <w:r>
+        <w:rPr>
+          <w:rFonts w:ascii="Courier New" w:hAnsi="Courier New" w:cs="Courier New"/>
+          <w:color w:val="538135" w:themeColor="accent6" w:themeShade="BF"/>
+          <w:sz w:val="18"/>
+          <w:szCs w:val="18"/>
+        </w:rPr>
+        <w:t>grade -</w:t>
+      </w:r>
+      <w:proofErr w:type="spellStart"/>
+      <w:r>
+        <w:rPr>
+          <w:rFonts w:ascii="Courier New" w:hAnsi="Courier New" w:cs="Courier New"/>
+          <w:color w:val="538135" w:themeColor="accent6" w:themeShade="BF"/>
+          <w:sz w:val="18"/>
+          <w:szCs w:val="18"/>
+        </w:rPr>
+        <w:t>yq</w:t>
+      </w:r>
+      <w:proofErr w:type="spellEnd"/>
+      <w:r>
+        <w:br/>
+      </w:r>
+    </w:p>
+    <w:p>
+      <w:pPr>
+        <w:pStyle w:val="ListParagraph"/>
+        <w:numPr>
+          <w:ilvl w:val="0"/>
+          <w:numId w:val="1"/>
+        </w:numPr>
+      </w:pPr>
+      <w:r>
+        <w:t xml:space="preserve">Run the following command to clear the </w:t>
+      </w:r>
+      <w:r>
+        <w:rPr>
+          <w:b/>
+          <w:color w:val="C45911" w:themeColor="accent2" w:themeShade="BF"/>
+        </w:rPr>
+        <w:t>cached DHCP</w:t>
+      </w:r>
+      <w:r>
+        <w:rPr>
+          <w:color w:val="C45911" w:themeColor="accent2" w:themeShade="BF"/>
+        </w:rPr>
+        <w:t xml:space="preserve"> </w:t>
+      </w:r>
+      <w:r>
+        <w:t>leases</w:t>
+      </w:r>
+      <w:r>
+        <w:t xml:space="preserve"> and shutdown</w:t>
+      </w:r>
+      <w:r>
+        <w:t>:</w:t>
+      </w:r>
+      <w:r>
+        <w:br/>
+      </w:r>
+      <w:r>
+        <w:br/>
+      </w:r>
+      <w:proofErr w:type="spellStart"/>
+      <w:r>
+        <w:rPr>
+          <w:rFonts w:ascii="Courier New" w:hAnsi="Courier New" w:cs="Courier New"/>
+          <w:i/>
+          <w:color w:val="538135" w:themeColor="accent6" w:themeShade="BF"/>
+          <w:sz w:val="18"/>
+          <w:szCs w:val="18"/>
+        </w:rPr>
+        <w:t>rm</w:t>
+      </w:r>
+      <w:proofErr w:type="spellEnd"/>
+      <w:r>
+        <w:rPr>
+          <w:rFonts w:ascii="Courier New" w:hAnsi="Courier New" w:cs="Courier New"/>
+          <w:i/>
+          <w:color w:val="538135" w:themeColor="accent6" w:themeShade="BF"/>
+          <w:sz w:val="18"/>
+          <w:szCs w:val="18"/>
+        </w:rPr>
+        <w:t xml:space="preserve"> </w:t>
+      </w:r>
+      <w:r>
+        <w:rPr>
+          <w:rFonts w:ascii="Courier New" w:hAnsi="Courier New" w:cs="Courier New"/>
+          <w:i/>
+          <w:color w:val="538135" w:themeColor="accent6" w:themeShade="BF"/>
+          <w:sz w:val="18"/>
+          <w:szCs w:val="18"/>
+        </w:rPr>
+        <w:t>-</w:t>
+      </w:r>
+      <w:proofErr w:type="spellStart"/>
+      <w:r>
+        <w:rPr>
+          <w:rFonts w:ascii="Courier New" w:hAnsi="Courier New" w:cs="Courier New"/>
+          <w:i/>
+          <w:color w:val="538135" w:themeColor="accent6" w:themeShade="BF"/>
+          <w:sz w:val="18"/>
+          <w:szCs w:val="18"/>
+        </w:rPr>
+        <w:t>rf</w:t>
+      </w:r>
+      <w:proofErr w:type="spellEnd"/>
+      <w:r>
+        <w:rPr>
+          <w:rFonts w:ascii="Courier New" w:hAnsi="Courier New" w:cs="Courier New"/>
+          <w:i/>
+          <w:color w:val="538135" w:themeColor="accent6" w:themeShade="BF"/>
+          <w:sz w:val="18"/>
+          <w:szCs w:val="18"/>
+        </w:rPr>
+        <w:t xml:space="preserve"> </w:t>
+      </w:r>
+      <w:r>
+        <w:rPr>
+          <w:rFonts w:ascii="Courier New" w:hAnsi="Courier New" w:cs="Courier New"/>
+          <w:i/>
+          <w:color w:val="538135" w:themeColor="accent6" w:themeShade="BF"/>
+          <w:sz w:val="18"/>
+          <w:szCs w:val="18"/>
+        </w:rPr>
+        <w:t>/</w:t>
+      </w:r>
+      <w:proofErr w:type="spellStart"/>
+      <w:r>
+        <w:rPr>
+          <w:rFonts w:ascii="Courier New" w:hAnsi="Courier New" w:cs="Courier New"/>
+          <w:i/>
+          <w:color w:val="538135" w:themeColor="accent6" w:themeShade="BF"/>
+          <w:sz w:val="18"/>
+          <w:szCs w:val="18"/>
+        </w:rPr>
+        <w:t>var</w:t>
+      </w:r>
+      <w:proofErr w:type="spellEnd"/>
+      <w:r>
+        <w:rPr>
+          <w:rFonts w:ascii="Courier New" w:hAnsi="Courier New" w:cs="Courier New"/>
+          <w:i/>
+          <w:color w:val="538135" w:themeColor="accent6" w:themeShade="BF"/>
+          <w:sz w:val="18"/>
+          <w:szCs w:val="18"/>
+        </w:rPr>
+        <w:t>/lib/</w:t>
+      </w:r>
+      <w:proofErr w:type="spellStart"/>
+      <w:r>
+        <w:rPr>
+          <w:rFonts w:ascii="Courier New" w:hAnsi="Courier New" w:cs="Courier New"/>
+          <w:i/>
+          <w:color w:val="538135" w:themeColor="accent6" w:themeShade="BF"/>
+          <w:sz w:val="18"/>
+          <w:szCs w:val="18"/>
+        </w:rPr>
+        <w:t>dhcp</w:t>
+      </w:r>
+      <w:proofErr w:type="spellEnd"/>
+      <w:r>
+        <w:rPr>
+          <w:rFonts w:ascii="Courier New" w:hAnsi="Courier New" w:cs="Courier New"/>
+          <w:i/>
+          <w:color w:val="538135" w:themeColor="accent6" w:themeShade="BF"/>
+          <w:sz w:val="18"/>
+          <w:szCs w:val="18"/>
+        </w:rPr>
+        <w:t>/*</w:t>
+      </w:r>
+      <w:r>
+        <w:rPr>
+          <w:rFonts w:ascii="Courier New" w:hAnsi="Courier New" w:cs="Courier New"/>
+          <w:i/>
+          <w:color w:val="538135" w:themeColor="accent6" w:themeShade="BF"/>
+          <w:sz w:val="18"/>
+          <w:szCs w:val="18"/>
+        </w:rPr>
+        <w:br/>
+        <w:t xml:space="preserve">shutdown </w:t>
+      </w:r>
+      <w:r>
+        <w:rPr>
+          <w:rFonts w:ascii="Courier New" w:hAnsi="Courier New" w:cs="Courier New"/>
+          <w:i/>
+          <w:color w:val="538135" w:themeColor="accent6" w:themeShade="BF"/>
+          <w:sz w:val="18"/>
+          <w:szCs w:val="18"/>
+        </w:rPr>
+        <w:t>-h</w:t>
+      </w:r>
+      <w:r>
+        <w:rPr>
+          <w:rFonts w:ascii="Courier New" w:hAnsi="Courier New" w:cs="Courier New"/>
+          <w:i/>
+          <w:color w:val="538135" w:themeColor="accent6" w:themeShade="BF"/>
+          <w:sz w:val="18"/>
+          <w:szCs w:val="18"/>
+        </w:rPr>
+        <w:t xml:space="preserve"> </w:t>
+      </w:r>
+      <w:r>
+        <w:rPr>
+          <w:rFonts w:ascii="Courier New" w:hAnsi="Courier New" w:cs="Courier New"/>
+          <w:i/>
+          <w:color w:val="538135" w:themeColor="accent6" w:themeShade="BF"/>
+          <w:sz w:val="18"/>
+          <w:szCs w:val="18"/>
+        </w:rPr>
+        <w:t>now</w:t>
+      </w:r>
+      <w:r>
+        <w:br/>
+      </w:r>
+    </w:p>
+    <w:p>
+      <w:pPr>
+        <w:pStyle w:val="ListParagraph"/>
+        <w:numPr>
+          <w:ilvl w:val="0"/>
+          <w:numId w:val="1"/>
+        </w:numPr>
+      </w:pPr>
+      <w:r>
+        <w:rPr>
+          <w:b/>
+          <w:color w:val="C45911" w:themeColor="accent2" w:themeShade="BF"/>
+        </w:rPr>
         <w:t>Hyper-V Template</w:t>
       </w:r>
       <w:r>
@@ -3241,12 +3622,7 @@
         <w:t>public read access</w:t>
       </w:r>
       <w:r>
-        <w:t xml:space="preserve">.  Note that you need to ZIP </w:t>
-      </w:r>
-      <w:bookmarkStart w:id="0" w:name="_GoBack"/>
-      <w:bookmarkEnd w:id="0"/>
-      <w:r>
-        <w:t xml:space="preserve">the image using the </w:t>
+        <w:t xml:space="preserve">.  Note that you need to ZIP the image using the </w:t>
       </w:r>
       <w:r>
         <w:rPr>
@@ -3301,6 +3677,7 @@
           <w:sz w:val="18"/>
           <w:szCs w:val="18"/>
         </w:rPr>
+        <w:lastRenderedPageBreak/>
         <w:t xml:space="preserve">neon zip </w:t>
       </w:r>
       <w:proofErr w:type="gramStart"/>
@@ -4088,6 +4465,7 @@
         </w:numPr>
       </w:pPr>
       <w:r>
+        <w:lastRenderedPageBreak/>
         <w:t xml:space="preserve">Right-click on the VM and select </w:t>
       </w:r>
       <w:r>
@@ -4472,7 +4850,6 @@
           <w:sz w:val="18"/>
           <w:szCs w:val="18"/>
         </w:rPr>
-        <w:lastRenderedPageBreak/>
         <w:t>gzi</w:t>
       </w:r>
       <w:r>
@@ -4556,6 +4933,49 @@
       </w:r>
       <w:r>
         <w:br/>
+      </w:r>
+    </w:p>
+    <w:p>
+      <w:r>
+        <w:rPr>
+          <w:noProof/>
+        </w:rPr>
+        <w:lastRenderedPageBreak/>
+        <w:drawing>
+          <wp:inline distT="0" distB="0" distL="0" distR="0" wp14:anchorId="691E9D60" wp14:editId="6DFBB00F">
+            <wp:extent cx="5943600" cy="4446270"/>
+            <wp:effectExtent l="0" t="0" r="0" b="0"/>
+            <wp:docPr id="1" name="Picture 1"/>
+            <wp:cNvGraphicFramePr>
+              <a:graphicFrameLocks xmlns:a="http://schemas.openxmlformats.org/drawingml/2006/main" noChangeAspect="1"/>
+            </wp:cNvGraphicFramePr>
+            <a:graphic xmlns:a="http://schemas.openxmlformats.org/drawingml/2006/main">
+              <a:graphicData uri="http://schemas.openxmlformats.org/drawingml/2006/picture">
+                <pic:pic xmlns:pic="http://schemas.openxmlformats.org/drawingml/2006/picture">
+                  <pic:nvPicPr>
+                    <pic:cNvPr id="1" name=""/>
+                    <pic:cNvPicPr/>
+                  </pic:nvPicPr>
+                  <pic:blipFill>
+                    <a:blip r:embed="rId10"/>
+                    <a:stretch>
+                      <a:fillRect/>
+                    </a:stretch>
+                  </pic:blipFill>
+                  <pic:spPr>
+                    <a:xfrm>
+                      <a:off x="0" y="0"/>
+                      <a:ext cx="5943600" cy="4446270"/>
+                    </a:xfrm>
+                    <a:prstGeom prst="rect">
+                      <a:avLst/>
+                    </a:prstGeom>
+                  </pic:spPr>
+                </pic:pic>
+              </a:graphicData>
+            </a:graphic>
+          </wp:inline>
+        </w:drawing>
       </w:r>
     </w:p>
     <w:sectPr>

</xml_diff>

<commit_message>
[neon-cli]: XenServer file system partitions are now extended to fill the entire drive.
</commit_message>
<xml_diff>
--- a/Doc/Ubuntu-16.04 neonCLUSTER Template.docx
+++ b/Doc/Ubuntu-16.04 neonCLUSTER Template.docx
@@ -2267,9 +2267,27 @@
           <w:sz w:val="18"/>
           <w:szCs w:val="18"/>
         </w:rPr>
-        <w:t>ifconfig</w:t>
-      </w:r>
-      <w:proofErr w:type="spellEnd"/>
+        <w:t>i</w:t>
+      </w:r>
+      <w:r>
+        <w:rPr>
+          <w:rFonts w:ascii="Courier New" w:hAnsi="Courier New" w:cs="Courier New"/>
+          <w:color w:val="538135" w:themeColor="accent6" w:themeShade="BF"/>
+          <w:sz w:val="18"/>
+          <w:szCs w:val="18"/>
+        </w:rPr>
+        <w:t>p</w:t>
+      </w:r>
+      <w:proofErr w:type="spellEnd"/>
+      <w:r>
+        <w:rPr>
+          <w:rFonts w:ascii="Courier New" w:hAnsi="Courier New" w:cs="Courier New"/>
+          <w:color w:val="538135" w:themeColor="accent6" w:themeShade="BF"/>
+          <w:sz w:val="18"/>
+          <w:szCs w:val="18"/>
+        </w:rPr>
+        <w:t xml:space="preserve"> address</w:t>
+      </w:r>
       <w:r>
         <w:br/>
       </w:r>
@@ -2489,7 +2507,7 @@
           <w:color w:val="C45911" w:themeColor="accent2" w:themeShade="BF"/>
         </w:rPr>
         <w:lastRenderedPageBreak/>
-        <w:t>Restart</w:t>
+        <w:t>Reboot</w:t>
       </w:r>
       <w:r>
         <w:rPr>
@@ -2860,30 +2878,142 @@
         </w:numPr>
       </w:pPr>
       <w:r>
-        <w:t>Optional</w:t>
-      </w:r>
-      <w:r>
-        <w:t xml:space="preserve"> (</w:t>
-      </w:r>
-      <w:r>
-        <w:t xml:space="preserve">but </w:t>
-      </w:r>
-      <w:r>
-        <w:rPr>
-          <w:b/>
-          <w:color w:val="C45911" w:themeColor="accent2" w:themeShade="BF"/>
-          <w:highlight w:val="yellow"/>
-        </w:rPr>
-        <w:t>not recommended</w:t>
-      </w:r>
-      <w:r>
-        <w:t>)</w:t>
-      </w:r>
-      <w:r>
-        <w:t>: Install any upgraded packages</w:t>
-      </w:r>
-      <w:r>
-        <w:t xml:space="preserve"> (I generally don’t do this here and upgrade during cluster provisioning instead)</w:t>
+        <w:t>Ubuntu setup configures the disk with three partitions: the boot file system, a small extended partition and a swap partition.  We need to disable swap and delete the two partitions after the filesystem so when we create a VM with a larger drive, we’ll be able to grow the filesystem to fill it.  Here are the steps:</w:t>
+      </w:r>
+      <w:r>
+        <w:br/>
+      </w:r>
+    </w:p>
+    <w:p>
+      <w:pPr>
+        <w:pStyle w:val="ListParagraph"/>
+        <w:numPr>
+          <w:ilvl w:val="1"/>
+          <w:numId w:val="1"/>
+        </w:numPr>
+      </w:pPr>
+      <w:r>
+        <w:t xml:space="preserve">Edit </w:t>
+      </w:r>
+      <w:r>
+        <w:rPr>
+          <w:color w:val="538135" w:themeColor="accent6" w:themeShade="BF"/>
+          <w:sz w:val="18"/>
+          <w:szCs w:val="18"/>
+        </w:rPr>
+        <w:t>/</w:t>
+      </w:r>
+      <w:proofErr w:type="spellStart"/>
+      <w:r>
+        <w:rPr>
+          <w:color w:val="538135" w:themeColor="accent6" w:themeShade="BF"/>
+          <w:sz w:val="18"/>
+          <w:szCs w:val="18"/>
+        </w:rPr>
+        <w:t>etc</w:t>
+      </w:r>
+      <w:proofErr w:type="spellEnd"/>
+      <w:r>
+        <w:rPr>
+          <w:color w:val="538135" w:themeColor="accent6" w:themeShade="BF"/>
+          <w:sz w:val="18"/>
+          <w:szCs w:val="18"/>
+        </w:rPr>
+        <w:t>/</w:t>
+      </w:r>
+      <w:proofErr w:type="spellStart"/>
+      <w:r>
+        <w:rPr>
+          <w:color w:val="538135" w:themeColor="accent6" w:themeShade="BF"/>
+          <w:sz w:val="18"/>
+          <w:szCs w:val="18"/>
+        </w:rPr>
+        <w:t>fstab</w:t>
+      </w:r>
+      <w:proofErr w:type="spellEnd"/>
+      <w:r>
+        <w:rPr>
+          <w:color w:val="538135" w:themeColor="accent6" w:themeShade="BF"/>
+        </w:rPr>
+        <w:t xml:space="preserve"> </w:t>
+      </w:r>
+      <w:r>
+        <w:t xml:space="preserve">and delete two </w:t>
+      </w:r>
+      <w:r>
+        <w:rPr>
+          <w:b/>
+          <w:color w:val="C45911" w:themeColor="accent2" w:themeShade="BF"/>
+        </w:rPr>
+        <w:t>swap lines</w:t>
+      </w:r>
+      <w:r>
+        <w:rPr>
+          <w:color w:val="C45911" w:themeColor="accent2" w:themeShade="BF"/>
+        </w:rPr>
+        <w:t xml:space="preserve"> </w:t>
+      </w:r>
+      <w:r>
+        <w:t>at the end.</w:t>
+      </w:r>
+    </w:p>
+    <w:p>
+      <w:pPr>
+        <w:pStyle w:val="ListParagraph"/>
+        <w:numPr>
+          <w:ilvl w:val="1"/>
+          <w:numId w:val="1"/>
+        </w:numPr>
+      </w:pPr>
+      <w:r>
+        <w:t xml:space="preserve">Disable swap: </w:t>
+      </w:r>
+      <w:proofErr w:type="spellStart"/>
+      <w:r>
+        <w:rPr>
+          <w:rFonts w:ascii="Courier New" w:hAnsi="Courier New" w:cs="Courier New"/>
+          <w:color w:val="538135" w:themeColor="accent6" w:themeShade="BF"/>
+          <w:sz w:val="18"/>
+          <w:szCs w:val="18"/>
+        </w:rPr>
+        <w:t>swapoff</w:t>
+      </w:r>
+      <w:proofErr w:type="spellEnd"/>
+      <w:r>
+        <w:rPr>
+          <w:rFonts w:ascii="Courier New" w:hAnsi="Courier New" w:cs="Courier New"/>
+          <w:color w:val="538135" w:themeColor="accent6" w:themeShade="BF"/>
+          <w:sz w:val="18"/>
+          <w:szCs w:val="18"/>
+        </w:rPr>
+        <w:t xml:space="preserve"> -a</w:t>
+      </w:r>
+    </w:p>
+    <w:p>
+      <w:pPr>
+        <w:pStyle w:val="ListParagraph"/>
+        <w:numPr>
+          <w:ilvl w:val="1"/>
+          <w:numId w:val="1"/>
+        </w:numPr>
+      </w:pPr>
+      <w:r>
+        <w:t xml:space="preserve">Run </w:t>
+      </w:r>
+      <w:r>
+        <w:rPr>
+          <w:rFonts w:ascii="Courier New" w:hAnsi="Courier New" w:cs="Courier New"/>
+          <w:color w:val="538135" w:themeColor="accent6" w:themeShade="BF"/>
+          <w:sz w:val="18"/>
+          <w:szCs w:val="18"/>
+        </w:rPr>
+        <w:t>parted</w:t>
+      </w:r>
+      <w:r>
+        <w:t xml:space="preserve"> and </w:t>
+      </w:r>
+      <w:r>
+        <w:t>remove the two partitions</w:t>
       </w:r>
       <w:r>
         <w:t>:</w:t>
@@ -2892,46 +3022,56 @@
         <w:br/>
       </w:r>
       <w:r>
-        <w:br/>
-      </w:r>
-      <w:r>
-        <w:rPr>
-          <w:rFonts w:ascii="Courier New" w:hAnsi="Courier New" w:cs="Courier New"/>
-          <w:color w:val="538135" w:themeColor="accent6" w:themeShade="BF"/>
-          <w:sz w:val="18"/>
-          <w:szCs w:val="18"/>
-        </w:rPr>
-        <w:t>apt-get u</w:t>
-      </w:r>
-      <w:r>
-        <w:rPr>
-          <w:rFonts w:ascii="Courier New" w:hAnsi="Courier New" w:cs="Courier New"/>
-          <w:color w:val="538135" w:themeColor="accent6" w:themeShade="BF"/>
-          <w:sz w:val="18"/>
-          <w:szCs w:val="18"/>
-        </w:rPr>
-        <w:t>p</w:t>
-      </w:r>
-      <w:r>
-        <w:rPr>
-          <w:rFonts w:ascii="Courier New" w:hAnsi="Courier New" w:cs="Courier New"/>
-          <w:color w:val="538135" w:themeColor="accent6" w:themeShade="BF"/>
-          <w:sz w:val="18"/>
-          <w:szCs w:val="18"/>
-        </w:rPr>
-        <w:t>grade -</w:t>
-      </w:r>
-      <w:proofErr w:type="spellStart"/>
-      <w:r>
-        <w:rPr>
-          <w:rFonts w:ascii="Courier New" w:hAnsi="Courier New" w:cs="Courier New"/>
-          <w:color w:val="538135" w:themeColor="accent6" w:themeShade="BF"/>
-          <w:sz w:val="18"/>
-          <w:szCs w:val="18"/>
-        </w:rPr>
-        <w:t>yq</w:t>
-      </w:r>
-      <w:proofErr w:type="spellEnd"/>
+        <w:rPr>
+          <w:rFonts w:ascii="Courier New" w:hAnsi="Courier New" w:cs="Courier New"/>
+          <w:color w:val="538135" w:themeColor="accent6" w:themeShade="BF"/>
+          <w:sz w:val="18"/>
+          <w:szCs w:val="18"/>
+        </w:rPr>
+        <w:br/>
+      </w:r>
+      <w:proofErr w:type="spellStart"/>
+      <w:r>
+        <w:rPr>
+          <w:rFonts w:ascii="Courier New" w:hAnsi="Courier New" w:cs="Courier New"/>
+          <w:color w:val="538135" w:themeColor="accent6" w:themeShade="BF"/>
+          <w:sz w:val="18"/>
+          <w:szCs w:val="18"/>
+        </w:rPr>
+        <w:t>rm</w:t>
+      </w:r>
+      <w:proofErr w:type="spellEnd"/>
+      <w:r>
+        <w:rPr>
+          <w:rFonts w:ascii="Courier New" w:hAnsi="Courier New" w:cs="Courier New"/>
+          <w:color w:val="538135" w:themeColor="accent6" w:themeShade="BF"/>
+          <w:sz w:val="18"/>
+          <w:szCs w:val="18"/>
+        </w:rPr>
+        <w:t xml:space="preserve"> 2</w:t>
+      </w:r>
+      <w:r>
+        <w:rPr>
+          <w:rFonts w:ascii="Courier New" w:hAnsi="Courier New" w:cs="Courier New"/>
+          <w:color w:val="538135" w:themeColor="accent6" w:themeShade="BF"/>
+          <w:sz w:val="18"/>
+          <w:szCs w:val="18"/>
+        </w:rPr>
+        <w:br/>
+        <w:t>quit</w:t>
+      </w:r>
+      <w:r>
+        <w:br/>
+      </w:r>
+      <w:r>
+        <w:br/>
+        <w:t>Note: Removing the extended partition (#</w:t>
+      </w:r>
+      <w:bookmarkStart w:id="0" w:name="_GoBack"/>
+      <w:bookmarkEnd w:id="0"/>
+      <w:r>
+        <w:t>2) also appears to remove the swap partition.</w:t>
+      </w:r>
       <w:r>
         <w:br/>
       </w:r>
@@ -3241,12 +3381,7 @@
         <w:t>public read access</w:t>
       </w:r>
       <w:r>
-        <w:t xml:space="preserve">.  Note that you need to ZIP </w:t>
-      </w:r>
-      <w:bookmarkStart w:id="0" w:name="_GoBack"/>
-      <w:bookmarkEnd w:id="0"/>
-      <w:r>
-        <w:t xml:space="preserve">the image using the </w:t>
+        <w:t xml:space="preserve">.  Note that you need to ZIP the image using the </w:t>
       </w:r>
       <w:r>
         <w:rPr>
@@ -3359,6 +3494,7 @@
         <w:pStyle w:val="ListParagraph"/>
       </w:pPr>
       <w:r>
+        <w:lastRenderedPageBreak/>
         <w:t>a</w:t>
       </w:r>
       <w:r>
@@ -4042,13 +4178,134 @@
         <w:t xml:space="preserve"> </w:t>
       </w:r>
       <w:r>
-        <w:t>the DVD drive</w:t>
+        <w:t xml:space="preserve">the </w:t>
+      </w:r>
+      <w:r>
+        <w:rPr>
+          <w:b/>
+          <w:color w:val="C45911" w:themeColor="accent2" w:themeShade="BF"/>
+        </w:rPr>
+        <w:t>DVD drive</w:t>
+      </w:r>
+      <w:r>
+        <w:rPr>
+          <w:color w:val="C45911" w:themeColor="accent2" w:themeShade="BF"/>
+        </w:rPr>
+        <w:t xml:space="preserve"> </w:t>
+      </w:r>
+      <w:r>
+        <w:t>in XenCenter (at the top of the VMs storage tab)</w:t>
       </w:r>
       <w:r>
         <w:t xml:space="preserve"> and shutdown the VM</w:t>
       </w:r>
       <w:r>
-        <w:t>.</w:t>
+        <w:t>:</w:t>
+      </w:r>
+      <w:r>
+        <w:br/>
+      </w:r>
+      <w:r>
+        <w:br/>
+      </w:r>
+      <w:proofErr w:type="spellStart"/>
+      <w:r>
+        <w:rPr>
+          <w:rFonts w:ascii="Courier New" w:hAnsi="Courier New" w:cs="Courier New"/>
+          <w:i/>
+          <w:color w:val="538135" w:themeColor="accent6" w:themeShade="BF"/>
+          <w:sz w:val="18"/>
+          <w:szCs w:val="18"/>
+        </w:rPr>
+        <w:t>rm</w:t>
+      </w:r>
+      <w:proofErr w:type="spellEnd"/>
+      <w:r>
+        <w:rPr>
+          <w:rFonts w:ascii="Courier New" w:hAnsi="Courier New" w:cs="Courier New"/>
+          <w:i/>
+          <w:color w:val="538135" w:themeColor="accent6" w:themeShade="BF"/>
+          <w:sz w:val="18"/>
+          <w:szCs w:val="18"/>
+        </w:rPr>
+        <w:t xml:space="preserve"> -</w:t>
+      </w:r>
+      <w:proofErr w:type="spellStart"/>
+      <w:r>
+        <w:rPr>
+          <w:rFonts w:ascii="Courier New" w:hAnsi="Courier New" w:cs="Courier New"/>
+          <w:i/>
+          <w:color w:val="538135" w:themeColor="accent6" w:themeShade="BF"/>
+          <w:sz w:val="18"/>
+          <w:szCs w:val="18"/>
+        </w:rPr>
+        <w:t>rf</w:t>
+      </w:r>
+      <w:proofErr w:type="spellEnd"/>
+      <w:r>
+        <w:rPr>
+          <w:rFonts w:ascii="Courier New" w:hAnsi="Courier New" w:cs="Courier New"/>
+          <w:i/>
+          <w:color w:val="538135" w:themeColor="accent6" w:themeShade="BF"/>
+          <w:sz w:val="18"/>
+          <w:szCs w:val="18"/>
+        </w:rPr>
+        <w:t xml:space="preserve"> /</w:t>
+      </w:r>
+      <w:proofErr w:type="spellStart"/>
+      <w:r>
+        <w:rPr>
+          <w:rFonts w:ascii="Courier New" w:hAnsi="Courier New" w:cs="Courier New"/>
+          <w:i/>
+          <w:color w:val="538135" w:themeColor="accent6" w:themeShade="BF"/>
+          <w:sz w:val="18"/>
+          <w:szCs w:val="18"/>
+        </w:rPr>
+        <w:t>var</w:t>
+      </w:r>
+      <w:proofErr w:type="spellEnd"/>
+      <w:r>
+        <w:rPr>
+          <w:rFonts w:ascii="Courier New" w:hAnsi="Courier New" w:cs="Courier New"/>
+          <w:i/>
+          <w:color w:val="538135" w:themeColor="accent6" w:themeShade="BF"/>
+          <w:sz w:val="18"/>
+          <w:szCs w:val="18"/>
+        </w:rPr>
+        <w:t>/lib/</w:t>
+      </w:r>
+      <w:proofErr w:type="spellStart"/>
+      <w:r>
+        <w:rPr>
+          <w:rFonts w:ascii="Courier New" w:hAnsi="Courier New" w:cs="Courier New"/>
+          <w:i/>
+          <w:color w:val="538135" w:themeColor="accent6" w:themeShade="BF"/>
+          <w:sz w:val="18"/>
+          <w:szCs w:val="18"/>
+        </w:rPr>
+        <w:t>dhcp</w:t>
+      </w:r>
+      <w:proofErr w:type="spellEnd"/>
+      <w:r>
+        <w:rPr>
+          <w:rFonts w:ascii="Courier New" w:hAnsi="Courier New" w:cs="Courier New"/>
+          <w:i/>
+          <w:color w:val="538135" w:themeColor="accent6" w:themeShade="BF"/>
+          <w:sz w:val="18"/>
+          <w:szCs w:val="18"/>
+        </w:rPr>
+        <w:t>/*</w:t>
+      </w:r>
+      <w:r>
+        <w:rPr>
+          <w:rFonts w:ascii="Courier New" w:hAnsi="Courier New" w:cs="Courier New"/>
+          <w:i/>
+          <w:color w:val="538135" w:themeColor="accent6" w:themeShade="BF"/>
+          <w:sz w:val="18"/>
+          <w:szCs w:val="18"/>
+        </w:rPr>
+        <w:br/>
+        <w:t>shutdown -h now</w:t>
       </w:r>
       <w:r>
         <w:br/>
@@ -4171,6 +4428,7 @@
         </w:numPr>
       </w:pPr>
       <w:r>
+        <w:lastRenderedPageBreak/>
         <w:t xml:space="preserve">GZIP compress the </w:t>
       </w:r>
       <w:r>
@@ -4472,7 +4730,6 @@
           <w:sz w:val="18"/>
           <w:szCs w:val="18"/>
         </w:rPr>
-        <w:lastRenderedPageBreak/>
         <w:t>gzi</w:t>
       </w:r>
       <w:r>

</xml_diff>

<commit_message>
[neon-cli]: [local-hyper-v] hosting manager now resizes the the primary VM disk.  I've also created and uploaded new Hyper-V VM template files that have an initial size of 10GB and removed the two partitions after the primary.
This completes #179.
</commit_message>
<xml_diff>
--- a/Doc/Ubuntu-16.04 neonCLUSTER Template.docx
+++ b/Doc/Ubuntu-16.04 neonCLUSTER Template.docx
@@ -696,10 +696,23 @@
           <w:b/>
           <w:color w:val="C45911" w:themeColor="accent2" w:themeShade="BF"/>
         </w:rPr>
-        <w:t>127GB VHD</w:t>
-      </w:r>
-      <w:r>
-        <w:t xml:space="preserve"> (this seems like a reasonable size for test development but can be customized).</w:t>
+        <w:t>10</w:t>
+      </w:r>
+      <w:r>
+        <w:rPr>
+          <w:b/>
+          <w:color w:val="C45911" w:themeColor="accent2" w:themeShade="BF"/>
+        </w:rPr>
+        <w:t>GB VHD</w:t>
+      </w:r>
+      <w:r>
+        <w:t xml:space="preserve"> (</w:t>
+      </w:r>
+      <w:r>
+        <w:t>the disk will be resized during cluster provisioning</w:t>
+      </w:r>
+      <w:r>
+        <w:t>).</w:t>
       </w:r>
       <w:r>
         <w:t xml:space="preserve">  Locate this in a known directory where you’</w:t>
@@ -711,16 +724,13 @@
         <w:t xml:space="preserve"> it.</w:t>
       </w:r>
       <w:r>
-        <w:t xml:space="preserve">  Name the </w:t>
+        <w:t xml:space="preserve">  Name the disk:</w:t>
+      </w:r>
+      <w:r>
+        <w:br/>
       </w:r>
       <w:r>
         <w:lastRenderedPageBreak/>
-        <w:t>disk:</w:t>
-      </w:r>
-      <w:r>
-        <w:br/>
-      </w:r>
-      <w:r>
         <w:br/>
       </w:r>
       <w:r>
@@ -827,7 +837,24 @@
         <w:t>Select the new VM in the H</w:t>
       </w:r>
       <w:r>
-        <w:t xml:space="preserve">yper-V manager, select settings, click </w:t>
+        <w:t xml:space="preserve">yper-V manager, select </w:t>
+      </w:r>
+      <w:r>
+        <w:rPr>
+          <w:b/>
+          <w:color w:val="C45911" w:themeColor="accent2" w:themeShade="BF"/>
+        </w:rPr>
+        <w:t>S</w:t>
+      </w:r>
+      <w:r>
+        <w:rPr>
+          <w:b/>
+          <w:color w:val="C45911" w:themeColor="accent2" w:themeShade="BF"/>
+        </w:rPr>
+        <w:t>ettings</w:t>
+      </w:r>
+      <w:r>
+        <w:t xml:space="preserve">, click </w:t>
       </w:r>
       <w:r>
         <w:rPr>
@@ -1164,6 +1191,13 @@
       <w:r>
         <w:br/>
       </w:r>
+      <w:r>
+        <w:br/>
+        <w:t>You may see checkpoint error messages when you start the VM.  I’m not entirely sure why this happens.  I noticed that if I viewed the VM settings and then cancelled the dialog, the VM will start afterwards.</w:t>
+      </w:r>
+      <w:r>
+        <w:br/>
+      </w:r>
     </w:p>
     <w:p>
       <w:pPr>
@@ -1514,26 +1548,17 @@
         <w:br/>
       </w:r>
       <w:r>
-        <w:t xml:space="preserve">Note: These are the DEV credentials, use </w:t>
-      </w:r>
-      <w:r>
-        <w:rPr>
-          <w:b/>
-          <w:color w:val="FF0000"/>
-          <w:highlight w:val="yellow"/>
-        </w:rPr>
-        <w:t>secure</w:t>
-      </w:r>
-      <w:r>
-        <w:rPr>
-          <w:b/>
-          <w:color w:val="FF0000"/>
-          <w:highlight w:val="yellow"/>
-        </w:rPr>
-        <w:t xml:space="preserve"> credentials for PROD</w:t>
-      </w:r>
-      <w:r>
-        <w:t>.</w:t>
+        <w:t xml:space="preserve">Note: </w:t>
+      </w:r>
+      <w:r>
+        <w:t xml:space="preserve">These are the standard VM </w:t>
+      </w:r>
+      <w:r>
+        <w:t xml:space="preserve">template credentials.  A secure password will be set during </w:t>
+      </w:r>
+      <w:r>
+        <w:lastRenderedPageBreak/>
+        <w:t>cluster setup.</w:t>
       </w:r>
       <w:r>
         <w:br/>
@@ -1587,7 +1612,6 @@
         </w:numPr>
       </w:pPr>
       <w:r>
-        <w:lastRenderedPageBreak/>
         <w:t xml:space="preserve">Select </w:t>
       </w:r>
       <w:r>
@@ -2378,6 +2402,7 @@
         <w:br/>
       </w:r>
       <w:r>
+        <w:lastRenderedPageBreak/>
         <w:br/>
       </w:r>
       <w:r>
@@ -2495,72 +2520,6 @@
           <w:color w:val="C45911" w:themeColor="accent2" w:themeShade="BF"/>
         </w:rPr>
         <w:br/>
-      </w:r>
-    </w:p>
-    <w:p>
-      <w:pPr>
-        <w:pStyle w:val="ListParagraph"/>
-      </w:pPr>
-      <w:r>
-        <w:rPr>
-          <w:b/>
-          <w:color w:val="C45911" w:themeColor="accent2" w:themeShade="BF"/>
-        </w:rPr>
-        <w:lastRenderedPageBreak/>
-        <w:t>Reboot</w:t>
-      </w:r>
-      <w:r>
-        <w:rPr>
-          <w:color w:val="C45911" w:themeColor="accent2" w:themeShade="BF"/>
-        </w:rPr>
-        <w:t xml:space="preserve"> </w:t>
-      </w:r>
-      <w:r>
-        <w:t xml:space="preserve">the VM and log back in.  Then run the following command to verify that </w:t>
-      </w:r>
-      <w:proofErr w:type="spellStart"/>
-      <w:r>
-        <w:rPr>
-          <w:b/>
-          <w:color w:val="C45911" w:themeColor="accent2" w:themeShade="BF"/>
-        </w:rPr>
-        <w:t>sudo</w:t>
-      </w:r>
-      <w:proofErr w:type="spellEnd"/>
-      <w:r>
-        <w:rPr>
-          <w:color w:val="C45911" w:themeColor="accent2" w:themeShade="BF"/>
-        </w:rPr>
-        <w:t xml:space="preserve"> </w:t>
-      </w:r>
-      <w:r>
-        <w:t>no longer requests a password.</w:t>
-      </w:r>
-      <w:r>
-        <w:br/>
-      </w:r>
-      <w:r>
-        <w:br/>
-      </w:r>
-      <w:proofErr w:type="spellStart"/>
-      <w:r>
-        <w:rPr>
-          <w:rFonts w:ascii="Courier New" w:hAnsi="Courier New" w:cs="Courier New"/>
-          <w:color w:val="538135" w:themeColor="accent6" w:themeShade="BF"/>
-          <w:sz w:val="18"/>
-          <w:szCs w:val="18"/>
-        </w:rPr>
-        <w:t>sudo</w:t>
-      </w:r>
-      <w:proofErr w:type="spellEnd"/>
-      <w:r>
-        <w:rPr>
-          <w:rFonts w:ascii="Courier New" w:hAnsi="Courier New" w:cs="Courier New"/>
-          <w:color w:val="538135" w:themeColor="accent6" w:themeShade="BF"/>
-          <w:sz w:val="18"/>
-          <w:szCs w:val="18"/>
-        </w:rPr>
-        <w:t xml:space="preserve"> bash</w:t>
       </w:r>
       <w:r>
         <w:rPr>
@@ -2938,7 +2897,26 @@
         <w:t xml:space="preserve"> </w:t>
       </w:r>
       <w:r>
-        <w:t xml:space="preserve">and delete two </w:t>
+        <w:t xml:space="preserve">and </w:t>
+      </w:r>
+      <w:r>
+        <w:rPr>
+          <w:b/>
+          <w:color w:val="C45911" w:themeColor="accent2" w:themeShade="BF"/>
+        </w:rPr>
+        <w:t>delete</w:t>
+      </w:r>
+      <w:r>
+        <w:rPr>
+          <w:color w:val="C45911" w:themeColor="accent2" w:themeShade="BF"/>
+        </w:rPr>
+        <w:t xml:space="preserve"> </w:t>
+      </w:r>
+      <w:r>
+        <w:t xml:space="preserve">the </w:t>
+      </w:r>
+      <w:r>
+        <w:t xml:space="preserve">two </w:t>
       </w:r>
       <w:r>
         <w:rPr>
@@ -2954,7 +2932,10 @@
         <w:t xml:space="preserve"> </w:t>
       </w:r>
       <w:r>
-        <w:t>at the end.</w:t>
+        <w:t>near</w:t>
+      </w:r>
+      <w:r>
+        <w:t xml:space="preserve"> the end.</w:t>
       </w:r>
     </w:p>
     <w:p>
@@ -3065,12 +3046,25 @@
       </w:r>
       <w:r>
         <w:br/>
-        <w:t>Note: Removing the extended partition (#</w:t>
-      </w:r>
-      <w:bookmarkStart w:id="0" w:name="_GoBack"/>
-      <w:bookmarkEnd w:id="0"/>
-      <w:r>
-        <w:t>2) also appears to remove the swap partition.</w:t>
+        <w:t xml:space="preserve">Note: Removing the extended partition (#2) also </w:t>
+      </w:r>
+      <w:r>
+        <w:t>removes</w:t>
+      </w:r>
+      <w:r>
+        <w:t xml:space="preserve"> </w:t>
+      </w:r>
+      <w:r>
+        <w:t xml:space="preserve">the </w:t>
+      </w:r>
+      <w:r>
+        <w:t>swap partition</w:t>
+      </w:r>
+      <w:r>
+        <w:t xml:space="preserve"> (#5)</w:t>
+      </w:r>
+      <w:r>
+        <w:t>.</w:t>
       </w:r>
       <w:r>
         <w:br/>
@@ -3085,7 +3079,13 @@
         </w:numPr>
       </w:pPr>
       <w:r>
-        <w:t xml:space="preserve">Run the following command to clear the </w:t>
+        <w:t xml:space="preserve">Run the following command to clear </w:t>
+      </w:r>
+      <w:r>
+        <w:t xml:space="preserve">cached packages and </w:t>
+      </w:r>
+      <w:r>
+        <w:t xml:space="preserve">the </w:t>
       </w:r>
       <w:r>
         <w:rPr>
@@ -3115,11 +3115,47 @@
       <w:r>
         <w:br/>
       </w:r>
+      <w:r>
+        <w:rPr>
+          <w:rFonts w:ascii="Courier New" w:hAnsi="Courier New" w:cs="Courier New"/>
+          <w:color w:val="538135" w:themeColor="accent6" w:themeShade="BF"/>
+          <w:sz w:val="18"/>
+          <w:szCs w:val="18"/>
+        </w:rPr>
+        <w:t>apt-</w:t>
+      </w:r>
+      <w:r>
+        <w:rPr>
+          <w:rFonts w:ascii="Courier New" w:hAnsi="Courier New" w:cs="Courier New"/>
+          <w:color w:val="538135" w:themeColor="accent6" w:themeShade="BF"/>
+          <w:sz w:val="18"/>
+          <w:szCs w:val="18"/>
+        </w:rPr>
+        <w:t>get</w:t>
+      </w:r>
+      <w:r>
+        <w:rPr>
+          <w:rFonts w:ascii="Courier New" w:hAnsi="Courier New" w:cs="Courier New"/>
+          <w:color w:val="538135" w:themeColor="accent6" w:themeShade="BF"/>
+          <w:sz w:val="18"/>
+          <w:szCs w:val="18"/>
+        </w:rPr>
+        <w:t xml:space="preserve"> clean</w:t>
+      </w:r>
+      <w:r>
+        <w:rPr>
+          <w:rFonts w:ascii="Courier New" w:hAnsi="Courier New" w:cs="Courier New"/>
+          <w:i/>
+          <w:color w:val="538135" w:themeColor="accent6" w:themeShade="BF"/>
+          <w:sz w:val="18"/>
+          <w:szCs w:val="18"/>
+        </w:rPr>
+        <w:br/>
+      </w:r>
       <w:proofErr w:type="spellStart"/>
       <w:r>
         <w:rPr>
           <w:rFonts w:ascii="Courier New" w:hAnsi="Courier New" w:cs="Courier New"/>
-          <w:i/>
           <w:color w:val="538135" w:themeColor="accent6" w:themeShade="BF"/>
           <w:sz w:val="18"/>
           <w:szCs w:val="18"/>
@@ -3130,17 +3166,15 @@
       <w:r>
         <w:rPr>
           <w:rFonts w:ascii="Courier New" w:hAnsi="Courier New" w:cs="Courier New"/>
-          <w:i/>
-          <w:color w:val="538135" w:themeColor="accent6" w:themeShade="BF"/>
-          <w:sz w:val="18"/>
-          <w:szCs w:val="18"/>
-        </w:rPr>
-        <w:t xml:space="preserve"> </w:t>
-      </w:r>
-      <w:r>
-        <w:rPr>
-          <w:rFonts w:ascii="Courier New" w:hAnsi="Courier New" w:cs="Courier New"/>
-          <w:i/>
+          <w:color w:val="538135" w:themeColor="accent6" w:themeShade="BF"/>
+          <w:sz w:val="18"/>
+          <w:szCs w:val="18"/>
+        </w:rPr>
+        <w:t xml:space="preserve"> </w:t>
+      </w:r>
+      <w:r>
+        <w:rPr>
+          <w:rFonts w:ascii="Courier New" w:hAnsi="Courier New" w:cs="Courier New"/>
           <w:color w:val="538135" w:themeColor="accent6" w:themeShade="BF"/>
           <w:sz w:val="18"/>
           <w:szCs w:val="18"/>
@@ -3151,7 +3185,6 @@
       <w:r>
         <w:rPr>
           <w:rFonts w:ascii="Courier New" w:hAnsi="Courier New" w:cs="Courier New"/>
-          <w:i/>
           <w:color w:val="538135" w:themeColor="accent6" w:themeShade="BF"/>
           <w:sz w:val="18"/>
           <w:szCs w:val="18"/>
@@ -3162,17 +3195,15 @@
       <w:r>
         <w:rPr>
           <w:rFonts w:ascii="Courier New" w:hAnsi="Courier New" w:cs="Courier New"/>
-          <w:i/>
-          <w:color w:val="538135" w:themeColor="accent6" w:themeShade="BF"/>
-          <w:sz w:val="18"/>
-          <w:szCs w:val="18"/>
-        </w:rPr>
-        <w:t xml:space="preserve"> </w:t>
-      </w:r>
-      <w:r>
-        <w:rPr>
-          <w:rFonts w:ascii="Courier New" w:hAnsi="Courier New" w:cs="Courier New"/>
-          <w:i/>
+          <w:color w:val="538135" w:themeColor="accent6" w:themeShade="BF"/>
+          <w:sz w:val="18"/>
+          <w:szCs w:val="18"/>
+        </w:rPr>
+        <w:t xml:space="preserve"> </w:t>
+      </w:r>
+      <w:r>
+        <w:rPr>
+          <w:rFonts w:ascii="Courier New" w:hAnsi="Courier New" w:cs="Courier New"/>
           <w:color w:val="538135" w:themeColor="accent6" w:themeShade="BF"/>
           <w:sz w:val="18"/>
           <w:szCs w:val="18"/>
@@ -3183,7 +3214,6 @@
       <w:r>
         <w:rPr>
           <w:rFonts w:ascii="Courier New" w:hAnsi="Courier New" w:cs="Courier New"/>
-          <w:i/>
           <w:color w:val="538135" w:themeColor="accent6" w:themeShade="BF"/>
           <w:sz w:val="18"/>
           <w:szCs w:val="18"/>
@@ -3194,7 +3224,6 @@
       <w:r>
         <w:rPr>
           <w:rFonts w:ascii="Courier New" w:hAnsi="Courier New" w:cs="Courier New"/>
-          <w:i/>
           <w:color w:val="538135" w:themeColor="accent6" w:themeShade="BF"/>
           <w:sz w:val="18"/>
           <w:szCs w:val="18"/>
@@ -3205,7 +3234,6 @@
       <w:r>
         <w:rPr>
           <w:rFonts w:ascii="Courier New" w:hAnsi="Courier New" w:cs="Courier New"/>
-          <w:i/>
           <w:color w:val="538135" w:themeColor="accent6" w:themeShade="BF"/>
           <w:sz w:val="18"/>
           <w:szCs w:val="18"/>
@@ -3216,7 +3244,6 @@
       <w:r>
         <w:rPr>
           <w:rFonts w:ascii="Courier New" w:hAnsi="Courier New" w:cs="Courier New"/>
-          <w:i/>
           <w:color w:val="538135" w:themeColor="accent6" w:themeShade="BF"/>
           <w:sz w:val="18"/>
           <w:szCs w:val="18"/>
@@ -3226,7 +3253,6 @@
       <w:r>
         <w:rPr>
           <w:rFonts w:ascii="Courier New" w:hAnsi="Courier New" w:cs="Courier New"/>
-          <w:i/>
           <w:color w:val="538135" w:themeColor="accent6" w:themeShade="BF"/>
           <w:sz w:val="18"/>
           <w:szCs w:val="18"/>
@@ -3237,7 +3263,6 @@
       <w:r>
         <w:rPr>
           <w:rFonts w:ascii="Courier New" w:hAnsi="Courier New" w:cs="Courier New"/>
-          <w:i/>
           <w:color w:val="538135" w:themeColor="accent6" w:themeShade="BF"/>
           <w:sz w:val="18"/>
           <w:szCs w:val="18"/>
@@ -3247,17 +3272,15 @@
       <w:r>
         <w:rPr>
           <w:rFonts w:ascii="Courier New" w:hAnsi="Courier New" w:cs="Courier New"/>
-          <w:i/>
-          <w:color w:val="538135" w:themeColor="accent6" w:themeShade="BF"/>
-          <w:sz w:val="18"/>
-          <w:szCs w:val="18"/>
-        </w:rPr>
-        <w:t xml:space="preserve"> </w:t>
-      </w:r>
-      <w:r>
-        <w:rPr>
-          <w:rFonts w:ascii="Courier New" w:hAnsi="Courier New" w:cs="Courier New"/>
-          <w:i/>
+          <w:color w:val="538135" w:themeColor="accent6" w:themeShade="BF"/>
+          <w:sz w:val="18"/>
+          <w:szCs w:val="18"/>
+        </w:rPr>
+        <w:t xml:space="preserve"> </w:t>
+      </w:r>
+      <w:r>
+        <w:rPr>
+          <w:rFonts w:ascii="Courier New" w:hAnsi="Courier New" w:cs="Courier New"/>
           <w:color w:val="538135" w:themeColor="accent6" w:themeShade="BF"/>
           <w:sz w:val="18"/>
           <w:szCs w:val="18"/>
@@ -3298,36 +3321,7 @@
         <w:t xml:space="preserve">: </w:t>
       </w:r>
       <w:r>
-        <w:t>ZIP the disk image</w:t>
-      </w:r>
-      <w:r>
-        <w:t xml:space="preserve"> (I </w:t>
-      </w:r>
-      <w:r>
-        <w:rPr>
-          <w:b/>
-          <w:color w:val="C45911" w:themeColor="accent2" w:themeShade="BF"/>
-        </w:rPr>
-        <w:t>exported it</w:t>
-      </w:r>
-      <w:r>
-        <w:rPr>
-          <w:b/>
-          <w:color w:val="C45911" w:themeColor="accent2" w:themeShade="BF"/>
-        </w:rPr>
-        <w:t xml:space="preserve"> from Hyper-V</w:t>
-      </w:r>
-      <w:r>
-        <w:rPr>
-          <w:color w:val="C45911" w:themeColor="accent2" w:themeShade="BF"/>
-        </w:rPr>
-        <w:t xml:space="preserve"> </w:t>
-      </w:r>
-      <w:r>
-        <w:t>which seemed to reduce the size)</w:t>
-      </w:r>
-      <w:r>
-        <w:t xml:space="preserve"> and then u</w:t>
+        <w:t>ZIP the disk and then u</w:t>
       </w:r>
       <w:r>
         <w:t xml:space="preserve">se the AWS Console to </w:t>
@@ -3371,7 +3365,12 @@
         <w:t xml:space="preserve"> is the revision) </w:t>
       </w:r>
       <w:r>
-        <w:t xml:space="preserve">and grant </w:t>
+        <w:t>an</w:t>
+      </w:r>
+      <w:bookmarkStart w:id="0" w:name="_GoBack"/>
+      <w:bookmarkEnd w:id="0"/>
+      <w:r>
+        <w:t xml:space="preserve">d grant </w:t>
       </w:r>
       <w:r>
         <w:rPr>
@@ -3494,7 +3493,6 @@
         <w:pStyle w:val="ListParagraph"/>
       </w:pPr>
       <w:r>
-        <w:lastRenderedPageBreak/>
         <w:t>a</w:t>
       </w:r>
       <w:r>
@@ -3518,6 +3516,35 @@
       <w:r>
         <w:br/>
       </w:r>
+      <w:proofErr w:type="spellStart"/>
+      <w:r>
+        <w:rPr>
+          <w:rFonts w:ascii="Courier New" w:hAnsi="Courier New" w:cs="Courier New"/>
+          <w:color w:val="538135" w:themeColor="accent6" w:themeShade="BF"/>
+          <w:sz w:val="18"/>
+          <w:szCs w:val="18"/>
+        </w:rPr>
+        <w:t>sudo</w:t>
+      </w:r>
+      <w:proofErr w:type="spellEnd"/>
+      <w:r>
+        <w:rPr>
+          <w:rFonts w:ascii="Courier New" w:hAnsi="Courier New" w:cs="Courier New"/>
+          <w:color w:val="538135" w:themeColor="accent6" w:themeShade="BF"/>
+          <w:sz w:val="18"/>
+          <w:szCs w:val="18"/>
+        </w:rPr>
+        <w:t xml:space="preserve"> bash</w:t>
+      </w:r>
+      <w:r>
+        <w:rPr>
+          <w:rFonts w:ascii="Courier New" w:hAnsi="Courier New" w:cs="Courier New"/>
+          <w:color w:val="538135" w:themeColor="accent6" w:themeShade="BF"/>
+          <w:sz w:val="18"/>
+          <w:szCs w:val="18"/>
+        </w:rPr>
+        <w:br/>
+      </w:r>
       <w:r>
         <w:rPr>
           <w:rFonts w:ascii="Courier New" w:hAnsi="Courier New" w:cs="Courier New"/>
@@ -3603,6 +3630,42 @@
         <w:t>yq</w:t>
       </w:r>
       <w:proofErr w:type="spellEnd"/>
+      <w:r>
+        <w:rPr>
+          <w:rFonts w:ascii="Courier New" w:hAnsi="Courier New" w:cs="Courier New"/>
+          <w:color w:val="538135" w:themeColor="accent6" w:themeShade="BF"/>
+          <w:sz w:val="18"/>
+          <w:szCs w:val="18"/>
+        </w:rPr>
+        <w:br/>
+      </w:r>
+      <w:r>
+        <w:rPr>
+          <w:rFonts w:ascii="Courier New" w:hAnsi="Courier New" w:cs="Courier New"/>
+          <w:color w:val="538135" w:themeColor="accent6" w:themeShade="BF"/>
+          <w:sz w:val="18"/>
+          <w:szCs w:val="18"/>
+        </w:rPr>
+        <w:t>apt-</w:t>
+      </w:r>
+      <w:r>
+        <w:rPr>
+          <w:rFonts w:ascii="Courier New" w:hAnsi="Courier New" w:cs="Courier New"/>
+          <w:color w:val="538135" w:themeColor="accent6" w:themeShade="BF"/>
+          <w:sz w:val="18"/>
+          <w:szCs w:val="18"/>
+        </w:rPr>
+        <w:t>get</w:t>
+      </w:r>
+      <w:r>
+        <w:rPr>
+          <w:rFonts w:ascii="Courier New" w:hAnsi="Courier New" w:cs="Courier New"/>
+          <w:color w:val="538135" w:themeColor="accent6" w:themeShade="BF"/>
+          <w:sz w:val="18"/>
+          <w:szCs w:val="18"/>
+        </w:rPr>
+        <w:t xml:space="preserve"> clean</w:t>
+      </w:r>
       <w:r>
         <w:rPr>
           <w:rFonts w:ascii="Courier New" w:hAnsi="Courier New" w:cs="Courier New"/>
@@ -4345,6 +4408,7 @@
         </w:numPr>
       </w:pPr>
       <w:r>
+        <w:lastRenderedPageBreak/>
         <w:t xml:space="preserve">Right-click on the VM and select </w:t>
       </w:r>
       <w:r>
@@ -4428,7 +4492,6 @@
         </w:numPr>
       </w:pPr>
       <w:r>
-        <w:lastRenderedPageBreak/>
         <w:t xml:space="preserve">GZIP compress the </w:t>
       </w:r>
       <w:r>

</xml_diff>

<commit_message>
[doc] Updated VM template creation instructions.
</commit_message>
<xml_diff>
--- a/Doc/Ubuntu-16.04 neonCLUSTER Template.docx
+++ b/Doc/Ubuntu-16.04 neonCLUSTER Template.docx
@@ -912,23 +912,97 @@
         </w:numPr>
       </w:pPr>
       <w:r>
-        <w:t xml:space="preserve">Press </w:t>
-      </w:r>
-      <w:r>
-        <w:rPr>
-          <w:b/>
-          <w:color w:val="C45911" w:themeColor="accent2" w:themeShade="BF"/>
-        </w:rPr>
-        <w:t>OK</w:t>
-      </w:r>
-      <w:r>
-        <w:rPr>
-          <w:color w:val="C45911" w:themeColor="accent2" w:themeShade="BF"/>
-        </w:rPr>
-        <w:t xml:space="preserve"> </w:t>
-      </w:r>
-      <w:r>
-        <w:t>to close Settings.</w:t>
+        <w:t xml:space="preserve">Recent versions of Windows 10 (as of August 2017) configure new VMs to </w:t>
+      </w:r>
+      <w:r>
+        <w:rPr>
+          <w:b/>
+          <w:color w:val="C45911" w:themeColor="accent2" w:themeShade="BF"/>
+        </w:rPr>
+        <w:t>automatically checkpoint</w:t>
+      </w:r>
+      <w:r>
+        <w:rPr>
+          <w:color w:val="C45911" w:themeColor="accent2" w:themeShade="BF"/>
+        </w:rPr>
+        <w:t xml:space="preserve"> </w:t>
+      </w:r>
+      <w:r>
+        <w:t xml:space="preserve">their virtual hard drives (which is annoying).  </w:t>
+      </w:r>
+      <w:r>
+        <w:rPr>
+          <w:b/>
+          <w:color w:val="C45911" w:themeColor="accent2" w:themeShade="BF"/>
+        </w:rPr>
+        <w:t>D</w:t>
+      </w:r>
+      <w:r>
+        <w:rPr>
+          <w:b/>
+          <w:color w:val="C45911" w:themeColor="accent2" w:themeShade="BF"/>
+        </w:rPr>
+        <w:t>isable this</w:t>
+      </w:r>
+      <w:r>
+        <w:rPr>
+          <w:color w:val="C45911" w:themeColor="accent2" w:themeShade="BF"/>
+        </w:rPr>
+        <w:t xml:space="preserve"> </w:t>
+      </w:r>
+      <w:r>
+        <w:t xml:space="preserve">by selecting the </w:t>
+      </w:r>
+      <w:proofErr w:type="spellStart"/>
+      <w:r>
+        <w:rPr>
+          <w:b/>
+          <w:color w:val="C45911" w:themeColor="accent2" w:themeShade="BF"/>
+        </w:rPr>
+        <w:t>CheckPoints</w:t>
+      </w:r>
+      <w:proofErr w:type="spellEnd"/>
+      <w:r>
+        <w:rPr>
+          <w:color w:val="C45911" w:themeColor="accent2" w:themeShade="BF"/>
+        </w:rPr>
+        <w:t xml:space="preserve"> </w:t>
+      </w:r>
+      <w:r>
+        <w:t xml:space="preserve">folder in left settings panel (under </w:t>
+      </w:r>
+      <w:r>
+        <w:rPr>
+          <w:b/>
+          <w:color w:val="C45911" w:themeColor="accent2" w:themeShade="BF"/>
+        </w:rPr>
+        <w:t>Management</w:t>
+      </w:r>
+      <w:r>
+        <w:t xml:space="preserve">) and </w:t>
+      </w:r>
+      <w:r>
+        <w:rPr>
+          <w:b/>
+          <w:color w:val="C45911" w:themeColor="accent2" w:themeShade="BF"/>
+        </w:rPr>
+        <w:t>uncheck</w:t>
+      </w:r>
+      <w:r>
+        <w:rPr>
+          <w:color w:val="C45911" w:themeColor="accent2" w:themeShade="BF"/>
+        </w:rPr>
+        <w:t xml:space="preserve"> </w:t>
+      </w:r>
+      <w:r>
+        <w:rPr>
+          <w:b/>
+          <w:color w:val="C45911" w:themeColor="accent2" w:themeShade="BF"/>
+        </w:rPr>
+        <w:t>Enable checkpoints</w:t>
+      </w:r>
+      <w:r>
+        <w:t>.</w:t>
       </w:r>
       <w:r>
         <w:br/>
@@ -943,184 +1017,29 @@
         </w:numPr>
       </w:pPr>
       <w:r>
-        <w:t xml:space="preserve">Optional: Recent versions of Windows 10 </w:t>
-      </w:r>
-      <w:r>
-        <w:t xml:space="preserve">(as of August 2017) </w:t>
-      </w:r>
-      <w:r>
-        <w:t xml:space="preserve">configure new VMs to </w:t>
-      </w:r>
-      <w:r>
-        <w:rPr>
-          <w:b/>
-          <w:color w:val="C45911" w:themeColor="accent2" w:themeShade="BF"/>
-        </w:rPr>
-        <w:t>automatically checkpoint</w:t>
-      </w:r>
-      <w:r>
-        <w:rPr>
-          <w:color w:val="C45911" w:themeColor="accent2" w:themeShade="BF"/>
-        </w:rPr>
-        <w:t xml:space="preserve"> </w:t>
-      </w:r>
-      <w:r>
-        <w:t xml:space="preserve">their virtual hard drives (which is annoying).  You can </w:t>
-      </w:r>
-      <w:r>
-        <w:rPr>
-          <w:b/>
-          <w:color w:val="C45911" w:themeColor="accent2" w:themeShade="BF"/>
-        </w:rPr>
-        <w:t>disable this</w:t>
-      </w:r>
-      <w:r>
-        <w:rPr>
-          <w:color w:val="C45911" w:themeColor="accent2" w:themeShade="BF"/>
-        </w:rPr>
-        <w:t xml:space="preserve"> </w:t>
-      </w:r>
-      <w:r>
-        <w:t xml:space="preserve">by executing the following </w:t>
-      </w:r>
-      <w:r>
-        <w:t xml:space="preserve">command (replacing </w:t>
-      </w:r>
-      <w:r>
-        <w:rPr>
-          <w:b/>
-          <w:color w:val="C45911" w:themeColor="accent2" w:themeShade="BF"/>
-        </w:rPr>
-        <w:t>VM-NAME</w:t>
-      </w:r>
-      <w:r>
-        <w:rPr>
-          <w:color w:val="C45911" w:themeColor="accent2" w:themeShade="BF"/>
-        </w:rPr>
-        <w:t xml:space="preserve"> </w:t>
-      </w:r>
-      <w:r>
-        <w:t>with the target VM):</w:t>
-      </w:r>
-      <w:r>
-        <w:br/>
-      </w:r>
-      <w:r>
-        <w:br/>
-      </w:r>
-      <w:proofErr w:type="spellStart"/>
-      <w:r>
-        <w:rPr>
-          <w:rFonts w:ascii="Courier New" w:hAnsi="Courier New" w:cs="Courier New"/>
-          <w:color w:val="538135" w:themeColor="accent6" w:themeShade="BF"/>
-          <w:sz w:val="18"/>
-          <w:szCs w:val="18"/>
-        </w:rPr>
-        <w:t>powershell</w:t>
-      </w:r>
-      <w:proofErr w:type="spellEnd"/>
-      <w:r>
-        <w:rPr>
-          <w:rFonts w:ascii="Courier New" w:hAnsi="Courier New" w:cs="Courier New"/>
-          <w:color w:val="538135" w:themeColor="accent6" w:themeShade="BF"/>
-          <w:sz w:val="18"/>
-          <w:szCs w:val="18"/>
-        </w:rPr>
-        <w:t xml:space="preserve"> Set-VM</w:t>
-      </w:r>
-      <w:r>
-        <w:rPr>
-          <w:rFonts w:ascii="Courier New" w:hAnsi="Courier New" w:cs="Courier New"/>
-          <w:color w:val="538135" w:themeColor="accent6" w:themeShade="BF"/>
-          <w:sz w:val="18"/>
-          <w:szCs w:val="18"/>
-        </w:rPr>
-        <w:t xml:space="preserve"> -</w:t>
-      </w:r>
-      <w:proofErr w:type="spellStart"/>
-      <w:r>
-        <w:rPr>
-          <w:rFonts w:ascii="Courier New" w:hAnsi="Courier New" w:cs="Courier New"/>
-          <w:color w:val="538135" w:themeColor="accent6" w:themeShade="BF"/>
-          <w:sz w:val="18"/>
-          <w:szCs w:val="18"/>
-        </w:rPr>
-        <w:t>Check</w:t>
-      </w:r>
-      <w:r>
-        <w:rPr>
-          <w:rFonts w:ascii="Courier New" w:hAnsi="Courier New" w:cs="Courier New"/>
-          <w:color w:val="538135" w:themeColor="accent6" w:themeShade="BF"/>
-          <w:sz w:val="18"/>
-          <w:szCs w:val="18"/>
-        </w:rPr>
-        <w:t>p</w:t>
-      </w:r>
-      <w:r>
-        <w:rPr>
-          <w:rFonts w:ascii="Courier New" w:hAnsi="Courier New" w:cs="Courier New"/>
-          <w:color w:val="538135" w:themeColor="accent6" w:themeShade="BF"/>
-          <w:sz w:val="18"/>
-          <w:szCs w:val="18"/>
-        </w:rPr>
-        <w:t>ointType</w:t>
-      </w:r>
-      <w:proofErr w:type="spellEnd"/>
-      <w:r>
-        <w:rPr>
-          <w:rFonts w:ascii="Courier New" w:hAnsi="Courier New" w:cs="Courier New"/>
-          <w:color w:val="538135" w:themeColor="accent6" w:themeShade="BF"/>
-          <w:sz w:val="18"/>
-          <w:szCs w:val="18"/>
-        </w:rPr>
-        <w:t xml:space="preserve"> Disabled</w:t>
-      </w:r>
-      <w:r>
-        <w:rPr>
-          <w:rFonts w:ascii="Courier New" w:hAnsi="Courier New" w:cs="Courier New"/>
-          <w:color w:val="538135" w:themeColor="accent6" w:themeShade="BF"/>
-          <w:sz w:val="18"/>
-          <w:szCs w:val="18"/>
-        </w:rPr>
-        <w:t xml:space="preserve"> </w:t>
-      </w:r>
-      <w:r>
-        <w:rPr>
-          <w:rFonts w:ascii="Courier New" w:hAnsi="Courier New" w:cs="Courier New"/>
-          <w:color w:val="538135" w:themeColor="accent6" w:themeShade="BF"/>
-          <w:sz w:val="18"/>
-          <w:szCs w:val="18"/>
-        </w:rPr>
-        <w:t>-</w:t>
-      </w:r>
-      <w:proofErr w:type="spellStart"/>
-      <w:r>
-        <w:rPr>
-          <w:rFonts w:ascii="Courier New" w:hAnsi="Courier New" w:cs="Courier New"/>
-          <w:color w:val="538135" w:themeColor="accent6" w:themeShade="BF"/>
-          <w:sz w:val="18"/>
-          <w:szCs w:val="18"/>
-        </w:rPr>
-        <w:t>Aut</w:t>
-      </w:r>
-      <w:r>
-        <w:rPr>
-          <w:rFonts w:ascii="Courier New" w:hAnsi="Courier New" w:cs="Courier New"/>
-          <w:color w:val="538135" w:themeColor="accent6" w:themeShade="BF"/>
-          <w:sz w:val="18"/>
-          <w:szCs w:val="18"/>
-        </w:rPr>
-        <w:t>omaticCheckpointsEnabled</w:t>
-      </w:r>
-      <w:proofErr w:type="spellEnd"/>
-      <w:r>
-        <w:rPr>
-          <w:rFonts w:ascii="Courier New" w:hAnsi="Courier New" w:cs="Courier New"/>
-          <w:color w:val="538135" w:themeColor="accent6" w:themeShade="BF"/>
-          <w:sz w:val="18"/>
-          <w:szCs w:val="18"/>
-        </w:rPr>
-        <w:t xml:space="preserve"> 0 -Name VM-NAME</w:t>
+        <w:t xml:space="preserve">Press </w:t>
+      </w:r>
+      <w:r>
+        <w:rPr>
+          <w:b/>
+          <w:color w:val="C45911" w:themeColor="accent2" w:themeShade="BF"/>
+        </w:rPr>
+        <w:t>OK</w:t>
+      </w:r>
+      <w:r>
+        <w:rPr>
+          <w:color w:val="C45911" w:themeColor="accent2" w:themeShade="BF"/>
+        </w:rPr>
+        <w:t xml:space="preserve"> </w:t>
+      </w:r>
+      <w:r>
+        <w:t xml:space="preserve">to </w:t>
+      </w:r>
+      <w:r>
+        <w:t>save the settings</w:t>
+      </w:r>
+      <w:r>
+        <w:t>.</w:t>
       </w:r>
       <w:r>
         <w:br/>
@@ -2994,7 +2913,13 @@
         <w:t xml:space="preserve"> and </w:t>
       </w:r>
       <w:r>
-        <w:t>remove the two partitions</w:t>
+        <w:t xml:space="preserve">remove the </w:t>
+      </w:r>
+      <w:r>
+        <w:t xml:space="preserve">last </w:t>
+      </w:r>
+      <w:r>
+        <w:t>two partitions</w:t>
       </w:r>
       <w:r>
         <w:t>:</w:t>
@@ -3365,12 +3290,7 @@
         <w:t xml:space="preserve"> is the revision) </w:t>
       </w:r>
       <w:r>
-        <w:t>an</w:t>
-      </w:r>
-      <w:bookmarkStart w:id="0" w:name="_GoBack"/>
-      <w:bookmarkEnd w:id="0"/>
-      <w:r>
-        <w:t xml:space="preserve">d grant </w:t>
+        <w:t xml:space="preserve">and grant </w:t>
       </w:r>
       <w:r>
         <w:rPr>
@@ -3638,14 +3558,6 @@
           <w:szCs w:val="18"/>
         </w:rPr>
         <w:br/>
-      </w:r>
-      <w:r>
-        <w:rPr>
-          <w:rFonts w:ascii="Courier New" w:hAnsi="Courier New" w:cs="Courier New"/>
-          <w:color w:val="538135" w:themeColor="accent6" w:themeShade="BF"/>
-          <w:sz w:val="18"/>
-          <w:szCs w:val="18"/>
-        </w:rPr>
         <w:t>apt-</w:t>
       </w:r>
       <w:r>
@@ -3788,7 +3700,16 @@
         </w:rPr>
       </w:pPr>
       <w:r>
-        <w:t>and then upload to:</w:t>
+        <w:t xml:space="preserve">and then </w:t>
+      </w:r>
+      <w:r>
+        <w:t>re-ZIP it</w:t>
+      </w:r>
+      <w:r>
+        <w:t xml:space="preserve"> and </w:t>
+      </w:r>
+      <w:r>
+        <w:t>upload to:</w:t>
       </w:r>
       <w:r>
         <w:br/>
@@ -4030,6 +3951,24 @@
         <w:t>.</w:t>
       </w:r>
       <w:r>
+        <w:t xml:space="preserve">  Y</w:t>
+      </w:r>
+      <w:r>
+        <w:t xml:space="preserve">ou may need to wait a </w:t>
+      </w:r>
+      <w:r>
+        <w:t>minute or two</w:t>
+      </w:r>
+      <w:r>
+        <w:t xml:space="preserve"> for the menu item to </w:t>
+      </w:r>
+      <w:r>
+        <w:t>show up</w:t>
+      </w:r>
+      <w:r>
+        <w:t>.</w:t>
+      </w:r>
+      <w:r>
         <w:br/>
       </w:r>
     </w:p>
@@ -4162,6 +4101,9 @@
         <w:t>and use the device with the XenServer Tools label.</w:t>
       </w:r>
       <w:r>
+        <w:t xml:space="preserve">  You may need to wait a minute or two for the DVD to mount.</w:t>
+      </w:r>
+      <w:r>
         <w:br/>
       </w:r>
     </w:p>
@@ -4383,6 +4325,7 @@
         </w:numPr>
       </w:pPr>
       <w:r>
+        <w:lastRenderedPageBreak/>
         <w:t xml:space="preserve">Right-click the VM and </w:t>
       </w:r>
       <w:r>
@@ -4408,7 +4351,6 @@
         </w:numPr>
       </w:pPr>
       <w:r>
-        <w:lastRenderedPageBreak/>
         <w:t xml:space="preserve">Right-click on the VM and select </w:t>
       </w:r>
       <w:r>
@@ -4477,7 +4419,23 @@
         <w:t>#</w:t>
       </w:r>
       <w:r>
-        <w:t xml:space="preserve"> is the revision, set the format to XVA and then export to a local file.</w:t>
+        <w:t xml:space="preserve"> is the revision, set the </w:t>
+      </w:r>
+      <w:r>
+        <w:rPr>
+          <w:b/>
+          <w:color w:val="C45911" w:themeColor="accent2" w:themeShade="BF"/>
+        </w:rPr>
+        <w:t>format to XVA</w:t>
+      </w:r>
+      <w:r>
+        <w:rPr>
+          <w:color w:val="C45911" w:themeColor="accent2" w:themeShade="BF"/>
+        </w:rPr>
+        <w:t xml:space="preserve"> </w:t>
+      </w:r>
+      <w:r>
+        <w:t>and then export to a local file.</w:t>
       </w:r>
       <w:r>
         <w:br/>
@@ -4564,7 +4522,43 @@
           <w:sz w:val="18"/>
           <w:szCs w:val="18"/>
         </w:rPr>
-        <w:t xml:space="preserve"> –best ubuntu-16.04.3-prep.xva</w:t>
+        <w:t xml:space="preserve"> </w:t>
+      </w:r>
+      <w:r>
+        <w:rPr>
+          <w:rFonts w:ascii="Courier New" w:hAnsi="Courier New" w:cs="Courier New"/>
+          <w:color w:val="538135" w:themeColor="accent6" w:themeShade="BF"/>
+          <w:sz w:val="18"/>
+          <w:szCs w:val="18"/>
+        </w:rPr>
+        <w:t>--</w:t>
+      </w:r>
+      <w:r>
+        <w:rPr>
+          <w:rFonts w:ascii="Courier New" w:hAnsi="Courier New" w:cs="Courier New"/>
+          <w:color w:val="538135" w:themeColor="accent6" w:themeShade="BF"/>
+          <w:sz w:val="18"/>
+          <w:szCs w:val="18"/>
+        </w:rPr>
+        <w:t>best ubuntu-16.04.</w:t>
+      </w:r>
+      <w:r>
+        <w:rPr>
+          <w:rFonts w:ascii="Courier New" w:hAnsi="Courier New" w:cs="Courier New"/>
+          <w:color w:val="538135" w:themeColor="accent6" w:themeShade="BF"/>
+          <w:sz w:val="18"/>
+          <w:szCs w:val="18"/>
+        </w:rPr>
+        <w:t>4</w:t>
+      </w:r>
+      <w:r>
+        <w:rPr>
+          <w:rFonts w:ascii="Courier New" w:hAnsi="Courier New" w:cs="Courier New"/>
+          <w:color w:val="538135" w:themeColor="accent6" w:themeShade="BF"/>
+          <w:sz w:val="18"/>
+          <w:szCs w:val="18"/>
+        </w:rPr>
+        <w:t>-prep.xva</w:t>
       </w:r>
       <w:r>
         <w:rPr>
@@ -4827,7 +4821,43 @@
         </w:numPr>
       </w:pPr>
       <w:r>
-        <w:t xml:space="preserve">Manually upload the files to S3 setting metadata to: </w:t>
+        <w:t>Manually upload the f</w:t>
+      </w:r>
+      <w:r>
+        <w:t>iles to S3 setting metadata to:</w:t>
+      </w:r>
+      <w:r>
+        <w:br/>
+      </w:r>
+      <w:r>
+        <w:br/>
+      </w:r>
+      <w:r>
+        <w:rPr>
+          <w:b/>
+          <w:color w:val="C45911" w:themeColor="accent2" w:themeShade="BF"/>
+        </w:rPr>
+        <w:t>S3</w:t>
+      </w:r>
+      <w:r>
+        <w:rPr>
+          <w:color w:val="C45911" w:themeColor="accent2" w:themeShade="BF"/>
+        </w:rPr>
+        <w:t xml:space="preserve"> </w:t>
+      </w:r>
+      <w:r>
+        <w:t xml:space="preserve">at </w:t>
+      </w:r>
+      <w:hyperlink r:id="rId10" w:history="1">
+        <w:r>
+          <w:rPr>
+            <w:rStyle w:val="Hyperlink"/>
+          </w:rPr>
+          <w:t>https://s3.amazonaws.com/neonforge/neoncluster/*</w:t>
+        </w:r>
+      </w:hyperlink>
+      <w:r>
+        <w:t xml:space="preserve"> </w:t>
       </w:r>
       <w:r>
         <w:br/>
@@ -4857,6 +4887,42 @@
       <w:r>
         <w:br/>
       </w:r>
+      <w:r>
+        <w:rPr>
+          <w:b/>
+          <w:color w:val="FF0000"/>
+          <w:highlight w:val="yellow"/>
+        </w:rPr>
+        <w:t>Be sure to remove the .</w:t>
+      </w:r>
+      <w:proofErr w:type="spellStart"/>
+      <w:r>
+        <w:rPr>
+          <w:b/>
+          <w:color w:val="FF0000"/>
+          <w:highlight w:val="yellow"/>
+        </w:rPr>
+        <w:t>gz</w:t>
+      </w:r>
+      <w:proofErr w:type="spellEnd"/>
+      <w:r>
+        <w:rPr>
+          <w:b/>
+          <w:color w:val="FF0000"/>
+          <w:highlight w:val="yellow"/>
+        </w:rPr>
+        <w:t xml:space="preserve"> extension.</w:t>
+      </w:r>
+      <w:r>
+        <w:rPr>
+          <w:b/>
+          <w:color w:val="FF0000"/>
+          <w:highlight w:val="yellow"/>
+        </w:rPr>
+        <w:br/>
+      </w:r>
+      <w:bookmarkStart w:id="0" w:name="_GoBack"/>
+      <w:bookmarkEnd w:id="0"/>
       <w:r>
         <w:rPr>
           <w:b/>
@@ -5583,7 +5649,6 @@
   <w:style w:type="character" w:default="1" w:styleId="DefaultParagraphFont">
     <w:name w:val="Default Paragraph Font"/>
     <w:uiPriority w:val="1"/>
-    <w:semiHidden/>
     <w:unhideWhenUsed/>
   </w:style>
   <w:style w:type="table" w:default="1" w:styleId="TableNormal">

</xml_diff>

<commit_message>
[doc]: Ubuntu template instruction updates.
</commit_message>
<xml_diff>
--- a/Doc/Ubuntu-16.04 neonCLUSTER Template.docx
+++ b/Doc/Ubuntu-16.04 neonCLUSTER Template.docx
@@ -1905,7 +1905,13 @@
         <w:t>No automatic updates</w:t>
       </w:r>
       <w:r>
-        <w:t xml:space="preserve"> (I figure we’ll want to control when upgrades happen).</w:t>
+        <w:t xml:space="preserve"> (I figure we’ll want to control when </w:t>
+      </w:r>
+      <w:r>
+        <w:t>these</w:t>
+      </w:r>
+      <w:r>
+        <w:t xml:space="preserve"> happen).</w:t>
       </w:r>
       <w:r>
         <w:br/>
@@ -2321,16 +2327,16 @@
         <w:br/>
       </w:r>
       <w:r>
+        <w:br/>
+      </w:r>
+      <w:r>
+        <w:rPr>
+          <w:rFonts w:ascii="Courier New" w:hAnsi="Courier New" w:cs="Courier New"/>
+          <w:color w:val="538135" w:themeColor="accent6" w:themeShade="BF"/>
+          <w:sz w:val="18"/>
+          <w:szCs w:val="18"/>
+        </w:rPr>
         <w:lastRenderedPageBreak/>
-        <w:br/>
-      </w:r>
-      <w:r>
-        <w:rPr>
-          <w:rFonts w:ascii="Courier New" w:hAnsi="Courier New" w:cs="Courier New"/>
-          <w:color w:val="538135" w:themeColor="accent6" w:themeShade="BF"/>
-          <w:sz w:val="18"/>
-          <w:szCs w:val="18"/>
-        </w:rPr>
         <w:t xml:space="preserve">echo </w:t>
       </w:r>
       <w:r>
@@ -3413,6 +3419,7 @@
         <w:pStyle w:val="ListParagraph"/>
       </w:pPr>
       <w:r>
+        <w:lastRenderedPageBreak/>
         <w:t>a</w:t>
       </w:r>
       <w:r>
@@ -3898,10 +3905,28 @@
           <w:b/>
           <w:color w:val="C45911" w:themeColor="accent2" w:themeShade="BF"/>
         </w:rPr>
-        <w:t>neon-template</w:t>
-      </w:r>
-      <w:r>
-        <w:t xml:space="preserve">.  </w:t>
+        <w:t>neon</w:t>
+      </w:r>
+      <w:r>
+        <w:rPr>
+          <w:b/>
+          <w:color w:val="C45911" w:themeColor="accent2" w:themeShade="BF"/>
+        </w:rPr>
+        <w:t>-template</w:t>
+      </w:r>
+      <w:r>
+        <w:t xml:space="preserve"> </w:t>
+      </w:r>
+      <w:r>
+        <w:rPr>
+          <w:b/>
+          <w:color w:val="FF0000"/>
+          <w:highlight w:val="yellow"/>
+        </w:rPr>
+        <w:t>(this is important)</w:t>
+      </w:r>
+      <w:r>
+        <w:t xml:space="preserve"> </w:t>
       </w:r>
       <w:r>
         <w:t>You’ll be using the console in XenCenter.</w:t>
@@ -3919,11 +3944,31 @@
         </w:numPr>
       </w:pPr>
       <w:r>
-        <w:rPr>
-          <w:b/>
-          <w:color w:val="C45911" w:themeColor="accent2" w:themeShade="BF"/>
-        </w:rPr>
-        <w:t>Right-click</w:t>
+        <w:t xml:space="preserve">After you </w:t>
+      </w:r>
+      <w:r>
+        <w:rPr>
+          <w:b/>
+          <w:color w:val="C45911" w:themeColor="accent2" w:themeShade="BF"/>
+        </w:rPr>
+        <w:t>finished installing Ubuntu</w:t>
+      </w:r>
+      <w:r>
+        <w:t xml:space="preserve">: </w:t>
+      </w:r>
+      <w:r>
+        <w:rPr>
+          <w:b/>
+          <w:color w:val="C45911" w:themeColor="accent2" w:themeShade="BF"/>
+        </w:rPr>
+        <w:t>r</w:t>
+      </w:r>
+      <w:r>
+        <w:rPr>
+          <w:b/>
+          <w:color w:val="C45911" w:themeColor="accent2" w:themeShade="BF"/>
+        </w:rPr>
+        <w:t>ight-click</w:t>
       </w:r>
       <w:r>
         <w:rPr>
@@ -4199,7 +4244,13 @@
         <w:t xml:space="preserve"> </w:t>
       </w:r>
       <w:r>
-        <w:t>in XenCenter (at the top of the VMs storage tab)</w:t>
+        <w:t>in XenCenter (at the top</w:t>
+      </w:r>
+      <w:r>
+        <w:t>-right</w:t>
+      </w:r>
+      <w:r>
+        <w:t xml:space="preserve"> of the VMs storage tab)</w:t>
       </w:r>
       <w:r>
         <w:t xml:space="preserve"> and shutdown the VM</w:t>
@@ -4217,7 +4268,6 @@
       <w:r>
         <w:rPr>
           <w:rFonts w:ascii="Courier New" w:hAnsi="Courier New" w:cs="Courier New"/>
-          <w:i/>
           <w:color w:val="538135" w:themeColor="accent6" w:themeShade="BF"/>
           <w:sz w:val="18"/>
           <w:szCs w:val="18"/>
@@ -4228,7 +4278,6 @@
       <w:r>
         <w:rPr>
           <w:rFonts w:ascii="Courier New" w:hAnsi="Courier New" w:cs="Courier New"/>
-          <w:i/>
           <w:color w:val="538135" w:themeColor="accent6" w:themeShade="BF"/>
           <w:sz w:val="18"/>
           <w:szCs w:val="18"/>
@@ -4239,7 +4288,6 @@
       <w:r>
         <w:rPr>
           <w:rFonts w:ascii="Courier New" w:hAnsi="Courier New" w:cs="Courier New"/>
-          <w:i/>
           <w:color w:val="538135" w:themeColor="accent6" w:themeShade="BF"/>
           <w:sz w:val="18"/>
           <w:szCs w:val="18"/>
@@ -4250,7 +4298,6 @@
       <w:r>
         <w:rPr>
           <w:rFonts w:ascii="Courier New" w:hAnsi="Courier New" w:cs="Courier New"/>
-          <w:i/>
           <w:color w:val="538135" w:themeColor="accent6" w:themeShade="BF"/>
           <w:sz w:val="18"/>
           <w:szCs w:val="18"/>
@@ -4261,7 +4308,6 @@
       <w:r>
         <w:rPr>
           <w:rFonts w:ascii="Courier New" w:hAnsi="Courier New" w:cs="Courier New"/>
-          <w:i/>
           <w:color w:val="538135" w:themeColor="accent6" w:themeShade="BF"/>
           <w:sz w:val="18"/>
           <w:szCs w:val="18"/>
@@ -4272,7 +4318,6 @@
       <w:r>
         <w:rPr>
           <w:rFonts w:ascii="Courier New" w:hAnsi="Courier New" w:cs="Courier New"/>
-          <w:i/>
           <w:color w:val="538135" w:themeColor="accent6" w:themeShade="BF"/>
           <w:sz w:val="18"/>
           <w:szCs w:val="18"/>
@@ -4283,7 +4328,6 @@
       <w:r>
         <w:rPr>
           <w:rFonts w:ascii="Courier New" w:hAnsi="Courier New" w:cs="Courier New"/>
-          <w:i/>
           <w:color w:val="538135" w:themeColor="accent6" w:themeShade="BF"/>
           <w:sz w:val="18"/>
           <w:szCs w:val="18"/>
@@ -4294,7 +4338,6 @@
       <w:r>
         <w:rPr>
           <w:rFonts w:ascii="Courier New" w:hAnsi="Courier New" w:cs="Courier New"/>
-          <w:i/>
           <w:color w:val="538135" w:themeColor="accent6" w:themeShade="BF"/>
           <w:sz w:val="18"/>
           <w:szCs w:val="18"/>
@@ -4304,7 +4347,6 @@
       <w:r>
         <w:rPr>
           <w:rFonts w:ascii="Courier New" w:hAnsi="Courier New" w:cs="Courier New"/>
-          <w:i/>
           <w:color w:val="538135" w:themeColor="accent6" w:themeShade="BF"/>
           <w:sz w:val="18"/>
           <w:szCs w:val="18"/>
@@ -4325,7 +4367,6 @@
         </w:numPr>
       </w:pPr>
       <w:r>
-        <w:lastRenderedPageBreak/>
         <w:t xml:space="preserve">Right-click the VM and </w:t>
       </w:r>
       <w:r>
@@ -4351,7 +4392,14 @@
         </w:numPr>
       </w:pPr>
       <w:r>
-        <w:t xml:space="preserve">Right-click on the VM and select </w:t>
+        <w:lastRenderedPageBreak/>
+        <w:t xml:space="preserve">Right-click on the </w:t>
+      </w:r>
+      <w:r>
+        <w:t>template</w:t>
+      </w:r>
+      <w:r>
+        <w:t xml:space="preserve"> and select </w:t>
       </w:r>
       <w:r>
         <w:rPr>
@@ -4459,7 +4507,15 @@
         <w:t>latest</w:t>
       </w:r>
       <w:r>
-        <w:t xml:space="preserve">.  Note that we’re going to remove the </w:t>
+        <w:t xml:space="preserve">.  Note that we’re going to </w:t>
+      </w:r>
+      <w:r>
+        <w:t>rename the file to remove</w:t>
+      </w:r>
+      <w:bookmarkStart w:id="0" w:name="_GoBack"/>
+      <w:bookmarkEnd w:id="0"/>
+      <w:r>
+        <w:t xml:space="preserve"> the </w:t>
       </w:r>
       <w:r>
         <w:rPr>
@@ -4484,7 +4540,13 @@
         <w:t xml:space="preserve"> </w:t>
       </w:r>
       <w:r>
-        <w:t>file type before uploading to AWS</w:t>
+        <w:t xml:space="preserve">file type </w:t>
+      </w:r>
+      <w:r>
+        <w:t>after</w:t>
+      </w:r>
+      <w:r>
+        <w:t xml:space="preserve"> uploading to AWS</w:t>
       </w:r>
       <w:r>
         <w:t>:</w:t>
@@ -4921,8 +4983,6 @@
         </w:rPr>
         <w:br/>
       </w:r>
-      <w:bookmarkStart w:id="0" w:name="_GoBack"/>
-      <w:bookmarkEnd w:id="0"/>
       <w:r>
         <w:rPr>
           <w:b/>

</xml_diff>

<commit_message>
[doc]: More cluster temlate instruction updates.
</commit_message>
<xml_diff>
--- a/Doc/Ubuntu-16.04 neonCLUSTER Template.docx
+++ b/Doc/Ubuntu-16.04 neonCLUSTER Template.docx
@@ -3877,7 +3877,345 @@
       </w:r>
       <w:proofErr w:type="spellEnd"/>
       <w:r>
-        <w:t xml:space="preserve"> file.  Then, follow the steps below compress and upload it to AWS S3:</w:t>
+        <w:t xml:space="preserve"> file.</w:t>
+      </w:r>
+      <w:r>
+        <w:br/>
+      </w:r>
+      <w:r>
+        <w:br/>
+        <w:t>I generally go through the full template build from ISO only for Ubuntu point releases.  For intermediat</w:t>
+      </w:r>
+      <w:r>
+        <w:t xml:space="preserve">e package upgrades, I do </w:t>
+      </w:r>
+      <w:r>
+        <w:t>t</w:t>
+      </w:r>
+      <w:r>
+        <w:t>he following</w:t>
+      </w:r>
+      <w:r>
+        <w:t>:</w:t>
+      </w:r>
+      <w:r>
+        <w:br/>
+      </w:r>
+      <w:r>
+        <w:br/>
+        <w:t xml:space="preserve">* In XenCenter, rename the most recent Ubuntu point release template from </w:t>
+      </w:r>
+      <w:r>
+        <w:rPr>
+          <w:b/>
+          <w:color w:val="C45911" w:themeColor="accent2" w:themeShade="BF"/>
+        </w:rPr>
+        <w:t>neon-template</w:t>
+      </w:r>
+      <w:r>
+        <w:rPr>
+          <w:color w:val="C45911" w:themeColor="accent2" w:themeShade="BF"/>
+        </w:rPr>
+        <w:t xml:space="preserve"> </w:t>
+      </w:r>
+      <w:r>
+        <w:t xml:space="preserve">to something like </w:t>
+      </w:r>
+      <w:r>
+        <w:rPr>
+          <w:b/>
+          <w:color w:val="C45911" w:themeColor="accent2" w:themeShade="BF"/>
+        </w:rPr>
+        <w:t>x-neon-templat</w:t>
+      </w:r>
+      <w:r>
+        <w:rPr>
+          <w:b/>
+          <w:color w:val="C45911" w:themeColor="accent2" w:themeShade="BF"/>
+        </w:rPr>
+        <w:t>e</w:t>
+      </w:r>
+      <w:r>
+        <w:t>.</w:t>
+      </w:r>
+      <w:r>
+        <w:br/>
+      </w:r>
+      <w:r>
+        <w:br/>
+        <w:t xml:space="preserve">* </w:t>
+      </w:r>
+      <w:r>
+        <w:t xml:space="preserve">Create a VM </w:t>
+      </w:r>
+      <w:r>
+        <w:t xml:space="preserve">named </w:t>
+      </w:r>
+      <w:r>
+        <w:rPr>
+          <w:b/>
+          <w:color w:val="C45911" w:themeColor="accent2" w:themeShade="BF"/>
+        </w:rPr>
+        <w:t>neon-template</w:t>
+      </w:r>
+      <w:r>
+        <w:rPr>
+          <w:color w:val="C45911" w:themeColor="accent2" w:themeShade="BF"/>
+        </w:rPr>
+        <w:t xml:space="preserve"> </w:t>
+      </w:r>
+      <w:r>
+        <w:t xml:space="preserve">from the </w:t>
+      </w:r>
+      <w:r>
+        <w:rPr>
+          <w:b/>
+          <w:color w:val="C45911" w:themeColor="accent2" w:themeShade="BF"/>
+        </w:rPr>
+        <w:t>x-neon-template</w:t>
+      </w:r>
+      <w:r>
+        <w:t xml:space="preserve"> template and run these commands to upgrade it: </w:t>
+      </w:r>
+      <w:r>
+        <w:br/>
+      </w:r>
+      <w:r>
+        <w:br/>
+      </w:r>
+      <w:r>
+        <w:rPr>
+          <w:rFonts w:ascii="Courier New" w:hAnsi="Courier New" w:cs="Courier New"/>
+          <w:color w:val="538135" w:themeColor="accent6" w:themeShade="BF"/>
+          <w:sz w:val="18"/>
+          <w:szCs w:val="18"/>
+        </w:rPr>
+        <w:t>apt-get update</w:t>
+      </w:r>
+      <w:r>
+        <w:rPr>
+          <w:rFonts w:ascii="Courier New" w:hAnsi="Courier New" w:cs="Courier New"/>
+          <w:color w:val="538135" w:themeColor="accent6" w:themeShade="BF"/>
+          <w:sz w:val="18"/>
+          <w:szCs w:val="18"/>
+        </w:rPr>
+        <w:br/>
+        <w:t xml:space="preserve">apt-get </w:t>
+      </w:r>
+      <w:proofErr w:type="spellStart"/>
+      <w:r>
+        <w:rPr>
+          <w:rFonts w:ascii="Courier New" w:hAnsi="Courier New" w:cs="Courier New"/>
+          <w:color w:val="538135" w:themeColor="accent6" w:themeShade="BF"/>
+          <w:sz w:val="18"/>
+          <w:szCs w:val="18"/>
+        </w:rPr>
+        <w:t>dist</w:t>
+      </w:r>
+      <w:proofErr w:type="spellEnd"/>
+      <w:r>
+        <w:rPr>
+          <w:rFonts w:ascii="Courier New" w:hAnsi="Courier New" w:cs="Courier New"/>
+          <w:color w:val="538135" w:themeColor="accent6" w:themeShade="BF"/>
+          <w:sz w:val="18"/>
+          <w:szCs w:val="18"/>
+        </w:rPr>
+        <w:t>-upgrade -</w:t>
+      </w:r>
+      <w:proofErr w:type="spellStart"/>
+      <w:r>
+        <w:rPr>
+          <w:rFonts w:ascii="Courier New" w:hAnsi="Courier New" w:cs="Courier New"/>
+          <w:color w:val="538135" w:themeColor="accent6" w:themeShade="BF"/>
+          <w:sz w:val="18"/>
+          <w:szCs w:val="18"/>
+        </w:rPr>
+        <w:t>yq</w:t>
+      </w:r>
+      <w:proofErr w:type="spellEnd"/>
+      <w:r>
+        <w:rPr>
+          <w:rFonts w:ascii="Courier New" w:hAnsi="Courier New" w:cs="Courier New"/>
+          <w:color w:val="538135" w:themeColor="accent6" w:themeShade="BF"/>
+          <w:sz w:val="18"/>
+          <w:szCs w:val="18"/>
+        </w:rPr>
+        <w:br/>
+      </w:r>
+      <w:proofErr w:type="spellStart"/>
+      <w:r>
+        <w:rPr>
+          <w:rFonts w:ascii="Courier New" w:hAnsi="Courier New" w:cs="Courier New"/>
+          <w:color w:val="538135" w:themeColor="accent6" w:themeShade="BF"/>
+          <w:sz w:val="18"/>
+          <w:szCs w:val="18"/>
+        </w:rPr>
+        <w:t>rm</w:t>
+      </w:r>
+      <w:proofErr w:type="spellEnd"/>
+      <w:r>
+        <w:rPr>
+          <w:rFonts w:ascii="Courier New" w:hAnsi="Courier New" w:cs="Courier New"/>
+          <w:color w:val="538135" w:themeColor="accent6" w:themeShade="BF"/>
+          <w:sz w:val="18"/>
+          <w:szCs w:val="18"/>
+        </w:rPr>
+        <w:t xml:space="preserve"> -</w:t>
+      </w:r>
+      <w:proofErr w:type="spellStart"/>
+      <w:r>
+        <w:rPr>
+          <w:rFonts w:ascii="Courier New" w:hAnsi="Courier New" w:cs="Courier New"/>
+          <w:color w:val="538135" w:themeColor="accent6" w:themeShade="BF"/>
+          <w:sz w:val="18"/>
+          <w:szCs w:val="18"/>
+        </w:rPr>
+        <w:t>rf</w:t>
+      </w:r>
+      <w:proofErr w:type="spellEnd"/>
+      <w:r>
+        <w:rPr>
+          <w:rFonts w:ascii="Courier New" w:hAnsi="Courier New" w:cs="Courier New"/>
+          <w:color w:val="538135" w:themeColor="accent6" w:themeShade="BF"/>
+          <w:sz w:val="18"/>
+          <w:szCs w:val="18"/>
+        </w:rPr>
+        <w:t xml:space="preserve"> /</w:t>
+      </w:r>
+      <w:proofErr w:type="spellStart"/>
+      <w:r>
+        <w:rPr>
+          <w:rFonts w:ascii="Courier New" w:hAnsi="Courier New" w:cs="Courier New"/>
+          <w:color w:val="538135" w:themeColor="accent6" w:themeShade="BF"/>
+          <w:sz w:val="18"/>
+          <w:szCs w:val="18"/>
+        </w:rPr>
+        <w:t>var</w:t>
+      </w:r>
+      <w:proofErr w:type="spellEnd"/>
+      <w:r>
+        <w:rPr>
+          <w:rFonts w:ascii="Courier New" w:hAnsi="Courier New" w:cs="Courier New"/>
+          <w:color w:val="538135" w:themeColor="accent6" w:themeShade="BF"/>
+          <w:sz w:val="18"/>
+          <w:szCs w:val="18"/>
+        </w:rPr>
+        <w:t>/lib/</w:t>
+      </w:r>
+      <w:proofErr w:type="spellStart"/>
+      <w:r>
+        <w:rPr>
+          <w:rFonts w:ascii="Courier New" w:hAnsi="Courier New" w:cs="Courier New"/>
+          <w:color w:val="538135" w:themeColor="accent6" w:themeShade="BF"/>
+          <w:sz w:val="18"/>
+          <w:szCs w:val="18"/>
+        </w:rPr>
+        <w:t>dhcp</w:t>
+      </w:r>
+      <w:proofErr w:type="spellEnd"/>
+      <w:r>
+        <w:rPr>
+          <w:rFonts w:ascii="Courier New" w:hAnsi="Courier New" w:cs="Courier New"/>
+          <w:color w:val="538135" w:themeColor="accent6" w:themeShade="BF"/>
+          <w:sz w:val="18"/>
+          <w:szCs w:val="18"/>
+        </w:rPr>
+        <w:t>/*</w:t>
+      </w:r>
+      <w:r>
+        <w:rPr>
+          <w:rFonts w:ascii="Courier New" w:hAnsi="Courier New" w:cs="Courier New"/>
+          <w:color w:val="538135" w:themeColor="accent6" w:themeShade="BF"/>
+          <w:sz w:val="18"/>
+          <w:szCs w:val="18"/>
+        </w:rPr>
+        <w:br/>
+        <w:t>shutdown -h now</w:t>
+      </w:r>
+      <w:r>
+        <w:br/>
+      </w:r>
+      <w:r>
+        <w:br/>
+        <w:t>* Convert the VM into a Xen Template</w:t>
+      </w:r>
+      <w:r>
+        <w:t xml:space="preserve"> and download</w:t>
+      </w:r>
+      <w:r>
+        <w:t>/upload it to S3</w:t>
+      </w:r>
+      <w:r>
+        <w:t xml:space="preserve"> as described </w:t>
+      </w:r>
+      <w:r>
+        <w:t xml:space="preserve">further </w:t>
+      </w:r>
+      <w:r>
+        <w:t>below.</w:t>
+      </w:r>
+      <w:r>
+        <w:br/>
+      </w:r>
+      <w:r>
+        <w:br/>
+        <w:t xml:space="preserve">* Delete </w:t>
+      </w:r>
+      <w:r>
+        <w:rPr>
+          <w:b/>
+          <w:color w:val="C45911" w:themeColor="accent2" w:themeShade="BF"/>
+        </w:rPr>
+        <w:t>the neon-template</w:t>
+      </w:r>
+      <w:r>
+        <w:rPr>
+          <w:color w:val="C45911" w:themeColor="accent2" w:themeShade="BF"/>
+        </w:rPr>
+        <w:t xml:space="preserve"> </w:t>
+      </w:r>
+      <w:r>
+        <w:t xml:space="preserve">VM and then </w:t>
+      </w:r>
+      <w:r>
+        <w:rPr>
+          <w:b/>
+          <w:color w:val="C45911" w:themeColor="accent2" w:themeShade="BF"/>
+        </w:rPr>
+        <w:t>rename x-neon-template</w:t>
+      </w:r>
+      <w:r>
+        <w:rPr>
+          <w:color w:val="C45911" w:themeColor="accent2" w:themeShade="BF"/>
+        </w:rPr>
+        <w:t xml:space="preserve"> </w:t>
+      </w:r>
+      <w:r>
+        <w:t xml:space="preserve">back to </w:t>
+      </w:r>
+      <w:bookmarkStart w:id="0" w:name="_GoBack"/>
+      <w:r>
+        <w:rPr>
+          <w:b/>
+          <w:color w:val="C45911" w:themeColor="accent2" w:themeShade="BF"/>
+        </w:rPr>
+        <w:t>neon-template</w:t>
+      </w:r>
+      <w:bookmarkEnd w:id="0"/>
+      <w:r>
+        <w:t>.</w:t>
+      </w:r>
+      <w:r>
+        <w:br/>
+      </w:r>
+      <w:r>
+        <w:br/>
+      </w:r>
+      <w:r>
+        <w:t>F</w:t>
+      </w:r>
+      <w:r>
+        <w:t>ollow the steps below compress and upload it to AWS S3:</w:t>
       </w:r>
       <w:r>
         <w:br/>
@@ -3944,6 +4282,7 @@
         </w:numPr>
       </w:pPr>
       <w:r>
+        <w:lastRenderedPageBreak/>
         <w:t xml:space="preserve">After you </w:t>
       </w:r>
       <w:r>
@@ -4392,7 +4731,6 @@
         </w:numPr>
       </w:pPr>
       <w:r>
-        <w:lastRenderedPageBreak/>
         <w:t xml:space="preserve">Right-click on the </w:t>
       </w:r>
       <w:r>
@@ -4406,7 +4744,21 @@
           <w:b/>
           <w:color w:val="C45911" w:themeColor="accent2" w:themeShade="BF"/>
         </w:rPr>
-        <w:t>Export…</w:t>
+        <w:t>Export</w:t>
+      </w:r>
+      <w:r>
+        <w:rPr>
+          <w:b/>
+          <w:color w:val="C45911" w:themeColor="accent2" w:themeShade="BF"/>
+        </w:rPr>
+        <w:t xml:space="preserve"> to file</w:t>
+      </w:r>
+      <w:r>
+        <w:rPr>
+          <w:b/>
+          <w:color w:val="C45911" w:themeColor="accent2" w:themeShade="BF"/>
+        </w:rPr>
+        <w:t>…</w:t>
       </w:r>
       <w:r>
         <w:t xml:space="preserve">  Name the file </w:t>
@@ -4483,7 +4835,10 @@
         <w:t xml:space="preserve"> </w:t>
       </w:r>
       <w:r>
-        <w:t>and then export to a local file.</w:t>
+        <w:t>and then export to a local file</w:t>
+      </w:r>
+      <w:r>
+        <w:t>.</w:t>
       </w:r>
       <w:r>
         <w:br/>
@@ -4512,8 +4867,6 @@
       <w:r>
         <w:t>rename the file to remove</w:t>
       </w:r>
-      <w:bookmarkStart w:id="0" w:name="_GoBack"/>
-      <w:bookmarkEnd w:id="0"/>
       <w:r>
         <w:t xml:space="preserve"> the </w:t>
       </w:r>
@@ -4833,7 +5186,10 @@
         <w:t>and then GZIP it</w:t>
       </w:r>
       <w:r>
-        <w:t xml:space="preserve"> via</w:t>
+        <w:t xml:space="preserve"> </w:t>
+      </w:r>
+      <w:r>
+        <w:t>like</w:t>
       </w:r>
       <w:r>
         <w:t>:</w:t>
@@ -4841,6 +5197,9 @@
       <w:r>
         <w:br/>
       </w:r>
+      <w:r>
+        <w:br/>
+      </w:r>
       <w:proofErr w:type="spellStart"/>
       <w:r>
         <w:rPr>
@@ -4868,7 +5227,25 @@
           <w:sz w:val="18"/>
           <w:szCs w:val="18"/>
         </w:rPr>
-        <w:t xml:space="preserve"> –best ubuntu-16.04.latest-prep.xva</w:t>
+        <w:t xml:space="preserve"> </w:t>
+      </w:r>
+      <w:r>
+        <w:rPr>
+          <w:rFonts w:ascii="Courier New" w:hAnsi="Courier New" w:cs="Courier New"/>
+          <w:color w:val="538135" w:themeColor="accent6" w:themeShade="BF"/>
+          <w:sz w:val="18"/>
+          <w:szCs w:val="18"/>
+        </w:rPr>
+        <w:t>--</w:t>
+      </w:r>
+      <w:r>
+        <w:rPr>
+          <w:rFonts w:ascii="Courier New" w:hAnsi="Courier New" w:cs="Courier New"/>
+          <w:color w:val="538135" w:themeColor="accent6" w:themeShade="BF"/>
+          <w:sz w:val="18"/>
+          <w:szCs w:val="18"/>
+        </w:rPr>
+        <w:t>best ubuntu-16.04.latest-prep.xva</w:t>
       </w:r>
       <w:r>
         <w:br/>
@@ -4928,26 +5305,17 @@
         <w:br/>
       </w:r>
       <w:r>
-        <w:rPr>
-          <w:b/>
-          <w:color w:val="C45911" w:themeColor="accent2" w:themeShade="BF"/>
-        </w:rPr>
-        <w:t>Content-Encoding=</w:t>
-      </w:r>
-      <w:proofErr w:type="spellStart"/>
-      <w:r>
-        <w:rPr>
-          <w:b/>
-          <w:color w:val="C45911" w:themeColor="accent2" w:themeShade="BF"/>
-        </w:rPr>
-        <w:t>gzip</w:t>
-      </w:r>
-      <w:proofErr w:type="spellEnd"/>
-      <w:r>
-        <w:br/>
-      </w:r>
-      <w:r>
-        <w:br/>
+        <w:t>Be sure to</w:t>
+      </w:r>
+      <w:r>
+        <w:t>:</w:t>
+      </w:r>
+      <w:r>
+        <w:rPr>
+          <w:b/>
+          <w:color w:val="FF0000"/>
+        </w:rPr>
+        <w:t xml:space="preserve"> </w:t>
       </w:r>
       <w:r>
         <w:rPr>
@@ -4955,33 +5323,33 @@
           <w:color w:val="FF0000"/>
           <w:highlight w:val="yellow"/>
         </w:rPr>
-        <w:t>Be sure to remove the .</w:t>
-      </w:r>
-      <w:proofErr w:type="spellStart"/>
+        <w:t>R</w:t>
+      </w:r>
       <w:r>
         <w:rPr>
           <w:b/>
           <w:color w:val="FF0000"/>
           <w:highlight w:val="yellow"/>
         </w:rPr>
-        <w:t>gz</w:t>
-      </w:r>
-      <w:proofErr w:type="spellEnd"/>
+        <w:t>emove the .</w:t>
+      </w:r>
+      <w:proofErr w:type="spellStart"/>
       <w:r>
         <w:rPr>
           <w:b/>
           <w:color w:val="FF0000"/>
           <w:highlight w:val="yellow"/>
         </w:rPr>
-        <w:t xml:space="preserve"> extension.</w:t>
-      </w:r>
+        <w:t>gz</w:t>
+      </w:r>
+      <w:proofErr w:type="spellEnd"/>
       <w:r>
         <w:rPr>
           <w:b/>
           <w:color w:val="FF0000"/>
           <w:highlight w:val="yellow"/>
         </w:rPr>
-        <w:br/>
+        <w:t xml:space="preserve"> extension.</w:t>
       </w:r>
       <w:r>
         <w:rPr>
@@ -4989,7 +5357,77 @@
           <w:color w:val="FF0000"/>
           <w:highlight w:val="yellow"/>
         </w:rPr>
-        <w:t xml:space="preserve">Be sure to make these files </w:t>
+        <w:br/>
+      </w:r>
+      <w:r>
+        <w:t>Be sure to</w:t>
+      </w:r>
+      <w:r>
+        <w:t>:</w:t>
+      </w:r>
+      <w:r>
+        <w:rPr>
+          <w:b/>
+          <w:color w:val="FF0000"/>
+        </w:rPr>
+        <w:t xml:space="preserve"> </w:t>
+      </w:r>
+      <w:r>
+        <w:rPr>
+          <w:b/>
+          <w:color w:val="FF0000"/>
+          <w:highlight w:val="yellow"/>
+        </w:rPr>
+        <w:t>A</w:t>
+      </w:r>
+      <w:r>
+        <w:rPr>
+          <w:b/>
+          <w:color w:val="FF0000"/>
+          <w:highlight w:val="yellow"/>
+        </w:rPr>
+        <w:t>dd AWS metadata: Content-Encoding-</w:t>
+      </w:r>
+      <w:proofErr w:type="spellStart"/>
+      <w:r>
+        <w:rPr>
+          <w:b/>
+          <w:color w:val="FF0000"/>
+          <w:highlight w:val="yellow"/>
+        </w:rPr>
+        <w:t>gzip</w:t>
+      </w:r>
+      <w:proofErr w:type="spellEnd"/>
+      <w:r>
+        <w:rPr>
+          <w:b/>
+          <w:color w:val="FF0000"/>
+          <w:highlight w:val="yellow"/>
+        </w:rPr>
+        <w:br/>
+      </w:r>
+      <w:r>
+        <w:lastRenderedPageBreak/>
+        <w:t>Be sure to</w:t>
+      </w:r>
+      <w:r>
+        <w:t xml:space="preserve">: </w:t>
+      </w:r>
+      <w:r>
+        <w:rPr>
+          <w:b/>
+          <w:color w:val="FF0000"/>
+          <w:highlight w:val="yellow"/>
+        </w:rPr>
+        <w:t>M</w:t>
+      </w:r>
+      <w:r>
+        <w:rPr>
+          <w:b/>
+          <w:color w:val="FF0000"/>
+          <w:highlight w:val="yellow"/>
+        </w:rPr>
+        <w:t xml:space="preserve">ake these files </w:t>
       </w:r>
       <w:r>
         <w:rPr>

</xml_diff>

<commit_message>
Use new VM template naming conventions.  Closes # 229.
</commit_message>
<xml_diff>
--- a/Doc/Ubuntu-16.04 neonCLUSTER Template.docx
+++ b/Doc/Ubuntu-16.04 neonCLUSTER Template.docx
@@ -303,12 +303,12 @@
       <w:pPr>
         <w:ind w:left="720"/>
       </w:pPr>
-      <w:hyperlink r:id="rId5" w:anchor="-prep.vhdx.zip" w:history="1">
+      <w:hyperlink r:id="rId5" w:history="1">
         <w:r>
           <w:rPr>
             <w:rStyle w:val="Hyperlink"/>
           </w:rPr>
-          <w:t>https://s3.amazonaws.com/neonforge/neoncluster/ubuntu-16.04.#-prep.vhdx.zip</w:t>
+          <w:t>https://s3.amazonaws.com/neonforge/neoncluster/neon-ubuntu-16.04.#.vhdx</w:t>
         </w:r>
       </w:hyperlink>
     </w:p>
@@ -341,9 +341,26 @@
           <w:rPr>
             <w:rStyle w:val="Hyperlink"/>
           </w:rPr>
-          <w:t>https://s3.amazonaws.com/neonforge/neoncluster/ubuntu-16.04.latest-prep.vhdx.zip</w:t>
+          <w:t>https://s3.amazonaws.com/neonforge/neoncluster/neon-ubuntu-16.04.latest.vhdx</w:t>
         </w:r>
       </w:hyperlink>
+      <w:r>
+        <w:br/>
+      </w:r>
+      <w:r>
+        <w:br/>
+        <w:t xml:space="preserve">NOTE: These files are actually </w:t>
+      </w:r>
+      <w:r>
+        <w:rPr>
+          <w:b/>
+          <w:color w:val="C45911" w:themeColor="accent2" w:themeShade="BF"/>
+        </w:rPr>
+        <w:t>ZIP archives</w:t>
+      </w:r>
+      <w:r>
+        <w:t>.</w:t>
+      </w:r>
     </w:p>
     <w:p>
       <w:pPr>
@@ -689,6 +706,7 @@
         </w:numPr>
       </w:pPr>
       <w:r>
+        <w:lastRenderedPageBreak/>
         <w:t xml:space="preserve">Create a </w:t>
       </w:r>
       <w:r>
@@ -730,7 +748,6 @@
         <w:br/>
       </w:r>
       <w:r>
-        <w:lastRenderedPageBreak/>
         <w:br/>
       </w:r>
       <w:r>
@@ -1467,17 +1484,14 @@
         <w:br/>
       </w:r>
       <w:r>
+        <w:lastRenderedPageBreak/>
         <w:t xml:space="preserve">Note: </w:t>
       </w:r>
       <w:r>
         <w:t xml:space="preserve">These are the standard VM </w:t>
       </w:r>
       <w:r>
-        <w:t xml:space="preserve">template credentials.  A secure password will be set during </w:t>
-      </w:r>
-      <w:r>
-        <w:lastRenderedPageBreak/>
-        <w:t>cluster setup.</w:t>
+        <w:t>template credentials.  A secure password will be set during cluster setup.</w:t>
       </w:r>
       <w:r>
         <w:br/>
@@ -2327,16 +2341,16 @@
         <w:br/>
       </w:r>
       <w:r>
-        <w:br/>
-      </w:r>
-      <w:r>
-        <w:rPr>
-          <w:rFonts w:ascii="Courier New" w:hAnsi="Courier New" w:cs="Courier New"/>
-          <w:color w:val="538135" w:themeColor="accent6" w:themeShade="BF"/>
-          <w:sz w:val="18"/>
-          <w:szCs w:val="18"/>
-        </w:rPr>
         <w:lastRenderedPageBreak/>
+        <w:br/>
+      </w:r>
+      <w:r>
+        <w:rPr>
+          <w:rFonts w:ascii="Courier New" w:hAnsi="Courier New" w:cs="Courier New"/>
+          <w:color w:val="538135" w:themeColor="accent6" w:themeShade="BF"/>
+          <w:sz w:val="18"/>
+          <w:szCs w:val="18"/>
+        </w:rPr>
         <w:t xml:space="preserve">echo </w:t>
       </w:r>
       <w:r>
@@ -2439,13 +2453,6 @@
         <w:t>nopasswd</w:t>
       </w:r>
       <w:proofErr w:type="spellEnd"/>
-      <w:r>
-        <w:rPr>
-          <w:b/>
-          <w:color w:val="C45911" w:themeColor="accent2" w:themeShade="BF"/>
-        </w:rPr>
-        <w:br/>
-      </w:r>
       <w:r>
         <w:rPr>
           <w:b/>
@@ -2469,6 +2476,18 @@
         <w:t>package</w:t>
       </w:r>
       <w:r>
+        <w:t xml:space="preserve"> (required </w:t>
+      </w:r>
+      <w:r>
+        <w:t>for</w:t>
+      </w:r>
+      <w:r>
+        <w:t xml:space="preserve"> </w:t>
+      </w:r>
+      <w:r>
+        <w:t>neonCLUSTER setup)</w:t>
+      </w:r>
+      <w:r>
         <w:t>:</w:t>
       </w:r>
       <w:r>
@@ -2872,7 +2891,16 @@
         </w:numPr>
       </w:pPr>
       <w:r>
-        <w:t xml:space="preserve">Disable swap: </w:t>
+        <w:t>Disable swap</w:t>
+      </w:r>
+      <w:r>
+        <w:t xml:space="preserve"> </w:t>
+      </w:r>
+      <w:r>
+        <w:t>running</w:t>
+      </w:r>
+      <w:r>
+        <w:t xml:space="preserve">: </w:t>
       </w:r>
       <w:proofErr w:type="spellStart"/>
       <w:r>
@@ -3394,25 +3422,49 @@
         <w:pStyle w:val="ListParagraph"/>
       </w:pPr>
       <w:r>
-        <w:t>Then upload the ZIP file to:</w:t>
-      </w:r>
-      <w:r>
-        <w:br/>
-      </w:r>
-      <w:r>
-        <w:br/>
-      </w:r>
-      <w:hyperlink r:id="rId8" w:anchor="-prep.vhdx.zip" w:history="1">
+        <w:t>Then upload the ZIP file to</w:t>
+      </w:r>
+      <w:r>
+        <w:t xml:space="preserve"> (</w:t>
+      </w:r>
+      <w:r>
+        <w:rPr>
+          <w:b/>
+          <w:color w:val="C45911" w:themeColor="accent2" w:themeShade="BF"/>
+        </w:rPr>
+        <w:t>removing the .zip</w:t>
+      </w:r>
+      <w:r>
+        <w:rPr>
+          <w:color w:val="C45911" w:themeColor="accent2" w:themeShade="BF"/>
+        </w:rPr>
+        <w:t xml:space="preserve"> </w:t>
+      </w:r>
+      <w:r>
+        <w:t>extension)</w:t>
+      </w:r>
+      <w:r>
+        <w:t>:</w:t>
+      </w:r>
+      <w:r>
+        <w:br/>
+      </w:r>
+      <w:r>
+        <w:br/>
+      </w:r>
+      <w:hyperlink r:id="rId8" w:history="1">
         <w:r>
           <w:rPr>
             <w:rStyle w:val="Hyperlink"/>
           </w:rPr>
-          <w:t>https://s3.amazonaws.com/neonforge/neoncluster/ubuntu-16.04.#-prep.vhdx.zip</w:t>
+          <w:t>https://s3.amazonaws.com/neonforge/neoncluster/neon-ubuntu-16.04.#.vhdx</w:t>
         </w:r>
       </w:hyperlink>
       <w:r>
-        <w:br/>
-      </w:r>
+        <w:t xml:space="preserve"> </w:t>
+      </w:r>
+      <w:bookmarkStart w:id="0" w:name="_GoBack"/>
+      <w:bookmarkEnd w:id="0"/>
     </w:p>
     <w:p>
       <w:pPr>
@@ -3420,6 +3472,9 @@
       </w:pPr>
       <w:r>
         <w:lastRenderedPageBreak/>
+        <w:t>…</w:t>
+      </w:r>
+      <w:r>
         <w:t>a</w:t>
       </w:r>
       <w:r>
@@ -3716,7 +3771,26 @@
         <w:t xml:space="preserve"> and </w:t>
       </w:r>
       <w:r>
-        <w:t>upload to:</w:t>
+        <w:t xml:space="preserve">upload </w:t>
+      </w:r>
+      <w:r>
+        <w:t>to (</w:t>
+      </w:r>
+      <w:r>
+        <w:rPr>
+          <w:b/>
+          <w:color w:val="C45911" w:themeColor="accent2" w:themeShade="BF"/>
+        </w:rPr>
+        <w:t>removing the .zip</w:t>
+      </w:r>
+      <w:r>
+        <w:rPr>
+          <w:color w:val="C45911" w:themeColor="accent2" w:themeShade="BF"/>
+        </w:rPr>
+        <w:t xml:space="preserve"> </w:t>
+      </w:r>
+      <w:r>
+        <w:t>extension):</w:t>
       </w:r>
       <w:r>
         <w:br/>
@@ -3729,27 +3803,12 @@
           <w:rPr>
             <w:rStyle w:val="Hyperlink"/>
           </w:rPr>
-          <w:t>https://s3.amazonaws.com/neo</w:t>
-        </w:r>
-        <w:r>
-          <w:rPr>
-            <w:rStyle w:val="Hyperlink"/>
-          </w:rPr>
-          <w:t>nforge/neoncluster/ubuntu-16.04</w:t>
-        </w:r>
-        <w:r>
-          <w:rPr>
-            <w:rStyle w:val="Hyperlink"/>
-          </w:rPr>
-          <w:t>.</w:t>
-        </w:r>
-        <w:r>
-          <w:rPr>
-            <w:rStyle w:val="Hyperlink"/>
-          </w:rPr>
-          <w:t>latest-prep.vhdx.zip</w:t>
+          <w:t>https://s3.amazonaws.com/neonforge/neoncluster/neon-ubuntu-16.04.latest.vhdx</w:t>
         </w:r>
       </w:hyperlink>
+      <w:r>
+        <w:t xml:space="preserve"> </w:t>
+      </w:r>
       <w:r>
         <w:rPr>
           <w:rStyle w:val="Hyperlink"/>
@@ -3800,19 +3859,23 @@
     </w:p>
     <w:p>
       <w:pPr>
-        <w:pStyle w:val="ListParagraph"/>
-        <w:numPr>
-          <w:ilvl w:val="0"/>
-          <w:numId w:val="1"/>
-        </w:numPr>
-      </w:pPr>
-      <w:r>
-        <w:rPr>
-          <w:b/>
-          <w:color w:val="C45911" w:themeColor="accent2" w:themeShade="BF"/>
-        </w:rPr>
+        <w:pStyle w:val="Heading1"/>
+      </w:pPr>
+      <w:r>
         <w:t>XenServer Template</w:t>
       </w:r>
+    </w:p>
+    <w:p>
+      <w:pPr>
+        <w:ind w:left="360"/>
+      </w:pPr>
+      <w:r>
+        <w:rPr>
+          <w:b/>
+          <w:color w:val="C45911" w:themeColor="accent2" w:themeShade="BF"/>
+        </w:rPr>
+        <w:t>XenServer Template</w:t>
+      </w:r>
       <w:r>
         <w:rPr>
           <w:b/>
@@ -3910,7 +3973,14 @@
           <w:b/>
           <w:color w:val="C45911" w:themeColor="accent2" w:themeShade="BF"/>
         </w:rPr>
-        <w:t>neon-template</w:t>
+        <w:t>neon-</w:t>
+      </w:r>
+      <w:r>
+        <w:rPr>
+          <w:b/>
+          <w:color w:val="C45911" w:themeColor="accent2" w:themeShade="BF"/>
+        </w:rPr>
+        <w:t>ubuntu-16.04-template</w:t>
       </w:r>
       <w:r>
         <w:rPr>
@@ -3956,12 +4026,30 @@
           <w:b/>
           <w:color w:val="C45911" w:themeColor="accent2" w:themeShade="BF"/>
         </w:rPr>
-        <w:t>neon-template</w:t>
-      </w:r>
-      <w:r>
-        <w:rPr>
-          <w:color w:val="C45911" w:themeColor="accent2" w:themeShade="BF"/>
-        </w:rPr>
+        <w:t>neon-</w:t>
+      </w:r>
+      <w:r>
+        <w:rPr>
+          <w:b/>
+          <w:color w:val="C45911" w:themeColor="accent2" w:themeShade="BF"/>
+        </w:rPr>
+        <w:t>ubuntu-16.04</w:t>
+      </w:r>
+      <w:r>
+        <w:rPr>
+          <w:b/>
+          <w:color w:val="C45911" w:themeColor="accent2" w:themeShade="BF"/>
+        </w:rPr>
+        <w:t>-</w:t>
+      </w:r>
+      <w:r>
+        <w:rPr>
+          <w:b/>
+          <w:color w:val="C45911" w:themeColor="accent2" w:themeShade="BF"/>
+        </w:rPr>
+        <w:t>template</w:t>
+      </w:r>
+      <w:r>
         <w:t xml:space="preserve"> </w:t>
       </w:r>
       <w:r>
@@ -4162,11 +4250,14 @@
         <w:t xml:space="preserve">* Delete </w:t>
       </w:r>
       <w:r>
-        <w:rPr>
-          <w:b/>
-          <w:color w:val="C45911" w:themeColor="accent2" w:themeShade="BF"/>
-        </w:rPr>
-        <w:t>the neon-template</w:t>
+        <w:t>the</w:t>
+      </w:r>
+      <w:r>
+        <w:rPr>
+          <w:b/>
+          <w:color w:val="C45911" w:themeColor="accent2" w:themeShade="BF"/>
+        </w:rPr>
+        <w:t xml:space="preserve"> neon-template</w:t>
       </w:r>
       <w:r>
         <w:rPr>
@@ -4193,15 +4284,20 @@
       <w:r>
         <w:t xml:space="preserve">back to </w:t>
       </w:r>
-      <w:bookmarkStart w:id="0" w:name="_GoBack"/>
-      <w:r>
-        <w:rPr>
-          <w:b/>
-          <w:color w:val="C45911" w:themeColor="accent2" w:themeShade="BF"/>
-        </w:rPr>
-        <w:t>neon-template</w:t>
-      </w:r>
-      <w:bookmarkEnd w:id="0"/>
+      <w:r>
+        <w:rPr>
+          <w:b/>
+          <w:color w:val="C45911" w:themeColor="accent2" w:themeShade="BF"/>
+        </w:rPr>
+        <w:t>neon-</w:t>
+      </w:r>
+      <w:r>
+        <w:rPr>
+          <w:b/>
+          <w:color w:val="C45911" w:themeColor="accent2" w:themeShade="BF"/>
+        </w:rPr>
+        <w:t>ubuntu-16.04-template</w:t>
+      </w:r>
       <w:r>
         <w:t>.</w:t>
       </w:r>
@@ -4226,8 +4322,9 @@
         <w:pStyle w:val="ListParagraph"/>
         <w:numPr>
           <w:ilvl w:val="1"/>
-          <w:numId w:val="1"/>
+          <w:numId w:val="4"/>
         </w:numPr>
+        <w:ind w:left="1080"/>
       </w:pPr>
       <w:r>
         <w:t xml:space="preserve">Create and initialize an Ubuntu virtual machine </w:t>
@@ -4243,17 +4340,14 @@
           <w:b/>
           <w:color w:val="C45911" w:themeColor="accent2" w:themeShade="BF"/>
         </w:rPr>
-        <w:t>neon</w:t>
-      </w:r>
-      <w:r>
-        <w:rPr>
-          <w:b/>
-          <w:color w:val="C45911" w:themeColor="accent2" w:themeShade="BF"/>
-        </w:rPr>
-        <w:t>-template</w:t>
-      </w:r>
-      <w:r>
-        <w:t xml:space="preserve"> </w:t>
+        <w:t>neon-</w:t>
+      </w:r>
+      <w:r>
+        <w:rPr>
+          <w:b/>
+          <w:color w:val="C45911" w:themeColor="accent2" w:themeShade="BF"/>
+        </w:rPr>
+        <w:t>ubuntu-16.04-template</w:t>
       </w:r>
       <w:r>
         <w:rPr>
@@ -4261,13 +4355,25 @@
           <w:color w:val="FF0000"/>
           <w:highlight w:val="yellow"/>
         </w:rPr>
+        <w:t xml:space="preserve"> </w:t>
+      </w:r>
+      <w:r>
+        <w:rPr>
+          <w:b/>
+          <w:color w:val="FF0000"/>
+          <w:highlight w:val="yellow"/>
+        </w:rPr>
         <w:t>(this is important)</w:t>
       </w:r>
       <w:r>
         <w:t xml:space="preserve"> </w:t>
       </w:r>
       <w:r>
-        <w:t>You’ll be using the console in XenCenter.</w:t>
+        <w:t xml:space="preserve">You’ll be using the </w:t>
+      </w:r>
+      <w:r>
+        <w:lastRenderedPageBreak/>
+        <w:t>console in XenCenter.</w:t>
       </w:r>
       <w:r>
         <w:br/>
@@ -4278,11 +4384,11 @@
         <w:pStyle w:val="ListParagraph"/>
         <w:numPr>
           <w:ilvl w:val="1"/>
-          <w:numId w:val="1"/>
+          <w:numId w:val="4"/>
         </w:numPr>
-      </w:pPr>
-      <w:r>
-        <w:lastRenderedPageBreak/>
+        <w:ind w:left="1080"/>
+      </w:pPr>
+      <w:r>
         <w:t xml:space="preserve">After you </w:t>
       </w:r>
       <w:r>
@@ -4361,8 +4467,9 @@
         <w:pStyle w:val="ListParagraph"/>
         <w:numPr>
           <w:ilvl w:val="1"/>
-          <w:numId w:val="1"/>
+          <w:numId w:val="4"/>
         </w:numPr>
+        <w:ind w:left="1080"/>
       </w:pPr>
       <w:r>
         <w:rPr>
@@ -4410,7 +4517,34 @@
           <w:sz w:val="18"/>
           <w:szCs w:val="18"/>
         </w:rPr>
-        <w:t xml:space="preserve"> mount -o </w:t>
+        <w:t xml:space="preserve"> </w:t>
+      </w:r>
+      <w:r>
+        <w:rPr>
+          <w:rFonts w:ascii="Courier New" w:hAnsi="Courier New" w:cs="Courier New"/>
+          <w:color w:val="538135" w:themeColor="accent6" w:themeShade="BF"/>
+          <w:sz w:val="18"/>
+          <w:szCs w:val="18"/>
+        </w:rPr>
+        <w:t>bash</w:t>
+      </w:r>
+      <w:r>
+        <w:rPr>
+          <w:rFonts w:ascii="Courier New" w:hAnsi="Courier New" w:cs="Courier New"/>
+          <w:color w:val="538135" w:themeColor="accent6" w:themeShade="BF"/>
+          <w:sz w:val="18"/>
+          <w:szCs w:val="18"/>
+        </w:rPr>
+        <w:br/>
+      </w:r>
+      <w:r>
+        <w:rPr>
+          <w:rFonts w:ascii="Courier New" w:hAnsi="Courier New" w:cs="Courier New"/>
+          <w:color w:val="538135" w:themeColor="accent6" w:themeShade="BF"/>
+          <w:sz w:val="18"/>
+          <w:szCs w:val="18"/>
+        </w:rPr>
+        <w:t xml:space="preserve">mount -o </w:t>
       </w:r>
       <w:proofErr w:type="spellStart"/>
       <w:proofErr w:type="gramStart"/>
@@ -4496,8 +4630,9 @@
         <w:pStyle w:val="ListParagraph"/>
         <w:numPr>
           <w:ilvl w:val="1"/>
-          <w:numId w:val="1"/>
+          <w:numId w:val="4"/>
         </w:numPr>
+        <w:ind w:left="1080"/>
       </w:pPr>
       <w:r>
         <w:rPr>
@@ -4513,33 +4648,38 @@
         <w:t xml:space="preserve"> </w:t>
       </w:r>
       <w:r>
-        <w:t>the tools via:</w:t>
-      </w:r>
-      <w:r>
-        <w:br/>
-      </w:r>
-      <w:r>
-        <w:br/>
-      </w:r>
-      <w:proofErr w:type="spellStart"/>
-      <w:r>
-        <w:rPr>
-          <w:rFonts w:ascii="Courier New" w:hAnsi="Courier New" w:cs="Courier New"/>
-          <w:color w:val="538135" w:themeColor="accent6" w:themeShade="BF"/>
-          <w:sz w:val="18"/>
-          <w:szCs w:val="18"/>
-        </w:rPr>
-        <w:t>sudo</w:t>
-      </w:r>
-      <w:proofErr w:type="spellEnd"/>
-      <w:r>
-        <w:rPr>
-          <w:rFonts w:ascii="Courier New" w:hAnsi="Courier New" w:cs="Courier New"/>
-          <w:color w:val="538135" w:themeColor="accent6" w:themeShade="BF"/>
-          <w:sz w:val="18"/>
-          <w:szCs w:val="18"/>
-        </w:rPr>
-        <w:t xml:space="preserve"> /mnt/Linux/install.sh</w:t>
+        <w:t>the tools via</w:t>
+      </w:r>
+      <w:r>
+        <w:t xml:space="preserve"> and then reboot</w:t>
+      </w:r>
+      <w:r>
+        <w:t>:</w:t>
+      </w:r>
+      <w:r>
+        <w:br/>
+      </w:r>
+      <w:r>
+        <w:br/>
+      </w:r>
+      <w:r>
+        <w:rPr>
+          <w:rFonts w:ascii="Courier New" w:hAnsi="Courier New" w:cs="Courier New"/>
+          <w:color w:val="538135" w:themeColor="accent6" w:themeShade="BF"/>
+          <w:sz w:val="18"/>
+          <w:szCs w:val="18"/>
+        </w:rPr>
+        <w:t>/mnt/Linux/install.sh</w:t>
+      </w:r>
+      <w:r>
+        <w:rPr>
+          <w:rFonts w:ascii="Courier New" w:hAnsi="Courier New" w:cs="Courier New"/>
+          <w:color w:val="538135" w:themeColor="accent6" w:themeShade="BF"/>
+          <w:sz w:val="18"/>
+          <w:szCs w:val="18"/>
+        </w:rPr>
+        <w:br/>
+        <w:t>reboot</w:t>
       </w:r>
       <w:r>
         <w:br/>
@@ -4550,150 +4690,30 @@
         <w:pStyle w:val="ListParagraph"/>
         <w:numPr>
           <w:ilvl w:val="1"/>
-          <w:numId w:val="1"/>
+          <w:numId w:val="4"/>
         </w:numPr>
-      </w:pPr>
-      <w:r>
-        <w:rPr>
-          <w:b/>
-          <w:color w:val="C45911" w:themeColor="accent2" w:themeShade="BF"/>
-        </w:rPr>
-        <w:t>Eject</w:t>
-      </w:r>
-      <w:r>
-        <w:rPr>
-          <w:color w:val="C45911" w:themeColor="accent2" w:themeShade="BF"/>
-        </w:rPr>
-        <w:t xml:space="preserve"> </w:t>
-      </w:r>
-      <w:r>
-        <w:t xml:space="preserve">the </w:t>
-      </w:r>
-      <w:r>
-        <w:rPr>
-          <w:b/>
-          <w:color w:val="C45911" w:themeColor="accent2" w:themeShade="BF"/>
-        </w:rPr>
-        <w:t>DVD drive</w:t>
-      </w:r>
-      <w:r>
-        <w:rPr>
-          <w:color w:val="C45911" w:themeColor="accent2" w:themeShade="BF"/>
-        </w:rPr>
-        <w:t xml:space="preserve"> </w:t>
-      </w:r>
-      <w:r>
-        <w:t>in XenCenter (at the top</w:t>
-      </w:r>
-      <w:r>
-        <w:t>-right</w:t>
-      </w:r>
-      <w:r>
-        <w:t xml:space="preserve"> of the VMs storage tab)</w:t>
-      </w:r>
-      <w:r>
-        <w:t xml:space="preserve"> and shutdown the VM</w:t>
-      </w:r>
-      <w:r>
-        <w:t>:</w:t>
-      </w:r>
-      <w:r>
-        <w:br/>
-      </w:r>
-      <w:r>
-        <w:br/>
-      </w:r>
-      <w:proofErr w:type="spellStart"/>
-      <w:r>
-        <w:rPr>
-          <w:rFonts w:ascii="Courier New" w:hAnsi="Courier New" w:cs="Courier New"/>
-          <w:color w:val="538135" w:themeColor="accent6" w:themeShade="BF"/>
-          <w:sz w:val="18"/>
-          <w:szCs w:val="18"/>
-        </w:rPr>
-        <w:t>rm</w:t>
-      </w:r>
-      <w:proofErr w:type="spellEnd"/>
-      <w:r>
-        <w:rPr>
-          <w:rFonts w:ascii="Courier New" w:hAnsi="Courier New" w:cs="Courier New"/>
-          <w:color w:val="538135" w:themeColor="accent6" w:themeShade="BF"/>
-          <w:sz w:val="18"/>
-          <w:szCs w:val="18"/>
-        </w:rPr>
-        <w:t xml:space="preserve"> -</w:t>
-      </w:r>
-      <w:proofErr w:type="spellStart"/>
-      <w:r>
-        <w:rPr>
-          <w:rFonts w:ascii="Courier New" w:hAnsi="Courier New" w:cs="Courier New"/>
-          <w:color w:val="538135" w:themeColor="accent6" w:themeShade="BF"/>
-          <w:sz w:val="18"/>
-          <w:szCs w:val="18"/>
-        </w:rPr>
-        <w:t>rf</w:t>
-      </w:r>
-      <w:proofErr w:type="spellEnd"/>
-      <w:r>
-        <w:rPr>
-          <w:rFonts w:ascii="Courier New" w:hAnsi="Courier New" w:cs="Courier New"/>
-          <w:color w:val="538135" w:themeColor="accent6" w:themeShade="BF"/>
-          <w:sz w:val="18"/>
-          <w:szCs w:val="18"/>
-        </w:rPr>
-        <w:t xml:space="preserve"> /</w:t>
-      </w:r>
-      <w:proofErr w:type="spellStart"/>
-      <w:r>
-        <w:rPr>
-          <w:rFonts w:ascii="Courier New" w:hAnsi="Courier New" w:cs="Courier New"/>
-          <w:color w:val="538135" w:themeColor="accent6" w:themeShade="BF"/>
-          <w:sz w:val="18"/>
-          <w:szCs w:val="18"/>
-        </w:rPr>
-        <w:t>var</w:t>
-      </w:r>
-      <w:proofErr w:type="spellEnd"/>
-      <w:r>
-        <w:rPr>
-          <w:rFonts w:ascii="Courier New" w:hAnsi="Courier New" w:cs="Courier New"/>
-          <w:color w:val="538135" w:themeColor="accent6" w:themeShade="BF"/>
-          <w:sz w:val="18"/>
-          <w:szCs w:val="18"/>
-        </w:rPr>
-        <w:t>/lib/</w:t>
-      </w:r>
-      <w:proofErr w:type="spellStart"/>
-      <w:r>
-        <w:rPr>
-          <w:rFonts w:ascii="Courier New" w:hAnsi="Courier New" w:cs="Courier New"/>
-          <w:color w:val="538135" w:themeColor="accent6" w:themeShade="BF"/>
-          <w:sz w:val="18"/>
-          <w:szCs w:val="18"/>
-        </w:rPr>
-        <w:t>dhcp</w:t>
-      </w:r>
-      <w:proofErr w:type="spellEnd"/>
-      <w:r>
-        <w:rPr>
-          <w:rFonts w:ascii="Courier New" w:hAnsi="Courier New" w:cs="Courier New"/>
-          <w:color w:val="538135" w:themeColor="accent6" w:themeShade="BF"/>
-          <w:sz w:val="18"/>
-          <w:szCs w:val="18"/>
-        </w:rPr>
-        <w:t>/*</w:t>
-      </w:r>
-      <w:r>
-        <w:rPr>
-          <w:rFonts w:ascii="Courier New" w:hAnsi="Courier New" w:cs="Courier New"/>
-          <w:color w:val="538135" w:themeColor="accent6" w:themeShade="BF"/>
-          <w:sz w:val="18"/>
-          <w:szCs w:val="18"/>
-        </w:rPr>
-        <w:br/>
-        <w:t>shutdown -h now</w:t>
-      </w:r>
-      <w:r>
+        <w:ind w:left="1080"/>
+      </w:pPr>
+      <w:r>
+        <w:rPr>
+          <w:b/>
+          <w:color w:val="C45911" w:themeColor="accent2" w:themeShade="BF"/>
+        </w:rPr>
+        <w:t>Login</w:t>
+      </w:r>
+      <w:r>
+        <w:rPr>
+          <w:color w:val="C45911" w:themeColor="accent2" w:themeShade="BF"/>
+        </w:rPr>
+        <w:t xml:space="preserve"> </w:t>
+      </w:r>
+      <w:r>
+        <w:t>the VM.</w:t>
+      </w:r>
+      <w:r>
+        <w:rPr>
+          <w:color w:val="C45911" w:themeColor="accent2" w:themeShade="BF"/>
+        </w:rPr>
         <w:br/>
       </w:r>
     </w:p>
@@ -4702,21 +4722,149 @@
         <w:pStyle w:val="ListParagraph"/>
         <w:numPr>
           <w:ilvl w:val="1"/>
-          <w:numId w:val="1"/>
+          <w:numId w:val="4"/>
         </w:numPr>
-      </w:pPr>
-      <w:r>
-        <w:t xml:space="preserve">Right-click the VM and </w:t>
-      </w:r>
-      <w:r>
-        <w:rPr>
-          <w:b/>
-          <w:color w:val="C45911" w:themeColor="accent2" w:themeShade="BF"/>
-        </w:rPr>
-        <w:t>Convert to Template</w:t>
-      </w:r>
-      <w:r>
-        <w:t>.</w:t>
+        <w:ind w:left="1080"/>
+      </w:pPr>
+      <w:r>
+        <w:rPr>
+          <w:b/>
+          <w:color w:val="C45911" w:themeColor="accent2" w:themeShade="BF"/>
+        </w:rPr>
+        <w:t>Eject</w:t>
+      </w:r>
+      <w:r>
+        <w:rPr>
+          <w:color w:val="C45911" w:themeColor="accent2" w:themeShade="BF"/>
+        </w:rPr>
+        <w:t xml:space="preserve"> </w:t>
+      </w:r>
+      <w:r>
+        <w:t xml:space="preserve">the </w:t>
+      </w:r>
+      <w:r>
+        <w:rPr>
+          <w:b/>
+          <w:color w:val="C45911" w:themeColor="accent2" w:themeShade="BF"/>
+        </w:rPr>
+        <w:t>DVD drive</w:t>
+      </w:r>
+      <w:r>
+        <w:rPr>
+          <w:color w:val="C45911" w:themeColor="accent2" w:themeShade="BF"/>
+        </w:rPr>
+        <w:t xml:space="preserve"> </w:t>
+      </w:r>
+      <w:r>
+        <w:t>in XenCenter (at the top</w:t>
+      </w:r>
+      <w:r>
+        <w:t>-right</w:t>
+      </w:r>
+      <w:r>
+        <w:t xml:space="preserve"> of the VMs storage tab)</w:t>
+      </w:r>
+      <w:r>
+        <w:t xml:space="preserve"> and shutdown the VM</w:t>
+      </w:r>
+      <w:r>
+        <w:t>:</w:t>
+      </w:r>
+      <w:r>
+        <w:br/>
+      </w:r>
+      <w:r>
+        <w:br/>
+      </w:r>
+      <w:proofErr w:type="spellStart"/>
+      <w:r>
+        <w:rPr>
+          <w:rFonts w:ascii="Courier New" w:hAnsi="Courier New" w:cs="Courier New"/>
+          <w:color w:val="538135" w:themeColor="accent6" w:themeShade="BF"/>
+          <w:sz w:val="18"/>
+          <w:szCs w:val="18"/>
+        </w:rPr>
+        <w:t>rm</w:t>
+      </w:r>
+      <w:proofErr w:type="spellEnd"/>
+      <w:r>
+        <w:rPr>
+          <w:rFonts w:ascii="Courier New" w:hAnsi="Courier New" w:cs="Courier New"/>
+          <w:color w:val="538135" w:themeColor="accent6" w:themeShade="BF"/>
+          <w:sz w:val="18"/>
+          <w:szCs w:val="18"/>
+        </w:rPr>
+        <w:t xml:space="preserve"> -</w:t>
+      </w:r>
+      <w:proofErr w:type="spellStart"/>
+      <w:r>
+        <w:rPr>
+          <w:rFonts w:ascii="Courier New" w:hAnsi="Courier New" w:cs="Courier New"/>
+          <w:color w:val="538135" w:themeColor="accent6" w:themeShade="BF"/>
+          <w:sz w:val="18"/>
+          <w:szCs w:val="18"/>
+        </w:rPr>
+        <w:t>rf</w:t>
+      </w:r>
+      <w:proofErr w:type="spellEnd"/>
+      <w:r>
+        <w:rPr>
+          <w:rFonts w:ascii="Courier New" w:hAnsi="Courier New" w:cs="Courier New"/>
+          <w:color w:val="538135" w:themeColor="accent6" w:themeShade="BF"/>
+          <w:sz w:val="18"/>
+          <w:szCs w:val="18"/>
+        </w:rPr>
+        <w:t xml:space="preserve"> /</w:t>
+      </w:r>
+      <w:proofErr w:type="spellStart"/>
+      <w:r>
+        <w:rPr>
+          <w:rFonts w:ascii="Courier New" w:hAnsi="Courier New" w:cs="Courier New"/>
+          <w:color w:val="538135" w:themeColor="accent6" w:themeShade="BF"/>
+          <w:sz w:val="18"/>
+          <w:szCs w:val="18"/>
+        </w:rPr>
+        <w:t>var</w:t>
+      </w:r>
+      <w:proofErr w:type="spellEnd"/>
+      <w:r>
+        <w:rPr>
+          <w:rFonts w:ascii="Courier New" w:hAnsi="Courier New" w:cs="Courier New"/>
+          <w:color w:val="538135" w:themeColor="accent6" w:themeShade="BF"/>
+          <w:sz w:val="18"/>
+          <w:szCs w:val="18"/>
+        </w:rPr>
+        <w:t>/lib/</w:t>
+      </w:r>
+      <w:proofErr w:type="spellStart"/>
+      <w:r>
+        <w:rPr>
+          <w:rFonts w:ascii="Courier New" w:hAnsi="Courier New" w:cs="Courier New"/>
+          <w:color w:val="538135" w:themeColor="accent6" w:themeShade="BF"/>
+          <w:sz w:val="18"/>
+          <w:szCs w:val="18"/>
+        </w:rPr>
+        <w:t>dhcp</w:t>
+      </w:r>
+      <w:proofErr w:type="spellEnd"/>
+      <w:r>
+        <w:rPr>
+          <w:rFonts w:ascii="Courier New" w:hAnsi="Courier New" w:cs="Courier New"/>
+          <w:color w:val="538135" w:themeColor="accent6" w:themeShade="BF"/>
+          <w:sz w:val="18"/>
+          <w:szCs w:val="18"/>
+        </w:rPr>
+        <w:t>/*</w:t>
+      </w:r>
+      <w:r>
+        <w:rPr>
+          <w:rFonts w:ascii="Courier New" w:hAnsi="Courier New" w:cs="Courier New"/>
+          <w:color w:val="538135" w:themeColor="accent6" w:themeShade="BF"/>
+          <w:sz w:val="18"/>
+          <w:szCs w:val="18"/>
+        </w:rPr>
+        <w:br/>
+        <w:t>shutdown -h now</w:t>
       </w:r>
       <w:r>
         <w:br/>
@@ -4727,115 +4875,19 @@
         <w:pStyle w:val="ListParagraph"/>
         <w:numPr>
           <w:ilvl w:val="1"/>
-          <w:numId w:val="1"/>
+          <w:numId w:val="4"/>
         </w:numPr>
-      </w:pPr>
-      <w:r>
-        <w:t xml:space="preserve">Right-click on the </w:t>
-      </w:r>
-      <w:r>
-        <w:t>template</w:t>
-      </w:r>
-      <w:r>
-        <w:t xml:space="preserve"> and select </w:t>
-      </w:r>
-      <w:r>
-        <w:rPr>
-          <w:b/>
-          <w:color w:val="C45911" w:themeColor="accent2" w:themeShade="BF"/>
-        </w:rPr>
-        <w:t>Export</w:t>
-      </w:r>
-      <w:r>
-        <w:rPr>
-          <w:b/>
-          <w:color w:val="C45911" w:themeColor="accent2" w:themeShade="BF"/>
-        </w:rPr>
-        <w:t xml:space="preserve"> to file</w:t>
-      </w:r>
-      <w:r>
-        <w:rPr>
-          <w:b/>
-          <w:color w:val="C45911" w:themeColor="accent2" w:themeShade="BF"/>
-        </w:rPr>
-        <w:t>…</w:t>
-      </w:r>
-      <w:r>
-        <w:t xml:space="preserve">  Name the file </w:t>
-      </w:r>
-      <w:r>
-        <w:rPr>
-          <w:b/>
-          <w:color w:val="C45911" w:themeColor="accent2" w:themeShade="BF"/>
-        </w:rPr>
-        <w:t>ubuntu-16-</w:t>
-      </w:r>
-      <w:proofErr w:type="gramStart"/>
-      <w:r>
-        <w:rPr>
-          <w:b/>
-          <w:color w:val="C45911" w:themeColor="accent2" w:themeShade="BF"/>
-        </w:rPr>
-        <w:t>04.#</w:t>
-      </w:r>
-      <w:proofErr w:type="gramEnd"/>
-      <w:r>
-        <w:rPr>
-          <w:b/>
-          <w:color w:val="C45911" w:themeColor="accent2" w:themeShade="BF"/>
-        </w:rPr>
-        <w:t>-</w:t>
-      </w:r>
-      <w:proofErr w:type="spellStart"/>
-      <w:r>
-        <w:rPr>
-          <w:b/>
-          <w:color w:val="C45911" w:themeColor="accent2" w:themeShade="BF"/>
-        </w:rPr>
-        <w:t>prep</w:t>
-      </w:r>
-      <w:r>
-        <w:rPr>
-          <w:b/>
-          <w:color w:val="C45911" w:themeColor="accent2" w:themeShade="BF"/>
-        </w:rPr>
-        <w:t>.xva</w:t>
-      </w:r>
-      <w:proofErr w:type="spellEnd"/>
-      <w:r>
-        <w:rPr>
-          <w:color w:val="C45911" w:themeColor="accent2" w:themeShade="BF"/>
-        </w:rPr>
-        <w:t xml:space="preserve"> </w:t>
-      </w:r>
-      <w:r>
-        <w:t xml:space="preserve">where </w:t>
-      </w:r>
-      <w:r>
-        <w:rPr>
-          <w:b/>
-          <w:color w:val="C45911" w:themeColor="accent2" w:themeShade="BF"/>
-        </w:rPr>
-        <w:t>#</w:t>
-      </w:r>
-      <w:r>
-        <w:t xml:space="preserve"> is the revision, set the </w:t>
-      </w:r>
-      <w:r>
-        <w:rPr>
-          <w:b/>
-          <w:color w:val="C45911" w:themeColor="accent2" w:themeShade="BF"/>
-        </w:rPr>
-        <w:t>format to XVA</w:t>
-      </w:r>
-      <w:r>
-        <w:rPr>
-          <w:color w:val="C45911" w:themeColor="accent2" w:themeShade="BF"/>
-        </w:rPr>
-        <w:t xml:space="preserve"> </w:t>
-      </w:r>
-      <w:r>
-        <w:t>and then export to a local file</w:t>
+        <w:ind w:left="1080"/>
+      </w:pPr>
+      <w:r>
+        <w:t xml:space="preserve">Right-click the VM and </w:t>
+      </w:r>
+      <w:r>
+        <w:rPr>
+          <w:b/>
+          <w:color w:val="C45911" w:themeColor="accent2" w:themeShade="BF"/>
+        </w:rPr>
+        <w:t>Convert to Template</w:t>
       </w:r>
       <w:r>
         <w:t>.</w:t>
@@ -4849,139 +4901,124 @@
         <w:pStyle w:val="ListParagraph"/>
         <w:numPr>
           <w:ilvl w:val="1"/>
-          <w:numId w:val="1"/>
+          <w:numId w:val="4"/>
         </w:numPr>
-      </w:pPr>
-      <w:r>
-        <w:t xml:space="preserve">GZIP compress the </w:t>
-      </w:r>
-      <w:r>
-        <w:t xml:space="preserve">file and create a latest version if this is the </w:t>
-      </w:r>
-      <w:r>
-        <w:t>latest</w:t>
-      </w:r>
-      <w:r>
-        <w:t xml:space="preserve">.  Note that we’re going to </w:t>
-      </w:r>
-      <w:r>
-        <w:t>rename the file to remove</w:t>
-      </w:r>
-      <w:r>
-        <w:t xml:space="preserve"> the </w:t>
-      </w:r>
-      <w:r>
-        <w:rPr>
-          <w:b/>
-          <w:color w:val="C45911" w:themeColor="accent2" w:themeShade="BF"/>
-        </w:rPr>
+        <w:ind w:left="1080"/>
+      </w:pPr>
+      <w:r>
+        <w:t xml:space="preserve">Right-click on the </w:t>
+      </w:r>
+      <w:r>
+        <w:t>template</w:t>
+      </w:r>
+      <w:r>
+        <w:t xml:space="preserve"> and select </w:t>
+      </w:r>
+      <w:r>
+        <w:rPr>
+          <w:b/>
+          <w:color w:val="C45911" w:themeColor="accent2" w:themeShade="BF"/>
+        </w:rPr>
+        <w:t>Export</w:t>
+      </w:r>
+      <w:r>
+        <w:rPr>
+          <w:b/>
+          <w:color w:val="C45911" w:themeColor="accent2" w:themeShade="BF"/>
+        </w:rPr>
+        <w:t xml:space="preserve"> to file</w:t>
+      </w:r>
+      <w:r>
+        <w:rPr>
+          <w:b/>
+          <w:color w:val="C45911" w:themeColor="accent2" w:themeShade="BF"/>
+        </w:rPr>
+        <w:t>…</w:t>
+      </w:r>
+      <w:r>
+        <w:t xml:space="preserve">  </w:t>
+      </w:r>
+      <w:r>
+        <w:t>Save</w:t>
+      </w:r>
+      <w:r>
+        <w:t xml:space="preserve"> the file</w:t>
+      </w:r>
+      <w:r>
+        <w:t xml:space="preserve"> as</w:t>
+      </w:r>
+      <w:r>
+        <w:t xml:space="preserve"> </w:t>
+      </w:r>
+      <w:r>
+        <w:rPr>
+          <w:b/>
+          <w:color w:val="C45911" w:themeColor="accent2" w:themeShade="BF"/>
+        </w:rPr>
+        <w:t>neon-</w:t>
+      </w:r>
+      <w:r>
+        <w:rPr>
+          <w:b/>
+          <w:color w:val="C45911" w:themeColor="accent2" w:themeShade="BF"/>
+        </w:rPr>
+        <w:t>ubuntu-16-04.</w:t>
+      </w:r>
+      <w:proofErr w:type="gramStart"/>
+      <w:r>
+        <w:rPr>
+          <w:b/>
+          <w:color w:val="C45911" w:themeColor="accent2" w:themeShade="BF"/>
+        </w:rPr>
+        <w:t>#</w:t>
+      </w:r>
+      <w:r>
+        <w:rPr>
+          <w:b/>
+          <w:color w:val="C45911" w:themeColor="accent2" w:themeShade="BF"/>
+        </w:rPr>
+        <w:t>.xva</w:t>
+      </w:r>
+      <w:proofErr w:type="gramEnd"/>
+      <w:r>
+        <w:rPr>
+          <w:color w:val="C45911" w:themeColor="accent2" w:themeShade="BF"/>
+        </w:rPr>
+        <w:t xml:space="preserve"> </w:t>
+      </w:r>
+      <w:r>
+        <w:t xml:space="preserve">where </w:t>
+      </w:r>
+      <w:r>
+        <w:rPr>
+          <w:b/>
+          <w:color w:val="C45911" w:themeColor="accent2" w:themeShade="BF"/>
+        </w:rPr>
+        <w:t>#</w:t>
+      </w:r>
+      <w:r>
+        <w:t xml:space="preserve"> is the revision, set the </w:t>
+      </w:r>
+      <w:r>
+        <w:rPr>
+          <w:b/>
+          <w:color w:val="C45911" w:themeColor="accent2" w:themeShade="BF"/>
+        </w:rPr>
+        <w:t>format to XVA</w:t>
+      </w:r>
+      <w:r>
+        <w:rPr>
+          <w:color w:val="C45911" w:themeColor="accent2" w:themeShade="BF"/>
+        </w:rPr>
+        <w:t xml:space="preserve"> </w:t>
+      </w:r>
+      <w:r>
+        <w:t>and then export to a local file</w:t>
+      </w:r>
+      <w:r>
         <w:t>.</w:t>
       </w:r>
-      <w:proofErr w:type="spellStart"/>
-      <w:r>
-        <w:rPr>
-          <w:b/>
-          <w:color w:val="C45911" w:themeColor="accent2" w:themeShade="BF"/>
-        </w:rPr>
-        <w:t>gz</w:t>
-      </w:r>
-      <w:proofErr w:type="spellEnd"/>
-      <w:r>
-        <w:rPr>
-          <w:color w:val="C45911" w:themeColor="accent2" w:themeShade="BF"/>
-        </w:rPr>
-        <w:t xml:space="preserve"> </w:t>
-      </w:r>
-      <w:r>
-        <w:t xml:space="preserve">file type </w:t>
-      </w:r>
-      <w:r>
-        <w:t>after</w:t>
-      </w:r>
-      <w:r>
-        <w:t xml:space="preserve"> uploading to AWS</w:t>
-      </w:r>
-      <w:r>
-        <w:t>:</w:t>
-      </w:r>
-      <w:r>
-        <w:br/>
-      </w:r>
-      <w:r>
-        <w:br/>
-      </w:r>
-      <w:proofErr w:type="spellStart"/>
-      <w:r>
-        <w:rPr>
-          <w:rFonts w:ascii="Courier New" w:hAnsi="Courier New" w:cs="Courier New"/>
-          <w:color w:val="538135" w:themeColor="accent6" w:themeShade="BF"/>
-          <w:sz w:val="18"/>
-          <w:szCs w:val="18"/>
-        </w:rPr>
-        <w:t>gzi</w:t>
-      </w:r>
-      <w:r>
-        <w:rPr>
-          <w:rFonts w:ascii="Courier New" w:hAnsi="Courier New" w:cs="Courier New"/>
-          <w:color w:val="538135" w:themeColor="accent6" w:themeShade="BF"/>
-          <w:sz w:val="18"/>
-          <w:szCs w:val="18"/>
-        </w:rPr>
-        <w:t>p</w:t>
-      </w:r>
-      <w:proofErr w:type="spellEnd"/>
-      <w:r>
-        <w:rPr>
-          <w:rFonts w:ascii="Courier New" w:hAnsi="Courier New" w:cs="Courier New"/>
-          <w:color w:val="538135" w:themeColor="accent6" w:themeShade="BF"/>
-          <w:sz w:val="18"/>
-          <w:szCs w:val="18"/>
-        </w:rPr>
-        <w:t xml:space="preserve"> </w:t>
-      </w:r>
-      <w:r>
-        <w:rPr>
-          <w:rFonts w:ascii="Courier New" w:hAnsi="Courier New" w:cs="Courier New"/>
-          <w:color w:val="538135" w:themeColor="accent6" w:themeShade="BF"/>
-          <w:sz w:val="18"/>
-          <w:szCs w:val="18"/>
-        </w:rPr>
-        <w:t>--</w:t>
-      </w:r>
-      <w:r>
-        <w:rPr>
-          <w:rFonts w:ascii="Courier New" w:hAnsi="Courier New" w:cs="Courier New"/>
-          <w:color w:val="538135" w:themeColor="accent6" w:themeShade="BF"/>
-          <w:sz w:val="18"/>
-          <w:szCs w:val="18"/>
-        </w:rPr>
-        <w:t>best ubuntu-16.04.</w:t>
-      </w:r>
-      <w:r>
-        <w:rPr>
-          <w:rFonts w:ascii="Courier New" w:hAnsi="Courier New" w:cs="Courier New"/>
-          <w:color w:val="538135" w:themeColor="accent6" w:themeShade="BF"/>
-          <w:sz w:val="18"/>
-          <w:szCs w:val="18"/>
-        </w:rPr>
-        <w:t>4</w:t>
-      </w:r>
-      <w:r>
-        <w:rPr>
-          <w:rFonts w:ascii="Courier New" w:hAnsi="Courier New" w:cs="Courier New"/>
-          <w:color w:val="538135" w:themeColor="accent6" w:themeShade="BF"/>
-          <w:sz w:val="18"/>
-          <w:szCs w:val="18"/>
-        </w:rPr>
-        <w:t>-prep.xva</w:t>
-      </w:r>
-      <w:r>
-        <w:rPr>
-          <w:rFonts w:ascii="Courier New" w:hAnsi="Courier New" w:cs="Courier New"/>
-          <w:color w:val="538135" w:themeColor="accent6" w:themeShade="BF"/>
-          <w:sz w:val="18"/>
-          <w:szCs w:val="18"/>
-        </w:rPr>
+      <w:r>
         <w:br/>
       </w:r>
     </w:p>
@@ -4990,8 +5027,169 @@
         <w:pStyle w:val="ListParagraph"/>
         <w:numPr>
           <w:ilvl w:val="1"/>
-          <w:numId w:val="1"/>
+          <w:numId w:val="4"/>
         </w:numPr>
+        <w:ind w:left="1080"/>
+      </w:pPr>
+      <w:r>
+        <w:t xml:space="preserve">GZIP compress the </w:t>
+      </w:r>
+      <w:r>
+        <w:t xml:space="preserve">file and create a latest version if this is the </w:t>
+      </w:r>
+      <w:r>
+        <w:t>latest</w:t>
+      </w:r>
+      <w:r>
+        <w:t xml:space="preserve">.  Note that we’re going to </w:t>
+      </w:r>
+      <w:r>
+        <w:t>rename the file to remove</w:t>
+      </w:r>
+      <w:r>
+        <w:t xml:space="preserve"> the </w:t>
+      </w:r>
+      <w:r>
+        <w:rPr>
+          <w:b/>
+          <w:color w:val="C45911" w:themeColor="accent2" w:themeShade="BF"/>
+        </w:rPr>
+        <w:t>.</w:t>
+      </w:r>
+      <w:proofErr w:type="spellStart"/>
+      <w:r>
+        <w:rPr>
+          <w:b/>
+          <w:color w:val="C45911" w:themeColor="accent2" w:themeShade="BF"/>
+        </w:rPr>
+        <w:t>gz</w:t>
+      </w:r>
+      <w:proofErr w:type="spellEnd"/>
+      <w:r>
+        <w:rPr>
+          <w:color w:val="C45911" w:themeColor="accent2" w:themeShade="BF"/>
+        </w:rPr>
+        <w:t xml:space="preserve"> </w:t>
+      </w:r>
+      <w:r>
+        <w:t xml:space="preserve">file type </w:t>
+      </w:r>
+      <w:r>
+        <w:t>after</w:t>
+      </w:r>
+      <w:r>
+        <w:t xml:space="preserve"> uploading to AWS</w:t>
+      </w:r>
+      <w:r>
+        <w:t>:</w:t>
+      </w:r>
+      <w:r>
+        <w:br/>
+      </w:r>
+      <w:r>
+        <w:br/>
+      </w:r>
+      <w:proofErr w:type="spellStart"/>
+      <w:r>
+        <w:rPr>
+          <w:rFonts w:ascii="Courier New" w:hAnsi="Courier New" w:cs="Courier New"/>
+          <w:color w:val="538135" w:themeColor="accent6" w:themeShade="BF"/>
+          <w:sz w:val="18"/>
+          <w:szCs w:val="18"/>
+        </w:rPr>
+        <w:t>gzi</w:t>
+      </w:r>
+      <w:r>
+        <w:rPr>
+          <w:rFonts w:ascii="Courier New" w:hAnsi="Courier New" w:cs="Courier New"/>
+          <w:color w:val="538135" w:themeColor="accent6" w:themeShade="BF"/>
+          <w:sz w:val="18"/>
+          <w:szCs w:val="18"/>
+        </w:rPr>
+        <w:t>p</w:t>
+      </w:r>
+      <w:proofErr w:type="spellEnd"/>
+      <w:r>
+        <w:rPr>
+          <w:rFonts w:ascii="Courier New" w:hAnsi="Courier New" w:cs="Courier New"/>
+          <w:color w:val="538135" w:themeColor="accent6" w:themeShade="BF"/>
+          <w:sz w:val="18"/>
+          <w:szCs w:val="18"/>
+        </w:rPr>
+        <w:t xml:space="preserve"> </w:t>
+      </w:r>
+      <w:r>
+        <w:rPr>
+          <w:rFonts w:ascii="Courier New" w:hAnsi="Courier New" w:cs="Courier New"/>
+          <w:color w:val="538135" w:themeColor="accent6" w:themeShade="BF"/>
+          <w:sz w:val="18"/>
+          <w:szCs w:val="18"/>
+        </w:rPr>
+        <w:t>--</w:t>
+      </w:r>
+      <w:r>
+        <w:rPr>
+          <w:rFonts w:ascii="Courier New" w:hAnsi="Courier New" w:cs="Courier New"/>
+          <w:color w:val="538135" w:themeColor="accent6" w:themeShade="BF"/>
+          <w:sz w:val="18"/>
+          <w:szCs w:val="18"/>
+        </w:rPr>
+        <w:t xml:space="preserve">best </w:t>
+      </w:r>
+      <w:r>
+        <w:rPr>
+          <w:rFonts w:ascii="Courier New" w:hAnsi="Courier New" w:cs="Courier New"/>
+          <w:color w:val="538135" w:themeColor="accent6" w:themeShade="BF"/>
+          <w:sz w:val="18"/>
+          <w:szCs w:val="18"/>
+        </w:rPr>
+        <w:t>neon-</w:t>
+      </w:r>
+      <w:r>
+        <w:rPr>
+          <w:rFonts w:ascii="Courier New" w:hAnsi="Courier New" w:cs="Courier New"/>
+          <w:color w:val="538135" w:themeColor="accent6" w:themeShade="BF"/>
+          <w:sz w:val="18"/>
+          <w:szCs w:val="18"/>
+        </w:rPr>
+        <w:t>ubuntu-16.04.</w:t>
+      </w:r>
+      <w:r>
+        <w:rPr>
+          <w:rFonts w:ascii="Courier New" w:hAnsi="Courier New" w:cs="Courier New"/>
+          <w:color w:val="538135" w:themeColor="accent6" w:themeShade="BF"/>
+          <w:sz w:val="18"/>
+          <w:szCs w:val="18"/>
+        </w:rPr>
+        <w:t>4</w:t>
+      </w:r>
+      <w:r>
+        <w:rPr>
+          <w:rFonts w:ascii="Courier New" w:hAnsi="Courier New" w:cs="Courier New"/>
+          <w:color w:val="538135" w:themeColor="accent6" w:themeShade="BF"/>
+          <w:sz w:val="18"/>
+          <w:szCs w:val="18"/>
+        </w:rPr>
+        <w:t>.xva</w:t>
+      </w:r>
+      <w:r>
+        <w:rPr>
+          <w:rFonts w:ascii="Courier New" w:hAnsi="Courier New" w:cs="Courier New"/>
+          <w:color w:val="538135" w:themeColor="accent6" w:themeShade="BF"/>
+          <w:sz w:val="18"/>
+          <w:szCs w:val="18"/>
+        </w:rPr>
+        <w:br/>
+      </w:r>
+    </w:p>
+    <w:p>
+      <w:pPr>
+        <w:pStyle w:val="ListParagraph"/>
+        <w:numPr>
+          <w:ilvl w:val="1"/>
+          <w:numId w:val="4"/>
+        </w:numPr>
+        <w:ind w:left="1080"/>
       </w:pPr>
       <w:r>
         <w:t>If this is the latest Ubuntu image, restart and log back into the VM and then run:</w:t>
@@ -5174,7 +5372,21 @@
           <w:b/>
           <w:color w:val="C45911" w:themeColor="accent2" w:themeShade="BF"/>
         </w:rPr>
-        <w:t>ubuntu-16-04.latest-prep.xva</w:t>
+        <w:t>neon-</w:t>
+      </w:r>
+      <w:r>
+        <w:rPr>
+          <w:b/>
+          <w:color w:val="C45911" w:themeColor="accent2" w:themeShade="BF"/>
+        </w:rPr>
+        <w:t>ubuntu-16-04.latest</w:t>
+      </w:r>
+      <w:r>
+        <w:rPr>
+          <w:b/>
+          <w:color w:val="C45911" w:themeColor="accent2" w:themeShade="BF"/>
+        </w:rPr>
+        <w:t>.xva</w:t>
       </w:r>
       <w:r>
         <w:rPr>
@@ -5245,7 +5457,43 @@
           <w:sz w:val="18"/>
           <w:szCs w:val="18"/>
         </w:rPr>
-        <w:t>best ubuntu-16.04.latest-prep.xva</w:t>
+        <w:t xml:space="preserve">best </w:t>
+      </w:r>
+      <w:r>
+        <w:rPr>
+          <w:rFonts w:ascii="Courier New" w:hAnsi="Courier New" w:cs="Courier New"/>
+          <w:color w:val="538135" w:themeColor="accent6" w:themeShade="BF"/>
+          <w:sz w:val="18"/>
+          <w:szCs w:val="18"/>
+        </w:rPr>
+        <w:t>neon-</w:t>
+      </w:r>
+      <w:r>
+        <w:rPr>
+          <w:rFonts w:ascii="Courier New" w:hAnsi="Courier New" w:cs="Courier New"/>
+          <w:color w:val="538135" w:themeColor="accent6" w:themeShade="BF"/>
+          <w:sz w:val="18"/>
+          <w:szCs w:val="18"/>
+        </w:rPr>
+        <w:t>ubuntu</w:t>
+      </w:r>
+      <w:r>
+        <w:rPr>
+          <w:rFonts w:ascii="Courier New" w:hAnsi="Courier New" w:cs="Courier New"/>
+          <w:color w:val="538135" w:themeColor="accent6" w:themeShade="BF"/>
+          <w:sz w:val="18"/>
+          <w:szCs w:val="18"/>
+        </w:rPr>
+        <w:t>-16.04.latest</w:t>
+      </w:r>
+      <w:r>
+        <w:rPr>
+          <w:rFonts w:ascii="Courier New" w:hAnsi="Courier New" w:cs="Courier New"/>
+          <w:color w:val="538135" w:themeColor="accent6" w:themeShade="BF"/>
+          <w:sz w:val="18"/>
+          <w:szCs w:val="18"/>
+        </w:rPr>
+        <w:t>.xva</w:t>
       </w:r>
       <w:r>
         <w:br/>
@@ -5258,8 +5506,10 @@
           <w:ilvl w:val="0"/>
           <w:numId w:val="3"/>
         </w:numPr>
-      </w:pPr>
-      <w:r>
+        <w:ind w:left="1080"/>
+      </w:pPr>
+      <w:r>
+        <w:lastRenderedPageBreak/>
         <w:t>Manually upload the f</w:t>
       </w:r>
       <w:r>
@@ -5386,28 +5636,35 @@
           <w:color w:val="FF0000"/>
           <w:highlight w:val="yellow"/>
         </w:rPr>
-        <w:t>dd AWS metadata: Content-Encoding-</w:t>
-      </w:r>
-      <w:proofErr w:type="spellStart"/>
+        <w:t xml:space="preserve">dd </w:t>
+      </w:r>
       <w:r>
         <w:rPr>
           <w:b/>
           <w:color w:val="FF0000"/>
           <w:highlight w:val="yellow"/>
         </w:rPr>
-        <w:t>gzip</w:t>
-      </w:r>
-      <w:proofErr w:type="spellEnd"/>
+        <w:t xml:space="preserve">AWS metadata: Content-Encoding = </w:t>
+      </w:r>
+      <w:proofErr w:type="spellStart"/>
       <w:r>
         <w:rPr>
           <w:b/>
           <w:color w:val="FF0000"/>
           <w:highlight w:val="yellow"/>
         </w:rPr>
-        <w:br/>
-      </w:r>
-      <w:r>
-        <w:lastRenderedPageBreak/>
+        <w:t>gzip</w:t>
+      </w:r>
+      <w:proofErr w:type="spellEnd"/>
+      <w:r>
+        <w:rPr>
+          <w:b/>
+          <w:color w:val="FF0000"/>
+          <w:highlight w:val="yellow"/>
+        </w:rPr>
+        <w:br/>
+      </w:r>
+      <w:r>
         <w:t>Be sure to</w:t>
       </w:r>
       <w:r>
@@ -5627,6 +5884,92 @@
     </w:lvl>
   </w:abstractNum>
   <w:abstractNum w:abstractNumId="2" w15:restartNumberingAfterBreak="0">
+    <w:nsid w:val="64D756E8"/>
+    <w:multiLevelType w:val="hybridMultilevel"/>
+    <w:tmpl w:val="5D24960C"/>
+    <w:lvl w:ilvl="0" w:tplc="0409000F">
+      <w:start w:val="1"/>
+      <w:numFmt w:val="decimal"/>
+      <w:lvlText w:val="%1."/>
+      <w:lvlJc w:val="left"/>
+      <w:pPr>
+        <w:ind w:left="720" w:hanging="360"/>
+      </w:pPr>
+    </w:lvl>
+    <w:lvl w:ilvl="1" w:tplc="04090019">
+      <w:start w:val="1"/>
+      <w:numFmt w:val="lowerLetter"/>
+      <w:lvlText w:val="%2."/>
+      <w:lvlJc w:val="left"/>
+      <w:pPr>
+        <w:ind w:left="1440" w:hanging="360"/>
+      </w:pPr>
+    </w:lvl>
+    <w:lvl w:ilvl="2" w:tplc="0409001B" w:tentative="1">
+      <w:start w:val="1"/>
+      <w:numFmt w:val="lowerRoman"/>
+      <w:lvlText w:val="%3."/>
+      <w:lvlJc w:val="right"/>
+      <w:pPr>
+        <w:ind w:left="2160" w:hanging="180"/>
+      </w:pPr>
+    </w:lvl>
+    <w:lvl w:ilvl="3" w:tplc="0409000F" w:tentative="1">
+      <w:start w:val="1"/>
+      <w:numFmt w:val="decimal"/>
+      <w:lvlText w:val="%4."/>
+      <w:lvlJc w:val="left"/>
+      <w:pPr>
+        <w:ind w:left="2880" w:hanging="360"/>
+      </w:pPr>
+    </w:lvl>
+    <w:lvl w:ilvl="4" w:tplc="04090019" w:tentative="1">
+      <w:start w:val="1"/>
+      <w:numFmt w:val="lowerLetter"/>
+      <w:lvlText w:val="%5."/>
+      <w:lvlJc w:val="left"/>
+      <w:pPr>
+        <w:ind w:left="3600" w:hanging="360"/>
+      </w:pPr>
+    </w:lvl>
+    <w:lvl w:ilvl="5" w:tplc="0409001B" w:tentative="1">
+      <w:start w:val="1"/>
+      <w:numFmt w:val="lowerRoman"/>
+      <w:lvlText w:val="%6."/>
+      <w:lvlJc w:val="right"/>
+      <w:pPr>
+        <w:ind w:left="4320" w:hanging="180"/>
+      </w:pPr>
+    </w:lvl>
+    <w:lvl w:ilvl="6" w:tplc="0409000F" w:tentative="1">
+      <w:start w:val="1"/>
+      <w:numFmt w:val="decimal"/>
+      <w:lvlText w:val="%7."/>
+      <w:lvlJc w:val="left"/>
+      <w:pPr>
+        <w:ind w:left="5040" w:hanging="360"/>
+      </w:pPr>
+    </w:lvl>
+    <w:lvl w:ilvl="7" w:tplc="04090019" w:tentative="1">
+      <w:start w:val="1"/>
+      <w:numFmt w:val="lowerLetter"/>
+      <w:lvlText w:val="%8."/>
+      <w:lvlJc w:val="left"/>
+      <w:pPr>
+        <w:ind w:left="5760" w:hanging="360"/>
+      </w:pPr>
+    </w:lvl>
+    <w:lvl w:ilvl="8" w:tplc="0409001B" w:tentative="1">
+      <w:start w:val="1"/>
+      <w:numFmt w:val="lowerRoman"/>
+      <w:lvlText w:val="%9."/>
+      <w:lvlJc w:val="right"/>
+      <w:pPr>
+        <w:ind w:left="6480" w:hanging="180"/>
+      </w:pPr>
+    </w:lvl>
+  </w:abstractNum>
+  <w:abstractNum w:abstractNumId="3" w15:restartNumberingAfterBreak="0">
     <w:nsid w:val="7FC750D1"/>
     <w:multiLevelType w:val="hybridMultilevel"/>
     <w:tmpl w:val="3F842D6E"/>
@@ -5719,6 +6062,9 @@
     <w:abstractNumId w:val="1"/>
   </w:num>
   <w:num w:numId="3">
+    <w:abstractNumId w:val="3"/>
+  </w:num>
+  <w:num w:numId="4">
     <w:abstractNumId w:val="2"/>
   </w:num>
 </w:numbering>

</xml_diff>